<commit_message>
Mise à jour du document Note
-Effacer le fichier Notes.docx, car plus vieux
-Renommer Notes-1.docx par Notes.docx
-Mettre à jour le fichier Notes.docx avec les dernières informations.
</commit_message>
<xml_diff>
--- a/Documentation/Scrum/Notes.docx
+++ b/Documentation/Scrum/Notes.docx
@@ -4,7 +4,13 @@
   <w:body>
     <w:p>
       <w:r>
-        <w:t xml:space="preserve">Dernière modification : </w:t>
+        <w:t>Dernière modification :</w:t>
+      </w:r>
+      <w:r>
+        <w:t xml:space="preserve"> le</w:t>
+      </w:r>
+      <w:r>
+        <w:t xml:space="preserve"> </w:t>
       </w:r>
       <w:r>
         <w:rPr>
@@ -29,7 +35,7 @@
           <w:noProof/>
           <w:highlight w:val="yellow"/>
         </w:rPr>
-        <w:t>jeudi, 12 novembre 2015, 15:53</w:t>
+        <w:t>mardi, 17 novembre 2015, 11:01</w:t>
       </w:r>
       <w:r>
         <w:rPr>
@@ -37,9 +43,9 @@
         </w:rPr>
         <w:fldChar w:fldCharType="end"/>
       </w:r>
-    </w:p>
-    <w:bookmarkStart w:id="0" w:name="_GoBack"/>
-    <w:bookmarkEnd w:id="0"/>
+      <w:bookmarkStart w:id="0" w:name="_GoBack"/>
+      <w:bookmarkEnd w:id="0"/>
+    </w:p>
     <w:p>
       <w:pPr>
         <w:pStyle w:val="TOC1"/>
@@ -67,7 +73,7 @@
       <w:r>
         <w:fldChar w:fldCharType="separate"/>
       </w:r>
-      <w:hyperlink w:anchor="_Toc435106961" w:history="1">
+      <w:hyperlink w:anchor="_Toc435521398" w:history="1">
         <w:r>
           <w:rPr>
             <w:rStyle w:val="Hyperlink"/>
@@ -114,7 +120,7 @@
             <w:noProof/>
             <w:webHidden/>
           </w:rPr>
-          <w:instrText xml:space="preserve"> PAGEREF _Toc435106961 \h </w:instrText>
+          <w:instrText xml:space="preserve"> PAGEREF _Toc435521398 \h </w:instrText>
         </w:r>
         <w:r>
           <w:rPr>
@@ -161,7 +167,7 @@
           <w:lang w:eastAsia="fr-CA"/>
         </w:rPr>
       </w:pPr>
-      <w:hyperlink w:anchor="_Toc435106962" w:history="1">
+      <w:hyperlink w:anchor="_Toc435521399" w:history="1">
         <w:r>
           <w:rPr>
             <w:rStyle w:val="Hyperlink"/>
@@ -206,7 +212,7 @@
             <w:noProof/>
             <w:webHidden/>
           </w:rPr>
-          <w:instrText xml:space="preserve"> PAGEREF _Toc435106962 \h </w:instrText>
+          <w:instrText xml:space="preserve"> PAGEREF _Toc435521399 \h </w:instrText>
         </w:r>
         <w:r>
           <w:rPr>
@@ -254,7 +260,7 @@
           <w:lang w:eastAsia="fr-CA"/>
         </w:rPr>
       </w:pPr>
-      <w:hyperlink w:anchor="_Toc435106963" w:history="1">
+      <w:hyperlink w:anchor="_Toc435521400" w:history="1">
         <w:r>
           <w:rPr>
             <w:rStyle w:val="Hyperlink"/>
@@ -279,7 +285,7 @@
             <w:rStyle w:val="Hyperlink"/>
             <w:noProof/>
           </w:rPr>
-          <w:t>Liens</w:t>
+          <w:t>Le pourquoi</w:t>
         </w:r>
         <w:r>
           <w:rPr>
@@ -300,99 +306,7 @@
             <w:noProof/>
             <w:webHidden/>
           </w:rPr>
-          <w:instrText xml:space="preserve"> PAGEREF _Toc435106963 \h </w:instrText>
-        </w:r>
-        <w:r>
-          <w:rPr>
-            <w:noProof/>
-            <w:webHidden/>
-          </w:rPr>
-        </w:r>
-        <w:r>
-          <w:rPr>
-            <w:noProof/>
-            <w:webHidden/>
-          </w:rPr>
-          <w:fldChar w:fldCharType="separate"/>
-        </w:r>
-        <w:r>
-          <w:rPr>
-            <w:noProof/>
-            <w:webHidden/>
-          </w:rPr>
-          <w:t>2</w:t>
-        </w:r>
-        <w:r>
-          <w:rPr>
-            <w:noProof/>
-            <w:webHidden/>
-          </w:rPr>
-          <w:fldChar w:fldCharType="end"/>
-        </w:r>
-      </w:hyperlink>
-    </w:p>
-    <w:p>
-      <w:pPr>
-        <w:pStyle w:val="TOC2"/>
-        <w:tabs>
-          <w:tab w:val="left" w:pos="800"/>
-          <w:tab w:val="right" w:leader="dot" w:pos="9350"/>
-        </w:tabs>
-        <w:rPr>
-          <w:rFonts w:eastAsiaTheme="minorEastAsia" w:cstheme="minorBidi"/>
-          <w:smallCaps w:val="0"/>
-          <w:noProof/>
-          <w:sz w:val="22"/>
-          <w:szCs w:val="22"/>
-          <w:lang w:eastAsia="fr-CA"/>
-        </w:rPr>
-      </w:pPr>
-      <w:hyperlink w:anchor="_Toc435106964" w:history="1">
-        <w:r>
-          <w:rPr>
-            <w:rStyle w:val="Hyperlink"/>
-            <w:noProof/>
-          </w:rPr>
-          <w:t>1.2.</w:t>
-        </w:r>
-        <w:r>
-          <w:rPr>
-            <w:rFonts w:eastAsiaTheme="minorEastAsia" w:cstheme="minorBidi"/>
-            <w:smallCaps w:val="0"/>
-            <w:noProof/>
-            <w:sz w:val="22"/>
-            <w:szCs w:val="22"/>
-            <w:lang w:eastAsia="fr-CA"/>
-          </w:rPr>
-          <w:tab/>
-        </w:r>
-        <w:r>
-          <w:rPr>
-            <w:rStyle w:val="Hyperlink"/>
-            <w:noProof/>
-          </w:rPr>
-          <w:t>Le lundi 9 novembre 2015</w:t>
-        </w:r>
-        <w:r>
-          <w:rPr>
-            <w:noProof/>
-            <w:webHidden/>
-          </w:rPr>
-          <w:tab/>
-        </w:r>
-        <w:r>
-          <w:rPr>
-            <w:noProof/>
-            <w:webHidden/>
-          </w:rPr>
-          <w:fldChar w:fldCharType="begin"/>
-        </w:r>
-        <w:r>
-          <w:rPr>
-            <w:noProof/>
-            <w:webHidden/>
-          </w:rPr>
-          <w:instrText xml:space="preserve"> PAGEREF _Toc435106964 \h </w:instrText>
+          <w:instrText xml:space="preserve"> PAGEREF _Toc435521400 \h </w:instrText>
         </w:r>
         <w:r>
           <w:rPr>
@@ -440,13 +354,13 @@
           <w:lang w:eastAsia="fr-CA"/>
         </w:rPr>
       </w:pPr>
-      <w:hyperlink w:anchor="_Toc435106965" w:history="1">
+      <w:hyperlink w:anchor="_Toc435521401" w:history="1">
         <w:r>
           <w:rPr>
             <w:rStyle w:val="Hyperlink"/>
             <w:noProof/>
           </w:rPr>
-          <w:t>1.2.1.</w:t>
+          <w:t>1.1.2.</w:t>
         </w:r>
         <w:r>
           <w:rPr>
@@ -465,7 +379,7 @@
             <w:rStyle w:val="Hyperlink"/>
             <w:noProof/>
           </w:rPr>
-          <w:t>Analyse fonctionnelle</w:t>
+          <w:t>Liens</w:t>
         </w:r>
         <w:r>
           <w:rPr>
@@ -486,7 +400,7 @@
             <w:noProof/>
             <w:webHidden/>
           </w:rPr>
-          <w:instrText xml:space="preserve"> PAGEREF _Toc435106965 \h </w:instrText>
+          <w:instrText xml:space="preserve"> PAGEREF _Toc435521401 \h </w:instrText>
         </w:r>
         <w:r>
           <w:rPr>
@@ -534,13 +448,13 @@
           <w:lang w:eastAsia="fr-CA"/>
         </w:rPr>
       </w:pPr>
-      <w:hyperlink w:anchor="_Toc435106966" w:history="1">
+      <w:hyperlink w:anchor="_Toc435521402" w:history="1">
         <w:r>
           <w:rPr>
             <w:rStyle w:val="Hyperlink"/>
             <w:noProof/>
           </w:rPr>
-          <w:t>1.2.2.</w:t>
+          <w:t>1.1.3.</w:t>
         </w:r>
         <w:r>
           <w:rPr>
@@ -559,7 +473,7 @@
             <w:rStyle w:val="Hyperlink"/>
             <w:noProof/>
           </w:rPr>
-          <w:t>Spécification technique</w:t>
+          <w:t>Formation</w:t>
         </w:r>
         <w:r>
           <w:rPr>
@@ -580,7 +494,7 @@
             <w:noProof/>
             <w:webHidden/>
           </w:rPr>
-          <w:instrText xml:space="preserve"> PAGEREF _Toc435106966 \h </w:instrText>
+          <w:instrText xml:space="preserve"> PAGEREF _Toc435521402 \h </w:instrText>
         </w:r>
         <w:r>
           <w:rPr>
@@ -628,13 +542,13 @@
           <w:lang w:eastAsia="fr-CA"/>
         </w:rPr>
       </w:pPr>
-      <w:hyperlink w:anchor="_Toc435106967" w:history="1">
+      <w:hyperlink w:anchor="_Toc435521403" w:history="1">
         <w:r>
           <w:rPr>
             <w:rStyle w:val="Hyperlink"/>
             <w:noProof/>
           </w:rPr>
-          <w:t>1.2.3.</w:t>
+          <w:t>1.1.4.</w:t>
         </w:r>
         <w:r>
           <w:rPr>
@@ -653,7 +567,7 @@
             <w:rStyle w:val="Hyperlink"/>
             <w:noProof/>
           </w:rPr>
-          <w:t>Équipe</w:t>
+          <w:t>Git</w:t>
         </w:r>
         <w:r>
           <w:rPr>
@@ -674,7 +588,7 @@
             <w:noProof/>
             <w:webHidden/>
           </w:rPr>
-          <w:instrText xml:space="preserve"> PAGEREF _Toc435106967 \h </w:instrText>
+          <w:instrText xml:space="preserve"> PAGEREF _Toc435521403 \h </w:instrText>
         </w:r>
         <w:r>
           <w:rPr>
@@ -695,6 +609,194 @@
             <w:webHidden/>
           </w:rPr>
           <w:t>2</w:t>
+        </w:r>
+        <w:r>
+          <w:rPr>
+            <w:noProof/>
+            <w:webHidden/>
+          </w:rPr>
+          <w:fldChar w:fldCharType="end"/>
+        </w:r>
+      </w:hyperlink>
+    </w:p>
+    <w:p>
+      <w:pPr>
+        <w:pStyle w:val="TOC1"/>
+        <w:tabs>
+          <w:tab w:val="left" w:pos="400"/>
+          <w:tab w:val="right" w:leader="dot" w:pos="9350"/>
+        </w:tabs>
+        <w:rPr>
+          <w:rFonts w:eastAsiaTheme="minorEastAsia" w:cstheme="minorBidi"/>
+          <w:b w:val="0"/>
+          <w:bCs w:val="0"/>
+          <w:caps w:val="0"/>
+          <w:noProof/>
+          <w:sz w:val="22"/>
+          <w:szCs w:val="22"/>
+          <w:lang w:eastAsia="fr-CA"/>
+        </w:rPr>
+      </w:pPr>
+      <w:hyperlink w:anchor="_Toc435521404" w:history="1">
+        <w:r>
+          <w:rPr>
+            <w:rStyle w:val="Hyperlink"/>
+            <w:noProof/>
+          </w:rPr>
+          <w:t>2.</w:t>
+        </w:r>
+        <w:r>
+          <w:rPr>
+            <w:rFonts w:eastAsiaTheme="minorEastAsia" w:cstheme="minorBidi"/>
+            <w:b w:val="0"/>
+            <w:bCs w:val="0"/>
+            <w:caps w:val="0"/>
+            <w:noProof/>
+            <w:sz w:val="22"/>
+            <w:szCs w:val="22"/>
+            <w:lang w:eastAsia="fr-CA"/>
+          </w:rPr>
+          <w:tab/>
+        </w:r>
+        <w:r>
+          <w:rPr>
+            <w:rStyle w:val="Hyperlink"/>
+            <w:noProof/>
+          </w:rPr>
+          <w:t>Déroulement</w:t>
+        </w:r>
+        <w:r>
+          <w:rPr>
+            <w:noProof/>
+            <w:webHidden/>
+          </w:rPr>
+          <w:tab/>
+        </w:r>
+        <w:r>
+          <w:rPr>
+            <w:noProof/>
+            <w:webHidden/>
+          </w:rPr>
+          <w:fldChar w:fldCharType="begin"/>
+        </w:r>
+        <w:r>
+          <w:rPr>
+            <w:noProof/>
+            <w:webHidden/>
+          </w:rPr>
+          <w:instrText xml:space="preserve"> PAGEREF _Toc435521404 \h </w:instrText>
+        </w:r>
+        <w:r>
+          <w:rPr>
+            <w:noProof/>
+            <w:webHidden/>
+          </w:rPr>
+        </w:r>
+        <w:r>
+          <w:rPr>
+            <w:noProof/>
+            <w:webHidden/>
+          </w:rPr>
+          <w:fldChar w:fldCharType="separate"/>
+        </w:r>
+        <w:r>
+          <w:rPr>
+            <w:noProof/>
+            <w:webHidden/>
+          </w:rPr>
+          <w:t>3</w:t>
+        </w:r>
+        <w:r>
+          <w:rPr>
+            <w:noProof/>
+            <w:webHidden/>
+          </w:rPr>
+          <w:fldChar w:fldCharType="end"/>
+        </w:r>
+      </w:hyperlink>
+    </w:p>
+    <w:p>
+      <w:pPr>
+        <w:pStyle w:val="TOC2"/>
+        <w:tabs>
+          <w:tab w:val="left" w:pos="800"/>
+          <w:tab w:val="right" w:leader="dot" w:pos="9350"/>
+        </w:tabs>
+        <w:rPr>
+          <w:rFonts w:eastAsiaTheme="minorEastAsia" w:cstheme="minorBidi"/>
+          <w:smallCaps w:val="0"/>
+          <w:noProof/>
+          <w:sz w:val="22"/>
+          <w:szCs w:val="22"/>
+          <w:lang w:eastAsia="fr-CA"/>
+        </w:rPr>
+      </w:pPr>
+      <w:hyperlink w:anchor="_Toc435521405" w:history="1">
+        <w:r>
+          <w:rPr>
+            <w:rStyle w:val="Hyperlink"/>
+            <w:noProof/>
+          </w:rPr>
+          <w:t>2.1.</w:t>
+        </w:r>
+        <w:r>
+          <w:rPr>
+            <w:rFonts w:eastAsiaTheme="minorEastAsia" w:cstheme="minorBidi"/>
+            <w:smallCaps w:val="0"/>
+            <w:noProof/>
+            <w:sz w:val="22"/>
+            <w:szCs w:val="22"/>
+            <w:lang w:eastAsia="fr-CA"/>
+          </w:rPr>
+          <w:tab/>
+        </w:r>
+        <w:r>
+          <w:rPr>
+            <w:rStyle w:val="Hyperlink"/>
+            <w:noProof/>
+          </w:rPr>
+          <w:t>Le lundi 9 novembre 2015</w:t>
+        </w:r>
+        <w:r>
+          <w:rPr>
+            <w:noProof/>
+            <w:webHidden/>
+          </w:rPr>
+          <w:tab/>
+        </w:r>
+        <w:r>
+          <w:rPr>
+            <w:noProof/>
+            <w:webHidden/>
+          </w:rPr>
+          <w:fldChar w:fldCharType="begin"/>
+        </w:r>
+        <w:r>
+          <w:rPr>
+            <w:noProof/>
+            <w:webHidden/>
+          </w:rPr>
+          <w:instrText xml:space="preserve"> PAGEREF _Toc435521405 \h </w:instrText>
+        </w:r>
+        <w:r>
+          <w:rPr>
+            <w:noProof/>
+            <w:webHidden/>
+          </w:rPr>
+        </w:r>
+        <w:r>
+          <w:rPr>
+            <w:noProof/>
+            <w:webHidden/>
+          </w:rPr>
+          <w:fldChar w:fldCharType="separate"/>
+        </w:r>
+        <w:r>
+          <w:rPr>
+            <w:noProof/>
+            <w:webHidden/>
+          </w:rPr>
+          <w:t>3</w:t>
         </w:r>
         <w:r>
           <w:rPr>
@@ -722,13 +824,13 @@
           <w:lang w:eastAsia="fr-CA"/>
         </w:rPr>
       </w:pPr>
-      <w:hyperlink w:anchor="_Toc435106968" w:history="1">
+      <w:hyperlink w:anchor="_Toc435521406" w:history="1">
         <w:r>
           <w:rPr>
             <w:rStyle w:val="Hyperlink"/>
             <w:noProof/>
           </w:rPr>
-          <w:t>1.2.4.</w:t>
+          <w:t>2.1.1.</w:t>
         </w:r>
         <w:r>
           <w:rPr>
@@ -747,6 +849,288 @@
             <w:rStyle w:val="Hyperlink"/>
             <w:noProof/>
           </w:rPr>
+          <w:t>Analyse fonctionnelle</w:t>
+        </w:r>
+        <w:r>
+          <w:rPr>
+            <w:noProof/>
+            <w:webHidden/>
+          </w:rPr>
+          <w:tab/>
+        </w:r>
+        <w:r>
+          <w:rPr>
+            <w:noProof/>
+            <w:webHidden/>
+          </w:rPr>
+          <w:fldChar w:fldCharType="begin"/>
+        </w:r>
+        <w:r>
+          <w:rPr>
+            <w:noProof/>
+            <w:webHidden/>
+          </w:rPr>
+          <w:instrText xml:space="preserve"> PAGEREF _Toc435521406 \h </w:instrText>
+        </w:r>
+        <w:r>
+          <w:rPr>
+            <w:noProof/>
+            <w:webHidden/>
+          </w:rPr>
+        </w:r>
+        <w:r>
+          <w:rPr>
+            <w:noProof/>
+            <w:webHidden/>
+          </w:rPr>
+          <w:fldChar w:fldCharType="separate"/>
+        </w:r>
+        <w:r>
+          <w:rPr>
+            <w:noProof/>
+            <w:webHidden/>
+          </w:rPr>
+          <w:t>3</w:t>
+        </w:r>
+        <w:r>
+          <w:rPr>
+            <w:noProof/>
+            <w:webHidden/>
+          </w:rPr>
+          <w:fldChar w:fldCharType="end"/>
+        </w:r>
+      </w:hyperlink>
+    </w:p>
+    <w:p>
+      <w:pPr>
+        <w:pStyle w:val="TOC3"/>
+        <w:tabs>
+          <w:tab w:val="left" w:pos="1200"/>
+          <w:tab w:val="right" w:leader="dot" w:pos="9350"/>
+        </w:tabs>
+        <w:rPr>
+          <w:rFonts w:eastAsiaTheme="minorEastAsia" w:cstheme="minorBidi"/>
+          <w:i w:val="0"/>
+          <w:iCs w:val="0"/>
+          <w:noProof/>
+          <w:sz w:val="22"/>
+          <w:szCs w:val="22"/>
+          <w:lang w:eastAsia="fr-CA"/>
+        </w:rPr>
+      </w:pPr>
+      <w:hyperlink w:anchor="_Toc435521407" w:history="1">
+        <w:r>
+          <w:rPr>
+            <w:rStyle w:val="Hyperlink"/>
+            <w:noProof/>
+          </w:rPr>
+          <w:t>2.1.2.</w:t>
+        </w:r>
+        <w:r>
+          <w:rPr>
+            <w:rFonts w:eastAsiaTheme="minorEastAsia" w:cstheme="minorBidi"/>
+            <w:i w:val="0"/>
+            <w:iCs w:val="0"/>
+            <w:noProof/>
+            <w:sz w:val="22"/>
+            <w:szCs w:val="22"/>
+            <w:lang w:eastAsia="fr-CA"/>
+          </w:rPr>
+          <w:tab/>
+        </w:r>
+        <w:r>
+          <w:rPr>
+            <w:rStyle w:val="Hyperlink"/>
+            <w:noProof/>
+          </w:rPr>
+          <w:t>Spécification technique</w:t>
+        </w:r>
+        <w:r>
+          <w:rPr>
+            <w:noProof/>
+            <w:webHidden/>
+          </w:rPr>
+          <w:tab/>
+        </w:r>
+        <w:r>
+          <w:rPr>
+            <w:noProof/>
+            <w:webHidden/>
+          </w:rPr>
+          <w:fldChar w:fldCharType="begin"/>
+        </w:r>
+        <w:r>
+          <w:rPr>
+            <w:noProof/>
+            <w:webHidden/>
+          </w:rPr>
+          <w:instrText xml:space="preserve"> PAGEREF _Toc435521407 \h </w:instrText>
+        </w:r>
+        <w:r>
+          <w:rPr>
+            <w:noProof/>
+            <w:webHidden/>
+          </w:rPr>
+        </w:r>
+        <w:r>
+          <w:rPr>
+            <w:noProof/>
+            <w:webHidden/>
+          </w:rPr>
+          <w:fldChar w:fldCharType="separate"/>
+        </w:r>
+        <w:r>
+          <w:rPr>
+            <w:noProof/>
+            <w:webHidden/>
+          </w:rPr>
+          <w:t>3</w:t>
+        </w:r>
+        <w:r>
+          <w:rPr>
+            <w:noProof/>
+            <w:webHidden/>
+          </w:rPr>
+          <w:fldChar w:fldCharType="end"/>
+        </w:r>
+      </w:hyperlink>
+    </w:p>
+    <w:p>
+      <w:pPr>
+        <w:pStyle w:val="TOC3"/>
+        <w:tabs>
+          <w:tab w:val="left" w:pos="1200"/>
+          <w:tab w:val="right" w:leader="dot" w:pos="9350"/>
+        </w:tabs>
+        <w:rPr>
+          <w:rFonts w:eastAsiaTheme="minorEastAsia" w:cstheme="minorBidi"/>
+          <w:i w:val="0"/>
+          <w:iCs w:val="0"/>
+          <w:noProof/>
+          <w:sz w:val="22"/>
+          <w:szCs w:val="22"/>
+          <w:lang w:eastAsia="fr-CA"/>
+        </w:rPr>
+      </w:pPr>
+      <w:hyperlink w:anchor="_Toc435521408" w:history="1">
+        <w:r>
+          <w:rPr>
+            <w:rStyle w:val="Hyperlink"/>
+            <w:noProof/>
+          </w:rPr>
+          <w:t>2.1.3.</w:t>
+        </w:r>
+        <w:r>
+          <w:rPr>
+            <w:rFonts w:eastAsiaTheme="minorEastAsia" w:cstheme="minorBidi"/>
+            <w:i w:val="0"/>
+            <w:iCs w:val="0"/>
+            <w:noProof/>
+            <w:sz w:val="22"/>
+            <w:szCs w:val="22"/>
+            <w:lang w:eastAsia="fr-CA"/>
+          </w:rPr>
+          <w:tab/>
+        </w:r>
+        <w:r>
+          <w:rPr>
+            <w:rStyle w:val="Hyperlink"/>
+            <w:noProof/>
+          </w:rPr>
+          <w:t>Équipe</w:t>
+        </w:r>
+        <w:r>
+          <w:rPr>
+            <w:noProof/>
+            <w:webHidden/>
+          </w:rPr>
+          <w:tab/>
+        </w:r>
+        <w:r>
+          <w:rPr>
+            <w:noProof/>
+            <w:webHidden/>
+          </w:rPr>
+          <w:fldChar w:fldCharType="begin"/>
+        </w:r>
+        <w:r>
+          <w:rPr>
+            <w:noProof/>
+            <w:webHidden/>
+          </w:rPr>
+          <w:instrText xml:space="preserve"> PAGEREF _Toc435521408 \h </w:instrText>
+        </w:r>
+        <w:r>
+          <w:rPr>
+            <w:noProof/>
+            <w:webHidden/>
+          </w:rPr>
+        </w:r>
+        <w:r>
+          <w:rPr>
+            <w:noProof/>
+            <w:webHidden/>
+          </w:rPr>
+          <w:fldChar w:fldCharType="separate"/>
+        </w:r>
+        <w:r>
+          <w:rPr>
+            <w:noProof/>
+            <w:webHidden/>
+          </w:rPr>
+          <w:t>3</w:t>
+        </w:r>
+        <w:r>
+          <w:rPr>
+            <w:noProof/>
+            <w:webHidden/>
+          </w:rPr>
+          <w:fldChar w:fldCharType="end"/>
+        </w:r>
+      </w:hyperlink>
+    </w:p>
+    <w:p>
+      <w:pPr>
+        <w:pStyle w:val="TOC3"/>
+        <w:tabs>
+          <w:tab w:val="left" w:pos="1200"/>
+          <w:tab w:val="right" w:leader="dot" w:pos="9350"/>
+        </w:tabs>
+        <w:rPr>
+          <w:rFonts w:eastAsiaTheme="minorEastAsia" w:cstheme="minorBidi"/>
+          <w:i w:val="0"/>
+          <w:iCs w:val="0"/>
+          <w:noProof/>
+          <w:sz w:val="22"/>
+          <w:szCs w:val="22"/>
+          <w:lang w:eastAsia="fr-CA"/>
+        </w:rPr>
+      </w:pPr>
+      <w:hyperlink w:anchor="_Toc435521409" w:history="1">
+        <w:r>
+          <w:rPr>
+            <w:rStyle w:val="Hyperlink"/>
+            <w:noProof/>
+          </w:rPr>
+          <w:t>2.1.4.</w:t>
+        </w:r>
+        <w:r>
+          <w:rPr>
+            <w:rFonts w:eastAsiaTheme="minorEastAsia" w:cstheme="minorBidi"/>
+            <w:i w:val="0"/>
+            <w:iCs w:val="0"/>
+            <w:noProof/>
+            <w:sz w:val="22"/>
+            <w:szCs w:val="22"/>
+            <w:lang w:eastAsia="fr-CA"/>
+          </w:rPr>
+          <w:tab/>
+        </w:r>
+        <w:r>
+          <w:rPr>
+            <w:rStyle w:val="Hyperlink"/>
+            <w:noProof/>
+          </w:rPr>
           <w:t>Liste nom pour l’application</w:t>
         </w:r>
         <w:r>
@@ -768,7 +1152,7 @@
             <w:noProof/>
             <w:webHidden/>
           </w:rPr>
-          <w:instrText xml:space="preserve"> PAGEREF _Toc435106968 \h </w:instrText>
+          <w:instrText xml:space="preserve"> PAGEREF _Toc435521409 \h </w:instrText>
         </w:r>
         <w:r>
           <w:rPr>
@@ -788,7 +1172,7 @@
             <w:noProof/>
             <w:webHidden/>
           </w:rPr>
-          <w:t>3</w:t>
+          <w:t>4</w:t>
         </w:r>
         <w:r>
           <w:rPr>
@@ -815,13 +1199,13 @@
           <w:lang w:eastAsia="fr-CA"/>
         </w:rPr>
       </w:pPr>
-      <w:hyperlink w:anchor="_Toc435106969" w:history="1">
+      <w:hyperlink w:anchor="_Toc435521410" w:history="1">
         <w:r>
           <w:rPr>
             <w:rStyle w:val="Hyperlink"/>
             <w:noProof/>
           </w:rPr>
-          <w:t>1.3.</w:t>
+          <w:t>2.2.</w:t>
         </w:r>
         <w:r>
           <w:rPr>
@@ -838,6 +1222,658 @@
           <w:rPr>
             <w:rStyle w:val="Hyperlink"/>
             <w:noProof/>
+          </w:rPr>
+          <w:t>Le samedi 14 novembre 2015</w:t>
+        </w:r>
+        <w:r>
+          <w:rPr>
+            <w:noProof/>
+            <w:webHidden/>
+          </w:rPr>
+          <w:tab/>
+        </w:r>
+        <w:r>
+          <w:rPr>
+            <w:noProof/>
+            <w:webHidden/>
+          </w:rPr>
+          <w:fldChar w:fldCharType="begin"/>
+        </w:r>
+        <w:r>
+          <w:rPr>
+            <w:noProof/>
+            <w:webHidden/>
+          </w:rPr>
+          <w:instrText xml:space="preserve"> PAGEREF _Toc435521410 \h </w:instrText>
+        </w:r>
+        <w:r>
+          <w:rPr>
+            <w:noProof/>
+            <w:webHidden/>
+          </w:rPr>
+        </w:r>
+        <w:r>
+          <w:rPr>
+            <w:noProof/>
+            <w:webHidden/>
+          </w:rPr>
+          <w:fldChar w:fldCharType="separate"/>
+        </w:r>
+        <w:r>
+          <w:rPr>
+            <w:noProof/>
+            <w:webHidden/>
+          </w:rPr>
+          <w:t>4</w:t>
+        </w:r>
+        <w:r>
+          <w:rPr>
+            <w:noProof/>
+            <w:webHidden/>
+          </w:rPr>
+          <w:fldChar w:fldCharType="end"/>
+        </w:r>
+      </w:hyperlink>
+    </w:p>
+    <w:p>
+      <w:pPr>
+        <w:pStyle w:val="TOC3"/>
+        <w:tabs>
+          <w:tab w:val="left" w:pos="1200"/>
+          <w:tab w:val="right" w:leader="dot" w:pos="9350"/>
+        </w:tabs>
+        <w:rPr>
+          <w:rFonts w:eastAsiaTheme="minorEastAsia" w:cstheme="minorBidi"/>
+          <w:i w:val="0"/>
+          <w:iCs w:val="0"/>
+          <w:noProof/>
+          <w:sz w:val="22"/>
+          <w:szCs w:val="22"/>
+          <w:lang w:eastAsia="fr-CA"/>
+        </w:rPr>
+      </w:pPr>
+      <w:hyperlink w:anchor="_Toc435521411" w:history="1">
+        <w:r>
+          <w:rPr>
+            <w:rStyle w:val="Hyperlink"/>
+            <w:noProof/>
+          </w:rPr>
+          <w:t>2.2.1.</w:t>
+        </w:r>
+        <w:r>
+          <w:rPr>
+            <w:rFonts w:eastAsiaTheme="minorEastAsia" w:cstheme="minorBidi"/>
+            <w:i w:val="0"/>
+            <w:iCs w:val="0"/>
+            <w:noProof/>
+            <w:sz w:val="22"/>
+            <w:szCs w:val="22"/>
+            <w:lang w:eastAsia="fr-CA"/>
+          </w:rPr>
+          <w:tab/>
+        </w:r>
+        <w:r>
+          <w:rPr>
+            <w:rStyle w:val="Hyperlink"/>
+            <w:noProof/>
+          </w:rPr>
+          <w:t>Rencontre introduction</w:t>
+        </w:r>
+        <w:r>
+          <w:rPr>
+            <w:noProof/>
+            <w:webHidden/>
+          </w:rPr>
+          <w:tab/>
+        </w:r>
+        <w:r>
+          <w:rPr>
+            <w:noProof/>
+            <w:webHidden/>
+          </w:rPr>
+          <w:fldChar w:fldCharType="begin"/>
+        </w:r>
+        <w:r>
+          <w:rPr>
+            <w:noProof/>
+            <w:webHidden/>
+          </w:rPr>
+          <w:instrText xml:space="preserve"> PAGEREF _Toc435521411 \h </w:instrText>
+        </w:r>
+        <w:r>
+          <w:rPr>
+            <w:noProof/>
+            <w:webHidden/>
+          </w:rPr>
+        </w:r>
+        <w:r>
+          <w:rPr>
+            <w:noProof/>
+            <w:webHidden/>
+          </w:rPr>
+          <w:fldChar w:fldCharType="separate"/>
+        </w:r>
+        <w:r>
+          <w:rPr>
+            <w:noProof/>
+            <w:webHidden/>
+          </w:rPr>
+          <w:t>4</w:t>
+        </w:r>
+        <w:r>
+          <w:rPr>
+            <w:noProof/>
+            <w:webHidden/>
+          </w:rPr>
+          <w:fldChar w:fldCharType="end"/>
+        </w:r>
+      </w:hyperlink>
+    </w:p>
+    <w:p>
+      <w:pPr>
+        <w:pStyle w:val="TOC2"/>
+        <w:tabs>
+          <w:tab w:val="left" w:pos="800"/>
+          <w:tab w:val="right" w:leader="dot" w:pos="9350"/>
+        </w:tabs>
+        <w:rPr>
+          <w:rFonts w:eastAsiaTheme="minorEastAsia" w:cstheme="minorBidi"/>
+          <w:smallCaps w:val="0"/>
+          <w:noProof/>
+          <w:sz w:val="22"/>
+          <w:szCs w:val="22"/>
+          <w:lang w:eastAsia="fr-CA"/>
+        </w:rPr>
+      </w:pPr>
+      <w:hyperlink w:anchor="_Toc435521412" w:history="1">
+        <w:r>
+          <w:rPr>
+            <w:rStyle w:val="Hyperlink"/>
+            <w:noProof/>
+          </w:rPr>
+          <w:t>2.3.</w:t>
+        </w:r>
+        <w:r>
+          <w:rPr>
+            <w:rFonts w:eastAsiaTheme="minorEastAsia" w:cstheme="minorBidi"/>
+            <w:smallCaps w:val="0"/>
+            <w:noProof/>
+            <w:sz w:val="22"/>
+            <w:szCs w:val="22"/>
+            <w:lang w:eastAsia="fr-CA"/>
+          </w:rPr>
+          <w:tab/>
+        </w:r>
+        <w:r>
+          <w:rPr>
+            <w:rStyle w:val="Hyperlink"/>
+            <w:noProof/>
+          </w:rPr>
+          <w:t>Le lundi 16 novembre 2015</w:t>
+        </w:r>
+        <w:r>
+          <w:rPr>
+            <w:noProof/>
+            <w:webHidden/>
+          </w:rPr>
+          <w:tab/>
+        </w:r>
+        <w:r>
+          <w:rPr>
+            <w:noProof/>
+            <w:webHidden/>
+          </w:rPr>
+          <w:fldChar w:fldCharType="begin"/>
+        </w:r>
+        <w:r>
+          <w:rPr>
+            <w:noProof/>
+            <w:webHidden/>
+          </w:rPr>
+          <w:instrText xml:space="preserve"> PAGEREF _Toc435521412 \h </w:instrText>
+        </w:r>
+        <w:r>
+          <w:rPr>
+            <w:noProof/>
+            <w:webHidden/>
+          </w:rPr>
+        </w:r>
+        <w:r>
+          <w:rPr>
+            <w:noProof/>
+            <w:webHidden/>
+          </w:rPr>
+          <w:fldChar w:fldCharType="separate"/>
+        </w:r>
+        <w:r>
+          <w:rPr>
+            <w:noProof/>
+            <w:webHidden/>
+          </w:rPr>
+          <w:t>5</w:t>
+        </w:r>
+        <w:r>
+          <w:rPr>
+            <w:noProof/>
+            <w:webHidden/>
+          </w:rPr>
+          <w:fldChar w:fldCharType="end"/>
+        </w:r>
+      </w:hyperlink>
+    </w:p>
+    <w:p>
+      <w:pPr>
+        <w:pStyle w:val="TOC3"/>
+        <w:tabs>
+          <w:tab w:val="left" w:pos="1200"/>
+          <w:tab w:val="right" w:leader="dot" w:pos="9350"/>
+        </w:tabs>
+        <w:rPr>
+          <w:rFonts w:eastAsiaTheme="minorEastAsia" w:cstheme="minorBidi"/>
+          <w:i w:val="0"/>
+          <w:iCs w:val="0"/>
+          <w:noProof/>
+          <w:sz w:val="22"/>
+          <w:szCs w:val="22"/>
+          <w:lang w:eastAsia="fr-CA"/>
+        </w:rPr>
+      </w:pPr>
+      <w:hyperlink w:anchor="_Toc435521413" w:history="1">
+        <w:r>
+          <w:rPr>
+            <w:rStyle w:val="Hyperlink"/>
+            <w:noProof/>
+          </w:rPr>
+          <w:t>2.3.1.</w:t>
+        </w:r>
+        <w:r>
+          <w:rPr>
+            <w:rFonts w:eastAsiaTheme="minorEastAsia" w:cstheme="minorBidi"/>
+            <w:i w:val="0"/>
+            <w:iCs w:val="0"/>
+            <w:noProof/>
+            <w:sz w:val="22"/>
+            <w:szCs w:val="22"/>
+            <w:lang w:eastAsia="fr-CA"/>
+          </w:rPr>
+          <w:tab/>
+        </w:r>
+        <w:r>
+          <w:rPr>
+            <w:rStyle w:val="Hyperlink"/>
+            <w:noProof/>
+          </w:rPr>
+          <w:t>Rencontre Sprint</w:t>
+        </w:r>
+        <w:r>
+          <w:rPr>
+            <w:noProof/>
+            <w:webHidden/>
+          </w:rPr>
+          <w:tab/>
+        </w:r>
+        <w:r>
+          <w:rPr>
+            <w:noProof/>
+            <w:webHidden/>
+          </w:rPr>
+          <w:fldChar w:fldCharType="begin"/>
+        </w:r>
+        <w:r>
+          <w:rPr>
+            <w:noProof/>
+            <w:webHidden/>
+          </w:rPr>
+          <w:instrText xml:space="preserve"> PAGEREF _Toc435521413 \h </w:instrText>
+        </w:r>
+        <w:r>
+          <w:rPr>
+            <w:noProof/>
+            <w:webHidden/>
+          </w:rPr>
+        </w:r>
+        <w:r>
+          <w:rPr>
+            <w:noProof/>
+            <w:webHidden/>
+          </w:rPr>
+          <w:fldChar w:fldCharType="separate"/>
+        </w:r>
+        <w:r>
+          <w:rPr>
+            <w:noProof/>
+            <w:webHidden/>
+          </w:rPr>
+          <w:t>5</w:t>
+        </w:r>
+        <w:r>
+          <w:rPr>
+            <w:noProof/>
+            <w:webHidden/>
+          </w:rPr>
+          <w:fldChar w:fldCharType="end"/>
+        </w:r>
+      </w:hyperlink>
+    </w:p>
+    <w:p>
+      <w:pPr>
+        <w:pStyle w:val="TOC2"/>
+        <w:tabs>
+          <w:tab w:val="left" w:pos="800"/>
+          <w:tab w:val="right" w:leader="dot" w:pos="9350"/>
+        </w:tabs>
+        <w:rPr>
+          <w:rFonts w:eastAsiaTheme="minorEastAsia" w:cstheme="minorBidi"/>
+          <w:smallCaps w:val="0"/>
+          <w:noProof/>
+          <w:sz w:val="22"/>
+          <w:szCs w:val="22"/>
+          <w:lang w:eastAsia="fr-CA"/>
+        </w:rPr>
+      </w:pPr>
+      <w:hyperlink w:anchor="_Toc435521414" w:history="1">
+        <w:r>
+          <w:rPr>
+            <w:rStyle w:val="Hyperlink"/>
+            <w:noProof/>
+          </w:rPr>
+          <w:t>2.4.</w:t>
+        </w:r>
+        <w:r>
+          <w:rPr>
+            <w:rFonts w:eastAsiaTheme="minorEastAsia" w:cstheme="minorBidi"/>
+            <w:smallCaps w:val="0"/>
+            <w:noProof/>
+            <w:sz w:val="22"/>
+            <w:szCs w:val="22"/>
+            <w:lang w:eastAsia="fr-CA"/>
+          </w:rPr>
+          <w:tab/>
+        </w:r>
+        <w:r>
+          <w:rPr>
+            <w:rStyle w:val="Hyperlink"/>
+            <w:noProof/>
+          </w:rPr>
+          <w:t>Le mardi 17 novembre 2015</w:t>
+        </w:r>
+        <w:r>
+          <w:rPr>
+            <w:noProof/>
+            <w:webHidden/>
+          </w:rPr>
+          <w:tab/>
+        </w:r>
+        <w:r>
+          <w:rPr>
+            <w:noProof/>
+            <w:webHidden/>
+          </w:rPr>
+          <w:fldChar w:fldCharType="begin"/>
+        </w:r>
+        <w:r>
+          <w:rPr>
+            <w:noProof/>
+            <w:webHidden/>
+          </w:rPr>
+          <w:instrText xml:space="preserve"> PAGEREF _Toc435521414 \h </w:instrText>
+        </w:r>
+        <w:r>
+          <w:rPr>
+            <w:noProof/>
+            <w:webHidden/>
+          </w:rPr>
+        </w:r>
+        <w:r>
+          <w:rPr>
+            <w:noProof/>
+            <w:webHidden/>
+          </w:rPr>
+          <w:fldChar w:fldCharType="separate"/>
+        </w:r>
+        <w:r>
+          <w:rPr>
+            <w:noProof/>
+            <w:webHidden/>
+          </w:rPr>
+          <w:t>5</w:t>
+        </w:r>
+        <w:r>
+          <w:rPr>
+            <w:noProof/>
+            <w:webHidden/>
+          </w:rPr>
+          <w:fldChar w:fldCharType="end"/>
+        </w:r>
+      </w:hyperlink>
+    </w:p>
+    <w:p>
+      <w:pPr>
+        <w:pStyle w:val="TOC3"/>
+        <w:tabs>
+          <w:tab w:val="left" w:pos="1200"/>
+          <w:tab w:val="right" w:leader="dot" w:pos="9350"/>
+        </w:tabs>
+        <w:rPr>
+          <w:rFonts w:eastAsiaTheme="minorEastAsia" w:cstheme="minorBidi"/>
+          <w:i w:val="0"/>
+          <w:iCs w:val="0"/>
+          <w:noProof/>
+          <w:sz w:val="22"/>
+          <w:szCs w:val="22"/>
+          <w:lang w:eastAsia="fr-CA"/>
+        </w:rPr>
+      </w:pPr>
+      <w:hyperlink w:anchor="_Toc435521415" w:history="1">
+        <w:r>
+          <w:rPr>
+            <w:rStyle w:val="Hyperlink"/>
+            <w:noProof/>
+          </w:rPr>
+          <w:t>2.4.1.</w:t>
+        </w:r>
+        <w:r>
+          <w:rPr>
+            <w:rFonts w:eastAsiaTheme="minorEastAsia" w:cstheme="minorBidi"/>
+            <w:i w:val="0"/>
+            <w:iCs w:val="0"/>
+            <w:noProof/>
+            <w:sz w:val="22"/>
+            <w:szCs w:val="22"/>
+            <w:lang w:eastAsia="fr-CA"/>
+          </w:rPr>
+          <w:tab/>
+        </w:r>
+        <w:r>
+          <w:rPr>
+            <w:rStyle w:val="Hyperlink"/>
+            <w:noProof/>
+          </w:rPr>
+          <w:t>Mêlée quotidienne</w:t>
+        </w:r>
+        <w:r>
+          <w:rPr>
+            <w:noProof/>
+            <w:webHidden/>
+          </w:rPr>
+          <w:tab/>
+        </w:r>
+        <w:r>
+          <w:rPr>
+            <w:noProof/>
+            <w:webHidden/>
+          </w:rPr>
+          <w:fldChar w:fldCharType="begin"/>
+        </w:r>
+        <w:r>
+          <w:rPr>
+            <w:noProof/>
+            <w:webHidden/>
+          </w:rPr>
+          <w:instrText xml:space="preserve"> PAGEREF _Toc435521415 \h </w:instrText>
+        </w:r>
+        <w:r>
+          <w:rPr>
+            <w:noProof/>
+            <w:webHidden/>
+          </w:rPr>
+        </w:r>
+        <w:r>
+          <w:rPr>
+            <w:noProof/>
+            <w:webHidden/>
+          </w:rPr>
+          <w:fldChar w:fldCharType="separate"/>
+        </w:r>
+        <w:r>
+          <w:rPr>
+            <w:noProof/>
+            <w:webHidden/>
+          </w:rPr>
+          <w:t>5</w:t>
+        </w:r>
+        <w:r>
+          <w:rPr>
+            <w:noProof/>
+            <w:webHidden/>
+          </w:rPr>
+          <w:fldChar w:fldCharType="end"/>
+        </w:r>
+      </w:hyperlink>
+    </w:p>
+    <w:p>
+      <w:pPr>
+        <w:pStyle w:val="TOC3"/>
+        <w:tabs>
+          <w:tab w:val="left" w:pos="1200"/>
+          <w:tab w:val="right" w:leader="dot" w:pos="9350"/>
+        </w:tabs>
+        <w:rPr>
+          <w:rFonts w:eastAsiaTheme="minorEastAsia" w:cstheme="minorBidi"/>
+          <w:i w:val="0"/>
+          <w:iCs w:val="0"/>
+          <w:noProof/>
+          <w:sz w:val="22"/>
+          <w:szCs w:val="22"/>
+          <w:lang w:eastAsia="fr-CA"/>
+        </w:rPr>
+      </w:pPr>
+      <w:hyperlink w:anchor="_Toc435521416" w:history="1">
+        <w:r>
+          <w:rPr>
+            <w:rStyle w:val="Hyperlink"/>
+            <w:noProof/>
+          </w:rPr>
+          <w:t>2.4.2.</w:t>
+        </w:r>
+        <w:r>
+          <w:rPr>
+            <w:rFonts w:eastAsiaTheme="minorEastAsia" w:cstheme="minorBidi"/>
+            <w:i w:val="0"/>
+            <w:iCs w:val="0"/>
+            <w:noProof/>
+            <w:sz w:val="22"/>
+            <w:szCs w:val="22"/>
+            <w:lang w:eastAsia="fr-CA"/>
+          </w:rPr>
+          <w:tab/>
+        </w:r>
+        <w:r>
+          <w:rPr>
+            <w:rStyle w:val="Hyperlink"/>
+            <w:noProof/>
+          </w:rPr>
+          <w:t>Autres</w:t>
+        </w:r>
+        <w:r>
+          <w:rPr>
+            <w:noProof/>
+            <w:webHidden/>
+          </w:rPr>
+          <w:tab/>
+        </w:r>
+        <w:r>
+          <w:rPr>
+            <w:noProof/>
+            <w:webHidden/>
+          </w:rPr>
+          <w:fldChar w:fldCharType="begin"/>
+        </w:r>
+        <w:r>
+          <w:rPr>
+            <w:noProof/>
+            <w:webHidden/>
+          </w:rPr>
+          <w:instrText xml:space="preserve"> PAGEREF _Toc435521416 \h </w:instrText>
+        </w:r>
+        <w:r>
+          <w:rPr>
+            <w:noProof/>
+            <w:webHidden/>
+          </w:rPr>
+        </w:r>
+        <w:r>
+          <w:rPr>
+            <w:noProof/>
+            <w:webHidden/>
+          </w:rPr>
+          <w:fldChar w:fldCharType="separate"/>
+        </w:r>
+        <w:r>
+          <w:rPr>
+            <w:noProof/>
+            <w:webHidden/>
+          </w:rPr>
+          <w:t>5</w:t>
+        </w:r>
+        <w:r>
+          <w:rPr>
+            <w:noProof/>
+            <w:webHidden/>
+          </w:rPr>
+          <w:fldChar w:fldCharType="end"/>
+        </w:r>
+      </w:hyperlink>
+    </w:p>
+    <w:p>
+      <w:pPr>
+        <w:pStyle w:val="TOC2"/>
+        <w:tabs>
+          <w:tab w:val="left" w:pos="800"/>
+          <w:tab w:val="right" w:leader="dot" w:pos="9350"/>
+        </w:tabs>
+        <w:rPr>
+          <w:rFonts w:eastAsiaTheme="minorEastAsia" w:cstheme="minorBidi"/>
+          <w:smallCaps w:val="0"/>
+          <w:noProof/>
+          <w:sz w:val="22"/>
+          <w:szCs w:val="22"/>
+          <w:lang w:eastAsia="fr-CA"/>
+        </w:rPr>
+      </w:pPr>
+      <w:hyperlink w:anchor="_Toc435521417" w:history="1">
+        <w:r>
+          <w:rPr>
+            <w:rStyle w:val="Hyperlink"/>
+            <w:noProof/>
+          </w:rPr>
+          <w:t>2.5.</w:t>
+        </w:r>
+        <w:r>
+          <w:rPr>
+            <w:rFonts w:eastAsiaTheme="minorEastAsia" w:cstheme="minorBidi"/>
+            <w:smallCaps w:val="0"/>
+            <w:noProof/>
+            <w:sz w:val="22"/>
+            <w:szCs w:val="22"/>
+            <w:lang w:eastAsia="fr-CA"/>
+          </w:rPr>
+          <w:tab/>
+        </w:r>
+        <w:r>
+          <w:rPr>
+            <w:rStyle w:val="Hyperlink"/>
+            <w:noProof/>
             <w:highlight w:val="yellow"/>
           </w:rPr>
           <w:t>Vide</w:t>
@@ -861,7 +1897,7 @@
             <w:noProof/>
             <w:webHidden/>
           </w:rPr>
-          <w:instrText xml:space="preserve"> PAGEREF _Toc435106969 \h </w:instrText>
+          <w:instrText xml:space="preserve"> PAGEREF _Toc435521417 \h </w:instrText>
         </w:r>
         <w:r>
           <w:rPr>
@@ -881,7 +1917,103 @@
             <w:noProof/>
             <w:webHidden/>
           </w:rPr>
-          <w:t>3</w:t>
+          <w:t>6</w:t>
+        </w:r>
+        <w:r>
+          <w:rPr>
+            <w:noProof/>
+            <w:webHidden/>
+          </w:rPr>
+          <w:fldChar w:fldCharType="end"/>
+        </w:r>
+      </w:hyperlink>
+    </w:p>
+    <w:p>
+      <w:pPr>
+        <w:pStyle w:val="TOC1"/>
+        <w:tabs>
+          <w:tab w:val="left" w:pos="400"/>
+          <w:tab w:val="right" w:leader="dot" w:pos="9350"/>
+        </w:tabs>
+        <w:rPr>
+          <w:rFonts w:eastAsiaTheme="minorEastAsia" w:cstheme="minorBidi"/>
+          <w:b w:val="0"/>
+          <w:bCs w:val="0"/>
+          <w:caps w:val="0"/>
+          <w:noProof/>
+          <w:sz w:val="22"/>
+          <w:szCs w:val="22"/>
+          <w:lang w:eastAsia="fr-CA"/>
+        </w:rPr>
+      </w:pPr>
+      <w:hyperlink w:anchor="_Toc435521418" w:history="1">
+        <w:r>
+          <w:rPr>
+            <w:rStyle w:val="Hyperlink"/>
+            <w:noProof/>
+          </w:rPr>
+          <w:t>3.</w:t>
+        </w:r>
+        <w:r>
+          <w:rPr>
+            <w:rFonts w:eastAsiaTheme="minorEastAsia" w:cstheme="minorBidi"/>
+            <w:b w:val="0"/>
+            <w:bCs w:val="0"/>
+            <w:caps w:val="0"/>
+            <w:noProof/>
+            <w:sz w:val="22"/>
+            <w:szCs w:val="22"/>
+            <w:lang w:eastAsia="fr-CA"/>
+          </w:rPr>
+          <w:tab/>
+        </w:r>
+        <w:r>
+          <w:rPr>
+            <w:rStyle w:val="Hyperlink"/>
+            <w:noProof/>
+          </w:rPr>
+          <w:t>Autres</w:t>
+        </w:r>
+        <w:r>
+          <w:rPr>
+            <w:noProof/>
+            <w:webHidden/>
+          </w:rPr>
+          <w:tab/>
+        </w:r>
+        <w:r>
+          <w:rPr>
+            <w:noProof/>
+            <w:webHidden/>
+          </w:rPr>
+          <w:fldChar w:fldCharType="begin"/>
+        </w:r>
+        <w:r>
+          <w:rPr>
+            <w:noProof/>
+            <w:webHidden/>
+          </w:rPr>
+          <w:instrText xml:space="preserve"> PAGEREF _Toc435521418 \h </w:instrText>
+        </w:r>
+        <w:r>
+          <w:rPr>
+            <w:noProof/>
+            <w:webHidden/>
+          </w:rPr>
+        </w:r>
+        <w:r>
+          <w:rPr>
+            <w:noProof/>
+            <w:webHidden/>
+          </w:rPr>
+          <w:fldChar w:fldCharType="separate"/>
+        </w:r>
+        <w:r>
+          <w:rPr>
+            <w:noProof/>
+            <w:webHidden/>
+          </w:rPr>
+          <w:t>7</w:t>
         </w:r>
         <w:r>
           <w:rPr>
@@ -917,7 +2049,7 @@
       <w:pPr>
         <w:pStyle w:val="Heading1"/>
       </w:pPr>
-      <w:bookmarkStart w:id="1" w:name="_Toc435106961"/>
+      <w:bookmarkStart w:id="1" w:name="_Toc435521398"/>
       <w:r>
         <w:lastRenderedPageBreak/>
         <w:t>Projet</w:t>
@@ -928,7 +2060,7 @@
       <w:pPr>
         <w:pStyle w:val="Heading2"/>
       </w:pPr>
-      <w:bookmarkStart w:id="2" w:name="_Toc435106962"/>
+      <w:bookmarkStart w:id="2" w:name="_Toc435521399"/>
       <w:r>
         <w:t>Informations importantes</w:t>
       </w:r>
@@ -938,11 +2070,45 @@
       <w:pPr>
         <w:pStyle w:val="Heading3"/>
       </w:pPr>
-      <w:bookmarkStart w:id="3" w:name="_Toc435106963"/>
+      <w:bookmarkStart w:id="3" w:name="_Toc435521400"/>
+      <w:r>
+        <w:t xml:space="preserve">Le </w:t>
+      </w:r>
+      <w:proofErr w:type="spellStart"/>
+      <w:r>
+        <w:t>pourquoi</w:t>
+      </w:r>
+      <w:bookmarkEnd w:id="3"/>
+      <w:proofErr w:type="spellEnd"/>
+    </w:p>
+    <w:p>
+      <w:pPr>
+        <w:rPr>
+          <w:lang w:eastAsia="fr-CA"/>
+        </w:rPr>
+      </w:pPr>
+      <w:r>
+        <w:rPr>
+          <w:lang w:eastAsia="fr-CA"/>
+        </w:rPr>
+        <w:t xml:space="preserve">Ce document se veut comme une référence et un suivi </w:t>
+      </w:r>
+      <w:r>
+        <w:rPr>
+          <w:lang w:eastAsia="fr-CA"/>
+        </w:rPr>
+        <w:t>du projet en développement programmation d’applications mobiles</w:t>
+      </w:r>
+    </w:p>
+    <w:p>
+      <w:pPr>
+        <w:pStyle w:val="Heading3"/>
+      </w:pPr>
+      <w:bookmarkStart w:id="4" w:name="_Toc435521401"/>
       <w:r>
         <w:t>Liens</w:t>
       </w:r>
-      <w:bookmarkEnd w:id="3"/>
+      <w:bookmarkEnd w:id="4"/>
     </w:p>
     <w:p>
       <w:pPr>
@@ -956,7 +2122,7 @@
         </w:rPr>
         <w:t xml:space="preserve">Git : </w:t>
       </w:r>
-      <w:hyperlink r:id="rId6" w:history="1">
+      <w:hyperlink r:id="rId8" w:history="1">
         <w:r>
           <w:rPr>
             <w:rStyle w:val="Hyperlink"/>
@@ -974,344 +2140,585 @@
     </w:p>
     <w:p>
       <w:pPr>
-        <w:pStyle w:val="Heading2"/>
-      </w:pPr>
-      <w:bookmarkStart w:id="4" w:name="_Toc435106964"/>
-      <w:r>
-        <w:t>Le lundi 9 novembre 2015</w:t>
-      </w:r>
-      <w:bookmarkEnd w:id="4"/>
-      <w:r>
+        <w:rPr>
+          <w:lang w:eastAsia="fr-CA"/>
+        </w:rPr>
+      </w:pPr>
+      <w:r>
+        <w:rPr>
+          <w:lang w:eastAsia="fr-CA"/>
+        </w:rPr>
+        <w:t xml:space="preserve">Diagramme de Gantt : </w:t>
+      </w:r>
+      <w:hyperlink r:id="rId9" w:history="1">
+        <w:r>
+          <w:rPr>
+            <w:rStyle w:val="Hyperlink"/>
+            <w:lang w:eastAsia="fr-CA"/>
+          </w:rPr>
+          <w:t>https://drive.google.com/file/d/0B3zspy2UELK6ejdmYWVVbXRKR1E/view?usp=sharing</w:t>
+        </w:r>
+      </w:hyperlink>
+      <w:r>
+        <w:rPr>
+          <w:lang w:eastAsia="fr-CA"/>
+        </w:rPr>
         <w:t xml:space="preserve"> </w:t>
       </w:r>
     </w:p>
     <w:p>
       <w:pPr>
-        <w:rPr>
-          <w:lang w:eastAsia="fr-CA"/>
-        </w:rPr>
-      </w:pPr>
-      <w:r>
-        <w:rPr>
-          <w:lang w:eastAsia="fr-CA"/>
-        </w:rPr>
-        <w:t>Code interne : Hippies</w:t>
+        <w:pStyle w:val="ListBullet"/>
+      </w:pPr>
+      <w:r>
+        <w:t xml:space="preserve">Cliquer dans le bas de la fenêtre : </w:t>
+      </w:r>
+    </w:p>
+    <w:p>
+      <w:pPr>
+        <w:pStyle w:val="ListBullet"/>
+      </w:pPr>
+      <w:r>
+        <w:drawing>
+          <wp:inline distT="0" distB="0" distL="0" distR="0" wp14:anchorId="38430990" wp14:editId="7ED29CD2">
+            <wp:extent cx="3568687" cy="1840009"/>
+            <wp:effectExtent l="0" t="0" r="0" b="8255"/>
+            <wp:docPr id="2" name="Picture 2"/>
+            <wp:cNvGraphicFramePr>
+              <a:graphicFrameLocks xmlns:a="http://schemas.openxmlformats.org/drawingml/2006/main" noChangeAspect="1"/>
+            </wp:cNvGraphicFramePr>
+            <a:graphic xmlns:a="http://schemas.openxmlformats.org/drawingml/2006/main">
+              <a:graphicData uri="http://schemas.openxmlformats.org/drawingml/2006/picture">
+                <pic:pic xmlns:pic="http://schemas.openxmlformats.org/drawingml/2006/picture">
+                  <pic:nvPicPr>
+                    <pic:cNvPr id="1" name=""/>
+                    <pic:cNvPicPr/>
+                  </pic:nvPicPr>
+                  <pic:blipFill>
+                    <a:blip r:embed="rId10"/>
+                    <a:stretch>
+                      <a:fillRect/>
+                    </a:stretch>
+                  </pic:blipFill>
+                  <pic:spPr>
+                    <a:xfrm>
+                      <a:off x="0" y="0"/>
+                      <a:ext cx="3607852" cy="1860203"/>
+                    </a:xfrm>
+                    <a:prstGeom prst="rect">
+                      <a:avLst/>
+                    </a:prstGeom>
+                  </pic:spPr>
+                </pic:pic>
+              </a:graphicData>
+            </a:graphic>
+          </wp:inline>
+        </w:drawing>
       </w:r>
     </w:p>
     <w:p>
       <w:pPr>
         <w:pStyle w:val="Heading3"/>
       </w:pPr>
-      <w:bookmarkStart w:id="5" w:name="_Toc435106965"/>
+      <w:bookmarkStart w:id="5" w:name="_Toc435521402"/>
+      <w:r>
+        <w:t>Formation</w:t>
+      </w:r>
+      <w:bookmarkEnd w:id="5"/>
+    </w:p>
+    <w:p>
+      <w:pPr>
+        <w:pStyle w:val="ListBullet"/>
+      </w:pPr>
+      <w:r>
+        <w:t xml:space="preserve">Trello: </w:t>
+      </w:r>
+      <w:hyperlink r:id="rId11" w:history="1">
+        <w:r>
+          <w:rPr>
+            <w:rStyle w:val="Hyperlink"/>
+          </w:rPr>
+          <w:t>https://trello.com/guide/board_basics.html?utm_source=welcome&amp;utm_medium=email&amp;utm_campaign=Welcome</w:t>
+        </w:r>
+      </w:hyperlink>
+      <w:r>
+        <w:t xml:space="preserve"> </w:t>
+      </w:r>
+    </w:p>
+    <w:p>
+      <w:pPr>
+        <w:pStyle w:val="ListBullet"/>
+        <w:rPr>
+          <w:lang w:val="en-US"/>
+        </w:rPr>
+      </w:pPr>
+      <w:r>
+        <w:rPr>
+          <w:lang w:val="en-US"/>
+        </w:rPr>
+        <w:t xml:space="preserve">Github : </w:t>
+      </w:r>
+      <w:hyperlink r:id="rId12" w:history="1">
+        <w:r>
+          <w:rPr>
+            <w:rStyle w:val="Hyperlink"/>
+            <w:lang w:val="en-US"/>
+          </w:rPr>
+          <w:t>https://desktop.github.com/</w:t>
+        </w:r>
+      </w:hyperlink>
+      <w:r>
+        <w:rPr>
+          <w:lang w:val="en-US"/>
+        </w:rPr>
+        <w:t xml:space="preserve"> </w:t>
+      </w:r>
+    </w:p>
+    <w:p>
+      <w:pPr>
+        <w:pStyle w:val="ListBullet"/>
+      </w:pPr>
+      <w:r>
+        <w:t xml:space="preserve">Git : </w:t>
+      </w:r>
+      <w:hyperlink r:id="rId13" w:history="1">
+        <w:r>
+          <w:rPr>
+            <w:rStyle w:val="Hyperlink"/>
+          </w:rPr>
+          <w:t>https://git-scm.com/book/fr/v1</w:t>
+        </w:r>
+      </w:hyperlink>
+      <w:r>
+        <w:t xml:space="preserve"> </w:t>
+      </w:r>
+    </w:p>
+    <w:p>
+      <w:pPr>
+        <w:pStyle w:val="ListBullet"/>
+      </w:pPr>
+      <w:r>
+        <w:t xml:space="preserve">Git: mise à jour/télécharger : </w:t>
+      </w:r>
+      <w:hyperlink r:id="rId14" w:history="1">
+        <w:r>
+          <w:rPr>
+            <w:rStyle w:val="Hyperlink"/>
+          </w:rPr>
+          <w:t>http://git-scm.com/download/win</w:t>
+        </w:r>
+      </w:hyperlink>
+      <w:r>
+        <w:t xml:space="preserve"> </w:t>
+      </w:r>
+    </w:p>
+    <w:p>
+      <w:pPr>
+        <w:pStyle w:val="Heading3"/>
+      </w:pPr>
+      <w:bookmarkStart w:id="6" w:name="_Toc435468087"/>
+      <w:bookmarkStart w:id="7" w:name="_Toc435521403"/>
       <w:proofErr w:type="spellStart"/>
       <w:r>
-        <w:t>Analyse</w:t>
-      </w:r>
-      <w:proofErr w:type="spellEnd"/>
-      <w:r>
-        <w:t xml:space="preserve"> </w:t>
-      </w:r>
-      <w:proofErr w:type="spellStart"/>
-      <w:r>
-        <w:t>fonctionnelle</w:t>
-      </w:r>
-      <w:bookmarkEnd w:id="5"/>
-      <w:proofErr w:type="spellEnd"/>
-    </w:p>
-    <w:p>
-      <w:pPr>
-        <w:pStyle w:val="ListBullet"/>
-        <w:rPr>
-          <w:lang w:val="en-US"/>
-        </w:rPr>
-      </w:pPr>
-      <w:r>
-        <w:rPr>
-          <w:lang w:val="en-US"/>
-        </w:rPr>
-        <w:t>Carte,</w:t>
-      </w:r>
-      <w:r>
-        <w:rPr>
-          <w:lang w:val="en-US"/>
-        </w:rPr>
-        <w:t xml:space="preserve"> d</w:t>
-      </w:r>
-      <w:r>
-        <w:rPr>
-          <w:lang w:val="en-US"/>
-        </w:rPr>
-        <w:t>enrées</w:t>
-      </w:r>
-    </w:p>
-    <w:p>
-      <w:pPr>
-        <w:pStyle w:val="ListBullet"/>
-      </w:pPr>
-      <w:r>
-        <w:t>Localisée (liste, affichage</w:t>
-      </w:r>
-      <w:r>
-        <w:t xml:space="preserve"> par catégorie</w:t>
-      </w:r>
-      <w:r>
-        <w:t>)</w:t>
-      </w:r>
-    </w:p>
-    <w:p>
-      <w:pPr>
-        <w:pStyle w:val="ListBullet"/>
-        <w:rPr>
-          <w:lang w:val="en-US"/>
-        </w:rPr>
-      </w:pPr>
-      <w:r>
-        <w:rPr>
-          <w:lang w:val="en-US"/>
-        </w:rPr>
-        <w:t>Inscription</w:t>
-      </w:r>
-    </w:p>
-    <w:p>
-      <w:pPr>
-        <w:pStyle w:val="ListBullet"/>
-      </w:pPr>
-      <w:r>
-        <w:t>Organismes communautaire (entreprise qui donnent)</w:t>
-      </w:r>
-    </w:p>
-    <w:p>
-      <w:pPr>
-        <w:pStyle w:val="ListBullet"/>
-      </w:pPr>
-      <w:r>
-        <w:t>Disponibilité</w:t>
-      </w:r>
-      <w:r>
-        <w:rPr>
-          <w:lang w:val="en-US"/>
-        </w:rPr>
-        <w:t xml:space="preserve">/publication </w:t>
-      </w:r>
-      <w:r>
-        <w:t>des denrées</w:t>
-      </w:r>
-    </w:p>
-    <w:p>
-      <w:pPr>
-        <w:pStyle w:val="ListBullet"/>
-      </w:pPr>
-      <w:r>
-        <w:t>Confirmation de collecte avec date pour remettre disponibilité ou cas où n’est pas collecté</w:t>
-      </w:r>
-    </w:p>
-    <w:p>
-      <w:pPr>
-        <w:pStyle w:val="ListBullet"/>
-      </w:pPr>
-      <w:r>
-        <w:t>Stats dons</w:t>
-      </w:r>
-      <w:r>
-        <w:rPr>
-          <w:lang w:val="en-US"/>
-        </w:rPr>
-        <w:t>/</w:t>
-      </w:r>
-      <w:r>
-        <w:t>récolte</w:t>
-      </w:r>
-    </w:p>
-    <w:p>
-      <w:pPr>
-        <w:pStyle w:val="ListBullet"/>
-      </w:pPr>
-      <w:r>
-        <w:t>L’individu peut donner mais pas récolter</w:t>
-      </w:r>
-    </w:p>
-    <w:p>
-      <w:pPr>
-        <w:pStyle w:val="ListBullet"/>
-      </w:pPr>
-      <w:r>
-        <w:t>Liste des organismes inscrits (pour offrir des ressources, avec description)</w:t>
-      </w:r>
-    </w:p>
-    <w:p>
-      <w:pPr>
-        <w:pStyle w:val="ListBullet"/>
-      </w:pPr>
-      <w:r>
-        <w:t>Liste des donnateurs (merci! Meilleur donnateur du mois)</w:t>
-      </w:r>
-    </w:p>
-    <w:p>
-      <w:pPr>
-        <w:pStyle w:val="ListBullet"/>
-      </w:pPr>
-      <w:r>
-        <w:t>About Hippie, distance</w:t>
-      </w:r>
-    </w:p>
-    <w:p>
-      <w:pPr>
-        <w:pStyle w:val="Heading3"/>
-      </w:pPr>
-      <w:bookmarkStart w:id="6" w:name="_Toc435106966"/>
-      <w:proofErr w:type="spellStart"/>
-      <w:r>
-        <w:t>Spécification</w:t>
-      </w:r>
-      <w:proofErr w:type="spellEnd"/>
-      <w:r>
-        <w:t xml:space="preserve"> technique</w:t>
+        <w:t>Git</w:t>
       </w:r>
       <w:bookmarkEnd w:id="6"/>
-    </w:p>
-    <w:p>
-      <w:pPr>
-        <w:pStyle w:val="ListBullet"/>
-        <w:rPr>
-          <w:lang w:val="en-US"/>
-        </w:rPr>
-      </w:pPr>
-      <w:r>
-        <w:rPr>
-          <w:lang w:val="en-US"/>
-        </w:rPr>
-        <w:t>Compte utilisateur + connection</w:t>
-      </w:r>
-    </w:p>
-    <w:p>
-      <w:pPr>
-        <w:pStyle w:val="ListBullet"/>
-        <w:rPr>
-          <w:lang w:val="en-US"/>
-        </w:rPr>
-      </w:pPr>
-      <w:r>
-        <w:rPr>
-          <w:lang w:val="en-US"/>
-        </w:rPr>
-        <w:t>Carte Google + localisation (points)</w:t>
-      </w:r>
-    </w:p>
-    <w:p>
-      <w:pPr>
-        <w:pStyle w:val="ListBullet2"/>
-        <w:rPr>
-          <w:lang w:val="fr-CA"/>
-        </w:rPr>
-      </w:pPr>
-      <w:r>
-        <w:rPr>
-          <w:lang w:val="fr-CA"/>
-        </w:rPr>
-        <w:t>Description des denrées à donner + valeur$</w:t>
-      </w:r>
-      <w:r>
-        <w:rPr>
-          <w:lang w:val="fr-CA"/>
-        </w:rPr>
-        <w:t xml:space="preserve"> pour reçu d’impôt-don</w:t>
-      </w:r>
-    </w:p>
-    <w:p>
-      <w:pPr>
-        <w:pStyle w:val="ListBullet2"/>
-        <w:rPr>
-          <w:lang w:val="fr-CA"/>
-        </w:rPr>
-      </w:pPr>
-      <w:r>
-        <w:rPr>
-          <w:lang w:val="fr-CA"/>
-        </w:rPr>
-        <w:t>Option-réserver, collecte</w:t>
-      </w:r>
-    </w:p>
-    <w:p>
-      <w:pPr>
-        <w:pStyle w:val="ListBullet"/>
-      </w:pPr>
-      <w:r>
-        <w:t>Liste don par catégories à donner</w:t>
-      </w:r>
-    </w:p>
-    <w:p>
-      <w:pPr>
-        <w:pStyle w:val="ListBullet2"/>
-      </w:pPr>
-      <w:r>
-        <w:t>Description à donner</w:t>
-      </w:r>
-    </w:p>
-    <w:p>
-      <w:pPr>
-        <w:pStyle w:val="ListBullet2"/>
-      </w:pPr>
-      <w:r>
-        <w:t>Distance max</w:t>
-      </w:r>
-    </w:p>
-    <w:p>
-      <w:pPr>
-        <w:pStyle w:val="ListBullet2"/>
-      </w:pPr>
-      <w:r>
-        <w:t>Cliquable m</w:t>
-      </w:r>
-      <w:r>
-        <w:t>ême à la carte</w:t>
-      </w:r>
-    </w:p>
-    <w:p>
-      <w:pPr>
-        <w:pStyle w:val="ListBullet"/>
-      </w:pPr>
-      <w:r>
-        <w:t>Liste des collecteurs(options de tri)</w:t>
-      </w:r>
-    </w:p>
-    <w:p>
-      <w:pPr>
-        <w:pStyle w:val="ListBullet"/>
-      </w:pPr>
-      <w:r>
-        <w:t>Liste des donnateurs(entreprises pas les individus</w:t>
-      </w:r>
-    </w:p>
-    <w:p>
-      <w:pPr>
-        <w:pStyle w:val="ListBullet"/>
-      </w:pPr>
-      <w:r>
-        <w:t>Statut dans la récolte</w:t>
-      </w:r>
-    </w:p>
-    <w:p>
-      <w:pPr>
-        <w:pStyle w:val="ListBullet"/>
-      </w:pPr>
-      <w:r>
-        <w:t>About + help</w:t>
-      </w:r>
-    </w:p>
-    <w:p>
-      <w:pPr>
-        <w:pStyle w:val="Heading3"/>
-      </w:pPr>
-      <w:bookmarkStart w:id="7" w:name="_Toc435106967"/>
-      <w:proofErr w:type="spellStart"/>
-      <w:r>
-        <w:t>Équipe</w:t>
-      </w:r>
       <w:bookmarkEnd w:id="7"/>
       <w:proofErr w:type="spellEnd"/>
     </w:p>
     <w:p>
       <w:pPr>
+        <w:pStyle w:val="ListBullet"/>
+      </w:pPr>
+      <w:r>
+        <w:t xml:space="preserve">$ git clone </w:t>
+      </w:r>
+      <w:hyperlink r:id="rId15" w:history="1">
+        <w:r>
+          <w:rPr>
+            <w:rStyle w:val="Hyperlink"/>
+          </w:rPr>
+          <w:t>https://github.com/PAMCollegeShawinigan/Hippie</w:t>
+        </w:r>
+      </w:hyperlink>
+      <w:r>
+        <w:t xml:space="preserve"> (pour</w:t>
+      </w:r>
+      <w:r>
+        <w:t xml:space="preserve"> avoir une copie sur notre disque)</w:t>
+      </w:r>
+    </w:p>
+    <w:p>
+      <w:pPr>
+        <w:suppressAutoHyphens w:val="0"/>
+        <w:spacing w:before="0" w:after="160" w:line="259" w:lineRule="auto"/>
+        <w:rPr>
+          <w:rFonts w:ascii="Helvetica" w:hAnsi="Helvetica" w:cs="Times New Roman"/>
+          <w:b/>
+          <w:noProof/>
+          <w:color w:val="000000"/>
+          <w:sz w:val="28"/>
+          <w:szCs w:val="28"/>
+          <w:lang w:eastAsia="fr-CA"/>
+        </w:rPr>
+      </w:pPr>
+      <w:r>
+        <w:br w:type="page"/>
+      </w:r>
+    </w:p>
+    <w:p>
+      <w:pPr>
+        <w:pStyle w:val="Heading1"/>
+      </w:pPr>
+      <w:bookmarkStart w:id="8" w:name="_Toc435521404"/>
+      <w:r>
+        <w:lastRenderedPageBreak/>
+        <w:t>Déroulement</w:t>
+      </w:r>
+      <w:bookmarkEnd w:id="8"/>
+    </w:p>
+    <w:p>
+      <w:pPr>
+        <w:pStyle w:val="Heading2"/>
+      </w:pPr>
+      <w:bookmarkStart w:id="9" w:name="_Toc435521405"/>
+      <w:r>
+        <w:t>L</w:t>
+      </w:r>
+      <w:r>
+        <w:t>e l</w:t>
+      </w:r>
+      <w:r>
+        <w:t>undi 9 novembre 2015</w:t>
+      </w:r>
+      <w:bookmarkEnd w:id="9"/>
+      <w:r>
+        <w:t xml:space="preserve"> </w:t>
+      </w:r>
+    </w:p>
+    <w:p>
+      <w:pPr>
+        <w:rPr>
+          <w:lang w:eastAsia="fr-CA"/>
+        </w:rPr>
+      </w:pPr>
+      <w:r>
+        <w:rPr>
+          <w:lang w:eastAsia="fr-CA"/>
+        </w:rPr>
+        <w:t>Code interne : Hippies</w:t>
+      </w:r>
+    </w:p>
+    <w:p>
+      <w:pPr>
+        <w:pStyle w:val="Heading3"/>
+        <w:rPr>
+          <w:lang w:val="fr-CA"/>
+        </w:rPr>
+      </w:pPr>
+      <w:bookmarkStart w:id="10" w:name="_Toc435521406"/>
+      <w:r>
+        <w:rPr>
+          <w:lang w:val="fr-CA"/>
+        </w:rPr>
+        <w:t>Analyse fonctionnelle</w:t>
+      </w:r>
+      <w:bookmarkEnd w:id="10"/>
+    </w:p>
+    <w:p>
+      <w:pPr>
+        <w:pStyle w:val="ListBullet"/>
+      </w:pPr>
+      <w:r>
+        <w:t>Carte, denrées</w:t>
+      </w:r>
+    </w:p>
+    <w:p>
+      <w:pPr>
+        <w:pStyle w:val="ListBullet"/>
+      </w:pPr>
+      <w:r>
+        <w:t>Localisée (liste, affichage</w:t>
+      </w:r>
+      <w:r>
+        <w:t xml:space="preserve"> par catégorie</w:t>
+      </w:r>
+      <w:r>
+        <w:t>)</w:t>
+      </w:r>
+    </w:p>
+    <w:p>
+      <w:pPr>
+        <w:pStyle w:val="ListBullet"/>
+        <w:rPr>
+          <w:lang w:val="en-US"/>
+        </w:rPr>
+      </w:pPr>
+      <w:r>
+        <w:rPr>
+          <w:lang w:val="en-US"/>
+        </w:rPr>
+        <w:t>Inscription</w:t>
+      </w:r>
+    </w:p>
+    <w:p>
+      <w:pPr>
+        <w:pStyle w:val="ListBullet"/>
+      </w:pPr>
+      <w:r>
+        <w:t>Organismes communautaire</w:t>
+      </w:r>
+      <w:r>
+        <w:t>s</w:t>
+      </w:r>
+      <w:r>
+        <w:t xml:space="preserve"> (entreprise</w:t>
+      </w:r>
+      <w:r>
+        <w:t>s</w:t>
+      </w:r>
+      <w:r>
+        <w:t xml:space="preserve"> qui donnent)</w:t>
+      </w:r>
+    </w:p>
+    <w:p>
+      <w:pPr>
+        <w:pStyle w:val="ListBullet"/>
+      </w:pPr>
+      <w:r>
+        <w:t>Disponibilité</w:t>
+      </w:r>
+      <w:r>
+        <w:rPr>
+          <w:lang w:val="en-US"/>
+        </w:rPr>
+        <w:t xml:space="preserve">/publication </w:t>
+      </w:r>
+      <w:r>
+        <w:t>des denrées</w:t>
+      </w:r>
+    </w:p>
+    <w:p>
+      <w:pPr>
+        <w:pStyle w:val="ListBullet"/>
+      </w:pPr>
+      <w:r>
+        <w:t>Confirmation de collecte avec date pour remettre disponibilité ou cas où n’est pas collecté</w:t>
+      </w:r>
+    </w:p>
+    <w:p>
+      <w:pPr>
+        <w:pStyle w:val="ListBullet"/>
+      </w:pPr>
+      <w:r>
+        <w:t>Stats dons</w:t>
+      </w:r>
+      <w:r>
+        <w:rPr>
+          <w:lang w:val="en-US"/>
+        </w:rPr>
+        <w:t>/</w:t>
+      </w:r>
+      <w:r>
+        <w:t>récolte</w:t>
+      </w:r>
+    </w:p>
+    <w:p>
+      <w:pPr>
+        <w:pStyle w:val="ListBullet"/>
+      </w:pPr>
+      <w:r>
+        <w:t>L’individu peut donner</w:t>
+      </w:r>
+      <w:r>
+        <w:t>,</w:t>
+      </w:r>
+      <w:r>
+        <w:t xml:space="preserve"> mais pas récolter</w:t>
+      </w:r>
+    </w:p>
+    <w:p>
+      <w:pPr>
+        <w:pStyle w:val="ListBullet"/>
+      </w:pPr>
+      <w:r>
+        <w:t>Liste des organismes inscrits (pour offrir des ressources, avec description)</w:t>
+      </w:r>
+    </w:p>
+    <w:p>
+      <w:pPr>
+        <w:pStyle w:val="ListBullet"/>
+      </w:pPr>
+      <w:r>
+        <w:t>Liste des donateurs (merci! Meilleur donateur du mois)</w:t>
+      </w:r>
+    </w:p>
+    <w:p>
+      <w:pPr>
+        <w:pStyle w:val="ListBullet"/>
+      </w:pPr>
+      <w:r>
+        <w:t>About Hippie, distance</w:t>
+      </w:r>
+    </w:p>
+    <w:p>
+      <w:pPr>
+        <w:pStyle w:val="Heading3"/>
+      </w:pPr>
+      <w:bookmarkStart w:id="11" w:name="_Toc435521407"/>
+      <w:proofErr w:type="spellStart"/>
+      <w:r>
+        <w:t>Spécification</w:t>
+      </w:r>
+      <w:proofErr w:type="spellEnd"/>
+      <w:r>
+        <w:t xml:space="preserve"> technique</w:t>
+      </w:r>
+      <w:bookmarkEnd w:id="11"/>
+    </w:p>
+    <w:p>
+      <w:pPr>
+        <w:pStyle w:val="ListBullet"/>
+        <w:rPr>
+          <w:lang w:val="en-US"/>
+        </w:rPr>
+      </w:pPr>
+      <w:r>
+        <w:rPr>
+          <w:lang w:val="en-US"/>
+        </w:rPr>
+        <w:t>Compte utilisateur + conne</w:t>
+      </w:r>
+      <w:r>
+        <w:rPr>
+          <w:lang w:val="en-US"/>
+        </w:rPr>
+        <w:t>x</w:t>
+      </w:r>
+      <w:r>
+        <w:rPr>
+          <w:lang w:val="en-US"/>
+        </w:rPr>
+        <w:t>ion</w:t>
+      </w:r>
+    </w:p>
+    <w:p>
+      <w:pPr>
+        <w:pStyle w:val="ListBullet"/>
+        <w:rPr>
+          <w:lang w:val="en-US"/>
+        </w:rPr>
+      </w:pPr>
+      <w:r>
+        <w:rPr>
+          <w:lang w:val="en-US"/>
+        </w:rPr>
+        <w:t>Carte Google + localisation (points)</w:t>
+      </w:r>
+    </w:p>
+    <w:p>
+      <w:pPr>
+        <w:pStyle w:val="ListBullet2"/>
+      </w:pPr>
+      <w:r>
+        <w:t>Description des denrées à donner + valeur$ pour reçu d’impôt-don</w:t>
+      </w:r>
+    </w:p>
+    <w:p>
+      <w:pPr>
+        <w:pStyle w:val="ListBullet2"/>
+      </w:pPr>
+      <w:r>
+        <w:t>Option</w:t>
+      </w:r>
+      <w:r>
+        <w:t xml:space="preserve"> réservée</w:t>
+      </w:r>
+      <w:r>
+        <w:t>, collecte</w:t>
+      </w:r>
+    </w:p>
+    <w:p>
+      <w:pPr>
+        <w:pStyle w:val="ListBullet"/>
+      </w:pPr>
+      <w:r>
+        <w:t>Liste don par catégories à donner</w:t>
+      </w:r>
+    </w:p>
+    <w:p>
+      <w:pPr>
+        <w:pStyle w:val="ListBullet2"/>
+      </w:pPr>
+      <w:r>
+        <w:t>Description à donner</w:t>
+      </w:r>
+    </w:p>
+    <w:p>
+      <w:pPr>
+        <w:pStyle w:val="ListBullet2"/>
+      </w:pPr>
+      <w:r>
+        <w:t>Distance max</w:t>
+      </w:r>
+    </w:p>
+    <w:p>
+      <w:pPr>
+        <w:pStyle w:val="ListBullet2"/>
+      </w:pPr>
+      <w:r>
+        <w:t>Cliquable m</w:t>
+      </w:r>
+      <w:r>
+        <w:t>ême à la carte</w:t>
+      </w:r>
+    </w:p>
+    <w:p>
+      <w:pPr>
+        <w:pStyle w:val="ListBullet"/>
+      </w:pPr>
+      <w:r>
+        <w:t>Liste des collecteurs(options de tri)</w:t>
+      </w:r>
+    </w:p>
+    <w:p>
+      <w:pPr>
+        <w:pStyle w:val="ListBullet"/>
+      </w:pPr>
+      <w:r>
+        <w:t>Liste des donateurs(entreprises pas les individus</w:t>
+      </w:r>
+    </w:p>
+    <w:p>
+      <w:pPr>
+        <w:pStyle w:val="ListBullet"/>
+      </w:pPr>
+      <w:r>
+        <w:t>Statut dans la récolte</w:t>
+      </w:r>
+    </w:p>
+    <w:p>
+      <w:pPr>
+        <w:pStyle w:val="ListBullet"/>
+      </w:pPr>
+      <w:r>
+        <w:t>About + help</w:t>
+      </w:r>
+    </w:p>
+    <w:p>
+      <w:pPr>
+        <w:pStyle w:val="Heading3"/>
+      </w:pPr>
+      <w:bookmarkStart w:id="12" w:name="_Toc435521408"/>
+      <w:proofErr w:type="spellStart"/>
+      <w:r>
+        <w:t>Équipe</w:t>
+      </w:r>
+      <w:bookmarkEnd w:id="12"/>
+      <w:proofErr w:type="spellEnd"/>
+    </w:p>
+    <w:p>
+      <w:pPr>
         <w:rPr>
           <w:lang w:val="en-US" w:eastAsia="fr-CA"/>
         </w:rPr>
@@ -1458,9 +2865,25 @@
     </w:p>
     <w:p>
       <w:pPr>
+        <w:suppressAutoHyphens w:val="0"/>
+        <w:spacing w:before="0" w:after="160" w:line="259" w:lineRule="auto"/>
+        <w:rPr>
+          <w:rFonts w:ascii="Times New Roman" w:hAnsi="Times New Roman" w:cs="Times New Roman"/>
+          <w:b/>
+          <w:sz w:val="24"/>
+          <w:szCs w:val="24"/>
+          <w:lang w:val="en-US" w:eastAsia="fr-CA"/>
+        </w:rPr>
+      </w:pPr>
+      <w:r>
+        <w:br w:type="page"/>
+      </w:r>
+    </w:p>
+    <w:p>
+      <w:pPr>
         <w:pStyle w:val="Heading3"/>
       </w:pPr>
-      <w:bookmarkStart w:id="8" w:name="_Toc435106968"/>
+      <w:bookmarkStart w:id="13" w:name="_Toc435521409"/>
       <w:proofErr w:type="spellStart"/>
       <w:r>
         <w:lastRenderedPageBreak/>
@@ -1477,7 +2900,7 @@
       <w:r>
         <w:t>l’application</w:t>
       </w:r>
-      <w:bookmarkEnd w:id="8"/>
+      <w:bookmarkEnd w:id="13"/>
       <w:proofErr w:type="spellEnd"/>
     </w:p>
     <w:p>
@@ -1514,16 +2937,892 @@
       <w:pPr>
         <w:pStyle w:val="Heading2"/>
       </w:pPr>
-      <w:bookmarkStart w:id="9" w:name="_Toc435106969"/>
+      <w:bookmarkStart w:id="14" w:name="_Toc435521410"/>
+      <w:r>
+        <w:t>Le s</w:t>
+      </w:r>
+      <w:r>
+        <w:t>ame</w:t>
+      </w:r>
+      <w:r>
+        <w:t>di 1</w:t>
+      </w:r>
+      <w:r>
+        <w:t>4</w:t>
+      </w:r>
+      <w:r>
+        <w:t xml:space="preserve"> novembre 2015</w:t>
+      </w:r>
+      <w:bookmarkEnd w:id="14"/>
+      <w:r>
+        <w:t xml:space="preserve"> </w:t>
+      </w:r>
+    </w:p>
+    <w:p>
+      <w:pPr>
+        <w:pStyle w:val="Heading3"/>
+      </w:pPr>
+      <w:bookmarkStart w:id="15" w:name="_Toc435521411"/>
+      <w:r>
+        <w:t>Rencontre</w:t>
+      </w:r>
+      <w:r>
+        <w:t xml:space="preserve"> </w:t>
+      </w:r>
+      <w:r>
+        <w:t>introduction</w:t>
+      </w:r>
+      <w:bookmarkEnd w:id="15"/>
+    </w:p>
+    <w:p>
+      <w:pPr>
+        <w:pStyle w:val="ListBullet"/>
+      </w:pPr>
+      <w:r>
+        <w:t>Présentation</w:t>
+      </w:r>
+      <w:r>
+        <w:t>,</w:t>
+      </w:r>
+      <w:r>
+        <w:t xml:space="preserve"> accès au diagramme de Gantt (voir l</w:t>
+      </w:r>
+      <w:r>
+        <w:t>e point 1.1.1)</w:t>
+      </w:r>
+    </w:p>
+    <w:p>
+      <w:pPr>
+        <w:pStyle w:val="ListBullet2"/>
+      </w:pPr>
+      <w:r>
+        <w:t>Rapide coup d’oeil des activités déj</w:t>
+      </w:r>
+      <w:r>
+        <w:t>à inscrites. De nouvelles activités sont à venir.</w:t>
+      </w:r>
+    </w:p>
+    <w:p>
+      <w:pPr>
+        <w:pStyle w:val="ListBullet2"/>
+      </w:pPr>
+      <w:r>
+        <w:t>J.F et Joël auront les accès nécessaires pour ajouter, modifier les activités présentes et futures</w:t>
+      </w:r>
+      <w:r>
+        <w:t>.</w:t>
+      </w:r>
+    </w:p>
+    <w:p>
+      <w:pPr>
+        <w:pStyle w:val="ListBullet"/>
+      </w:pPr>
+      <w:r>
+        <w:t>Présentation, accès à GitHub (</w:t>
+      </w:r>
+      <w:r>
+        <w:t>voir l</w:t>
+      </w:r>
+      <w:r>
+        <w:t>e point 1.1.1)</w:t>
+      </w:r>
+    </w:p>
+    <w:p>
+      <w:pPr>
+        <w:pStyle w:val="ListBullet2"/>
+      </w:pPr>
+      <w:r>
+        <w:t>Voir la structure en place</w:t>
+      </w:r>
+      <w:r>
+        <w:t>.</w:t>
+      </w:r>
+    </w:p>
+    <w:p>
+      <w:pPr>
+        <w:pStyle w:val="ListBullet2"/>
+      </w:pPr>
+      <w:r>
+        <w:t>Voir les documents déjà présents</w:t>
+      </w:r>
+      <w:r>
+        <w:t>.</w:t>
+      </w:r>
+    </w:p>
+    <w:p>
+      <w:pPr>
+        <w:pStyle w:val="ListBullet2"/>
+      </w:pPr>
+      <w:r>
+        <w:t>Pour les modifications : toujours aller dans la branche Master</w:t>
+      </w:r>
+      <w:r>
+        <w:t>.</w:t>
+      </w:r>
+    </w:p>
+    <w:p>
+      <w:pPr>
+        <w:pStyle w:val="ListBullet"/>
+      </w:pPr>
+      <w:r>
+        <w:t>Présentation rapide de Trello</w:t>
+      </w:r>
+    </w:p>
+    <w:p>
+      <w:pPr>
+        <w:pStyle w:val="ListBullet2"/>
+      </w:pPr>
+      <w:r>
+        <w:t>Voir les activités</w:t>
+      </w:r>
+    </w:p>
+    <w:p>
+      <w:pPr>
+        <w:pStyle w:val="ListBullet2"/>
+      </w:pPr>
+      <w:r>
+        <w:t>Survol de quelques fonctions</w:t>
+      </w:r>
+    </w:p>
+    <w:p>
+      <w:pPr>
+        <w:pStyle w:val="ListBullet"/>
+      </w:pPr>
+      <w:r>
+        <w:t>Définition des rôle</w:t>
+      </w:r>
+      <w:r>
+        <w:t>s :</w:t>
+      </w:r>
+    </w:p>
+    <w:p>
+      <w:pPr>
+        <w:pStyle w:val="ListBullet2"/>
+      </w:pPr>
+      <w:r>
+        <w:t xml:space="preserve">Joël : </w:t>
+      </w:r>
+    </w:p>
+    <w:p>
+      <w:pPr>
+        <w:pStyle w:val="ListBullet3"/>
+      </w:pPr>
+      <w:r>
+        <w:t>Présentation du projet</w:t>
+      </w:r>
+      <w:r>
+        <w:t>.</w:t>
+      </w:r>
+    </w:p>
+    <w:p>
+      <w:pPr>
+        <w:pStyle w:val="ListBullet3"/>
+      </w:pPr>
+      <w:r>
+        <w:t>Faire le suivi des activités</w:t>
+      </w:r>
+      <w:r>
+        <w:t>, respect des échéanciers, assigner les ressources.</w:t>
+      </w:r>
+    </w:p>
+    <w:p>
+      <w:pPr>
+        <w:pStyle w:val="ListBullet3"/>
+      </w:pPr>
+      <w:r>
+        <w:t>le vendredi</w:t>
+      </w:r>
+      <w:r>
+        <w:t xml:space="preserve"> 20 novembre 2015, demander où nous en sommes.</w:t>
+      </w:r>
+    </w:p>
+    <w:p>
+      <w:pPr>
+        <w:pStyle w:val="ListBullet3"/>
+      </w:pPr>
+      <w:r>
+        <w:t>La phase d’analyse complétée</w:t>
+      </w:r>
+      <w:r>
+        <w:t>, diagrammes</w:t>
+      </w:r>
+      <w:r>
+        <w:t xml:space="preserve"> pour dimanche le 22 novembre 2015</w:t>
+      </w:r>
+      <w:r>
+        <w:t>.</w:t>
+      </w:r>
+    </w:p>
+    <w:p>
+      <w:pPr>
+        <w:pStyle w:val="ListBullet2"/>
+      </w:pPr>
+      <w:r>
+        <w:t>J.F.</w:t>
+      </w:r>
+    </w:p>
+    <w:p>
+      <w:pPr>
+        <w:pStyle w:val="ListBullet3"/>
+      </w:pPr>
+      <w:r>
+        <w:t xml:space="preserve">Lundi et les jours suivants effectuer la tâche du </w:t>
+      </w:r>
+      <w:proofErr w:type="spellStart"/>
+      <w:r>
+        <w:t>scrum</w:t>
+      </w:r>
+      <w:proofErr w:type="spellEnd"/>
+      <w:r>
+        <w:t xml:space="preserve"> master.</w:t>
+      </w:r>
+    </w:p>
+    <w:p>
+      <w:pPr>
+        <w:pStyle w:val="ListBullet3"/>
+      </w:pPr>
+      <w:r>
+        <w:t>Ajouter</w:t>
+      </w:r>
+      <w:r>
+        <w:t>, planifier</w:t>
+      </w:r>
+      <w:r>
+        <w:t xml:space="preserve"> les activités à faire dans </w:t>
+      </w:r>
+      <w:proofErr w:type="spellStart"/>
+      <w:r>
+        <w:t>Trello</w:t>
+      </w:r>
+      <w:proofErr w:type="spellEnd"/>
+      <w:r>
+        <w:t>.</w:t>
+      </w:r>
+    </w:p>
+    <w:p>
+      <w:pPr>
+        <w:pStyle w:val="ListBullet"/>
+      </w:pPr>
+      <w:r>
+        <w:t>Varia :</w:t>
+      </w:r>
+    </w:p>
+    <w:p>
+      <w:pPr>
+        <w:pStyle w:val="ListBullet2"/>
+      </w:pPr>
+      <w:r>
+        <w:t xml:space="preserve">Ajout de grille de tests, </w:t>
+      </w:r>
+      <w:r>
+        <w:t>au fur et à mesure.</w:t>
+      </w:r>
+    </w:p>
+    <w:p>
+      <w:pPr>
+        <w:pStyle w:val="ListBullet2"/>
+      </w:pPr>
+      <w:r>
+        <w:t>Le respect de la langue française :</w:t>
+      </w:r>
+    </w:p>
+    <w:p>
+      <w:pPr>
+        <w:pStyle w:val="ListBullet3"/>
+      </w:pPr>
+      <w:r>
+        <w:t>Commenter en français</w:t>
+      </w:r>
+    </w:p>
+    <w:p>
+      <w:pPr>
+        <w:pStyle w:val="ListBullet3"/>
+      </w:pPr>
+      <w:r>
+        <w:t>Développer en français</w:t>
+      </w:r>
+    </w:p>
+    <w:p>
+      <w:pPr>
+        <w:pStyle w:val="ListBullet"/>
+      </w:pPr>
+      <w:r>
+        <w:t>À faire :</w:t>
+      </w:r>
+    </w:p>
+    <w:p>
+      <w:pPr>
+        <w:pStyle w:val="ListBullet2"/>
+      </w:pPr>
+      <w:r>
+        <w:t>Décider d’un nom d’application</w:t>
+      </w:r>
+    </w:p>
+    <w:p>
+      <w:pPr>
+        <w:suppressAutoHyphens w:val="0"/>
+        <w:spacing w:before="0" w:after="160" w:line="259" w:lineRule="auto"/>
+        <w:rPr>
+          <w:rFonts w:cs="Times New Roman"/>
+          <w:b/>
+          <w:sz w:val="24"/>
+          <w:lang w:eastAsia="fr-CA"/>
+        </w:rPr>
+      </w:pPr>
+      <w:bookmarkStart w:id="16" w:name="_Toc435468096"/>
+      <w:r>
+        <w:br w:type="page"/>
+      </w:r>
+    </w:p>
+    <w:p>
+      <w:pPr>
+        <w:pStyle w:val="Heading2"/>
+        <w:numPr>
+          <w:ilvl w:val="1"/>
+          <w:numId w:val="1"/>
+        </w:numPr>
+      </w:pPr>
+      <w:bookmarkStart w:id="17" w:name="_Toc435521412"/>
+      <w:r>
+        <w:lastRenderedPageBreak/>
+        <w:t>L</w:t>
+      </w:r>
+      <w:r>
+        <w:t>e l</w:t>
+      </w:r>
+      <w:r>
+        <w:t>undi 16 novem</w:t>
+      </w:r>
+      <w:r>
+        <w:t>bre 2015</w:t>
+      </w:r>
+      <w:bookmarkEnd w:id="16"/>
+      <w:bookmarkEnd w:id="17"/>
+      <w:r>
+        <w:t xml:space="preserve"> </w:t>
+      </w:r>
+    </w:p>
+    <w:p>
+      <w:pPr>
+        <w:pStyle w:val="Heading3"/>
+        <w:numPr>
+          <w:ilvl w:val="2"/>
+          <w:numId w:val="1"/>
+        </w:numPr>
+        <w:tabs>
+          <w:tab w:val="clear" w:pos="1985"/>
+          <w:tab w:val="num" w:pos="1418"/>
+        </w:tabs>
+        <w:ind w:left="1418"/>
+      </w:pPr>
+      <w:bookmarkStart w:id="18" w:name="_Toc435521413"/>
+      <w:r>
+        <w:t>Rencontre Sprint</w:t>
+      </w:r>
+      <w:bookmarkEnd w:id="18"/>
+    </w:p>
+    <w:p>
+      <w:pPr>
+        <w:pStyle w:val="ListBullet"/>
+      </w:pPr>
+      <w:r>
+        <w:t>J.F. et Yolaine mett</w:t>
+      </w:r>
+      <w:r>
+        <w:t>ent</w:t>
+      </w:r>
+      <w:r>
+        <w:t xml:space="preserve"> les activités dans Trello.</w:t>
+      </w:r>
+    </w:p>
+    <w:p>
+      <w:pPr>
+        <w:pStyle w:val="ListBullet"/>
+      </w:pPr>
+      <w:r>
+        <w:t>Joël commence son mandat.</w:t>
+      </w:r>
+    </w:p>
+    <w:p>
+      <w:pPr>
+        <w:pStyle w:val="ListBullet"/>
+      </w:pPr>
+      <w:r>
+        <w:t>Les trois groupes, développement de code, conception visuelle, BD</w:t>
+      </w:r>
+    </w:p>
+    <w:p>
+      <w:pPr>
+        <w:pStyle w:val="ListBullet"/>
+      </w:pPr>
+      <w:r>
+        <w:t>Questions soulevées par le groupe :</w:t>
+      </w:r>
+    </w:p>
+    <w:p>
+      <w:pPr>
+        <w:pStyle w:val="ListBullet2"/>
+        <w:rPr>
+          <w:lang w:val="fr-CA"/>
+        </w:rPr>
+      </w:pPr>
+      <w:r>
+        <w:rPr>
+          <w:lang w:val="fr-CA"/>
+        </w:rPr>
+        <w:t>Un article comme un chaudron, où se situe</w:t>
+      </w:r>
+      <w:r>
+        <w:rPr>
+          <w:lang w:val="fr-CA"/>
+        </w:rPr>
+        <w:t>-t</w:t>
+      </w:r>
+      <w:r>
+        <w:rPr>
+          <w:lang w:val="fr-CA"/>
+        </w:rPr>
+        <w:t>-il? Réponse : en créan</w:t>
+      </w:r>
+      <w:r>
+        <w:rPr>
+          <w:lang w:val="fr-CA"/>
+        </w:rPr>
+        <w:t>t</w:t>
+      </w:r>
+      <w:r>
+        <w:rPr>
+          <w:lang w:val="fr-CA"/>
+        </w:rPr>
+        <w:t xml:space="preserve"> des sous-catégories (chambre, cuisine, salon, etc</w:t>
+      </w:r>
+      <w:r>
+        <w:rPr>
+          <w:lang w:val="fr-CA"/>
+        </w:rPr>
+        <w:t>.</w:t>
+      </w:r>
+      <w:r>
+        <w:rPr>
+          <w:lang w:val="fr-CA"/>
+        </w:rPr>
+        <w:t>)</w:t>
+      </w:r>
+    </w:p>
+    <w:p>
+      <w:pPr>
+        <w:pStyle w:val="ListBullet2"/>
+      </w:pPr>
+      <w:r>
+        <w:t>Créons-nous une seule table pour tout? Réponse : faire celles qui sont déjà dans le modèle de base de données.</w:t>
+      </w:r>
+    </w:p>
+    <w:p>
+      <w:pPr>
+        <w:pStyle w:val="ListBullet2"/>
+      </w:pPr>
+      <w:r>
+        <w:rPr>
+          <w:lang w:val="fr-CA"/>
+        </w:rPr>
+        <w:t>Pouvons-nous créer plusieurs ID</w:t>
+      </w:r>
+      <w:r>
+        <w:rPr>
+          <w:lang w:val="fr-CA"/>
+        </w:rPr>
+        <w:t>S</w:t>
+      </w:r>
+      <w:r>
+        <w:rPr>
+          <w:lang w:val="fr-CA"/>
+        </w:rPr>
+        <w:t xml:space="preserve"> pour une même entreprise? </w:t>
+      </w:r>
+      <w:r>
+        <w:t>Réponse : une seule personne sera dédiée pour représenter la compagnie pour le moment. (Nice to have) Si plusieurs ID (ajouter une table intermédiaire entre Utilisateur et Organisme)</w:t>
+      </w:r>
+    </w:p>
+    <w:p>
+      <w:pPr>
+        <w:pStyle w:val="ListBullet"/>
+      </w:pPr>
+      <w:r>
+        <w:t>À faire :</w:t>
+      </w:r>
+    </w:p>
+    <w:p>
+      <w:pPr>
+        <w:pStyle w:val="ListBullet2"/>
+      </w:pPr>
+      <w:r>
+        <w:t>J.F. créer un autre tableau pour l’administration</w:t>
+      </w:r>
+    </w:p>
+    <w:p>
+      <w:pPr>
+        <w:pStyle w:val="Heading2"/>
+      </w:pPr>
+      <w:bookmarkStart w:id="19" w:name="_Toc435521414"/>
+      <w:r>
+        <w:t>Le m</w:t>
+      </w:r>
+      <w:r>
+        <w:t>ardi 17 novembre 2015</w:t>
+      </w:r>
+      <w:bookmarkEnd w:id="19"/>
+      <w:r>
+        <w:t xml:space="preserve"> </w:t>
+      </w:r>
+    </w:p>
+    <w:p>
+      <w:pPr>
+        <w:pStyle w:val="Heading3"/>
+      </w:pPr>
+      <w:bookmarkStart w:id="20" w:name="_Toc435521415"/>
+      <w:r>
+        <w:t xml:space="preserve">Mêlée </w:t>
+      </w:r>
+      <w:proofErr w:type="spellStart"/>
+      <w:r>
+        <w:t>quotidienne</w:t>
+      </w:r>
+      <w:bookmarkEnd w:id="20"/>
+      <w:proofErr w:type="spellEnd"/>
+    </w:p>
+    <w:p>
+      <w:pPr>
+        <w:pStyle w:val="ListBullet"/>
+        <w:rPr>
+          <w:lang w:val="en-US"/>
+        </w:rPr>
+      </w:pPr>
+      <w:r>
+        <w:rPr>
+          <w:lang w:val="en-US"/>
+        </w:rPr>
+        <w:t xml:space="preserve">Éric : </w:t>
+      </w:r>
+    </w:p>
+    <w:p>
+      <w:pPr>
+        <w:pStyle w:val="ListBullet2"/>
+        <w:rPr>
+          <w:lang w:val="fr-CA"/>
+        </w:rPr>
+      </w:pPr>
+      <w:r>
+        <w:rPr>
+          <w:lang w:val="fr-CA"/>
+        </w:rPr>
+        <w:t>R</w:t>
+      </w:r>
+      <w:r>
+        <w:rPr>
+          <w:lang w:val="fr-CA"/>
+        </w:rPr>
+        <w:t>éalisé</w:t>
+      </w:r>
+      <w:r>
+        <w:rPr>
+          <w:lang w:val="fr-CA"/>
+        </w:rPr>
+        <w:t xml:space="preserve"> : Palette de 5 couleurs, regarder pour une ban</w:t>
+      </w:r>
+      <w:r>
+        <w:rPr>
+          <w:lang w:val="fr-CA"/>
+        </w:rPr>
+        <w:t>n</w:t>
+      </w:r>
+      <w:r>
+        <w:rPr>
+          <w:lang w:val="fr-CA"/>
+        </w:rPr>
+        <w:t>ière, approbation du client, regarder pour un logo</w:t>
+      </w:r>
+      <w:r>
+        <w:rPr>
+          <w:lang w:val="fr-CA"/>
+        </w:rPr>
+        <w:t>.</w:t>
+      </w:r>
+    </w:p>
+    <w:p>
+      <w:pPr>
+        <w:pStyle w:val="ListBullet2"/>
+        <w:rPr>
+          <w:lang w:val="fr-CA"/>
+        </w:rPr>
+      </w:pPr>
+      <w:r>
+        <w:rPr>
+          <w:lang w:val="fr-CA"/>
+        </w:rPr>
+        <w:t>Obstacle : aucun.</w:t>
+      </w:r>
+    </w:p>
+    <w:p>
+      <w:pPr>
+        <w:pStyle w:val="ListBullet2"/>
+        <w:rPr>
+          <w:lang w:val="fr-CA"/>
+        </w:rPr>
+      </w:pPr>
+      <w:r>
+        <w:rPr>
+          <w:lang w:val="fr-CA"/>
+        </w:rPr>
+        <w:t>Aujourd’hui : Continué et faire le logo.</w:t>
+      </w:r>
+    </w:p>
+    <w:p>
+      <w:pPr>
+        <w:pStyle w:val="ListBullet"/>
+      </w:pPr>
+      <w:r>
+        <w:t>Philipe :</w:t>
+      </w:r>
+    </w:p>
+    <w:p>
+      <w:pPr>
+        <w:pStyle w:val="ListBullet2"/>
+        <w:rPr>
+          <w:lang w:val="fr-CA"/>
+        </w:rPr>
+      </w:pPr>
+      <w:r>
+        <w:rPr>
+          <w:lang w:val="fr-CA"/>
+        </w:rPr>
+        <w:t>Réalisé: Regarder pour le modèle, commencer la structure, commencer le diagramme</w:t>
+      </w:r>
+    </w:p>
+    <w:p>
+      <w:pPr>
+        <w:pStyle w:val="ListBullet2"/>
+        <w:rPr>
+          <w:lang w:val="fr-CA"/>
+        </w:rPr>
+      </w:pPr>
+      <w:r>
+        <w:rPr>
+          <w:lang w:val="fr-CA"/>
+        </w:rPr>
+        <w:t>Obstacle : Manque la définition du domaine</w:t>
+      </w:r>
+      <w:r>
+        <w:rPr>
+          <w:lang w:val="fr-CA"/>
+        </w:rPr>
+        <w:t>, host streaming</w:t>
+      </w:r>
+      <w:r>
+        <w:rPr>
+          <w:lang w:val="fr-CA"/>
+        </w:rPr>
+        <w:t>.</w:t>
+      </w:r>
+    </w:p>
+    <w:p>
+      <w:pPr>
+        <w:pStyle w:val="ListBullet2"/>
+        <w:rPr>
+          <w:lang w:val="fr-CA"/>
+        </w:rPr>
+      </w:pPr>
+      <w:r>
+        <w:rPr>
+          <w:lang w:val="fr-CA"/>
+        </w:rPr>
+        <w:t xml:space="preserve">Aujourd’hui : </w:t>
+      </w:r>
+      <w:r>
+        <w:rPr>
+          <w:lang w:val="fr-CA"/>
+        </w:rPr>
+        <w:t>Documentation, diagramme de classes, rencontrer Joël</w:t>
+      </w:r>
+    </w:p>
+    <w:p>
+      <w:pPr>
+        <w:pStyle w:val="ListBullet"/>
+      </w:pPr>
+      <w:r>
+        <w:t>Carl :</w:t>
+      </w:r>
+    </w:p>
+    <w:p>
+      <w:pPr>
+        <w:pStyle w:val="ListBullet2"/>
+        <w:rPr>
+          <w:lang w:val="fr-CA"/>
+        </w:rPr>
+      </w:pPr>
+      <w:r>
+        <w:rPr>
+          <w:lang w:val="fr-CA"/>
+        </w:rPr>
+        <w:t>Réalisé: En processus du diagramme de classe</w:t>
+      </w:r>
+    </w:p>
+    <w:p>
+      <w:pPr>
+        <w:pStyle w:val="ListBullet2"/>
+        <w:rPr>
+          <w:lang w:val="fr-CA"/>
+        </w:rPr>
+      </w:pPr>
+      <w:r>
+        <w:rPr>
+          <w:lang w:val="fr-CA"/>
+        </w:rPr>
+        <w:t>Obstacle : Manque de classe – id et authentification (remet en cause le fait de publier, car je décide d’être un organisme.) Modèle du domaine. Compte Google – un compte générique.</w:t>
+      </w:r>
+    </w:p>
+    <w:p>
+      <w:pPr>
+        <w:pStyle w:val="ListBullet2"/>
+        <w:rPr>
+          <w:lang w:val="fr-CA"/>
+        </w:rPr>
+      </w:pPr>
+      <w:r>
+        <w:rPr>
+          <w:lang w:val="fr-CA"/>
+        </w:rPr>
+        <w:t>Aujourd’hui : Regarder pour le système de positionnement, diagramme de classe.</w:t>
+      </w:r>
+    </w:p>
+    <w:p>
+      <w:pPr>
+        <w:pStyle w:val="ListBullet"/>
+      </w:pPr>
+      <w:r>
+        <w:t>Renée :</w:t>
+      </w:r>
+    </w:p>
+    <w:p>
+      <w:pPr>
+        <w:pStyle w:val="ListBullet2"/>
+        <w:rPr>
+          <w:lang w:val="fr-CA"/>
+        </w:rPr>
+      </w:pPr>
+      <w:r>
+        <w:rPr>
+          <w:lang w:val="fr-CA"/>
+        </w:rPr>
+        <w:t xml:space="preserve">Réalisé: Commencer à travailler sur le diagramme de BD, basé sur </w:t>
+      </w:r>
+    </w:p>
+    <w:p>
+      <w:pPr>
+        <w:pStyle w:val="ListBullet2"/>
+        <w:rPr>
+          <w:lang w:val="fr-CA"/>
+        </w:rPr>
+      </w:pPr>
+      <w:r>
+        <w:rPr>
+          <w:lang w:val="fr-CA"/>
+        </w:rPr>
+        <w:t>Aujourd’hui :</w:t>
+      </w:r>
+      <w:r>
+        <w:rPr>
+          <w:lang w:val="fr-CA"/>
+        </w:rPr>
+        <w:t xml:space="preserve"> rencontre avec PA, travailler sur le diagramme de BD.</w:t>
+      </w:r>
+    </w:p>
+    <w:p>
+      <w:pPr>
+        <w:pStyle w:val="ListBullet2"/>
+        <w:rPr>
+          <w:lang w:val="fr-CA"/>
+        </w:rPr>
+      </w:pPr>
+      <w:r>
+        <w:rPr>
+          <w:lang w:val="fr-CA"/>
+        </w:rPr>
+        <w:t>Obstacle : On ne savait pas par où commencer.</w:t>
+      </w:r>
+    </w:p>
+    <w:p>
+      <w:pPr>
+        <w:pStyle w:val="Heading3"/>
+      </w:pPr>
+      <w:bookmarkStart w:id="21" w:name="_Toc435521416"/>
+      <w:proofErr w:type="spellStart"/>
+      <w:r>
+        <w:t>Autres</w:t>
+      </w:r>
+      <w:bookmarkEnd w:id="21"/>
+      <w:proofErr w:type="spellEnd"/>
+    </w:p>
+    <w:p>
+      <w:pPr>
+        <w:pStyle w:val="ListBullet"/>
+      </w:pPr>
+      <w:r>
+        <w:t>Face à la remise en question de Carl, sur l’</w:t>
+      </w:r>
+      <w:r>
+        <w:t>authentification, Joël va demander auprès d’un membre d’un organisme.</w:t>
+      </w:r>
+    </w:p>
+    <w:p>
+      <w:pPr>
+        <w:pStyle w:val="Heading2"/>
+      </w:pPr>
+      <w:bookmarkStart w:id="22" w:name="_Toc435521417"/>
       <w:r>
         <w:rPr>
           <w:highlight w:val="yellow"/>
         </w:rPr>
+        <w:lastRenderedPageBreak/>
         <w:t>Vide</w:t>
       </w:r>
-      <w:bookmarkEnd w:id="9"/>
+      <w:bookmarkEnd w:id="22"/>
+    </w:p>
+    <w:p>
+      <w:pPr>
+        <w:suppressAutoHyphens w:val="0"/>
+        <w:spacing w:before="0" w:after="160" w:line="259" w:lineRule="auto"/>
+        <w:rPr>
+          <w:rFonts w:ascii="Helvetica" w:hAnsi="Helvetica" w:cs="Times New Roman"/>
+          <w:b/>
+          <w:noProof/>
+          <w:color w:val="000000"/>
+          <w:sz w:val="28"/>
+          <w:szCs w:val="28"/>
+          <w:lang w:eastAsia="fr-CA"/>
+        </w:rPr>
+      </w:pPr>
+      <w:r>
+        <w:br w:type="page"/>
+      </w:r>
+    </w:p>
+    <w:p>
+      <w:pPr>
+        <w:pStyle w:val="Heading1"/>
+      </w:pPr>
+      <w:bookmarkStart w:id="23" w:name="_Toc435521418"/>
+      <w:r>
+        <w:lastRenderedPageBreak/>
+        <w:t>Autres</w:t>
+      </w:r>
+      <w:bookmarkEnd w:id="23"/>
     </w:p>
     <w:sectPr>
+      <w:headerReference w:type="even" r:id="rId16"/>
+      <w:headerReference w:type="default" r:id="rId17"/>
+      <w:footerReference w:type="even" r:id="rId18"/>
+      <w:footerReference w:type="default" r:id="rId19"/>
+      <w:headerReference w:type="first" r:id="rId20"/>
+      <w:footerReference w:type="first" r:id="rId21"/>
       <w:pgSz w:w="12240" w:h="15840"/>
       <w:pgMar w:top="1440" w:right="1440" w:bottom="1440" w:left="1440" w:header="708" w:footer="708" w:gutter="0"/>
       <w:cols w:space="708"/>
@@ -1531,6 +3830,116 @@
     </w:sectPr>
   </w:body>
 </w:document>
+</file>
+
+<file path=word/endnotes.xml><?xml version="1.0" encoding="utf-8"?>
+<w:endnotes xmlns:wpc="http://schemas.microsoft.com/office/word/2010/wordprocessingCanvas" xmlns:mc="http://schemas.openxmlformats.org/markup-compatibility/2006" xmlns:o="urn:schemas-microsoft-com:office:office" xmlns:r="http://schemas.openxmlformats.org/officeDocument/2006/relationships" xmlns:m="http://schemas.openxmlformats.org/officeDocument/2006/math" xmlns:v="urn:schemas-microsoft-com:vml" xmlns:wp14="http://schemas.microsoft.com/office/word/2010/wordprocessingDrawing" xmlns:wp="http://schemas.openxmlformats.org/drawingml/2006/wordprocessingDrawing" xmlns:w10="urn:schemas-microsoft-com:office:word" xmlns:w="http://schemas.openxmlformats.org/wordprocessingml/2006/main" xmlns:w14="http://schemas.microsoft.com/office/word/2010/wordml" xmlns:w15="http://schemas.microsoft.com/office/word/2012/wordml" xmlns:wpg="http://schemas.microsoft.com/office/word/2010/wordprocessingGroup" xmlns:wpi="http://schemas.microsoft.com/office/word/2010/wordprocessingInk" xmlns:wne="http://schemas.microsoft.com/office/word/2006/wordml" xmlns:wps="http://schemas.microsoft.com/office/word/2010/wordprocessingShape" mc:Ignorable="w14 w15 wp14">
+  <w:endnote w:type="separator" w:id="-1">
+    <w:p>
+      <w:pPr>
+        <w:spacing w:before="0" w:after="0"/>
+      </w:pPr>
+      <w:r>
+        <w:separator/>
+      </w:r>
+    </w:p>
+  </w:endnote>
+  <w:endnote w:type="continuationSeparator" w:id="0">
+    <w:p>
+      <w:pPr>
+        <w:spacing w:before="0" w:after="0"/>
+      </w:pPr>
+      <w:r>
+        <w:continuationSeparator/>
+      </w:r>
+    </w:p>
+  </w:endnote>
+</w:endnotes>
+</file>
+
+<file path=word/footer1.xml><?xml version="1.0" encoding="utf-8"?>
+<w:ftr xmlns:wpc="http://schemas.microsoft.com/office/word/2010/wordprocessingCanvas" xmlns:mc="http://schemas.openxmlformats.org/markup-compatibility/2006" xmlns:o="urn:schemas-microsoft-com:office:office" xmlns:r="http://schemas.openxmlformats.org/officeDocument/2006/relationships" xmlns:m="http://schemas.openxmlformats.org/officeDocument/2006/math" xmlns:v="urn:schemas-microsoft-com:vml" xmlns:wp14="http://schemas.microsoft.com/office/word/2010/wordprocessingDrawing" xmlns:wp="http://schemas.openxmlformats.org/drawingml/2006/wordprocessingDrawing" xmlns:w10="urn:schemas-microsoft-com:office:word" xmlns:w="http://schemas.openxmlformats.org/wordprocessingml/2006/main" xmlns:w14="http://schemas.microsoft.com/office/word/2010/wordml" xmlns:w15="http://schemas.microsoft.com/office/word/2012/wordml" xmlns:wpg="http://schemas.microsoft.com/office/word/2010/wordprocessingGroup" xmlns:wpi="http://schemas.microsoft.com/office/word/2010/wordprocessingInk" xmlns:wne="http://schemas.microsoft.com/office/word/2006/wordml" xmlns:wps="http://schemas.microsoft.com/office/word/2010/wordprocessingShape" mc:Ignorable="w14 w15 wp14">
+  <w:p>
+    <w:pPr>
+      <w:pStyle w:val="Footer"/>
+    </w:pPr>
+  </w:p>
+</w:ftr>
+</file>
+
+<file path=word/footer2.xml><?xml version="1.0" encoding="utf-8"?>
+<w:ftr xmlns:wpc="http://schemas.microsoft.com/office/word/2010/wordprocessingCanvas" xmlns:mc="http://schemas.openxmlformats.org/markup-compatibility/2006" xmlns:o="urn:schemas-microsoft-com:office:office" xmlns:r="http://schemas.openxmlformats.org/officeDocument/2006/relationships" xmlns:m="http://schemas.openxmlformats.org/officeDocument/2006/math" xmlns:v="urn:schemas-microsoft-com:vml" xmlns:wp14="http://schemas.microsoft.com/office/word/2010/wordprocessingDrawing" xmlns:wp="http://schemas.openxmlformats.org/drawingml/2006/wordprocessingDrawing" xmlns:w10="urn:schemas-microsoft-com:office:word" xmlns:w="http://schemas.openxmlformats.org/wordprocessingml/2006/main" xmlns:w14="http://schemas.microsoft.com/office/word/2010/wordml" xmlns:w15="http://schemas.microsoft.com/office/word/2012/wordml" xmlns:wpg="http://schemas.microsoft.com/office/word/2010/wordprocessingGroup" xmlns:wpi="http://schemas.microsoft.com/office/word/2010/wordprocessingInk" xmlns:wne="http://schemas.microsoft.com/office/word/2006/wordml" xmlns:wps="http://schemas.microsoft.com/office/word/2010/wordprocessingShape" mc:Ignorable="w14 w15 wp14">
+  <w:p>
+    <w:pPr>
+      <w:pStyle w:val="Footer"/>
+    </w:pPr>
+  </w:p>
+</w:ftr>
+</file>
+
+<file path=word/footer3.xml><?xml version="1.0" encoding="utf-8"?>
+<w:ftr xmlns:wpc="http://schemas.microsoft.com/office/word/2010/wordprocessingCanvas" xmlns:mc="http://schemas.openxmlformats.org/markup-compatibility/2006" xmlns:o="urn:schemas-microsoft-com:office:office" xmlns:r="http://schemas.openxmlformats.org/officeDocument/2006/relationships" xmlns:m="http://schemas.openxmlformats.org/officeDocument/2006/math" xmlns:v="urn:schemas-microsoft-com:vml" xmlns:wp14="http://schemas.microsoft.com/office/word/2010/wordprocessingDrawing" xmlns:wp="http://schemas.openxmlformats.org/drawingml/2006/wordprocessingDrawing" xmlns:w10="urn:schemas-microsoft-com:office:word" xmlns:w="http://schemas.openxmlformats.org/wordprocessingml/2006/main" xmlns:w14="http://schemas.microsoft.com/office/word/2010/wordml" xmlns:w15="http://schemas.microsoft.com/office/word/2012/wordml" xmlns:wpg="http://schemas.microsoft.com/office/word/2010/wordprocessingGroup" xmlns:wpi="http://schemas.microsoft.com/office/word/2010/wordprocessingInk" xmlns:wne="http://schemas.microsoft.com/office/word/2006/wordml" xmlns:wps="http://schemas.microsoft.com/office/word/2010/wordprocessingShape" mc:Ignorable="w14 w15 wp14">
+  <w:p>
+    <w:pPr>
+      <w:pStyle w:val="Footer"/>
+    </w:pPr>
+  </w:p>
+</w:ftr>
+</file>
+
+<file path=word/footnotes.xml><?xml version="1.0" encoding="utf-8"?>
+<w:footnotes xmlns:wpc="http://schemas.microsoft.com/office/word/2010/wordprocessingCanvas" xmlns:mc="http://schemas.openxmlformats.org/markup-compatibility/2006" xmlns:o="urn:schemas-microsoft-com:office:office" xmlns:r="http://schemas.openxmlformats.org/officeDocument/2006/relationships" xmlns:m="http://schemas.openxmlformats.org/officeDocument/2006/math" xmlns:v="urn:schemas-microsoft-com:vml" xmlns:wp14="http://schemas.microsoft.com/office/word/2010/wordprocessingDrawing" xmlns:wp="http://schemas.openxmlformats.org/drawingml/2006/wordprocessingDrawing" xmlns:w10="urn:schemas-microsoft-com:office:word" xmlns:w="http://schemas.openxmlformats.org/wordprocessingml/2006/main" xmlns:w14="http://schemas.microsoft.com/office/word/2010/wordml" xmlns:w15="http://schemas.microsoft.com/office/word/2012/wordml" xmlns:wpg="http://schemas.microsoft.com/office/word/2010/wordprocessingGroup" xmlns:wpi="http://schemas.microsoft.com/office/word/2010/wordprocessingInk" xmlns:wne="http://schemas.microsoft.com/office/word/2006/wordml" xmlns:wps="http://schemas.microsoft.com/office/word/2010/wordprocessingShape" mc:Ignorable="w14 w15 wp14">
+  <w:footnote w:type="separator" w:id="-1">
+    <w:p>
+      <w:pPr>
+        <w:spacing w:before="0" w:after="0"/>
+      </w:pPr>
+      <w:r>
+        <w:separator/>
+      </w:r>
+    </w:p>
+  </w:footnote>
+  <w:footnote w:type="continuationSeparator" w:id="0">
+    <w:p>
+      <w:pPr>
+        <w:spacing w:before="0" w:after="0"/>
+      </w:pPr>
+      <w:r>
+        <w:continuationSeparator/>
+      </w:r>
+    </w:p>
+  </w:footnote>
+</w:footnotes>
+</file>
+
+<file path=word/header1.xml><?xml version="1.0" encoding="utf-8"?>
+<w:hdr xmlns:wpc="http://schemas.microsoft.com/office/word/2010/wordprocessingCanvas" xmlns:mc="http://schemas.openxmlformats.org/markup-compatibility/2006" xmlns:o="urn:schemas-microsoft-com:office:office" xmlns:r="http://schemas.openxmlformats.org/officeDocument/2006/relationships" xmlns:m="http://schemas.openxmlformats.org/officeDocument/2006/math" xmlns:v="urn:schemas-microsoft-com:vml" xmlns:wp14="http://schemas.microsoft.com/office/word/2010/wordprocessingDrawing" xmlns:wp="http://schemas.openxmlformats.org/drawingml/2006/wordprocessingDrawing" xmlns:w10="urn:schemas-microsoft-com:office:word" xmlns:w="http://schemas.openxmlformats.org/wordprocessingml/2006/main" xmlns:w14="http://schemas.microsoft.com/office/word/2010/wordml" xmlns:w15="http://schemas.microsoft.com/office/word/2012/wordml" xmlns:wpg="http://schemas.microsoft.com/office/word/2010/wordprocessingGroup" xmlns:wpi="http://schemas.microsoft.com/office/word/2010/wordprocessingInk" xmlns:wne="http://schemas.microsoft.com/office/word/2006/wordml" xmlns:wps="http://schemas.microsoft.com/office/word/2010/wordprocessingShape" mc:Ignorable="w14 w15 wp14">
+  <w:p>
+    <w:pPr>
+      <w:pStyle w:val="Header"/>
+    </w:pPr>
+  </w:p>
+</w:hdr>
+</file>
+
+<file path=word/header2.xml><?xml version="1.0" encoding="utf-8"?>
+<w:hdr xmlns:wpc="http://schemas.microsoft.com/office/word/2010/wordprocessingCanvas" xmlns:mc="http://schemas.openxmlformats.org/markup-compatibility/2006" xmlns:o="urn:schemas-microsoft-com:office:office" xmlns:r="http://schemas.openxmlformats.org/officeDocument/2006/relationships" xmlns:m="http://schemas.openxmlformats.org/officeDocument/2006/math" xmlns:v="urn:schemas-microsoft-com:vml" xmlns:wp14="http://schemas.microsoft.com/office/word/2010/wordprocessingDrawing" xmlns:wp="http://schemas.openxmlformats.org/drawingml/2006/wordprocessingDrawing" xmlns:w10="urn:schemas-microsoft-com:office:word" xmlns:w="http://schemas.openxmlformats.org/wordprocessingml/2006/main" xmlns:w14="http://schemas.microsoft.com/office/word/2010/wordml" xmlns:w15="http://schemas.microsoft.com/office/word/2012/wordml" xmlns:wpg="http://schemas.microsoft.com/office/word/2010/wordprocessingGroup" xmlns:wpi="http://schemas.microsoft.com/office/word/2010/wordprocessingInk" xmlns:wne="http://schemas.microsoft.com/office/word/2006/wordml" xmlns:wps="http://schemas.microsoft.com/office/word/2010/wordprocessingShape" mc:Ignorable="w14 w15 wp14">
+  <w:p>
+    <w:pPr>
+      <w:pStyle w:val="Header"/>
+    </w:pPr>
+  </w:p>
+</w:hdr>
+</file>
+
+<file path=word/header3.xml><?xml version="1.0" encoding="utf-8"?>
+<w:hdr xmlns:wpc="http://schemas.microsoft.com/office/word/2010/wordprocessingCanvas" xmlns:mc="http://schemas.openxmlformats.org/markup-compatibility/2006" xmlns:o="urn:schemas-microsoft-com:office:office" xmlns:r="http://schemas.openxmlformats.org/officeDocument/2006/relationships" xmlns:m="http://schemas.openxmlformats.org/officeDocument/2006/math" xmlns:v="urn:schemas-microsoft-com:vml" xmlns:wp14="http://schemas.microsoft.com/office/word/2010/wordprocessingDrawing" xmlns:wp="http://schemas.openxmlformats.org/drawingml/2006/wordprocessingDrawing" xmlns:w10="urn:schemas-microsoft-com:office:word" xmlns:w="http://schemas.openxmlformats.org/wordprocessingml/2006/main" xmlns:w14="http://schemas.microsoft.com/office/word/2010/wordml" xmlns:w15="http://schemas.microsoft.com/office/word/2012/wordml" xmlns:wpg="http://schemas.microsoft.com/office/word/2010/wordprocessingGroup" xmlns:wpi="http://schemas.microsoft.com/office/word/2010/wordprocessingInk" xmlns:wne="http://schemas.microsoft.com/office/word/2006/wordml" xmlns:wps="http://schemas.microsoft.com/office/word/2010/wordprocessingShape" mc:Ignorable="w14 w15 wp14">
+  <w:p>
+    <w:pPr>
+      <w:pStyle w:val="Header"/>
+    </w:pPr>
+  </w:p>
+</w:hdr>
 </file>
 
 <file path=word/numbering.xml><?xml version="1.0" encoding="utf-8"?>
@@ -1601,7 +4010,7 @@
   <w:abstractNum w:abstractNumId="3" w15:restartNumberingAfterBreak="0">
     <w:nsid w:val="FFFFFF83"/>
     <w:multiLevelType w:val="singleLevel"/>
-    <w:tmpl w:val="96B07FC6"/>
+    <w:tmpl w:val="F49EDA4C"/>
     <w:lvl w:ilvl="0">
       <w:start w:val="1"/>
       <w:numFmt w:val="bullet"/>
@@ -1626,7 +4035,6 @@
     <w:lvl w:ilvl="0">
       <w:start w:val="1"/>
       <w:numFmt w:val="bullet"/>
-      <w:pStyle w:val="ListBullet"/>
       <w:lvlText w:val=""/>
       <w:lvlJc w:val="left"/>
       <w:pPr>
@@ -1643,7 +4051,7 @@
   <w:abstractNum w:abstractNumId="5" w15:restartNumberingAfterBreak="0">
     <w:nsid w:val="56611A77"/>
     <w:multiLevelType w:val="multilevel"/>
-    <w:tmpl w:val="885EF81C"/>
+    <w:tmpl w:val="E1AC0D50"/>
     <w:lvl w:ilvl="0">
       <w:start w:val="1"/>
       <w:numFmt w:val="decimal"/>
@@ -1781,6 +4189,120 @@
       </w:pPr>
       <w:rPr>
         <w:rFonts w:cs="Times New Roman"/>
+      </w:rPr>
+    </w:lvl>
+  </w:abstractNum>
+  <w:abstractNum w:abstractNumId="6" w15:restartNumberingAfterBreak="0">
+    <w:nsid w:val="65971001"/>
+    <w:multiLevelType w:val="hybridMultilevel"/>
+    <w:tmpl w:val="72662CA8"/>
+    <w:lvl w:ilvl="0" w:tplc="6308951C">
+      <w:start w:val="1"/>
+      <w:numFmt w:val="bullet"/>
+      <w:pStyle w:val="ListBullet"/>
+      <w:lvlText w:val=""/>
+      <w:lvlJc w:val="left"/>
+      <w:pPr>
+        <w:ind w:left="720" w:hanging="360"/>
+      </w:pPr>
+      <w:rPr>
+        <w:rFonts w:ascii="Symbol" w:hAnsi="Symbol" w:hint="default"/>
+      </w:rPr>
+    </w:lvl>
+    <w:lvl w:ilvl="1" w:tplc="0C0C0003" w:tentative="1">
+      <w:start w:val="1"/>
+      <w:numFmt w:val="bullet"/>
+      <w:lvlText w:val="o"/>
+      <w:lvlJc w:val="left"/>
+      <w:pPr>
+        <w:ind w:left="1440" w:hanging="360"/>
+      </w:pPr>
+      <w:rPr>
+        <w:rFonts w:ascii="Courier New" w:hAnsi="Courier New" w:cs="Courier New" w:hint="default"/>
+      </w:rPr>
+    </w:lvl>
+    <w:lvl w:ilvl="2" w:tplc="0C0C0005" w:tentative="1">
+      <w:start w:val="1"/>
+      <w:numFmt w:val="bullet"/>
+      <w:lvlText w:val=""/>
+      <w:lvlJc w:val="left"/>
+      <w:pPr>
+        <w:ind w:left="2160" w:hanging="360"/>
+      </w:pPr>
+      <w:rPr>
+        <w:rFonts w:ascii="Wingdings" w:hAnsi="Wingdings" w:hint="default"/>
+      </w:rPr>
+    </w:lvl>
+    <w:lvl w:ilvl="3" w:tplc="0C0C0001" w:tentative="1">
+      <w:start w:val="1"/>
+      <w:numFmt w:val="bullet"/>
+      <w:lvlText w:val=""/>
+      <w:lvlJc w:val="left"/>
+      <w:pPr>
+        <w:ind w:left="2880" w:hanging="360"/>
+      </w:pPr>
+      <w:rPr>
+        <w:rFonts w:ascii="Symbol" w:hAnsi="Symbol" w:hint="default"/>
+      </w:rPr>
+    </w:lvl>
+    <w:lvl w:ilvl="4" w:tplc="0C0C0003" w:tentative="1">
+      <w:start w:val="1"/>
+      <w:numFmt w:val="bullet"/>
+      <w:lvlText w:val="o"/>
+      <w:lvlJc w:val="left"/>
+      <w:pPr>
+        <w:ind w:left="3600" w:hanging="360"/>
+      </w:pPr>
+      <w:rPr>
+        <w:rFonts w:ascii="Courier New" w:hAnsi="Courier New" w:cs="Courier New" w:hint="default"/>
+      </w:rPr>
+    </w:lvl>
+    <w:lvl w:ilvl="5" w:tplc="0C0C0005" w:tentative="1">
+      <w:start w:val="1"/>
+      <w:numFmt w:val="bullet"/>
+      <w:lvlText w:val=""/>
+      <w:lvlJc w:val="left"/>
+      <w:pPr>
+        <w:ind w:left="4320" w:hanging="360"/>
+      </w:pPr>
+      <w:rPr>
+        <w:rFonts w:ascii="Wingdings" w:hAnsi="Wingdings" w:hint="default"/>
+      </w:rPr>
+    </w:lvl>
+    <w:lvl w:ilvl="6" w:tplc="0C0C0001" w:tentative="1">
+      <w:start w:val="1"/>
+      <w:numFmt w:val="bullet"/>
+      <w:lvlText w:val=""/>
+      <w:lvlJc w:val="left"/>
+      <w:pPr>
+        <w:ind w:left="5040" w:hanging="360"/>
+      </w:pPr>
+      <w:rPr>
+        <w:rFonts w:ascii="Symbol" w:hAnsi="Symbol" w:hint="default"/>
+      </w:rPr>
+    </w:lvl>
+    <w:lvl w:ilvl="7" w:tplc="0C0C0003" w:tentative="1">
+      <w:start w:val="1"/>
+      <w:numFmt w:val="bullet"/>
+      <w:lvlText w:val="o"/>
+      <w:lvlJc w:val="left"/>
+      <w:pPr>
+        <w:ind w:left="5760" w:hanging="360"/>
+      </w:pPr>
+      <w:rPr>
+        <w:rFonts w:ascii="Courier New" w:hAnsi="Courier New" w:cs="Courier New" w:hint="default"/>
+      </w:rPr>
+    </w:lvl>
+    <w:lvl w:ilvl="8" w:tplc="0C0C0005" w:tentative="1">
+      <w:start w:val="1"/>
+      <w:numFmt w:val="bullet"/>
+      <w:lvlText w:val=""/>
+      <w:lvlJc w:val="left"/>
+      <w:pPr>
+        <w:ind w:left="6480" w:hanging="360"/>
+      </w:pPr>
+      <w:rPr>
+        <w:rFonts w:ascii="Wingdings" w:hAnsi="Wingdings" w:hint="default"/>
       </w:rPr>
     </w:lvl>
   </w:abstractNum>
@@ -1828,6 +4350,39 @@
   </w:num>
   <w:num w:numId="15">
     <w:abstractNumId w:val="5"/>
+  </w:num>
+  <w:num w:numId="16">
+    <w:abstractNumId w:val="5"/>
+    <w:lvlOverride w:ilvl="0">
+      <w:startOverride w:val="1"/>
+    </w:lvlOverride>
+    <w:lvlOverride w:ilvl="1">
+      <w:startOverride w:val="1"/>
+    </w:lvlOverride>
+    <w:lvlOverride w:ilvl="2">
+      <w:startOverride w:val="1"/>
+    </w:lvlOverride>
+    <w:lvlOverride w:ilvl="3">
+      <w:startOverride w:val="1"/>
+    </w:lvlOverride>
+    <w:lvlOverride w:ilvl="4">
+      <w:startOverride w:val="1"/>
+    </w:lvlOverride>
+    <w:lvlOverride w:ilvl="5">
+      <w:startOverride w:val="1"/>
+    </w:lvlOverride>
+    <w:lvlOverride w:ilvl="6">
+      <w:startOverride w:val="1"/>
+    </w:lvlOverride>
+    <w:lvlOverride w:ilvl="7">
+      <w:startOverride w:val="1"/>
+    </w:lvlOverride>
+    <w:lvlOverride w:ilvl="8">
+      <w:startOverride w:val="1"/>
+    </w:lvlOverride>
+  </w:num>
+  <w:num w:numId="17">
+    <w:abstractNumId w:val="6"/>
   </w:num>
 </w:numbering>
 </file>
@@ -1898,7 +4453,7 @@
     <w:lsdException w:name="macro" w:semiHidden="1" w:unhideWhenUsed="1"/>
     <w:lsdException w:name="toa heading" w:semiHidden="1" w:unhideWhenUsed="1"/>
     <w:lsdException w:name="List" w:semiHidden="1" w:unhideWhenUsed="1"/>
-    <w:lsdException w:name="List Bullet" w:semiHidden="1" w:uiPriority="0" w:unhideWhenUsed="1"/>
+    <w:lsdException w:name="List Bullet" w:semiHidden="1" w:uiPriority="0" w:unhideWhenUsed="1" w:qFormat="1"/>
     <w:lsdException w:name="List Number" w:semiHidden="1" w:unhideWhenUsed="1"/>
     <w:lsdException w:name="List 2" w:semiHidden="1" w:unhideWhenUsed="1"/>
     <w:lsdException w:name="List 3" w:semiHidden="1" w:unhideWhenUsed="1"/>
@@ -2269,7 +4824,7 @@
     <w:link w:val="Heading2Char"/>
     <w:autoRedefine/>
     <w:qFormat/>
-    <w:rsid w:val="00FF7C42"/>
+    <w:rsid w:val="00A15CCB"/>
     <w:pPr>
       <w:keepNext/>
       <w:widowControl w:val="0"/>
@@ -2286,6 +4841,7 @@
     <w:rPr>
       <w:rFonts w:cs="Times New Roman"/>
       <w:b/>
+      <w:sz w:val="24"/>
       <w:lang w:eastAsia="fr-CA"/>
     </w:rPr>
   </w:style>
@@ -2297,7 +4853,7 @@
     <w:autoRedefine/>
     <w:uiPriority w:val="9"/>
     <w:qFormat/>
-    <w:rsid w:val="00FF7C42"/>
+    <w:rsid w:val="00A15CCB"/>
     <w:pPr>
       <w:keepNext/>
       <w:numPr>
@@ -2314,9 +4870,9 @@
       <w:outlineLvl w:val="2"/>
     </w:pPr>
     <w:rPr>
-      <w:rFonts w:ascii="Times New Roman" w:hAnsi="Times New Roman" w:cs="Times New Roman"/>
+      <w:rFonts w:cs="Times New Roman"/>
       <w:b/>
-      <w:sz w:val="24"/>
+      <w:sz w:val="22"/>
       <w:szCs w:val="24"/>
       <w:lang w:val="en-US" w:eastAsia="fr-CA"/>
     </w:rPr>
@@ -2453,10 +5009,11 @@
     <w:name w:val="Heading 2 Char"/>
     <w:basedOn w:val="DefaultParagraphFont"/>
     <w:link w:val="Heading2"/>
-    <w:rsid w:val="00F22CAC"/>
+    <w:rsid w:val="00A15CCB"/>
     <w:rPr>
-      <w:rFonts w:ascii="Arial" w:eastAsia="Times New Roman" w:hAnsi="Arial" w:cs="Times New Roman"/>
+      <w:rFonts w:ascii="Arial" w:hAnsi="Arial" w:cs="Times New Roman"/>
       <w:b/>
+      <w:sz w:val="24"/>
       <w:szCs w:val="20"/>
       <w:lang w:eastAsia="fr-CA"/>
     </w:rPr>
@@ -2466,11 +5023,10 @@
     <w:basedOn w:val="DefaultParagraphFont"/>
     <w:link w:val="Heading3"/>
     <w:uiPriority w:val="9"/>
-    <w:rsid w:val="00FF7C42"/>
+    <w:rsid w:val="00A15CCB"/>
     <w:rPr>
-      <w:rFonts w:ascii="Times New Roman" w:hAnsi="Times New Roman" w:cs="Times New Roman"/>
+      <w:rFonts w:ascii="Arial" w:hAnsi="Arial" w:cs="Times New Roman"/>
       <w:b/>
-      <w:sz w:val="24"/>
       <w:szCs w:val="24"/>
       <w:lang w:val="en-US" w:eastAsia="fr-CA"/>
     </w:rPr>
@@ -2509,10 +5065,11 @@
     <w:name w:val="List Bullet"/>
     <w:basedOn w:val="Normal"/>
     <w:autoRedefine/>
-    <w:rsid w:val="0067572A"/>
+    <w:qFormat/>
+    <w:rsid w:val="004D6D80"/>
     <w:pPr>
       <w:numPr>
-        <w:numId w:val="6"/>
+        <w:numId w:val="17"/>
       </w:numPr>
       <w:tabs>
         <w:tab w:val="left" w:pos="1080"/>
@@ -2530,14 +5087,16 @@
     <w:basedOn w:val="Normal"/>
     <w:autoRedefine/>
     <w:qFormat/>
-    <w:rsid w:val="0067572A"/>
+    <w:rsid w:val="004D6D80"/>
     <w:pPr>
       <w:numPr>
         <w:numId w:val="8"/>
       </w:numPr>
       <w:tabs>
-        <w:tab w:val="left" w:pos="720"/>
+        <w:tab w:val="clear" w:pos="2061"/>
+        <w:tab w:val="num" w:pos="1134"/>
       </w:tabs>
+      <w:ind w:left="1134"/>
     </w:pPr>
     <w:rPr>
       <w:rFonts w:cs="Times New Roman"/>
@@ -2777,6 +5336,62 @@
     <w:rPr>
       <w:color w:val="0563C1" w:themeColor="hyperlink"/>
       <w:u w:val="single"/>
+    </w:rPr>
+  </w:style>
+  <w:style w:type="paragraph" w:styleId="Header">
+    <w:name w:val="header"/>
+    <w:basedOn w:val="Normal"/>
+    <w:link w:val="HeaderChar"/>
+    <w:uiPriority w:val="99"/>
+    <w:unhideWhenUsed/>
+    <w:rsid w:val="001D4BBA"/>
+    <w:pPr>
+      <w:tabs>
+        <w:tab w:val="center" w:pos="4680"/>
+        <w:tab w:val="right" w:pos="9360"/>
+      </w:tabs>
+      <w:spacing w:before="0" w:after="0"/>
+    </w:pPr>
+  </w:style>
+  <w:style w:type="character" w:customStyle="1" w:styleId="HeaderChar">
+    <w:name w:val="Header Char"/>
+    <w:basedOn w:val="DefaultParagraphFont"/>
+    <w:link w:val="Header"/>
+    <w:uiPriority w:val="99"/>
+    <w:rsid w:val="001D4BBA"/>
+    <w:rPr>
+      <w:rFonts w:ascii="Arial" w:hAnsi="Arial" w:cs="Arial"/>
+      <w:sz w:val="20"/>
+      <w:szCs w:val="20"/>
+      <w:lang w:eastAsia="ar-SA"/>
+    </w:rPr>
+  </w:style>
+  <w:style w:type="paragraph" w:styleId="Footer">
+    <w:name w:val="footer"/>
+    <w:basedOn w:val="Normal"/>
+    <w:link w:val="FooterChar"/>
+    <w:uiPriority w:val="99"/>
+    <w:unhideWhenUsed/>
+    <w:rsid w:val="001D4BBA"/>
+    <w:pPr>
+      <w:tabs>
+        <w:tab w:val="center" w:pos="4680"/>
+        <w:tab w:val="right" w:pos="9360"/>
+      </w:tabs>
+      <w:spacing w:before="0" w:after="0"/>
+    </w:pPr>
+  </w:style>
+  <w:style w:type="character" w:customStyle="1" w:styleId="FooterChar">
+    <w:name w:val="Footer Char"/>
+    <w:basedOn w:val="DefaultParagraphFont"/>
+    <w:link w:val="Footer"/>
+    <w:uiPriority w:val="99"/>
+    <w:rsid w:val="001D4BBA"/>
+    <w:rPr>
+      <w:rFonts w:ascii="Arial" w:hAnsi="Arial" w:cs="Arial"/>
+      <w:sz w:val="20"/>
+      <w:szCs w:val="20"/>
+      <w:lang w:eastAsia="ar-SA"/>
     </w:rPr>
   </w:style>
 </w:styles>
@@ -3048,7 +5663,7 @@
 </file>
 
 <file path=customXml/itemProps1.xml><?xml version="1.0" encoding="utf-8"?>
-<ds:datastoreItem xmlns:ds="http://schemas.openxmlformats.org/officeDocument/2006/customXml" ds:itemID="{D6542C88-5328-4F80-A484-7C925FF3E696}">
+<ds:datastoreItem xmlns:ds="http://schemas.openxmlformats.org/officeDocument/2006/customXml" ds:itemID="{A0D82AC2-C25A-4170-A693-BF60D6FCE05E}">
   <ds:schemaRefs>
     <ds:schemaRef ds:uri="http://schemas.openxmlformats.org/officeDocument/2006/bibliography"/>
   </ds:schemaRefs>

</xml_diff>

<commit_message>
Mise à jour des 2 dernières rencontres
-Mêlée quotidienne
-Réunion de planification du prochain Sprint
</commit_message>
<xml_diff>
--- a/Documentation/Scrum/Notes.docx
+++ b/Documentation/Scrum/Notes.docx
@@ -35,7 +35,7 @@
           <w:noProof/>
           <w:highlight w:val="yellow"/>
         </w:rPr>
-        <w:t>mardi, 17 novembre 2015, 11:01</w:t>
+        <w:t>vendredi, 20 novembre 2015, 21:03</w:t>
       </w:r>
       <w:r>
         <w:rPr>
@@ -43,9 +43,9 @@
         </w:rPr>
         <w:fldChar w:fldCharType="end"/>
       </w:r>
-      <w:bookmarkStart w:id="0" w:name="_GoBack"/>
-      <w:bookmarkEnd w:id="0"/>
-    </w:p>
+    </w:p>
+    <w:bookmarkStart w:id="0" w:name="_GoBack"/>
+    <w:bookmarkEnd w:id="0"/>
     <w:p>
       <w:pPr>
         <w:pStyle w:val="TOC1"/>
@@ -73,7 +73,7 @@
       <w:r>
         <w:fldChar w:fldCharType="separate"/>
       </w:r>
-      <w:hyperlink w:anchor="_Toc435521398" w:history="1">
+      <w:hyperlink w:anchor="_Toc435816879" w:history="1">
         <w:r>
           <w:rPr>
             <w:rStyle w:val="Hyperlink"/>
@@ -120,7 +120,7 @@
             <w:noProof/>
             <w:webHidden/>
           </w:rPr>
-          <w:instrText xml:space="preserve"> PAGEREF _Toc435521398 \h </w:instrText>
+          <w:instrText xml:space="preserve"> PAGEREF _Toc435816879 \h </w:instrText>
         </w:r>
         <w:r>
           <w:rPr>
@@ -167,7 +167,7 @@
           <w:lang w:eastAsia="fr-CA"/>
         </w:rPr>
       </w:pPr>
-      <w:hyperlink w:anchor="_Toc435521399" w:history="1">
+      <w:hyperlink w:anchor="_Toc435816880" w:history="1">
         <w:r>
           <w:rPr>
             <w:rStyle w:val="Hyperlink"/>
@@ -212,7 +212,7 @@
             <w:noProof/>
             <w:webHidden/>
           </w:rPr>
-          <w:instrText xml:space="preserve"> PAGEREF _Toc435521399 \h </w:instrText>
+          <w:instrText xml:space="preserve"> PAGEREF _Toc435816880 \h </w:instrText>
         </w:r>
         <w:r>
           <w:rPr>
@@ -260,7 +260,7 @@
           <w:lang w:eastAsia="fr-CA"/>
         </w:rPr>
       </w:pPr>
-      <w:hyperlink w:anchor="_Toc435521400" w:history="1">
+      <w:hyperlink w:anchor="_Toc435816881" w:history="1">
         <w:r>
           <w:rPr>
             <w:rStyle w:val="Hyperlink"/>
@@ -306,7 +306,7 @@
             <w:noProof/>
             <w:webHidden/>
           </w:rPr>
-          <w:instrText xml:space="preserve"> PAGEREF _Toc435521400 \h </w:instrText>
+          <w:instrText xml:space="preserve"> PAGEREF _Toc435816881 \h </w:instrText>
         </w:r>
         <w:r>
           <w:rPr>
@@ -354,7 +354,7 @@
           <w:lang w:eastAsia="fr-CA"/>
         </w:rPr>
       </w:pPr>
-      <w:hyperlink w:anchor="_Toc435521401" w:history="1">
+      <w:hyperlink w:anchor="_Toc435816882" w:history="1">
         <w:r>
           <w:rPr>
             <w:rStyle w:val="Hyperlink"/>
@@ -400,7 +400,7 @@
             <w:noProof/>
             <w:webHidden/>
           </w:rPr>
-          <w:instrText xml:space="preserve"> PAGEREF _Toc435521401 \h </w:instrText>
+          <w:instrText xml:space="preserve"> PAGEREF _Toc435816882 \h </w:instrText>
         </w:r>
         <w:r>
           <w:rPr>
@@ -448,7 +448,7 @@
           <w:lang w:eastAsia="fr-CA"/>
         </w:rPr>
       </w:pPr>
-      <w:hyperlink w:anchor="_Toc435521402" w:history="1">
+      <w:hyperlink w:anchor="_Toc435816883" w:history="1">
         <w:r>
           <w:rPr>
             <w:rStyle w:val="Hyperlink"/>
@@ -494,7 +494,7 @@
             <w:noProof/>
             <w:webHidden/>
           </w:rPr>
-          <w:instrText xml:space="preserve"> PAGEREF _Toc435521402 \h </w:instrText>
+          <w:instrText xml:space="preserve"> PAGEREF _Toc435816883 \h </w:instrText>
         </w:r>
         <w:r>
           <w:rPr>
@@ -542,7 +542,7 @@
           <w:lang w:eastAsia="fr-CA"/>
         </w:rPr>
       </w:pPr>
-      <w:hyperlink w:anchor="_Toc435521403" w:history="1">
+      <w:hyperlink w:anchor="_Toc435816884" w:history="1">
         <w:r>
           <w:rPr>
             <w:rStyle w:val="Hyperlink"/>
@@ -588,7 +588,7 @@
             <w:noProof/>
             <w:webHidden/>
           </w:rPr>
-          <w:instrText xml:space="preserve"> PAGEREF _Toc435521403 \h </w:instrText>
+          <w:instrText xml:space="preserve"> PAGEREF _Toc435816884 \h </w:instrText>
         </w:r>
         <w:r>
           <w:rPr>
@@ -637,7 +637,7 @@
           <w:lang w:eastAsia="fr-CA"/>
         </w:rPr>
       </w:pPr>
-      <w:hyperlink w:anchor="_Toc435521404" w:history="1">
+      <w:hyperlink w:anchor="_Toc435816885" w:history="1">
         <w:r>
           <w:rPr>
             <w:rStyle w:val="Hyperlink"/>
@@ -684,7 +684,7 @@
             <w:noProof/>
             <w:webHidden/>
           </w:rPr>
-          <w:instrText xml:space="preserve"> PAGEREF _Toc435521404 \h </w:instrText>
+          <w:instrText xml:space="preserve"> PAGEREF _Toc435816885 \h </w:instrText>
         </w:r>
         <w:r>
           <w:rPr>
@@ -731,7 +731,7 @@
           <w:lang w:eastAsia="fr-CA"/>
         </w:rPr>
       </w:pPr>
-      <w:hyperlink w:anchor="_Toc435521405" w:history="1">
+      <w:hyperlink w:anchor="_Toc435816886" w:history="1">
         <w:r>
           <w:rPr>
             <w:rStyle w:val="Hyperlink"/>
@@ -776,7 +776,7 @@
             <w:noProof/>
             <w:webHidden/>
           </w:rPr>
-          <w:instrText xml:space="preserve"> PAGEREF _Toc435521405 \h </w:instrText>
+          <w:instrText xml:space="preserve"> PAGEREF _Toc435816886 \h </w:instrText>
         </w:r>
         <w:r>
           <w:rPr>
@@ -824,7 +824,7 @@
           <w:lang w:eastAsia="fr-CA"/>
         </w:rPr>
       </w:pPr>
-      <w:hyperlink w:anchor="_Toc435521406" w:history="1">
+      <w:hyperlink w:anchor="_Toc435816887" w:history="1">
         <w:r>
           <w:rPr>
             <w:rStyle w:val="Hyperlink"/>
@@ -870,7 +870,7 @@
             <w:noProof/>
             <w:webHidden/>
           </w:rPr>
-          <w:instrText xml:space="preserve"> PAGEREF _Toc435521406 \h </w:instrText>
+          <w:instrText xml:space="preserve"> PAGEREF _Toc435816887 \h </w:instrText>
         </w:r>
         <w:r>
           <w:rPr>
@@ -918,7 +918,7 @@
           <w:lang w:eastAsia="fr-CA"/>
         </w:rPr>
       </w:pPr>
-      <w:hyperlink w:anchor="_Toc435521407" w:history="1">
+      <w:hyperlink w:anchor="_Toc435816888" w:history="1">
         <w:r>
           <w:rPr>
             <w:rStyle w:val="Hyperlink"/>
@@ -964,7 +964,7 @@
             <w:noProof/>
             <w:webHidden/>
           </w:rPr>
-          <w:instrText xml:space="preserve"> PAGEREF _Toc435521407 \h </w:instrText>
+          <w:instrText xml:space="preserve"> PAGEREF _Toc435816888 \h </w:instrText>
         </w:r>
         <w:r>
           <w:rPr>
@@ -1012,7 +1012,7 @@
           <w:lang w:eastAsia="fr-CA"/>
         </w:rPr>
       </w:pPr>
-      <w:hyperlink w:anchor="_Toc435521408" w:history="1">
+      <w:hyperlink w:anchor="_Toc435816889" w:history="1">
         <w:r>
           <w:rPr>
             <w:rStyle w:val="Hyperlink"/>
@@ -1058,7 +1058,7 @@
             <w:noProof/>
             <w:webHidden/>
           </w:rPr>
-          <w:instrText xml:space="preserve"> PAGEREF _Toc435521408 \h </w:instrText>
+          <w:instrText xml:space="preserve"> PAGEREF _Toc435816889 \h </w:instrText>
         </w:r>
         <w:r>
           <w:rPr>
@@ -1106,7 +1106,7 @@
           <w:lang w:eastAsia="fr-CA"/>
         </w:rPr>
       </w:pPr>
-      <w:hyperlink w:anchor="_Toc435521409" w:history="1">
+      <w:hyperlink w:anchor="_Toc435816890" w:history="1">
         <w:r>
           <w:rPr>
             <w:rStyle w:val="Hyperlink"/>
@@ -1152,7 +1152,7 @@
             <w:noProof/>
             <w:webHidden/>
           </w:rPr>
-          <w:instrText xml:space="preserve"> PAGEREF _Toc435521409 \h </w:instrText>
+          <w:instrText xml:space="preserve"> PAGEREF _Toc435816890 \h </w:instrText>
         </w:r>
         <w:r>
           <w:rPr>
@@ -1199,7 +1199,7 @@
           <w:lang w:eastAsia="fr-CA"/>
         </w:rPr>
       </w:pPr>
-      <w:hyperlink w:anchor="_Toc435521410" w:history="1">
+      <w:hyperlink w:anchor="_Toc435816891" w:history="1">
         <w:r>
           <w:rPr>
             <w:rStyle w:val="Hyperlink"/>
@@ -1244,7 +1244,7 @@
             <w:noProof/>
             <w:webHidden/>
           </w:rPr>
-          <w:instrText xml:space="preserve"> PAGEREF _Toc435521410 \h </w:instrText>
+          <w:instrText xml:space="preserve"> PAGEREF _Toc435816891 \h </w:instrText>
         </w:r>
         <w:r>
           <w:rPr>
@@ -1292,7 +1292,7 @@
           <w:lang w:eastAsia="fr-CA"/>
         </w:rPr>
       </w:pPr>
-      <w:hyperlink w:anchor="_Toc435521411" w:history="1">
+      <w:hyperlink w:anchor="_Toc435816892" w:history="1">
         <w:r>
           <w:rPr>
             <w:rStyle w:val="Hyperlink"/>
@@ -1338,7 +1338,7 @@
             <w:noProof/>
             <w:webHidden/>
           </w:rPr>
-          <w:instrText xml:space="preserve"> PAGEREF _Toc435521411 \h </w:instrText>
+          <w:instrText xml:space="preserve"> PAGEREF _Toc435816892 \h </w:instrText>
         </w:r>
         <w:r>
           <w:rPr>
@@ -1385,7 +1385,7 @@
           <w:lang w:eastAsia="fr-CA"/>
         </w:rPr>
       </w:pPr>
-      <w:hyperlink w:anchor="_Toc435521412" w:history="1">
+      <w:hyperlink w:anchor="_Toc435816893" w:history="1">
         <w:r>
           <w:rPr>
             <w:rStyle w:val="Hyperlink"/>
@@ -1430,7 +1430,7 @@
             <w:noProof/>
             <w:webHidden/>
           </w:rPr>
-          <w:instrText xml:space="preserve"> PAGEREF _Toc435521412 \h </w:instrText>
+          <w:instrText xml:space="preserve"> PAGEREF _Toc435816893 \h </w:instrText>
         </w:r>
         <w:r>
           <w:rPr>
@@ -1478,7 +1478,7 @@
           <w:lang w:eastAsia="fr-CA"/>
         </w:rPr>
       </w:pPr>
-      <w:hyperlink w:anchor="_Toc435521413" w:history="1">
+      <w:hyperlink w:anchor="_Toc435816894" w:history="1">
         <w:r>
           <w:rPr>
             <w:rStyle w:val="Hyperlink"/>
@@ -1524,7 +1524,7 @@
             <w:noProof/>
             <w:webHidden/>
           </w:rPr>
-          <w:instrText xml:space="preserve"> PAGEREF _Toc435521413 \h </w:instrText>
+          <w:instrText xml:space="preserve"> PAGEREF _Toc435816894 \h </w:instrText>
         </w:r>
         <w:r>
           <w:rPr>
@@ -1571,7 +1571,7 @@
           <w:lang w:eastAsia="fr-CA"/>
         </w:rPr>
       </w:pPr>
-      <w:hyperlink w:anchor="_Toc435521414" w:history="1">
+      <w:hyperlink w:anchor="_Toc435816895" w:history="1">
         <w:r>
           <w:rPr>
             <w:rStyle w:val="Hyperlink"/>
@@ -1616,7 +1616,7 @@
             <w:noProof/>
             <w:webHidden/>
           </w:rPr>
-          <w:instrText xml:space="preserve"> PAGEREF _Toc435521414 \h </w:instrText>
+          <w:instrText xml:space="preserve"> PAGEREF _Toc435816895 \h </w:instrText>
         </w:r>
         <w:r>
           <w:rPr>
@@ -1664,7 +1664,7 @@
           <w:lang w:eastAsia="fr-CA"/>
         </w:rPr>
       </w:pPr>
-      <w:hyperlink w:anchor="_Toc435521415" w:history="1">
+      <w:hyperlink w:anchor="_Toc435816896" w:history="1">
         <w:r>
           <w:rPr>
             <w:rStyle w:val="Hyperlink"/>
@@ -1710,7 +1710,7 @@
             <w:noProof/>
             <w:webHidden/>
           </w:rPr>
-          <w:instrText xml:space="preserve"> PAGEREF _Toc435521415 \h </w:instrText>
+          <w:instrText xml:space="preserve"> PAGEREF _Toc435816896 \h </w:instrText>
         </w:r>
         <w:r>
           <w:rPr>
@@ -1758,7 +1758,7 @@
           <w:lang w:eastAsia="fr-CA"/>
         </w:rPr>
       </w:pPr>
-      <w:hyperlink w:anchor="_Toc435521416" w:history="1">
+      <w:hyperlink w:anchor="_Toc435816897" w:history="1">
         <w:r>
           <w:rPr>
             <w:rStyle w:val="Hyperlink"/>
@@ -1804,7 +1804,7 @@
             <w:noProof/>
             <w:webHidden/>
           </w:rPr>
-          <w:instrText xml:space="preserve"> PAGEREF _Toc435521416 \h </w:instrText>
+          <w:instrText xml:space="preserve"> PAGEREF _Toc435816897 \h </w:instrText>
         </w:r>
         <w:r>
           <w:rPr>
@@ -1851,7 +1851,7 @@
           <w:lang w:eastAsia="fr-CA"/>
         </w:rPr>
       </w:pPr>
-      <w:hyperlink w:anchor="_Toc435521417" w:history="1">
+      <w:hyperlink w:anchor="_Toc435816898" w:history="1">
         <w:r>
           <w:rPr>
             <w:rStyle w:val="Hyperlink"/>
@@ -1874,6 +1874,378 @@
           <w:rPr>
             <w:rStyle w:val="Hyperlink"/>
             <w:noProof/>
+          </w:rPr>
+          <w:t>Le jeudi 19 novembre 2015</w:t>
+        </w:r>
+        <w:r>
+          <w:rPr>
+            <w:noProof/>
+            <w:webHidden/>
+          </w:rPr>
+          <w:tab/>
+        </w:r>
+        <w:r>
+          <w:rPr>
+            <w:noProof/>
+            <w:webHidden/>
+          </w:rPr>
+          <w:fldChar w:fldCharType="begin"/>
+        </w:r>
+        <w:r>
+          <w:rPr>
+            <w:noProof/>
+            <w:webHidden/>
+          </w:rPr>
+          <w:instrText xml:space="preserve"> PAGEREF _Toc435816898 \h </w:instrText>
+        </w:r>
+        <w:r>
+          <w:rPr>
+            <w:noProof/>
+            <w:webHidden/>
+          </w:rPr>
+        </w:r>
+        <w:r>
+          <w:rPr>
+            <w:noProof/>
+            <w:webHidden/>
+          </w:rPr>
+          <w:fldChar w:fldCharType="separate"/>
+        </w:r>
+        <w:r>
+          <w:rPr>
+            <w:noProof/>
+            <w:webHidden/>
+          </w:rPr>
+          <w:t>6</w:t>
+        </w:r>
+        <w:r>
+          <w:rPr>
+            <w:noProof/>
+            <w:webHidden/>
+          </w:rPr>
+          <w:fldChar w:fldCharType="end"/>
+        </w:r>
+      </w:hyperlink>
+    </w:p>
+    <w:p>
+      <w:pPr>
+        <w:pStyle w:val="TOC2"/>
+        <w:tabs>
+          <w:tab w:val="left" w:pos="800"/>
+          <w:tab w:val="right" w:leader="dot" w:pos="9350"/>
+        </w:tabs>
+        <w:rPr>
+          <w:rFonts w:eastAsiaTheme="minorEastAsia" w:cstheme="minorBidi"/>
+          <w:smallCaps w:val="0"/>
+          <w:noProof/>
+          <w:sz w:val="22"/>
+          <w:szCs w:val="22"/>
+          <w:lang w:eastAsia="fr-CA"/>
+        </w:rPr>
+      </w:pPr>
+      <w:hyperlink w:anchor="_Toc435816899" w:history="1">
+        <w:r>
+          <w:rPr>
+            <w:rStyle w:val="Hyperlink"/>
+            <w:noProof/>
+          </w:rPr>
+          <w:t>2.6.</w:t>
+        </w:r>
+        <w:r>
+          <w:rPr>
+            <w:rFonts w:eastAsiaTheme="minorEastAsia" w:cstheme="minorBidi"/>
+            <w:smallCaps w:val="0"/>
+            <w:noProof/>
+            <w:sz w:val="22"/>
+            <w:szCs w:val="22"/>
+            <w:lang w:eastAsia="fr-CA"/>
+          </w:rPr>
+          <w:tab/>
+        </w:r>
+        <w:r>
+          <w:rPr>
+            <w:rStyle w:val="Hyperlink"/>
+            <w:noProof/>
+          </w:rPr>
+          <w:t>Le vendredi 20 novembre 2015</w:t>
+        </w:r>
+        <w:r>
+          <w:rPr>
+            <w:noProof/>
+            <w:webHidden/>
+          </w:rPr>
+          <w:tab/>
+        </w:r>
+        <w:r>
+          <w:rPr>
+            <w:noProof/>
+            <w:webHidden/>
+          </w:rPr>
+          <w:fldChar w:fldCharType="begin"/>
+        </w:r>
+        <w:r>
+          <w:rPr>
+            <w:noProof/>
+            <w:webHidden/>
+          </w:rPr>
+          <w:instrText xml:space="preserve"> PAGEREF _Toc435816899 \h </w:instrText>
+        </w:r>
+        <w:r>
+          <w:rPr>
+            <w:noProof/>
+            <w:webHidden/>
+          </w:rPr>
+        </w:r>
+        <w:r>
+          <w:rPr>
+            <w:noProof/>
+            <w:webHidden/>
+          </w:rPr>
+          <w:fldChar w:fldCharType="separate"/>
+        </w:r>
+        <w:r>
+          <w:rPr>
+            <w:noProof/>
+            <w:webHidden/>
+          </w:rPr>
+          <w:t>7</w:t>
+        </w:r>
+        <w:r>
+          <w:rPr>
+            <w:noProof/>
+            <w:webHidden/>
+          </w:rPr>
+          <w:fldChar w:fldCharType="end"/>
+        </w:r>
+      </w:hyperlink>
+    </w:p>
+    <w:p>
+      <w:pPr>
+        <w:pStyle w:val="TOC3"/>
+        <w:tabs>
+          <w:tab w:val="left" w:pos="1200"/>
+          <w:tab w:val="right" w:leader="dot" w:pos="9350"/>
+        </w:tabs>
+        <w:rPr>
+          <w:rFonts w:eastAsiaTheme="minorEastAsia" w:cstheme="minorBidi"/>
+          <w:i w:val="0"/>
+          <w:iCs w:val="0"/>
+          <w:noProof/>
+          <w:sz w:val="22"/>
+          <w:szCs w:val="22"/>
+          <w:lang w:eastAsia="fr-CA"/>
+        </w:rPr>
+      </w:pPr>
+      <w:hyperlink w:anchor="_Toc435816900" w:history="1">
+        <w:r>
+          <w:rPr>
+            <w:rStyle w:val="Hyperlink"/>
+            <w:noProof/>
+          </w:rPr>
+          <w:t>2.6.1.</w:t>
+        </w:r>
+        <w:r>
+          <w:rPr>
+            <w:rFonts w:eastAsiaTheme="minorEastAsia" w:cstheme="minorBidi"/>
+            <w:i w:val="0"/>
+            <w:iCs w:val="0"/>
+            <w:noProof/>
+            <w:sz w:val="22"/>
+            <w:szCs w:val="22"/>
+            <w:lang w:eastAsia="fr-CA"/>
+          </w:rPr>
+          <w:tab/>
+        </w:r>
+        <w:r>
+          <w:rPr>
+            <w:rStyle w:val="Hyperlink"/>
+            <w:noProof/>
+          </w:rPr>
+          <w:t>Réunion de planification</w:t>
+        </w:r>
+        <w:r>
+          <w:rPr>
+            <w:noProof/>
+            <w:webHidden/>
+          </w:rPr>
+          <w:tab/>
+        </w:r>
+        <w:r>
+          <w:rPr>
+            <w:noProof/>
+            <w:webHidden/>
+          </w:rPr>
+          <w:fldChar w:fldCharType="begin"/>
+        </w:r>
+        <w:r>
+          <w:rPr>
+            <w:noProof/>
+            <w:webHidden/>
+          </w:rPr>
+          <w:instrText xml:space="preserve"> PAGEREF _Toc435816900 \h </w:instrText>
+        </w:r>
+        <w:r>
+          <w:rPr>
+            <w:noProof/>
+            <w:webHidden/>
+          </w:rPr>
+        </w:r>
+        <w:r>
+          <w:rPr>
+            <w:noProof/>
+            <w:webHidden/>
+          </w:rPr>
+          <w:fldChar w:fldCharType="separate"/>
+        </w:r>
+        <w:r>
+          <w:rPr>
+            <w:noProof/>
+            <w:webHidden/>
+          </w:rPr>
+          <w:t>7</w:t>
+        </w:r>
+        <w:r>
+          <w:rPr>
+            <w:noProof/>
+            <w:webHidden/>
+          </w:rPr>
+          <w:fldChar w:fldCharType="end"/>
+        </w:r>
+      </w:hyperlink>
+    </w:p>
+    <w:p>
+      <w:pPr>
+        <w:pStyle w:val="TOC3"/>
+        <w:tabs>
+          <w:tab w:val="left" w:pos="1200"/>
+          <w:tab w:val="right" w:leader="dot" w:pos="9350"/>
+        </w:tabs>
+        <w:rPr>
+          <w:rFonts w:eastAsiaTheme="minorEastAsia" w:cstheme="minorBidi"/>
+          <w:i w:val="0"/>
+          <w:iCs w:val="0"/>
+          <w:noProof/>
+          <w:sz w:val="22"/>
+          <w:szCs w:val="22"/>
+          <w:lang w:eastAsia="fr-CA"/>
+        </w:rPr>
+      </w:pPr>
+      <w:hyperlink w:anchor="_Toc435816901" w:history="1">
+        <w:r>
+          <w:rPr>
+            <w:rStyle w:val="Hyperlink"/>
+            <w:noProof/>
+          </w:rPr>
+          <w:t>2.6.2.</w:t>
+        </w:r>
+        <w:r>
+          <w:rPr>
+            <w:rFonts w:eastAsiaTheme="minorEastAsia" w:cstheme="minorBidi"/>
+            <w:i w:val="0"/>
+            <w:iCs w:val="0"/>
+            <w:noProof/>
+            <w:sz w:val="22"/>
+            <w:szCs w:val="22"/>
+            <w:lang w:eastAsia="fr-CA"/>
+          </w:rPr>
+          <w:tab/>
+        </w:r>
+        <w:r>
+          <w:rPr>
+            <w:rStyle w:val="Hyperlink"/>
+            <w:noProof/>
+          </w:rPr>
+          <w:t>Activités dans Trello pour la semaine prochaine (22 au 28 novembre 2015)</w:t>
+        </w:r>
+        <w:r>
+          <w:rPr>
+            <w:noProof/>
+            <w:webHidden/>
+          </w:rPr>
+          <w:tab/>
+        </w:r>
+        <w:r>
+          <w:rPr>
+            <w:noProof/>
+            <w:webHidden/>
+          </w:rPr>
+          <w:fldChar w:fldCharType="begin"/>
+        </w:r>
+        <w:r>
+          <w:rPr>
+            <w:noProof/>
+            <w:webHidden/>
+          </w:rPr>
+          <w:instrText xml:space="preserve"> PAGEREF _Toc435816901 \h </w:instrText>
+        </w:r>
+        <w:r>
+          <w:rPr>
+            <w:noProof/>
+            <w:webHidden/>
+          </w:rPr>
+        </w:r>
+        <w:r>
+          <w:rPr>
+            <w:noProof/>
+            <w:webHidden/>
+          </w:rPr>
+          <w:fldChar w:fldCharType="separate"/>
+        </w:r>
+        <w:r>
+          <w:rPr>
+            <w:noProof/>
+            <w:webHidden/>
+          </w:rPr>
+          <w:t>7</w:t>
+        </w:r>
+        <w:r>
+          <w:rPr>
+            <w:noProof/>
+            <w:webHidden/>
+          </w:rPr>
+          <w:fldChar w:fldCharType="end"/>
+        </w:r>
+      </w:hyperlink>
+    </w:p>
+    <w:p>
+      <w:pPr>
+        <w:pStyle w:val="TOC2"/>
+        <w:tabs>
+          <w:tab w:val="left" w:pos="800"/>
+          <w:tab w:val="right" w:leader="dot" w:pos="9350"/>
+        </w:tabs>
+        <w:rPr>
+          <w:rFonts w:eastAsiaTheme="minorEastAsia" w:cstheme="minorBidi"/>
+          <w:smallCaps w:val="0"/>
+          <w:noProof/>
+          <w:sz w:val="22"/>
+          <w:szCs w:val="22"/>
+          <w:lang w:eastAsia="fr-CA"/>
+        </w:rPr>
+      </w:pPr>
+      <w:hyperlink w:anchor="_Toc435816902" w:history="1">
+        <w:r>
+          <w:rPr>
+            <w:rStyle w:val="Hyperlink"/>
+            <w:noProof/>
+          </w:rPr>
+          <w:t>2.7.</w:t>
+        </w:r>
+        <w:r>
+          <w:rPr>
+            <w:rFonts w:eastAsiaTheme="minorEastAsia" w:cstheme="minorBidi"/>
+            <w:smallCaps w:val="0"/>
+            <w:noProof/>
+            <w:sz w:val="22"/>
+            <w:szCs w:val="22"/>
+            <w:lang w:eastAsia="fr-CA"/>
+          </w:rPr>
+          <w:tab/>
+        </w:r>
+        <w:r>
+          <w:rPr>
+            <w:rStyle w:val="Hyperlink"/>
+            <w:noProof/>
             <w:highlight w:val="yellow"/>
           </w:rPr>
           <w:t>Vide</w:t>
@@ -1897,7 +2269,7 @@
             <w:noProof/>
             <w:webHidden/>
           </w:rPr>
-          <w:instrText xml:space="preserve"> PAGEREF _Toc435521417 \h </w:instrText>
+          <w:instrText xml:space="preserve"> PAGEREF _Toc435816902 \h </w:instrText>
         </w:r>
         <w:r>
           <w:rPr>
@@ -1917,7 +2289,7 @@
             <w:noProof/>
             <w:webHidden/>
           </w:rPr>
-          <w:t>6</w:t>
+          <w:t>7</w:t>
         </w:r>
         <w:r>
           <w:rPr>
@@ -1946,7 +2318,7 @@
           <w:lang w:eastAsia="fr-CA"/>
         </w:rPr>
       </w:pPr>
-      <w:hyperlink w:anchor="_Toc435521418" w:history="1">
+      <w:hyperlink w:anchor="_Toc435816903" w:history="1">
         <w:r>
           <w:rPr>
             <w:rStyle w:val="Hyperlink"/>
@@ -1993,7 +2365,7 @@
             <w:noProof/>
             <w:webHidden/>
           </w:rPr>
-          <w:instrText xml:space="preserve"> PAGEREF _Toc435521418 \h </w:instrText>
+          <w:instrText xml:space="preserve"> PAGEREF _Toc435816903 \h </w:instrText>
         </w:r>
         <w:r>
           <w:rPr>
@@ -2013,7 +2385,99 @@
             <w:noProof/>
             <w:webHidden/>
           </w:rPr>
-          <w:t>7</w:t>
+          <w:t>8</w:t>
+        </w:r>
+        <w:r>
+          <w:rPr>
+            <w:noProof/>
+            <w:webHidden/>
+          </w:rPr>
+          <w:fldChar w:fldCharType="end"/>
+        </w:r>
+      </w:hyperlink>
+    </w:p>
+    <w:p>
+      <w:pPr>
+        <w:pStyle w:val="TOC2"/>
+        <w:tabs>
+          <w:tab w:val="left" w:pos="800"/>
+          <w:tab w:val="right" w:leader="dot" w:pos="9350"/>
+        </w:tabs>
+        <w:rPr>
+          <w:rFonts w:eastAsiaTheme="minorEastAsia" w:cstheme="minorBidi"/>
+          <w:smallCaps w:val="0"/>
+          <w:noProof/>
+          <w:sz w:val="22"/>
+          <w:szCs w:val="22"/>
+          <w:lang w:eastAsia="fr-CA"/>
+        </w:rPr>
+      </w:pPr>
+      <w:hyperlink w:anchor="_Toc435816904" w:history="1">
+        <w:r>
+          <w:rPr>
+            <w:rStyle w:val="Hyperlink"/>
+            <w:noProof/>
+          </w:rPr>
+          <w:t>3.1.</w:t>
+        </w:r>
+        <w:r>
+          <w:rPr>
+            <w:rFonts w:eastAsiaTheme="minorEastAsia" w:cstheme="minorBidi"/>
+            <w:smallCaps w:val="0"/>
+            <w:noProof/>
+            <w:sz w:val="22"/>
+            <w:szCs w:val="22"/>
+            <w:lang w:eastAsia="fr-CA"/>
+          </w:rPr>
+          <w:tab/>
+        </w:r>
+        <w:r>
+          <w:rPr>
+            <w:rStyle w:val="Hyperlink"/>
+            <w:noProof/>
+          </w:rPr>
+          <w:t>Fonctionnalités optionnelles</w:t>
+        </w:r>
+        <w:r>
+          <w:rPr>
+            <w:noProof/>
+            <w:webHidden/>
+          </w:rPr>
+          <w:tab/>
+        </w:r>
+        <w:r>
+          <w:rPr>
+            <w:noProof/>
+            <w:webHidden/>
+          </w:rPr>
+          <w:fldChar w:fldCharType="begin"/>
+        </w:r>
+        <w:r>
+          <w:rPr>
+            <w:noProof/>
+            <w:webHidden/>
+          </w:rPr>
+          <w:instrText xml:space="preserve"> PAGEREF _Toc435816904 \h </w:instrText>
+        </w:r>
+        <w:r>
+          <w:rPr>
+            <w:noProof/>
+            <w:webHidden/>
+          </w:rPr>
+        </w:r>
+        <w:r>
+          <w:rPr>
+            <w:noProof/>
+            <w:webHidden/>
+          </w:rPr>
+          <w:fldChar w:fldCharType="separate"/>
+        </w:r>
+        <w:r>
+          <w:rPr>
+            <w:noProof/>
+            <w:webHidden/>
+          </w:rPr>
+          <w:t>8</w:t>
         </w:r>
         <w:r>
           <w:rPr>
@@ -2049,7 +2513,7 @@
       <w:pPr>
         <w:pStyle w:val="Heading1"/>
       </w:pPr>
-      <w:bookmarkStart w:id="1" w:name="_Toc435521398"/>
+      <w:bookmarkStart w:id="1" w:name="_Toc435816879"/>
       <w:r>
         <w:lastRenderedPageBreak/>
         <w:t>Projet</w:t>
@@ -2060,7 +2524,7 @@
       <w:pPr>
         <w:pStyle w:val="Heading2"/>
       </w:pPr>
-      <w:bookmarkStart w:id="2" w:name="_Toc435521399"/>
+      <w:bookmarkStart w:id="2" w:name="_Toc435816880"/>
       <w:r>
         <w:t>Informations importantes</w:t>
       </w:r>
@@ -2070,7 +2534,7 @@
       <w:pPr>
         <w:pStyle w:val="Heading3"/>
       </w:pPr>
-      <w:bookmarkStart w:id="3" w:name="_Toc435521400"/>
+      <w:bookmarkStart w:id="3" w:name="_Toc435816881"/>
       <w:r>
         <w:t xml:space="preserve">Le </w:t>
       </w:r>
@@ -2104,7 +2568,7 @@
       <w:pPr>
         <w:pStyle w:val="Heading3"/>
       </w:pPr>
-      <w:bookmarkStart w:id="4" w:name="_Toc435521401"/>
+      <w:bookmarkStart w:id="4" w:name="_Toc435816882"/>
       <w:r>
         <w:t>Liens</w:t>
       </w:r>
@@ -2220,7 +2684,7 @@
       <w:pPr>
         <w:pStyle w:val="Heading3"/>
       </w:pPr>
-      <w:bookmarkStart w:id="5" w:name="_Toc435521402"/>
+      <w:bookmarkStart w:id="5" w:name="_Toc435816883"/>
       <w:r>
         <w:t>Formation</w:t>
       </w:r>
@@ -2317,7 +2781,7 @@
         <w:pStyle w:val="Heading3"/>
       </w:pPr>
       <w:bookmarkStart w:id="6" w:name="_Toc435468087"/>
-      <w:bookmarkStart w:id="7" w:name="_Toc435521403"/>
+      <w:bookmarkStart w:id="7" w:name="_Toc435816884"/>
       <w:proofErr w:type="spellStart"/>
       <w:r>
         <w:t>Git</w:t>
@@ -2370,7 +2834,7 @@
       <w:pPr>
         <w:pStyle w:val="Heading1"/>
       </w:pPr>
-      <w:bookmarkStart w:id="8" w:name="_Toc435521404"/>
+      <w:bookmarkStart w:id="8" w:name="_Toc435816885"/>
       <w:r>
         <w:lastRenderedPageBreak/>
         <w:t>Déroulement</w:t>
@@ -2381,7 +2845,7 @@
       <w:pPr>
         <w:pStyle w:val="Heading2"/>
       </w:pPr>
-      <w:bookmarkStart w:id="9" w:name="_Toc435521405"/>
+      <w:bookmarkStart w:id="9" w:name="_Toc435816886"/>
       <w:r>
         <w:t>L</w:t>
       </w:r>
@@ -2416,7 +2880,7 @@
           <w:lang w:val="fr-CA"/>
         </w:rPr>
       </w:pPr>
-      <w:bookmarkStart w:id="10" w:name="_Toc435521406"/>
+      <w:bookmarkStart w:id="10" w:name="_Toc435816887"/>
       <w:r>
         <w:rPr>
           <w:lang w:val="fr-CA"/>
@@ -2565,7 +3029,7 @@
       <w:pPr>
         <w:pStyle w:val="Heading3"/>
       </w:pPr>
-      <w:bookmarkStart w:id="11" w:name="_Toc435521407"/>
+      <w:bookmarkStart w:id="11" w:name="_Toc435816888"/>
       <w:proofErr w:type="spellStart"/>
       <w:r>
         <w:t>Spécification</w:t>
@@ -2619,8 +3083,14 @@
     <w:p>
       <w:pPr>
         <w:pStyle w:val="ListBullet2"/>
-      </w:pPr>
-      <w:r>
+        <w:rPr>
+          <w:lang w:val="fr-CA"/>
+        </w:rPr>
+      </w:pPr>
+      <w:r>
+        <w:rPr>
+          <w:lang w:val="fr-CA"/>
+        </w:rPr>
         <w:t>Description des denrées à donner + valeur$ pour reçu d’impôt-don</w:t>
       </w:r>
     </w:p>
@@ -2709,7 +3179,7 @@
       <w:pPr>
         <w:pStyle w:val="Heading3"/>
       </w:pPr>
-      <w:bookmarkStart w:id="12" w:name="_Toc435521408"/>
+      <w:bookmarkStart w:id="12" w:name="_Toc435816889"/>
       <w:proofErr w:type="spellStart"/>
       <w:r>
         <w:t>Équipe</w:t>
@@ -2883,7 +3353,7 @@
       <w:pPr>
         <w:pStyle w:val="Heading3"/>
       </w:pPr>
-      <w:bookmarkStart w:id="13" w:name="_Toc435521409"/>
+      <w:bookmarkStart w:id="13" w:name="_Toc435816890"/>
       <w:proofErr w:type="spellStart"/>
       <w:r>
         <w:lastRenderedPageBreak/>
@@ -2937,7 +3407,7 @@
       <w:pPr>
         <w:pStyle w:val="Heading2"/>
       </w:pPr>
-      <w:bookmarkStart w:id="14" w:name="_Toc435521410"/>
+      <w:bookmarkStart w:id="14" w:name="_Toc435816891"/>
       <w:r>
         <w:t>Le s</w:t>
       </w:r>
@@ -2962,7 +3432,7 @@
       <w:pPr>
         <w:pStyle w:val="Heading3"/>
       </w:pPr>
-      <w:bookmarkStart w:id="15" w:name="_Toc435521411"/>
+      <w:bookmarkStart w:id="15" w:name="_Toc435816892"/>
       <w:r>
         <w:t>Rencontre</w:t>
       </w:r>
@@ -2994,37 +3464,105 @@
     <w:p>
       <w:pPr>
         <w:pStyle w:val="ListBullet2"/>
-      </w:pPr>
-      <w:r>
-        <w:t>Rapide coup d’oeil des activités déj</w:t>
-      </w:r>
-      <w:r>
-        <w:t>à inscrites. De nouvelles activités sont à venir.</w:t>
+        <w:rPr>
+          <w:lang w:val="fr-CA"/>
+        </w:rPr>
+      </w:pPr>
+      <w:r>
+        <w:rPr>
+          <w:lang w:val="fr-CA"/>
+        </w:rPr>
+        <w:t>Rapide coup d’oeil des activités déjà inscrites. De nouvelles activités sont à venir.</w:t>
       </w:r>
     </w:p>
     <w:p>
       <w:pPr>
         <w:pStyle w:val="ListBullet2"/>
-      </w:pPr>
-      <w:r>
-        <w:t>J.F et Joël auront les accès nécessaires pour ajouter, modifier les activités présentes et futures</w:t>
-      </w:r>
-      <w:r>
+        <w:rPr>
+          <w:lang w:val="fr-CA"/>
+        </w:rPr>
+      </w:pPr>
+      <w:r>
+        <w:rPr>
+          <w:lang w:val="fr-CA"/>
+        </w:rPr>
+        <w:t>J.F et Joël auront les accès nécessaires pour ajouter, modifier les activités présentes et futures.</w:t>
+      </w:r>
+    </w:p>
+    <w:p>
+      <w:pPr>
+        <w:pStyle w:val="ListBullet"/>
+      </w:pPr>
+      <w:r>
+        <w:t>Présentation, accès à GitHub (</w:t>
+      </w:r>
+      <w:r>
+        <w:t>voir l</w:t>
+      </w:r>
+      <w:r>
+        <w:t>e point 1.1.1)</w:t>
+      </w:r>
+    </w:p>
+    <w:p>
+      <w:pPr>
+        <w:pStyle w:val="ListBullet2"/>
+        <w:rPr>
+          <w:lang w:val="fr-CA"/>
+        </w:rPr>
+      </w:pPr>
+      <w:r>
+        <w:rPr>
+          <w:lang w:val="fr-CA"/>
+        </w:rPr>
+        <w:t>Voir la structure en place</w:t>
+      </w:r>
+      <w:r>
+        <w:rPr>
+          <w:lang w:val="fr-CA"/>
+        </w:rPr>
         <w:t>.</w:t>
       </w:r>
     </w:p>
     <w:p>
       <w:pPr>
+        <w:pStyle w:val="ListBullet2"/>
+        <w:rPr>
+          <w:lang w:val="fr-CA"/>
+        </w:rPr>
+      </w:pPr>
+      <w:r>
+        <w:rPr>
+          <w:lang w:val="fr-CA"/>
+        </w:rPr>
+        <w:t>Voir les documents déjà présents</w:t>
+      </w:r>
+      <w:r>
+        <w:rPr>
+          <w:lang w:val="fr-CA"/>
+        </w:rPr>
+        <w:t>.</w:t>
+      </w:r>
+    </w:p>
+    <w:p>
+      <w:pPr>
+        <w:pStyle w:val="ListBullet2"/>
+        <w:rPr>
+          <w:lang w:val="fr-CA"/>
+        </w:rPr>
+      </w:pPr>
+      <w:r>
+        <w:rPr>
+          <w:lang w:val="fr-CA"/>
+        </w:rPr>
+        <w:t>Pour les modifications : toujours aller dans la branche Master.</w:t>
+      </w:r>
+    </w:p>
+    <w:p>
+      <w:pPr>
         <w:pStyle w:val="ListBullet"/>
       </w:pPr>
       <w:r>
-        <w:t>Présentation, accès à GitHub (</w:t>
-      </w:r>
-      <w:r>
-        <w:t>voir l</w:t>
-      </w:r>
-      <w:r>
-        <w:t>e point 1.1.1)</w:t>
+        <w:t>Présentation rapide de Trello</w:t>
       </w:r>
     </w:p>
     <w:p>
@@ -3032,7 +3570,42 @@
         <w:pStyle w:val="ListBullet2"/>
       </w:pPr>
       <w:r>
-        <w:t>Voir la structure en place</w:t>
+        <w:t>Voir les activités</w:t>
+      </w:r>
+    </w:p>
+    <w:p>
+      <w:pPr>
+        <w:pStyle w:val="ListBullet2"/>
+      </w:pPr>
+      <w:r>
+        <w:t>Survol de quelques fonctions</w:t>
+      </w:r>
+    </w:p>
+    <w:p>
+      <w:pPr>
+        <w:pStyle w:val="ListBullet"/>
+      </w:pPr>
+      <w:r>
+        <w:t>Définition des rôle</w:t>
+      </w:r>
+      <w:r>
+        <w:t>s :</w:t>
+      </w:r>
+    </w:p>
+    <w:p>
+      <w:pPr>
+        <w:pStyle w:val="ListBullet2"/>
+      </w:pPr>
+      <w:r>
+        <w:t xml:space="preserve">Joël : </w:t>
+      </w:r>
+    </w:p>
+    <w:p>
+      <w:pPr>
+        <w:pStyle w:val="ListBullet3"/>
+      </w:pPr>
+      <w:r>
+        <w:t>Présentation du projet</w:t>
       </w:r>
       <w:r>
         <w:t>.</w:t>
@@ -3040,189 +3613,122 @@
     </w:p>
     <w:p>
       <w:pPr>
+        <w:pStyle w:val="ListBullet3"/>
+      </w:pPr>
+      <w:r>
+        <w:t>Faire le suivi des activités</w:t>
+      </w:r>
+      <w:r>
+        <w:t>, respect des échéanciers, assigner les ressources.</w:t>
+      </w:r>
+    </w:p>
+    <w:p>
+      <w:pPr>
+        <w:pStyle w:val="ListBullet3"/>
+      </w:pPr>
+      <w:r>
+        <w:t>le vendredi</w:t>
+      </w:r>
+      <w:r>
+        <w:t xml:space="preserve"> 20 novembre 2015, demander où nous en sommes.</w:t>
+      </w:r>
+    </w:p>
+    <w:p>
+      <w:pPr>
+        <w:pStyle w:val="ListBullet3"/>
+      </w:pPr>
+      <w:r>
+        <w:t>La phase d’analyse complétée</w:t>
+      </w:r>
+      <w:r>
+        <w:t>, diagrammes</w:t>
+      </w:r>
+      <w:r>
+        <w:t xml:space="preserve"> pour dimanche le 22 novembre 2015</w:t>
+      </w:r>
+      <w:r>
+        <w:t>.</w:t>
+      </w:r>
+    </w:p>
+    <w:p>
+      <w:pPr>
         <w:pStyle w:val="ListBullet2"/>
       </w:pPr>
       <w:r>
-        <w:t>Voir les documents déjà présents</w:t>
-      </w:r>
+        <w:t>J.F.</w:t>
+      </w:r>
+    </w:p>
+    <w:p>
+      <w:pPr>
+        <w:pStyle w:val="ListBullet3"/>
+      </w:pPr>
+      <w:r>
+        <w:t xml:space="preserve">Lundi et les jours suivants effectuer la tâche du </w:t>
+      </w:r>
+      <w:proofErr w:type="spellStart"/>
+      <w:r>
+        <w:t>scrum</w:t>
+      </w:r>
+      <w:proofErr w:type="spellEnd"/>
+      <w:r>
+        <w:t xml:space="preserve"> master.</w:t>
+      </w:r>
+    </w:p>
+    <w:p>
+      <w:pPr>
+        <w:pStyle w:val="ListBullet3"/>
+      </w:pPr>
+      <w:r>
+        <w:t>Ajouter</w:t>
+      </w:r>
+      <w:r>
+        <w:t>, planifier</w:t>
+      </w:r>
+      <w:r>
+        <w:t xml:space="preserve"> les activités à faire dans </w:t>
+      </w:r>
+      <w:proofErr w:type="spellStart"/>
+      <w:r>
+        <w:t>Trello</w:t>
+      </w:r>
+      <w:proofErr w:type="spellEnd"/>
       <w:r>
         <w:t>.</w:t>
       </w:r>
     </w:p>
     <w:p>
       <w:pPr>
+        <w:pStyle w:val="ListBullet"/>
+      </w:pPr>
+      <w:r>
+        <w:t>Varia :</w:t>
+      </w:r>
+    </w:p>
+    <w:p>
+      <w:pPr>
         <w:pStyle w:val="ListBullet2"/>
-      </w:pPr>
-      <w:r>
-        <w:t>Pour les modifications : toujours aller dans la branche Master</w:t>
-      </w:r>
-      <w:r>
-        <w:t>.</w:t>
-      </w:r>
-    </w:p>
-    <w:p>
-      <w:pPr>
-        <w:pStyle w:val="ListBullet"/>
-      </w:pPr>
-      <w:r>
-        <w:t>Présentation rapide de Trello</w:t>
+        <w:rPr>
+          <w:lang w:val="fr-CA"/>
+        </w:rPr>
+      </w:pPr>
+      <w:r>
+        <w:rPr>
+          <w:lang w:val="fr-CA"/>
+        </w:rPr>
+        <w:t>Ajout de grille de tests, au fur et à mesure.</w:t>
       </w:r>
     </w:p>
     <w:p>
       <w:pPr>
         <w:pStyle w:val="ListBullet2"/>
-      </w:pPr>
-      <w:r>
-        <w:t>Voir les activités</w:t>
-      </w:r>
-    </w:p>
-    <w:p>
-      <w:pPr>
-        <w:pStyle w:val="ListBullet2"/>
-      </w:pPr>
-      <w:r>
-        <w:t>Survol de quelques fonctions</w:t>
-      </w:r>
-    </w:p>
-    <w:p>
-      <w:pPr>
-        <w:pStyle w:val="ListBullet"/>
-      </w:pPr>
-      <w:r>
-        <w:t>Définition des rôle</w:t>
-      </w:r>
-      <w:r>
-        <w:t>s :</w:t>
-      </w:r>
-    </w:p>
-    <w:p>
-      <w:pPr>
-        <w:pStyle w:val="ListBullet2"/>
-      </w:pPr>
-      <w:r>
-        <w:t xml:space="preserve">Joël : </w:t>
-      </w:r>
-    </w:p>
-    <w:p>
-      <w:pPr>
-        <w:pStyle w:val="ListBullet3"/>
-      </w:pPr>
-      <w:r>
-        <w:t>Présentation du projet</w:t>
-      </w:r>
-      <w:r>
-        <w:t>.</w:t>
-      </w:r>
-    </w:p>
-    <w:p>
-      <w:pPr>
-        <w:pStyle w:val="ListBullet3"/>
-      </w:pPr>
-      <w:r>
-        <w:t>Faire le suivi des activités</w:t>
-      </w:r>
-      <w:r>
-        <w:t>, respect des échéanciers, assigner les ressources.</w:t>
-      </w:r>
-    </w:p>
-    <w:p>
-      <w:pPr>
-        <w:pStyle w:val="ListBullet3"/>
-      </w:pPr>
-      <w:r>
-        <w:t>le vendredi</w:t>
-      </w:r>
-      <w:r>
-        <w:t xml:space="preserve"> 20 novembre 2015, demander où nous en sommes.</w:t>
-      </w:r>
-    </w:p>
-    <w:p>
-      <w:pPr>
-        <w:pStyle w:val="ListBullet3"/>
-      </w:pPr>
-      <w:r>
-        <w:t>La phase d’analyse complétée</w:t>
-      </w:r>
-      <w:r>
-        <w:t>, diagrammes</w:t>
-      </w:r>
-      <w:r>
-        <w:t xml:space="preserve"> pour dimanche le 22 novembre 2015</w:t>
-      </w:r>
-      <w:r>
-        <w:t>.</w:t>
-      </w:r>
-    </w:p>
-    <w:p>
-      <w:pPr>
-        <w:pStyle w:val="ListBullet2"/>
-      </w:pPr>
-      <w:r>
-        <w:t>J.F.</w:t>
-      </w:r>
-    </w:p>
-    <w:p>
-      <w:pPr>
-        <w:pStyle w:val="ListBullet3"/>
-      </w:pPr>
-      <w:r>
-        <w:t xml:space="preserve">Lundi et les jours suivants effectuer la tâche du </w:t>
-      </w:r>
-      <w:proofErr w:type="spellStart"/>
-      <w:r>
-        <w:t>scrum</w:t>
-      </w:r>
-      <w:proofErr w:type="spellEnd"/>
-      <w:r>
-        <w:t xml:space="preserve"> master.</w:t>
-      </w:r>
-    </w:p>
-    <w:p>
-      <w:pPr>
-        <w:pStyle w:val="ListBullet3"/>
-      </w:pPr>
-      <w:r>
-        <w:t>Ajouter</w:t>
-      </w:r>
-      <w:r>
-        <w:t>, planifier</w:t>
-      </w:r>
-      <w:r>
-        <w:t xml:space="preserve"> les activités à faire dans </w:t>
-      </w:r>
-      <w:proofErr w:type="spellStart"/>
-      <w:r>
-        <w:t>Trello</w:t>
-      </w:r>
-      <w:proofErr w:type="spellEnd"/>
-      <w:r>
-        <w:t>.</w:t>
-      </w:r>
-    </w:p>
-    <w:p>
-      <w:pPr>
-        <w:pStyle w:val="ListBullet"/>
-      </w:pPr>
-      <w:r>
-        <w:t>Varia :</w:t>
-      </w:r>
-    </w:p>
-    <w:p>
-      <w:pPr>
-        <w:pStyle w:val="ListBullet2"/>
-      </w:pPr>
-      <w:r>
-        <w:t xml:space="preserve">Ajout de grille de tests, </w:t>
-      </w:r>
-      <w:r>
-        <w:t>au fur et à mesure.</w:t>
-      </w:r>
-    </w:p>
-    <w:p>
-      <w:pPr>
-        <w:pStyle w:val="ListBullet2"/>
-      </w:pPr>
-      <w:r>
+        <w:rPr>
+          <w:lang w:val="fr-CA"/>
+        </w:rPr>
+      </w:pPr>
+      <w:r>
+        <w:rPr>
+          <w:lang w:val="fr-CA"/>
+        </w:rPr>
         <w:t>Le respect de la langue française :</w:t>
       </w:r>
     </w:p>
@@ -3282,7 +3788,7 @@
           <w:numId w:val="1"/>
         </w:numPr>
       </w:pPr>
-      <w:bookmarkStart w:id="17" w:name="_Toc435521412"/>
+      <w:bookmarkStart w:id="17" w:name="_Toc435816893"/>
       <w:r>
         <w:lastRenderedPageBreak/>
         <w:t>L</w:t>
@@ -3315,7 +3821,7 @@
         </w:tabs>
         <w:ind w:left="1418"/>
       </w:pPr>
-      <w:bookmarkStart w:id="18" w:name="_Toc435521413"/>
+      <w:bookmarkStart w:id="18" w:name="_Toc435816894"/>
       <w:r>
         <w:t>Rencontre Sprint</w:t>
       </w:r>
@@ -3412,14 +3918,23 @@
     <w:p>
       <w:pPr>
         <w:pStyle w:val="ListBullet2"/>
-      </w:pPr>
-      <w:r>
+        <w:rPr>
+          <w:lang w:val="fr-CA"/>
+        </w:rPr>
+      </w:pPr>
+      <w:r>
+        <w:rPr>
+          <w:lang w:val="fr-CA"/>
+        </w:rPr>
         <w:t>Créons-nous une seule table pour tout? Réponse : faire celles qui sont déjà dans le modèle de base de données.</w:t>
       </w:r>
     </w:p>
     <w:p>
       <w:pPr>
         <w:pStyle w:val="ListBullet2"/>
+        <w:rPr>
+          <w:lang w:val="fr-CA"/>
+        </w:rPr>
       </w:pPr>
       <w:r>
         <w:rPr>
@@ -3440,6 +3955,9 @@
         <w:t xml:space="preserve"> pour une même entreprise? </w:t>
       </w:r>
       <w:r>
+        <w:rPr>
+          <w:lang w:val="fr-CA"/>
+        </w:rPr>
         <w:t>Réponse : une seule personne sera dédiée pour représenter la compagnie pour le moment. (Nice to have) Si plusieurs ID (ajouter une table intermédiaire entre Utilisateur et Organisme)</w:t>
       </w:r>
     </w:p>
@@ -3454,8 +3972,14 @@
     <w:p>
       <w:pPr>
         <w:pStyle w:val="ListBullet2"/>
-      </w:pPr>
-      <w:r>
+        <w:rPr>
+          <w:lang w:val="fr-CA"/>
+        </w:rPr>
+      </w:pPr>
+      <w:r>
+        <w:rPr>
+          <w:lang w:val="fr-CA"/>
+        </w:rPr>
         <w:t>J.F. créer un autre tableau pour l’administration</w:t>
       </w:r>
     </w:p>
@@ -3463,7 +3987,7 @@
       <w:pPr>
         <w:pStyle w:val="Heading2"/>
       </w:pPr>
-      <w:bookmarkStart w:id="19" w:name="_Toc435521414"/>
+      <w:bookmarkStart w:id="19" w:name="_Toc435816895"/>
       <w:r>
         <w:t>Le m</w:t>
       </w:r>
@@ -3479,7 +4003,7 @@
       <w:pPr>
         <w:pStyle w:val="Heading3"/>
       </w:pPr>
-      <w:bookmarkStart w:id="20" w:name="_Toc435521415"/>
+      <w:bookmarkStart w:id="20" w:name="_Toc435816896"/>
       <w:r>
         <w:t xml:space="preserve">Mêlée </w:t>
       </w:r>
@@ -3581,7 +4105,13 @@
         <w:pStyle w:val="ListBullet"/>
       </w:pPr>
       <w:r>
-        <w:t>Philipe :</w:t>
+        <w:t>Philip</w:t>
+      </w:r>
+      <w:r>
+        <w:t>p</w:t>
+      </w:r>
+      <w:r>
+        <w:t>e :</w:t>
       </w:r>
     </w:p>
     <w:p>
@@ -3754,7 +4284,7 @@
       <w:pPr>
         <w:pStyle w:val="Heading3"/>
       </w:pPr>
-      <w:bookmarkStart w:id="21" w:name="_Toc435521416"/>
+      <w:bookmarkStart w:id="21" w:name="_Toc435816897"/>
       <w:proofErr w:type="spellStart"/>
       <w:r>
         <w:t>Autres</w:t>
@@ -3777,15 +4307,769 @@
       <w:pPr>
         <w:pStyle w:val="Heading2"/>
       </w:pPr>
-      <w:bookmarkStart w:id="22" w:name="_Toc435521417"/>
+      <w:bookmarkStart w:id="22" w:name="_Toc435816898"/>
+      <w:r>
+        <w:lastRenderedPageBreak/>
+        <w:t>Le jeudi 19 novembre 2015</w:t>
+      </w:r>
+      <w:bookmarkEnd w:id="22"/>
+      <w:r>
+        <w:t xml:space="preserve"> </w:t>
+      </w:r>
+    </w:p>
+    <w:p>
+      <w:pPr>
+        <w:pStyle w:val="ListBullet"/>
+      </w:pPr>
+      <w:r>
+        <w:t>Catherine :</w:t>
+      </w:r>
+    </w:p>
+    <w:p>
+      <w:pPr>
+        <w:pStyle w:val="ListBullet2"/>
+        <w:rPr>
+          <w:lang w:val="fr-CA"/>
+        </w:rPr>
+      </w:pPr>
+      <w:r>
+        <w:rPr>
+          <w:lang w:val="fr-CA"/>
+        </w:rPr>
+        <w:t>Réalisé: Le logo fait, choisir le nom, commencer la maquette</w:t>
+      </w:r>
+      <w:r>
+        <w:rPr>
+          <w:lang w:val="fr-CA"/>
+        </w:rPr>
+        <w:t>.</w:t>
+      </w:r>
+    </w:p>
+    <w:p>
+      <w:pPr>
+        <w:pStyle w:val="ListBullet2"/>
+        <w:rPr>
+          <w:lang w:val="fr-CA"/>
+        </w:rPr>
+      </w:pPr>
+      <w:r>
+        <w:rPr>
+          <w:lang w:val="fr-CA"/>
+        </w:rPr>
+        <w:t>Obstacle</w:t>
+      </w:r>
+      <w:r>
+        <w:rPr>
+          <w:lang w:val="fr-CA"/>
+        </w:rPr>
+        <w:t> : Pour la programmation (ou réalisation des idées en code) – embêtant – hésitation.</w:t>
+      </w:r>
+    </w:p>
+    <w:p>
+      <w:pPr>
+        <w:pStyle w:val="ListBullet2"/>
+        <w:rPr>
+          <w:lang w:val="fr-CA"/>
+        </w:rPr>
+      </w:pPr>
+      <w:r>
+        <w:rPr>
+          <w:lang w:val="fr-CA"/>
+        </w:rPr>
+        <w:t>Aujourd’hui : Continuer la maquette</w:t>
+      </w:r>
+    </w:p>
+    <w:p>
+      <w:pPr>
+        <w:pStyle w:val="ListBullet"/>
+      </w:pPr>
+      <w:r>
+        <w:t>Éric :</w:t>
+      </w:r>
+    </w:p>
+    <w:p>
+      <w:pPr>
+        <w:pStyle w:val="ListBullet2"/>
+      </w:pPr>
+      <w:r>
+        <w:t>Aujourd’hui : le logo circulaire</w:t>
+      </w:r>
+    </w:p>
+    <w:p>
+      <w:pPr>
+        <w:pStyle w:val="ListBullet"/>
+      </w:pPr>
+      <w:r>
+        <w:t>Philippe :</w:t>
+      </w:r>
+    </w:p>
+    <w:p>
+      <w:pPr>
+        <w:pStyle w:val="ListBullet2"/>
+        <w:rPr>
+          <w:lang w:val="fr-CA"/>
+        </w:rPr>
+      </w:pPr>
+      <w:r>
+        <w:rPr>
+          <w:lang w:val="fr-CA"/>
+        </w:rPr>
+        <w:t>Réalisé: Diagramme de classe commencé et incomplet – manque des informations</w:t>
+      </w:r>
+      <w:r>
+        <w:rPr>
+          <w:lang w:val="fr-CA"/>
+        </w:rPr>
+        <w:t>, réfléchir sur l’authentification</w:t>
+      </w:r>
+    </w:p>
+    <w:p>
+      <w:pPr>
+        <w:pStyle w:val="ListBullet2"/>
+        <w:rPr>
+          <w:lang w:val="fr-CA"/>
+        </w:rPr>
+      </w:pPr>
+      <w:r>
+        <w:rPr>
+          <w:lang w:val="fr-CA"/>
+        </w:rPr>
+        <w:t>Obstacle :Manque d’information</w:t>
+      </w:r>
+    </w:p>
+    <w:p>
+      <w:pPr>
+        <w:pStyle w:val="ListBullet2"/>
+        <w:rPr>
+          <w:lang w:val="fr-CA"/>
+        </w:rPr>
+      </w:pPr>
+      <w:r>
+        <w:rPr>
+          <w:lang w:val="fr-CA"/>
+        </w:rPr>
+        <w:t>Aujourd’hui : Continuer le diagramme.</w:t>
+      </w:r>
+    </w:p>
+    <w:p>
+      <w:pPr>
+        <w:pStyle w:val="ListBullet"/>
+      </w:pPr>
+      <w:r>
+        <w:t>PA :</w:t>
+      </w:r>
+    </w:p>
+    <w:p>
+      <w:pPr>
+        <w:pStyle w:val="ListBullet2"/>
+        <w:rPr>
+          <w:lang w:val="fr-CA"/>
+        </w:rPr>
+      </w:pPr>
+      <w:r>
+        <w:rPr>
+          <w:lang w:val="fr-CA"/>
+        </w:rPr>
+        <w:t>Réalisé: Fini le diagramme de classe</w:t>
+      </w:r>
+      <w:r>
+        <w:rPr>
+          <w:lang w:val="fr-CA"/>
+        </w:rPr>
+        <w:t>, mis sur Github</w:t>
+      </w:r>
+    </w:p>
+    <w:p>
+      <w:pPr>
+        <w:pStyle w:val="ListBullet2"/>
+        <w:rPr>
+          <w:lang w:val="fr-CA"/>
+        </w:rPr>
+      </w:pPr>
+      <w:r>
+        <w:rPr>
+          <w:lang w:val="fr-CA"/>
+        </w:rPr>
+        <w:t>Problème :</w:t>
+      </w:r>
+    </w:p>
+    <w:p>
+      <w:pPr>
+        <w:pStyle w:val="ListBullet2"/>
+        <w:rPr>
+          <w:lang w:val="fr-CA"/>
+        </w:rPr>
+      </w:pPr>
+      <w:r>
+        <w:rPr>
+          <w:lang w:val="fr-CA"/>
+        </w:rPr>
+        <w:t>Aujourd’hui : Commencer la conception BD, le faire manuellement – puis générer le code</w:t>
+      </w:r>
+    </w:p>
+    <w:p>
+      <w:pPr>
+        <w:pStyle w:val="ListBullet"/>
+      </w:pPr>
+      <w:r>
+        <w:t>JF :</w:t>
+      </w:r>
+    </w:p>
+    <w:p>
+      <w:pPr>
+        <w:pStyle w:val="ListBullet2"/>
+      </w:pPr>
+      <w:r>
+        <w:t>Réalisé: Cas d’utilisation</w:t>
+      </w:r>
+    </w:p>
+    <w:p>
+      <w:pPr>
+        <w:pStyle w:val="ListBullet2"/>
+      </w:pPr>
+      <w:r>
+        <w:t>Problème: Hésitation</w:t>
+      </w:r>
+    </w:p>
+    <w:p>
+      <w:pPr>
+        <w:pStyle w:val="ListBullet2"/>
+        <w:rPr>
+          <w:lang w:val="fr-CA"/>
+        </w:rPr>
+      </w:pPr>
+      <w:r>
+        <w:rPr>
+          <w:lang w:val="fr-CA"/>
+        </w:rPr>
+        <w:t>Aujourd’hui: Vérification auprès de Yolaine, du chef de projet, partager ce diagramme avec l’équipe de conception visuelle et de code.</w:t>
+      </w:r>
+    </w:p>
+    <w:p>
+      <w:pPr>
+        <w:pStyle w:val="ListBullet"/>
+      </w:pPr>
+      <w:r>
+        <w:t>Autres :</w:t>
+      </w:r>
+    </w:p>
+    <w:p>
+      <w:pPr>
+        <w:pStyle w:val="ListBullet2"/>
+        <w:rPr>
+          <w:lang w:val="fr-CA"/>
+        </w:rPr>
+      </w:pPr>
+      <w:r>
+        <w:rPr>
+          <w:lang w:val="fr-CA"/>
+        </w:rPr>
+        <w:t>René propose que lors de la rencontre de Scrum, que les écrans soient fermés afin que l’auditoire écoute les interlocuteurs.</w:t>
+      </w:r>
+    </w:p>
+    <w:p>
+      <w:pPr>
+        <w:pStyle w:val="ListBullet"/>
+      </w:pPr>
+      <w:r>
+        <w:t>Venue de Philippe Nadeau du Digihub :</w:t>
+      </w:r>
+    </w:p>
+    <w:p>
+      <w:pPr>
+        <w:pStyle w:val="ListBullet2"/>
+        <w:rPr>
+          <w:lang w:val="fr-CA"/>
+        </w:rPr>
+      </w:pPr>
+      <w:r>
+        <w:rPr>
+          <w:lang w:val="fr-CA"/>
+        </w:rPr>
+        <w:t>Nous invite à décrire le projet lors de la présentation du Digihub. (10 à 15 min). Plusieurs membres de notre équipe se présenteront.</w:t>
+      </w:r>
+    </w:p>
+    <w:p>
+      <w:pPr>
+        <w:pStyle w:val="ListBullet2"/>
+        <w:rPr>
+          <w:lang w:val="fr-CA"/>
+        </w:rPr>
+      </w:pPr>
+      <w:r>
+        <w:rPr>
+          <w:lang w:val="fr-CA"/>
+        </w:rPr>
+        <w:t>Interagi</w:t>
+      </w:r>
+      <w:r>
+        <w:rPr>
+          <w:lang w:val="fr-CA"/>
+        </w:rPr>
+        <w:t>s</w:t>
+      </w:r>
+      <w:r>
+        <w:rPr>
+          <w:lang w:val="fr-CA"/>
+        </w:rPr>
+        <w:t xml:space="preserve"> avec le groupe, propose des idées.</w:t>
+      </w:r>
+    </w:p>
+    <w:p>
+      <w:pPr>
+        <w:suppressAutoHyphens w:val="0"/>
+        <w:spacing w:before="0" w:after="160" w:line="259" w:lineRule="auto"/>
+        <w:rPr>
+          <w:rFonts w:cs="Times New Roman"/>
+          <w:b/>
+          <w:sz w:val="24"/>
+          <w:lang w:eastAsia="fr-CA"/>
+        </w:rPr>
+      </w:pPr>
+      <w:r>
+        <w:br w:type="page"/>
+      </w:r>
+    </w:p>
+    <w:p>
+      <w:pPr>
+        <w:pStyle w:val="Heading2"/>
+      </w:pPr>
+      <w:bookmarkStart w:id="23" w:name="_Toc435816899"/>
+      <w:r>
+        <w:lastRenderedPageBreak/>
+        <w:t>Le vendredi 20 novembre 2015</w:t>
+      </w:r>
+      <w:bookmarkEnd w:id="23"/>
+      <w:r>
+        <w:t xml:space="preserve"> </w:t>
+      </w:r>
+    </w:p>
+    <w:p>
+      <w:pPr>
+        <w:pStyle w:val="Heading3"/>
+      </w:pPr>
+      <w:bookmarkStart w:id="24" w:name="_Toc435816900"/>
+      <w:proofErr w:type="spellStart"/>
+      <w:r>
+        <w:t>R</w:t>
+      </w:r>
+      <w:r>
+        <w:t>éunion</w:t>
+      </w:r>
+      <w:proofErr w:type="spellEnd"/>
+      <w:r>
+        <w:t xml:space="preserve"> de </w:t>
+      </w:r>
+      <w:proofErr w:type="spellStart"/>
+      <w:r>
+        <w:t>planification</w:t>
+      </w:r>
+      <w:bookmarkEnd w:id="24"/>
+      <w:proofErr w:type="spellEnd"/>
+    </w:p>
+    <w:p>
+      <w:pPr>
+        <w:pStyle w:val="ListBullet"/>
+      </w:pPr>
+      <w:r>
+        <w:t>Planifier les activités pour le prochain Sprint</w:t>
+      </w:r>
+    </w:p>
+    <w:p>
+      <w:pPr>
+        <w:pStyle w:val="ListBullet2"/>
+        <w:rPr>
+          <w:lang w:val="fr-CA"/>
+        </w:rPr>
+      </w:pPr>
+      <w:r>
+        <w:rPr>
+          <w:lang w:val="fr-CA"/>
+        </w:rPr>
+        <w:t xml:space="preserve">Ajouter les cartes/activités au tableau de </w:t>
+      </w:r>
+      <w:r>
+        <w:rPr>
+          <w:lang w:val="fr-CA"/>
+        </w:rPr>
+        <w:t>Trello</w:t>
+      </w:r>
+    </w:p>
+    <w:p>
+      <w:pPr>
+        <w:pStyle w:val="ListBullet2"/>
+        <w:rPr>
+          <w:lang w:val="fr-CA"/>
+        </w:rPr>
+      </w:pPr>
+      <w:r>
+        <w:rPr>
+          <w:lang w:val="fr-CA"/>
+        </w:rPr>
+        <w:t>Vérification des activités du Diagramme de Gantt</w:t>
+      </w:r>
+    </w:p>
+    <w:p>
+      <w:pPr>
+        <w:pStyle w:val="Heading3"/>
+        <w:rPr>
+          <w:lang w:val="fr-CA"/>
+        </w:rPr>
+      </w:pPr>
+      <w:bookmarkStart w:id="25" w:name="_Toc435816901"/>
+      <w:r>
+        <w:rPr>
+          <w:lang w:val="fr-CA"/>
+        </w:rPr>
+        <w:t xml:space="preserve">Activités dans </w:t>
+      </w:r>
+      <w:proofErr w:type="spellStart"/>
+      <w:r>
+        <w:rPr>
+          <w:lang w:val="fr-CA"/>
+        </w:rPr>
+        <w:t>Trello</w:t>
+      </w:r>
+      <w:proofErr w:type="spellEnd"/>
+      <w:r>
+        <w:rPr>
+          <w:lang w:val="fr-CA"/>
+        </w:rPr>
+        <w:t xml:space="preserve"> pour la semaine prochaine</w:t>
+      </w:r>
+      <w:r>
+        <w:rPr>
+          <w:lang w:val="fr-CA"/>
+        </w:rPr>
+        <w:t xml:space="preserve"> (22 au 28 novembre 2015)</w:t>
+      </w:r>
+      <w:bookmarkEnd w:id="25"/>
+    </w:p>
+    <w:p>
+      <w:pPr>
+        <w:pStyle w:val="ListBullet"/>
+      </w:pPr>
+      <w:r>
+        <w:t>Groupe BD :</w:t>
+      </w:r>
+    </w:p>
+    <w:p>
+      <w:pPr>
+        <w:pStyle w:val="ListBullet2"/>
+        <w:rPr>
+          <w:lang w:val="fr-CA"/>
+        </w:rPr>
+      </w:pPr>
+      <w:r>
+        <w:rPr>
+          <w:lang w:val="fr-CA"/>
+        </w:rPr>
+        <w:t>Conception BD</w:t>
+      </w:r>
+      <w:r>
+        <w:rPr>
+          <w:lang w:val="fr-CA"/>
+        </w:rPr>
+        <w:t xml:space="preserve"> (activité 23)</w:t>
+      </w:r>
+      <w:r>
+        <w:rPr>
+          <w:lang w:val="fr-CA"/>
+        </w:rPr>
+        <w:t xml:space="preserve"> (déjà inscrite dans Trello)</w:t>
+      </w:r>
+    </w:p>
+    <w:p>
+      <w:pPr>
+        <w:pStyle w:val="ListBullet2"/>
+        <w:rPr>
+          <w:lang w:val="fr-CA"/>
+        </w:rPr>
+      </w:pPr>
+      <w:r>
+        <w:rPr>
+          <w:lang w:val="fr-CA"/>
+        </w:rPr>
+        <w:t>Conception de requêtes (à ajouter dans Trello)</w:t>
+      </w:r>
+      <w:r>
+        <w:rPr>
+          <w:lang w:val="fr-CA"/>
+        </w:rPr>
+        <w:t>/fait après la rencontre. (activité 4)</w:t>
+      </w:r>
+    </w:p>
+    <w:p>
+      <w:pPr>
+        <w:pStyle w:val="ListBullet"/>
+      </w:pPr>
+      <w:r>
+        <w:t>Groupe Conception visuel :</w:t>
+      </w:r>
+    </w:p>
+    <w:p>
+      <w:pPr>
+        <w:pStyle w:val="ListBullet2"/>
+        <w:rPr>
+          <w:lang w:val="fr-CA"/>
+        </w:rPr>
+      </w:pPr>
+      <w:r>
+        <w:rPr>
+          <w:lang w:val="fr-CA"/>
+        </w:rPr>
+        <w:t>Maquettes v</w:t>
+      </w:r>
+      <w:r>
+        <w:rPr>
+          <w:lang w:val="fr-CA"/>
+        </w:rPr>
+        <w:t>isuelles (activité</w:t>
+      </w:r>
+      <w:r>
+        <w:rPr>
+          <w:lang w:val="fr-CA"/>
+        </w:rPr>
+        <w:t xml:space="preserve"> 6) (déjà dans Trello – en cours)</w:t>
+      </w:r>
+    </w:p>
+    <w:p>
+      <w:pPr>
+        <w:pStyle w:val="ListBullet2"/>
+        <w:rPr>
+          <w:lang w:val="fr-CA"/>
+        </w:rPr>
+      </w:pPr>
+      <w:r>
+        <w:rPr>
+          <w:lang w:val="fr-CA"/>
+        </w:rPr>
+        <w:t>Conception à Propos (activité 29) à ajouter dans Trello</w:t>
+      </w:r>
+    </w:p>
+    <w:p>
+      <w:pPr>
+        <w:pStyle w:val="ListBullet2"/>
+        <w:rPr>
+          <w:lang w:val="fr-CA"/>
+        </w:rPr>
+      </w:pPr>
+      <w:r>
+        <w:rPr>
+          <w:lang w:val="fr-CA"/>
+        </w:rPr>
+        <w:t>Intégration à Propos (activté</w:t>
+      </w:r>
+      <w:r>
+        <w:rPr>
+          <w:lang w:val="fr-CA"/>
+        </w:rPr>
+        <w:t xml:space="preserve"> 30) à ajouter dans Trello</w:t>
+      </w:r>
+    </w:p>
+    <w:p>
+      <w:pPr>
+        <w:pStyle w:val="ListBullet2"/>
+        <w:rPr>
+          <w:lang w:val="fr-CA"/>
+        </w:rPr>
+      </w:pPr>
+      <w:r>
+        <w:rPr>
+          <w:lang w:val="fr-CA"/>
+        </w:rPr>
+        <w:t>Conception Aide (activité 31) à ajouter dans Trello</w:t>
+      </w:r>
+    </w:p>
+    <w:p>
+      <w:pPr>
+        <w:pStyle w:val="ListBullet2"/>
+        <w:rPr>
+          <w:lang w:val="fr-CA"/>
+        </w:rPr>
+      </w:pPr>
+      <w:r>
+        <w:rPr>
+          <w:lang w:val="fr-CA"/>
+        </w:rPr>
+        <w:t>À ajouter (activté 32) à ajouter dans Trello</w:t>
+      </w:r>
+    </w:p>
+    <w:p>
+      <w:pPr>
+        <w:pStyle w:val="ListBullet"/>
+      </w:pPr>
+      <w:r>
+        <w:t>Philip</w:t>
+      </w:r>
+      <w:r>
+        <w:t>p</w:t>
+      </w:r>
+      <w:r>
+        <w:t>e et PA</w:t>
+      </w:r>
+    </w:p>
+    <w:p>
+      <w:pPr>
+        <w:pStyle w:val="ListBullet2"/>
+        <w:rPr>
+          <w:lang w:val="fr-CA"/>
+        </w:rPr>
+      </w:pPr>
+      <w:r>
+        <w:rPr>
+          <w:lang w:val="fr-CA"/>
+        </w:rPr>
+        <w:t>Service web pour connexion BD</w:t>
+      </w:r>
+      <w:r>
+        <w:rPr>
+          <w:lang w:val="fr-CA"/>
+        </w:rPr>
+        <w:t xml:space="preserve"> (activité 10);</w:t>
+      </w:r>
+      <w:r>
+        <w:rPr>
+          <w:lang w:val="fr-CA"/>
+        </w:rPr>
+        <w:t xml:space="preserve"> à</w:t>
+      </w:r>
+      <w:r>
+        <w:rPr>
+          <w:lang w:val="fr-CA"/>
+        </w:rPr>
+        <w:t xml:space="preserve"> finir la semaine prochaine.</w:t>
+      </w:r>
+      <w:r>
+        <w:rPr>
+          <w:lang w:val="fr-CA"/>
+        </w:rPr>
+        <w:t xml:space="preserve"> </w:t>
+      </w:r>
+    </w:p>
+    <w:p>
+      <w:pPr>
+        <w:pStyle w:val="ListBullet"/>
+      </w:pPr>
+      <w:r>
+        <w:t>Yong Shun et Carl</w:t>
+      </w:r>
+    </w:p>
+    <w:p>
+      <w:pPr>
+        <w:pStyle w:val="ListBullet2"/>
+      </w:pPr>
+      <w:r>
+        <w:t>Module d'authentification utilisateur</w:t>
+      </w:r>
+      <w:r>
+        <w:t xml:space="preserve"> (activité 12)</w:t>
+      </w:r>
+    </w:p>
+    <w:p>
+      <w:pPr>
+        <w:pStyle w:val="ListBullet"/>
+      </w:pPr>
+      <w:r>
+        <w:t>Groupe de programmation de code</w:t>
+      </w:r>
+    </w:p>
+    <w:p>
+      <w:pPr>
+        <w:pStyle w:val="ListBullet2"/>
+      </w:pPr>
+      <w:r>
+        <w:t>Connexion BD distante</w:t>
+      </w:r>
+      <w:r>
+        <w:t xml:space="preserve"> (activité 11)</w:t>
+      </w:r>
+    </w:p>
+    <w:p>
+      <w:pPr>
+        <w:pStyle w:val="ListBullet2"/>
+      </w:pPr>
+      <w:r>
+        <w:t>Conception classes objet</w:t>
+      </w:r>
+      <w:r>
+        <w:t xml:space="preserve"> (activité 13)</w:t>
+      </w:r>
+    </w:p>
+    <w:p>
+      <w:pPr>
+        <w:pStyle w:val="ListBullet"/>
+      </w:pPr>
+      <w:r>
+        <w:t>Pour la prochaine rencontre lundi 23 novembre 2015.</w:t>
+      </w:r>
+    </w:p>
+    <w:p>
+      <w:pPr>
+        <w:pStyle w:val="ListBullet2"/>
+        <w:rPr>
+          <w:lang w:val="fr-CA"/>
+        </w:rPr>
+      </w:pPr>
+      <w:r>
+        <w:rPr>
+          <w:lang w:val="fr-CA"/>
+        </w:rPr>
+        <w:t>Revue de sprint (vite fait</w:t>
+      </w:r>
+      <w:r>
+        <w:rPr>
+          <w:lang w:val="fr-CA"/>
+        </w:rPr>
+        <w:t xml:space="preserve"> – aller à l’essentiel</w:t>
+      </w:r>
+      <w:r>
+        <w:rPr>
+          <w:lang w:val="fr-CA"/>
+        </w:rPr>
+        <w:t>)</w:t>
+      </w:r>
+    </w:p>
+    <w:p>
+      <w:pPr>
+        <w:pStyle w:val="ListBullet2"/>
+        <w:rPr>
+          <w:lang w:val="fr-CA"/>
+        </w:rPr>
+      </w:pPr>
+      <w:r>
+        <w:rPr>
+          <w:lang w:val="fr-CA"/>
+        </w:rPr>
+        <w:t>Présentation du chef de produit</w:t>
+      </w:r>
+    </w:p>
+    <w:p>
+      <w:pPr>
+        <w:pStyle w:val="ListBullet2"/>
+        <w:rPr>
+          <w:lang w:val="fr-CA"/>
+        </w:rPr>
+      </w:pPr>
+      <w:r>
+        <w:rPr>
+          <w:lang w:val="fr-CA"/>
+        </w:rPr>
+        <w:t>Présentation des activités/cartes pour le Sprint de la semaine, scrum master.</w:t>
+      </w:r>
+    </w:p>
+    <w:p>
+      <w:pPr>
+        <w:pStyle w:val="Heading2"/>
+      </w:pPr>
+      <w:bookmarkStart w:id="26" w:name="_Toc435816902"/>
       <w:r>
         <w:rPr>
           <w:highlight w:val="yellow"/>
         </w:rPr>
-        <w:lastRenderedPageBreak/>
         <w:t>Vide</w:t>
       </w:r>
-      <w:bookmarkEnd w:id="22"/>
+      <w:bookmarkEnd w:id="26"/>
     </w:p>
     <w:p>
       <w:pPr>
@@ -3809,12 +5093,96 @@
       <w:pPr>
         <w:pStyle w:val="Heading1"/>
       </w:pPr>
-      <w:bookmarkStart w:id="23" w:name="_Toc435521418"/>
+      <w:bookmarkStart w:id="27" w:name="_Toc435816903"/>
       <w:r>
         <w:lastRenderedPageBreak/>
         <w:t>Autres</w:t>
       </w:r>
-      <w:bookmarkEnd w:id="23"/>
+      <w:bookmarkEnd w:id="27"/>
+    </w:p>
+    <w:p>
+      <w:pPr>
+        <w:pStyle w:val="Heading2"/>
+      </w:pPr>
+      <w:bookmarkStart w:id="28" w:name="_Toc435816904"/>
+      <w:r>
+        <w:t>Fonctionnalités optionnelles</w:t>
+      </w:r>
+      <w:bookmarkEnd w:id="28"/>
+    </w:p>
+    <w:p>
+      <w:pPr>
+        <w:pStyle w:val="ListBullet"/>
+      </w:pPr>
+      <w:r>
+        <w:t>Remettre en circulation le ou les bien(s) non pris après une réservation (2015-11-09)</w:t>
+      </w:r>
+    </w:p>
+    <w:p>
+      <w:pPr>
+        <w:pStyle w:val="ListBullet"/>
+      </w:pPr>
+      <w:r>
+        <w:t>Quotas pour les collecteurs (Organismes receveurs, le plus vite sur la souris ramasse tout)</w:t>
+      </w:r>
+      <w:r>
+        <w:t xml:space="preserve"> (2015-11-19)</w:t>
+      </w:r>
+    </w:p>
+    <w:p>
+      <w:pPr>
+        <w:pStyle w:val="ListBullet"/>
+      </w:pPr>
+      <w:r>
+        <w:t>Accès aux réseaux sociaux. (2015-11-19)</w:t>
+      </w:r>
+    </w:p>
+    <w:p>
+      <w:pPr>
+        <w:pStyle w:val="ListBullet"/>
+      </w:pPr>
+      <w:r>
+        <w:t>Le donateur veut rester anonyme (raison – pas être solicité)</w:t>
+      </w:r>
+      <w:r>
+        <w:t>, (2015-11-19)</w:t>
+      </w:r>
+    </w:p>
+    <w:p>
+      <w:pPr>
+        <w:pStyle w:val="ListBullet"/>
+      </w:pPr>
+      <w:r>
+        <w:t>Système de pointage IP (Philipe du Digihub)</w:t>
+      </w:r>
+      <w:r>
+        <w:t>, (2015-11-19)</w:t>
+      </w:r>
+    </w:p>
+    <w:p>
+      <w:pPr>
+        <w:pStyle w:val="ListBullet"/>
+      </w:pPr>
+      <w:r>
+        <w:t>Appréciation de l’organisme/</w:t>
+      </w:r>
+      <w:r>
+        <w:t>rétroaction</w:t>
+      </w:r>
+      <w:r>
+        <w:t xml:space="preserve"> nombre d’étoiles</w:t>
+      </w:r>
+      <w:r>
+        <w:t>, (2015-11-19)</w:t>
+      </w:r>
+    </w:p>
+    <w:p>
+      <w:pPr>
+        <w:pStyle w:val="ListBullet"/>
+      </w:pPr>
+      <w:r>
+        <w:t>Notifications, (2015-11-19)</w:t>
+      </w:r>
     </w:p>
     <w:sectPr>
       <w:headerReference w:type="even" r:id="rId16"/>
@@ -5663,7 +7031,7 @@
 </file>
 
 <file path=customXml/itemProps1.xml><?xml version="1.0" encoding="utf-8"?>
-<ds:datastoreItem xmlns:ds="http://schemas.openxmlformats.org/officeDocument/2006/customXml" ds:itemID="{A0D82AC2-C25A-4170-A693-BF60D6FCE05E}">
+<ds:datastoreItem xmlns:ds="http://schemas.openxmlformats.org/officeDocument/2006/customXml" ds:itemID="{5FD843C7-D4B4-43E3-99A6-17F60F0750DB}">
   <ds:schemaRefs>
     <ds:schemaRef ds:uri="http://schemas.openxmlformats.org/officeDocument/2006/bibliography"/>
   </ds:schemaRefs>

</xml_diff>

<commit_message>
Mise à jour scrum de lundi 23 nov 2015
</commit_message>
<xml_diff>
--- a/Documentation/Scrum/Notes.docx
+++ b/Documentation/Scrum/Notes.docx
@@ -35,7 +35,7 @@
           <w:noProof/>
           <w:highlight w:val="yellow"/>
         </w:rPr>
-        <w:t>vendredi, 20 novembre 2015, 21:03</w:t>
+        <w:t>mardi, 24 novembre 2015, 09:24</w:t>
       </w:r>
       <w:r>
         <w:rPr>
@@ -43,9 +43,9 @@
         </w:rPr>
         <w:fldChar w:fldCharType="end"/>
       </w:r>
-    </w:p>
-    <w:bookmarkStart w:id="0" w:name="_GoBack"/>
-    <w:bookmarkEnd w:id="0"/>
+      <w:bookmarkStart w:id="0" w:name="_GoBack"/>
+      <w:bookmarkEnd w:id="0"/>
+    </w:p>
     <w:p>
       <w:pPr>
         <w:pStyle w:val="TOC1"/>
@@ -73,7 +73,7 @@
       <w:r>
         <w:fldChar w:fldCharType="separate"/>
       </w:r>
-      <w:hyperlink w:anchor="_Toc435816879" w:history="1">
+      <w:hyperlink w:anchor="_Toc436120391" w:history="1">
         <w:r>
           <w:rPr>
             <w:rStyle w:val="Hyperlink"/>
@@ -120,7 +120,7 @@
             <w:noProof/>
             <w:webHidden/>
           </w:rPr>
-          <w:instrText xml:space="preserve"> PAGEREF _Toc435816879 \h </w:instrText>
+          <w:instrText xml:space="preserve"> PAGEREF _Toc436120391 \h </w:instrText>
         </w:r>
         <w:r>
           <w:rPr>
@@ -167,7 +167,7 @@
           <w:lang w:eastAsia="fr-CA"/>
         </w:rPr>
       </w:pPr>
-      <w:hyperlink w:anchor="_Toc435816880" w:history="1">
+      <w:hyperlink w:anchor="_Toc436120392" w:history="1">
         <w:r>
           <w:rPr>
             <w:rStyle w:val="Hyperlink"/>
@@ -212,7 +212,7 @@
             <w:noProof/>
             <w:webHidden/>
           </w:rPr>
-          <w:instrText xml:space="preserve"> PAGEREF _Toc435816880 \h </w:instrText>
+          <w:instrText xml:space="preserve"> PAGEREF _Toc436120392 \h </w:instrText>
         </w:r>
         <w:r>
           <w:rPr>
@@ -260,7 +260,7 @@
           <w:lang w:eastAsia="fr-CA"/>
         </w:rPr>
       </w:pPr>
-      <w:hyperlink w:anchor="_Toc435816881" w:history="1">
+      <w:hyperlink w:anchor="_Toc436120393" w:history="1">
         <w:r>
           <w:rPr>
             <w:rStyle w:val="Hyperlink"/>
@@ -306,7 +306,7 @@
             <w:noProof/>
             <w:webHidden/>
           </w:rPr>
-          <w:instrText xml:space="preserve"> PAGEREF _Toc435816881 \h </w:instrText>
+          <w:instrText xml:space="preserve"> PAGEREF _Toc436120393 \h </w:instrText>
         </w:r>
         <w:r>
           <w:rPr>
@@ -354,7 +354,7 @@
           <w:lang w:eastAsia="fr-CA"/>
         </w:rPr>
       </w:pPr>
-      <w:hyperlink w:anchor="_Toc435816882" w:history="1">
+      <w:hyperlink w:anchor="_Toc436120394" w:history="1">
         <w:r>
           <w:rPr>
             <w:rStyle w:val="Hyperlink"/>
@@ -400,7 +400,7 @@
             <w:noProof/>
             <w:webHidden/>
           </w:rPr>
-          <w:instrText xml:space="preserve"> PAGEREF _Toc435816882 \h </w:instrText>
+          <w:instrText xml:space="preserve"> PAGEREF _Toc436120394 \h </w:instrText>
         </w:r>
         <w:r>
           <w:rPr>
@@ -448,7 +448,7 @@
           <w:lang w:eastAsia="fr-CA"/>
         </w:rPr>
       </w:pPr>
-      <w:hyperlink w:anchor="_Toc435816883" w:history="1">
+      <w:hyperlink w:anchor="_Toc436120395" w:history="1">
         <w:r>
           <w:rPr>
             <w:rStyle w:val="Hyperlink"/>
@@ -494,7 +494,7 @@
             <w:noProof/>
             <w:webHidden/>
           </w:rPr>
-          <w:instrText xml:space="preserve"> PAGEREF _Toc435816883 \h </w:instrText>
+          <w:instrText xml:space="preserve"> PAGEREF _Toc436120395 \h </w:instrText>
         </w:r>
         <w:r>
           <w:rPr>
@@ -542,7 +542,7 @@
           <w:lang w:eastAsia="fr-CA"/>
         </w:rPr>
       </w:pPr>
-      <w:hyperlink w:anchor="_Toc435816884" w:history="1">
+      <w:hyperlink w:anchor="_Toc436120396" w:history="1">
         <w:r>
           <w:rPr>
             <w:rStyle w:val="Hyperlink"/>
@@ -588,7 +588,7 @@
             <w:noProof/>
             <w:webHidden/>
           </w:rPr>
-          <w:instrText xml:space="preserve"> PAGEREF _Toc435816884 \h </w:instrText>
+          <w:instrText xml:space="preserve"> PAGEREF _Toc436120396 \h </w:instrText>
         </w:r>
         <w:r>
           <w:rPr>
@@ -637,7 +637,7 @@
           <w:lang w:eastAsia="fr-CA"/>
         </w:rPr>
       </w:pPr>
-      <w:hyperlink w:anchor="_Toc435816885" w:history="1">
+      <w:hyperlink w:anchor="_Toc436120397" w:history="1">
         <w:r>
           <w:rPr>
             <w:rStyle w:val="Hyperlink"/>
@@ -684,7 +684,7 @@
             <w:noProof/>
             <w:webHidden/>
           </w:rPr>
-          <w:instrText xml:space="preserve"> PAGEREF _Toc435816885 \h </w:instrText>
+          <w:instrText xml:space="preserve"> PAGEREF _Toc436120397 \h </w:instrText>
         </w:r>
         <w:r>
           <w:rPr>
@@ -731,7 +731,7 @@
           <w:lang w:eastAsia="fr-CA"/>
         </w:rPr>
       </w:pPr>
-      <w:hyperlink w:anchor="_Toc435816886" w:history="1">
+      <w:hyperlink w:anchor="_Toc436120398" w:history="1">
         <w:r>
           <w:rPr>
             <w:rStyle w:val="Hyperlink"/>
@@ -776,7 +776,7 @@
             <w:noProof/>
             <w:webHidden/>
           </w:rPr>
-          <w:instrText xml:space="preserve"> PAGEREF _Toc435816886 \h </w:instrText>
+          <w:instrText xml:space="preserve"> PAGEREF _Toc436120398 \h </w:instrText>
         </w:r>
         <w:r>
           <w:rPr>
@@ -824,7 +824,7 @@
           <w:lang w:eastAsia="fr-CA"/>
         </w:rPr>
       </w:pPr>
-      <w:hyperlink w:anchor="_Toc435816887" w:history="1">
+      <w:hyperlink w:anchor="_Toc436120399" w:history="1">
         <w:r>
           <w:rPr>
             <w:rStyle w:val="Hyperlink"/>
@@ -870,7 +870,7 @@
             <w:noProof/>
             <w:webHidden/>
           </w:rPr>
-          <w:instrText xml:space="preserve"> PAGEREF _Toc435816887 \h </w:instrText>
+          <w:instrText xml:space="preserve"> PAGEREF _Toc436120399 \h </w:instrText>
         </w:r>
         <w:r>
           <w:rPr>
@@ -918,7 +918,7 @@
           <w:lang w:eastAsia="fr-CA"/>
         </w:rPr>
       </w:pPr>
-      <w:hyperlink w:anchor="_Toc435816888" w:history="1">
+      <w:hyperlink w:anchor="_Toc436120400" w:history="1">
         <w:r>
           <w:rPr>
             <w:rStyle w:val="Hyperlink"/>
@@ -964,7 +964,7 @@
             <w:noProof/>
             <w:webHidden/>
           </w:rPr>
-          <w:instrText xml:space="preserve"> PAGEREF _Toc435816888 \h </w:instrText>
+          <w:instrText xml:space="preserve"> PAGEREF _Toc436120400 \h </w:instrText>
         </w:r>
         <w:r>
           <w:rPr>
@@ -1012,7 +1012,7 @@
           <w:lang w:eastAsia="fr-CA"/>
         </w:rPr>
       </w:pPr>
-      <w:hyperlink w:anchor="_Toc435816889" w:history="1">
+      <w:hyperlink w:anchor="_Toc436120401" w:history="1">
         <w:r>
           <w:rPr>
             <w:rStyle w:val="Hyperlink"/>
@@ -1058,7 +1058,7 @@
             <w:noProof/>
             <w:webHidden/>
           </w:rPr>
-          <w:instrText xml:space="preserve"> PAGEREF _Toc435816889 \h </w:instrText>
+          <w:instrText xml:space="preserve"> PAGEREF _Toc436120401 \h </w:instrText>
         </w:r>
         <w:r>
           <w:rPr>
@@ -1106,7 +1106,7 @@
           <w:lang w:eastAsia="fr-CA"/>
         </w:rPr>
       </w:pPr>
-      <w:hyperlink w:anchor="_Toc435816890" w:history="1">
+      <w:hyperlink w:anchor="_Toc436120402" w:history="1">
         <w:r>
           <w:rPr>
             <w:rStyle w:val="Hyperlink"/>
@@ -1152,7 +1152,7 @@
             <w:noProof/>
             <w:webHidden/>
           </w:rPr>
-          <w:instrText xml:space="preserve"> PAGEREF _Toc435816890 \h </w:instrText>
+          <w:instrText xml:space="preserve"> PAGEREF _Toc436120402 \h </w:instrText>
         </w:r>
         <w:r>
           <w:rPr>
@@ -1199,7 +1199,7 @@
           <w:lang w:eastAsia="fr-CA"/>
         </w:rPr>
       </w:pPr>
-      <w:hyperlink w:anchor="_Toc435816891" w:history="1">
+      <w:hyperlink w:anchor="_Toc436120403" w:history="1">
         <w:r>
           <w:rPr>
             <w:rStyle w:val="Hyperlink"/>
@@ -1244,7 +1244,7 @@
             <w:noProof/>
             <w:webHidden/>
           </w:rPr>
-          <w:instrText xml:space="preserve"> PAGEREF _Toc435816891 \h </w:instrText>
+          <w:instrText xml:space="preserve"> PAGEREF _Toc436120403 \h </w:instrText>
         </w:r>
         <w:r>
           <w:rPr>
@@ -1292,7 +1292,7 @@
           <w:lang w:eastAsia="fr-CA"/>
         </w:rPr>
       </w:pPr>
-      <w:hyperlink w:anchor="_Toc435816892" w:history="1">
+      <w:hyperlink w:anchor="_Toc436120404" w:history="1">
         <w:r>
           <w:rPr>
             <w:rStyle w:val="Hyperlink"/>
@@ -1338,7 +1338,7 @@
             <w:noProof/>
             <w:webHidden/>
           </w:rPr>
-          <w:instrText xml:space="preserve"> PAGEREF _Toc435816892 \h </w:instrText>
+          <w:instrText xml:space="preserve"> PAGEREF _Toc436120404 \h </w:instrText>
         </w:r>
         <w:r>
           <w:rPr>
@@ -1385,7 +1385,7 @@
           <w:lang w:eastAsia="fr-CA"/>
         </w:rPr>
       </w:pPr>
-      <w:hyperlink w:anchor="_Toc435816893" w:history="1">
+      <w:hyperlink w:anchor="_Toc436120405" w:history="1">
         <w:r>
           <w:rPr>
             <w:rStyle w:val="Hyperlink"/>
@@ -1430,7 +1430,7 @@
             <w:noProof/>
             <w:webHidden/>
           </w:rPr>
-          <w:instrText xml:space="preserve"> PAGEREF _Toc435816893 \h </w:instrText>
+          <w:instrText xml:space="preserve"> PAGEREF _Toc436120405 \h </w:instrText>
         </w:r>
         <w:r>
           <w:rPr>
@@ -1478,7 +1478,7 @@
           <w:lang w:eastAsia="fr-CA"/>
         </w:rPr>
       </w:pPr>
-      <w:hyperlink w:anchor="_Toc435816894" w:history="1">
+      <w:hyperlink w:anchor="_Toc436120406" w:history="1">
         <w:r>
           <w:rPr>
             <w:rStyle w:val="Hyperlink"/>
@@ -1524,7 +1524,7 @@
             <w:noProof/>
             <w:webHidden/>
           </w:rPr>
-          <w:instrText xml:space="preserve"> PAGEREF _Toc435816894 \h </w:instrText>
+          <w:instrText xml:space="preserve"> PAGEREF _Toc436120406 \h </w:instrText>
         </w:r>
         <w:r>
           <w:rPr>
@@ -1571,7 +1571,7 @@
           <w:lang w:eastAsia="fr-CA"/>
         </w:rPr>
       </w:pPr>
-      <w:hyperlink w:anchor="_Toc435816895" w:history="1">
+      <w:hyperlink w:anchor="_Toc436120407" w:history="1">
         <w:r>
           <w:rPr>
             <w:rStyle w:val="Hyperlink"/>
@@ -1616,7 +1616,7 @@
             <w:noProof/>
             <w:webHidden/>
           </w:rPr>
-          <w:instrText xml:space="preserve"> PAGEREF _Toc435816895 \h </w:instrText>
+          <w:instrText xml:space="preserve"> PAGEREF _Toc436120407 \h </w:instrText>
         </w:r>
         <w:r>
           <w:rPr>
@@ -1664,7 +1664,7 @@
           <w:lang w:eastAsia="fr-CA"/>
         </w:rPr>
       </w:pPr>
-      <w:hyperlink w:anchor="_Toc435816896" w:history="1">
+      <w:hyperlink w:anchor="_Toc436120408" w:history="1">
         <w:r>
           <w:rPr>
             <w:rStyle w:val="Hyperlink"/>
@@ -1710,7 +1710,7 @@
             <w:noProof/>
             <w:webHidden/>
           </w:rPr>
-          <w:instrText xml:space="preserve"> PAGEREF _Toc435816896 \h </w:instrText>
+          <w:instrText xml:space="preserve"> PAGEREF _Toc436120408 \h </w:instrText>
         </w:r>
         <w:r>
           <w:rPr>
@@ -1758,7 +1758,7 @@
           <w:lang w:eastAsia="fr-CA"/>
         </w:rPr>
       </w:pPr>
-      <w:hyperlink w:anchor="_Toc435816897" w:history="1">
+      <w:hyperlink w:anchor="_Toc436120409" w:history="1">
         <w:r>
           <w:rPr>
             <w:rStyle w:val="Hyperlink"/>
@@ -1804,7 +1804,7 @@
             <w:noProof/>
             <w:webHidden/>
           </w:rPr>
-          <w:instrText xml:space="preserve"> PAGEREF _Toc435816897 \h </w:instrText>
+          <w:instrText xml:space="preserve"> PAGEREF _Toc436120409 \h </w:instrText>
         </w:r>
         <w:r>
           <w:rPr>
@@ -1851,7 +1851,7 @@
           <w:lang w:eastAsia="fr-CA"/>
         </w:rPr>
       </w:pPr>
-      <w:hyperlink w:anchor="_Toc435816898" w:history="1">
+      <w:hyperlink w:anchor="_Toc436120410" w:history="1">
         <w:r>
           <w:rPr>
             <w:rStyle w:val="Hyperlink"/>
@@ -1896,7 +1896,7 @@
             <w:noProof/>
             <w:webHidden/>
           </w:rPr>
-          <w:instrText xml:space="preserve"> PAGEREF _Toc435816898 \h </w:instrText>
+          <w:instrText xml:space="preserve"> PAGEREF _Toc436120410 \h </w:instrText>
         </w:r>
         <w:r>
           <w:rPr>
@@ -1943,7 +1943,7 @@
           <w:lang w:eastAsia="fr-CA"/>
         </w:rPr>
       </w:pPr>
-      <w:hyperlink w:anchor="_Toc435816899" w:history="1">
+      <w:hyperlink w:anchor="_Toc436120411" w:history="1">
         <w:r>
           <w:rPr>
             <w:rStyle w:val="Hyperlink"/>
@@ -1988,7 +1988,7 @@
             <w:noProof/>
             <w:webHidden/>
           </w:rPr>
-          <w:instrText xml:space="preserve"> PAGEREF _Toc435816899 \h </w:instrText>
+          <w:instrText xml:space="preserve"> PAGEREF _Toc436120411 \h </w:instrText>
         </w:r>
         <w:r>
           <w:rPr>
@@ -2036,7 +2036,7 @@
           <w:lang w:eastAsia="fr-CA"/>
         </w:rPr>
       </w:pPr>
-      <w:hyperlink w:anchor="_Toc435816900" w:history="1">
+      <w:hyperlink w:anchor="_Toc436120412" w:history="1">
         <w:r>
           <w:rPr>
             <w:rStyle w:val="Hyperlink"/>
@@ -2082,7 +2082,7 @@
             <w:noProof/>
             <w:webHidden/>
           </w:rPr>
-          <w:instrText xml:space="preserve"> PAGEREF _Toc435816900 \h </w:instrText>
+          <w:instrText xml:space="preserve"> PAGEREF _Toc436120412 \h </w:instrText>
         </w:r>
         <w:r>
           <w:rPr>
@@ -2130,7 +2130,7 @@
           <w:lang w:eastAsia="fr-CA"/>
         </w:rPr>
       </w:pPr>
-      <w:hyperlink w:anchor="_Toc435816901" w:history="1">
+      <w:hyperlink w:anchor="_Toc436120413" w:history="1">
         <w:r>
           <w:rPr>
             <w:rStyle w:val="Hyperlink"/>
@@ -2176,7 +2176,7 @@
             <w:noProof/>
             <w:webHidden/>
           </w:rPr>
-          <w:instrText xml:space="preserve"> PAGEREF _Toc435816901 \h </w:instrText>
+          <w:instrText xml:space="preserve"> PAGEREF _Toc436120413 \h </w:instrText>
         </w:r>
         <w:r>
           <w:rPr>
@@ -2223,7 +2223,7 @@
           <w:lang w:eastAsia="fr-CA"/>
         </w:rPr>
       </w:pPr>
-      <w:hyperlink w:anchor="_Toc435816902" w:history="1">
+      <w:hyperlink w:anchor="_Toc436120414" w:history="1">
         <w:r>
           <w:rPr>
             <w:rStyle w:val="Hyperlink"/>
@@ -2246,6 +2246,192 @@
           <w:rPr>
             <w:rStyle w:val="Hyperlink"/>
             <w:noProof/>
+          </w:rPr>
+          <w:t>Le lundi 23 novembre 2015</w:t>
+        </w:r>
+        <w:r>
+          <w:rPr>
+            <w:noProof/>
+            <w:webHidden/>
+          </w:rPr>
+          <w:tab/>
+        </w:r>
+        <w:r>
+          <w:rPr>
+            <w:noProof/>
+            <w:webHidden/>
+          </w:rPr>
+          <w:fldChar w:fldCharType="begin"/>
+        </w:r>
+        <w:r>
+          <w:rPr>
+            <w:noProof/>
+            <w:webHidden/>
+          </w:rPr>
+          <w:instrText xml:space="preserve"> PAGEREF _Toc436120414 \h </w:instrText>
+        </w:r>
+        <w:r>
+          <w:rPr>
+            <w:noProof/>
+            <w:webHidden/>
+          </w:rPr>
+        </w:r>
+        <w:r>
+          <w:rPr>
+            <w:noProof/>
+            <w:webHidden/>
+          </w:rPr>
+          <w:fldChar w:fldCharType="separate"/>
+        </w:r>
+        <w:r>
+          <w:rPr>
+            <w:noProof/>
+            <w:webHidden/>
+          </w:rPr>
+          <w:t>7</w:t>
+        </w:r>
+        <w:r>
+          <w:rPr>
+            <w:noProof/>
+            <w:webHidden/>
+          </w:rPr>
+          <w:fldChar w:fldCharType="end"/>
+        </w:r>
+      </w:hyperlink>
+    </w:p>
+    <w:p>
+      <w:pPr>
+        <w:pStyle w:val="TOC3"/>
+        <w:tabs>
+          <w:tab w:val="left" w:pos="1200"/>
+          <w:tab w:val="right" w:leader="dot" w:pos="9350"/>
+        </w:tabs>
+        <w:rPr>
+          <w:rFonts w:eastAsiaTheme="minorEastAsia" w:cstheme="minorBidi"/>
+          <w:i w:val="0"/>
+          <w:iCs w:val="0"/>
+          <w:noProof/>
+          <w:sz w:val="22"/>
+          <w:szCs w:val="22"/>
+          <w:lang w:eastAsia="fr-CA"/>
+        </w:rPr>
+      </w:pPr>
+      <w:hyperlink w:anchor="_Toc436120415" w:history="1">
+        <w:r>
+          <w:rPr>
+            <w:rStyle w:val="Hyperlink"/>
+            <w:noProof/>
+          </w:rPr>
+          <w:t>2.7.1.</w:t>
+        </w:r>
+        <w:r>
+          <w:rPr>
+            <w:rFonts w:eastAsiaTheme="minorEastAsia" w:cstheme="minorBidi"/>
+            <w:i w:val="0"/>
+            <w:iCs w:val="0"/>
+            <w:noProof/>
+            <w:sz w:val="22"/>
+            <w:szCs w:val="22"/>
+            <w:lang w:eastAsia="fr-CA"/>
+          </w:rPr>
+          <w:tab/>
+        </w:r>
+        <w:r>
+          <w:rPr>
+            <w:rStyle w:val="Hyperlink"/>
+            <w:noProof/>
+          </w:rPr>
+          <w:t>Retour sur le sprint</w:t>
+        </w:r>
+        <w:r>
+          <w:rPr>
+            <w:noProof/>
+            <w:webHidden/>
+          </w:rPr>
+          <w:tab/>
+        </w:r>
+        <w:r>
+          <w:rPr>
+            <w:noProof/>
+            <w:webHidden/>
+          </w:rPr>
+          <w:fldChar w:fldCharType="begin"/>
+        </w:r>
+        <w:r>
+          <w:rPr>
+            <w:noProof/>
+            <w:webHidden/>
+          </w:rPr>
+          <w:instrText xml:space="preserve"> PAGEREF _Toc436120415 \h </w:instrText>
+        </w:r>
+        <w:r>
+          <w:rPr>
+            <w:noProof/>
+            <w:webHidden/>
+          </w:rPr>
+        </w:r>
+        <w:r>
+          <w:rPr>
+            <w:noProof/>
+            <w:webHidden/>
+          </w:rPr>
+          <w:fldChar w:fldCharType="separate"/>
+        </w:r>
+        <w:r>
+          <w:rPr>
+            <w:noProof/>
+            <w:webHidden/>
+          </w:rPr>
+          <w:t>7</w:t>
+        </w:r>
+        <w:r>
+          <w:rPr>
+            <w:noProof/>
+            <w:webHidden/>
+          </w:rPr>
+          <w:fldChar w:fldCharType="end"/>
+        </w:r>
+      </w:hyperlink>
+    </w:p>
+    <w:p>
+      <w:pPr>
+        <w:pStyle w:val="TOC2"/>
+        <w:tabs>
+          <w:tab w:val="left" w:pos="800"/>
+          <w:tab w:val="right" w:leader="dot" w:pos="9350"/>
+        </w:tabs>
+        <w:rPr>
+          <w:rFonts w:eastAsiaTheme="minorEastAsia" w:cstheme="minorBidi"/>
+          <w:smallCaps w:val="0"/>
+          <w:noProof/>
+          <w:sz w:val="22"/>
+          <w:szCs w:val="22"/>
+          <w:lang w:eastAsia="fr-CA"/>
+        </w:rPr>
+      </w:pPr>
+      <w:hyperlink w:anchor="_Toc436120416" w:history="1">
+        <w:r>
+          <w:rPr>
+            <w:rStyle w:val="Hyperlink"/>
+            <w:noProof/>
+          </w:rPr>
+          <w:t>2.8.</w:t>
+        </w:r>
+        <w:r>
+          <w:rPr>
+            <w:rFonts w:eastAsiaTheme="minorEastAsia" w:cstheme="minorBidi"/>
+            <w:smallCaps w:val="0"/>
+            <w:noProof/>
+            <w:sz w:val="22"/>
+            <w:szCs w:val="22"/>
+            <w:lang w:eastAsia="fr-CA"/>
+          </w:rPr>
+          <w:tab/>
+        </w:r>
+        <w:r>
+          <w:rPr>
+            <w:rStyle w:val="Hyperlink"/>
+            <w:noProof/>
             <w:highlight w:val="yellow"/>
           </w:rPr>
           <w:t>Vide</w:t>
@@ -2269,7 +2455,7 @@
             <w:noProof/>
             <w:webHidden/>
           </w:rPr>
-          <w:instrText xml:space="preserve"> PAGEREF _Toc435816902 \h </w:instrText>
+          <w:instrText xml:space="preserve"> PAGEREF _Toc436120416 \h </w:instrText>
         </w:r>
         <w:r>
           <w:rPr>
@@ -2289,7 +2475,7 @@
             <w:noProof/>
             <w:webHidden/>
           </w:rPr>
-          <w:t>7</w:t>
+          <w:t>8</w:t>
         </w:r>
         <w:r>
           <w:rPr>
@@ -2318,7 +2504,7 @@
           <w:lang w:eastAsia="fr-CA"/>
         </w:rPr>
       </w:pPr>
-      <w:hyperlink w:anchor="_Toc435816903" w:history="1">
+      <w:hyperlink w:anchor="_Toc436120417" w:history="1">
         <w:r>
           <w:rPr>
             <w:rStyle w:val="Hyperlink"/>
@@ -2365,7 +2551,7 @@
             <w:noProof/>
             <w:webHidden/>
           </w:rPr>
-          <w:instrText xml:space="preserve"> PAGEREF _Toc435816903 \h </w:instrText>
+          <w:instrText xml:space="preserve"> PAGEREF _Toc436120417 \h </w:instrText>
         </w:r>
         <w:r>
           <w:rPr>
@@ -2385,7 +2571,7 @@
             <w:noProof/>
             <w:webHidden/>
           </w:rPr>
-          <w:t>8</w:t>
+          <w:t>9</w:t>
         </w:r>
         <w:r>
           <w:rPr>
@@ -2412,7 +2598,7 @@
           <w:lang w:eastAsia="fr-CA"/>
         </w:rPr>
       </w:pPr>
-      <w:hyperlink w:anchor="_Toc435816904" w:history="1">
+      <w:hyperlink w:anchor="_Toc436120418" w:history="1">
         <w:r>
           <w:rPr>
             <w:rStyle w:val="Hyperlink"/>
@@ -2457,7 +2643,7 @@
             <w:noProof/>
             <w:webHidden/>
           </w:rPr>
-          <w:instrText xml:space="preserve"> PAGEREF _Toc435816904 \h </w:instrText>
+          <w:instrText xml:space="preserve"> PAGEREF _Toc436120418 \h </w:instrText>
         </w:r>
         <w:r>
           <w:rPr>
@@ -2477,7 +2663,7 @@
             <w:noProof/>
             <w:webHidden/>
           </w:rPr>
-          <w:t>8</w:t>
+          <w:t>9</w:t>
         </w:r>
         <w:r>
           <w:rPr>
@@ -2513,7 +2699,7 @@
       <w:pPr>
         <w:pStyle w:val="Heading1"/>
       </w:pPr>
-      <w:bookmarkStart w:id="1" w:name="_Toc435816879"/>
+      <w:bookmarkStart w:id="1" w:name="_Toc436120391"/>
       <w:r>
         <w:lastRenderedPageBreak/>
         <w:t>Projet</w:t>
@@ -2524,7 +2710,7 @@
       <w:pPr>
         <w:pStyle w:val="Heading2"/>
       </w:pPr>
-      <w:bookmarkStart w:id="2" w:name="_Toc435816880"/>
+      <w:bookmarkStart w:id="2" w:name="_Toc436120392"/>
       <w:r>
         <w:t>Informations importantes</w:t>
       </w:r>
@@ -2534,7 +2720,7 @@
       <w:pPr>
         <w:pStyle w:val="Heading3"/>
       </w:pPr>
-      <w:bookmarkStart w:id="3" w:name="_Toc435816881"/>
+      <w:bookmarkStart w:id="3" w:name="_Toc436120393"/>
       <w:r>
         <w:t xml:space="preserve">Le </w:t>
       </w:r>
@@ -2568,7 +2754,7 @@
       <w:pPr>
         <w:pStyle w:val="Heading3"/>
       </w:pPr>
-      <w:bookmarkStart w:id="4" w:name="_Toc435816882"/>
+      <w:bookmarkStart w:id="4" w:name="_Toc436120394"/>
       <w:r>
         <w:t>Liens</w:t>
       </w:r>
@@ -2684,7 +2870,7 @@
       <w:pPr>
         <w:pStyle w:val="Heading3"/>
       </w:pPr>
-      <w:bookmarkStart w:id="5" w:name="_Toc435816883"/>
+      <w:bookmarkStart w:id="5" w:name="_Toc436120395"/>
       <w:r>
         <w:t>Formation</w:t>
       </w:r>
@@ -2781,7 +2967,7 @@
         <w:pStyle w:val="Heading3"/>
       </w:pPr>
       <w:bookmarkStart w:id="6" w:name="_Toc435468087"/>
-      <w:bookmarkStart w:id="7" w:name="_Toc435816884"/>
+      <w:bookmarkStart w:id="7" w:name="_Toc436120396"/>
       <w:proofErr w:type="spellStart"/>
       <w:r>
         <w:t>Git</w:t>
@@ -2834,7 +3020,7 @@
       <w:pPr>
         <w:pStyle w:val="Heading1"/>
       </w:pPr>
-      <w:bookmarkStart w:id="8" w:name="_Toc435816885"/>
+      <w:bookmarkStart w:id="8" w:name="_Toc436120397"/>
       <w:r>
         <w:lastRenderedPageBreak/>
         <w:t>Déroulement</w:t>
@@ -2845,7 +3031,7 @@
       <w:pPr>
         <w:pStyle w:val="Heading2"/>
       </w:pPr>
-      <w:bookmarkStart w:id="9" w:name="_Toc435816886"/>
+      <w:bookmarkStart w:id="9" w:name="_Toc436120398"/>
       <w:r>
         <w:t>L</w:t>
       </w:r>
@@ -2880,7 +3066,7 @@
           <w:lang w:val="fr-CA"/>
         </w:rPr>
       </w:pPr>
-      <w:bookmarkStart w:id="10" w:name="_Toc435816887"/>
+      <w:bookmarkStart w:id="10" w:name="_Toc436120399"/>
       <w:r>
         <w:rPr>
           <w:lang w:val="fr-CA"/>
@@ -3029,7 +3215,7 @@
       <w:pPr>
         <w:pStyle w:val="Heading3"/>
       </w:pPr>
-      <w:bookmarkStart w:id="11" w:name="_Toc435816888"/>
+      <w:bookmarkStart w:id="11" w:name="_Toc436120400"/>
       <w:proofErr w:type="spellStart"/>
       <w:r>
         <w:t>Spécification</w:t>
@@ -3179,7 +3365,7 @@
       <w:pPr>
         <w:pStyle w:val="Heading3"/>
       </w:pPr>
-      <w:bookmarkStart w:id="12" w:name="_Toc435816889"/>
+      <w:bookmarkStart w:id="12" w:name="_Toc436120401"/>
       <w:proofErr w:type="spellStart"/>
       <w:r>
         <w:t>Équipe</w:t>
@@ -3353,7 +3539,7 @@
       <w:pPr>
         <w:pStyle w:val="Heading3"/>
       </w:pPr>
-      <w:bookmarkStart w:id="13" w:name="_Toc435816890"/>
+      <w:bookmarkStart w:id="13" w:name="_Toc436120402"/>
       <w:proofErr w:type="spellStart"/>
       <w:r>
         <w:lastRenderedPageBreak/>
@@ -3407,7 +3593,7 @@
       <w:pPr>
         <w:pStyle w:val="Heading2"/>
       </w:pPr>
-      <w:bookmarkStart w:id="14" w:name="_Toc435816891"/>
+      <w:bookmarkStart w:id="14" w:name="_Toc436120403"/>
       <w:r>
         <w:t>Le s</w:t>
       </w:r>
@@ -3432,7 +3618,7 @@
       <w:pPr>
         <w:pStyle w:val="Heading3"/>
       </w:pPr>
-      <w:bookmarkStart w:id="15" w:name="_Toc435816892"/>
+      <w:bookmarkStart w:id="15" w:name="_Toc436120404"/>
       <w:r>
         <w:t>Rencontre</w:t>
       </w:r>
@@ -3788,7 +3974,7 @@
           <w:numId w:val="1"/>
         </w:numPr>
       </w:pPr>
-      <w:bookmarkStart w:id="17" w:name="_Toc435816893"/>
+      <w:bookmarkStart w:id="17" w:name="_Toc436120405"/>
       <w:r>
         <w:lastRenderedPageBreak/>
         <w:t>L</w:t>
@@ -3821,7 +4007,7 @@
         </w:tabs>
         <w:ind w:left="1418"/>
       </w:pPr>
-      <w:bookmarkStart w:id="18" w:name="_Toc435816894"/>
+      <w:bookmarkStart w:id="18" w:name="_Toc436120406"/>
       <w:r>
         <w:t>Rencontre Sprint</w:t>
       </w:r>
@@ -3987,7 +4173,7 @@
       <w:pPr>
         <w:pStyle w:val="Heading2"/>
       </w:pPr>
-      <w:bookmarkStart w:id="19" w:name="_Toc435816895"/>
+      <w:bookmarkStart w:id="19" w:name="_Toc436120407"/>
       <w:r>
         <w:t>Le m</w:t>
       </w:r>
@@ -4003,7 +4189,7 @@
       <w:pPr>
         <w:pStyle w:val="Heading3"/>
       </w:pPr>
-      <w:bookmarkStart w:id="20" w:name="_Toc435816896"/>
+      <w:bookmarkStart w:id="20" w:name="_Toc436120408"/>
       <w:r>
         <w:t xml:space="preserve">Mêlée </w:t>
       </w:r>
@@ -4284,7 +4470,7 @@
       <w:pPr>
         <w:pStyle w:val="Heading3"/>
       </w:pPr>
-      <w:bookmarkStart w:id="21" w:name="_Toc435816897"/>
+      <w:bookmarkStart w:id="21" w:name="_Toc436120409"/>
       <w:proofErr w:type="spellStart"/>
       <w:r>
         <w:t>Autres</w:t>
@@ -4307,7 +4493,7 @@
       <w:pPr>
         <w:pStyle w:val="Heading2"/>
       </w:pPr>
-      <w:bookmarkStart w:id="22" w:name="_Toc435816898"/>
+      <w:bookmarkStart w:id="22" w:name="_Toc436120410"/>
       <w:r>
         <w:lastRenderedPageBreak/>
         <w:t>Le jeudi 19 novembre 2015</w:t>
@@ -4634,7 +4820,7 @@
       <w:pPr>
         <w:pStyle w:val="Heading2"/>
       </w:pPr>
-      <w:bookmarkStart w:id="23" w:name="_Toc435816899"/>
+      <w:bookmarkStart w:id="23" w:name="_Toc436120411"/>
       <w:r>
         <w:lastRenderedPageBreak/>
         <w:t>Le vendredi 20 novembre 2015</w:t>
@@ -4648,7 +4834,7 @@
       <w:pPr>
         <w:pStyle w:val="Heading3"/>
       </w:pPr>
-      <w:bookmarkStart w:id="24" w:name="_Toc435816900"/>
+      <w:bookmarkStart w:id="24" w:name="_Toc436120412"/>
       <w:proofErr w:type="spellStart"/>
       <w:r>
         <w:t>R</w:t>
@@ -4716,7 +4902,7 @@
           <w:lang w:val="fr-CA"/>
         </w:rPr>
       </w:pPr>
-      <w:bookmarkStart w:id="25" w:name="_Toc435816901"/>
+      <w:bookmarkStart w:id="25" w:name="_Toc436120413"/>
       <w:r>
         <w:rPr>
           <w:lang w:val="fr-CA"/>
@@ -5062,14 +5248,305 @@
       <w:pPr>
         <w:pStyle w:val="Heading2"/>
       </w:pPr>
-      <w:bookmarkStart w:id="26" w:name="_Toc435816902"/>
+      <w:bookmarkStart w:id="26" w:name="_Toc436120414"/>
+      <w:r>
+        <w:t>Le lundi 23 novembre 2015</w:t>
+      </w:r>
+      <w:bookmarkEnd w:id="26"/>
+      <w:r>
+        <w:t xml:space="preserve"> </w:t>
+      </w:r>
+    </w:p>
+    <w:p>
+      <w:pPr>
+        <w:pStyle w:val="Heading3"/>
+      </w:pPr>
+      <w:bookmarkStart w:id="27" w:name="_Toc436120415"/>
+      <w:r>
+        <w:t>Retour sur le sprint</w:t>
+      </w:r>
+      <w:bookmarkEnd w:id="27"/>
+    </w:p>
+    <w:p>
+      <w:pPr>
+        <w:pStyle w:val="ListBullet"/>
+        <w:rPr>
+          <w:lang w:val="en-US"/>
+        </w:rPr>
+      </w:pPr>
+      <w:r>
+        <w:rPr>
+          <w:lang w:val="en-US"/>
+        </w:rPr>
+        <w:t>PA:</w:t>
+      </w:r>
+    </w:p>
+    <w:p>
+      <w:pPr>
+        <w:pStyle w:val="ListBullet2"/>
+        <w:rPr>
+          <w:lang w:val="fr-CA"/>
+        </w:rPr>
+      </w:pPr>
+      <w:r>
+        <w:rPr>
+          <w:lang w:val="fr-CA"/>
+        </w:rPr>
+        <w:t xml:space="preserve">Réalisé : Le diagramme de BD est terminé et mis sur Github, la BD MySQL est créée, </w:t>
+      </w:r>
+      <w:r>
+        <w:rPr>
+          <w:lang w:val="fr-CA"/>
+        </w:rPr>
+        <w:t>i</w:t>
+      </w:r>
+      <w:r>
+        <w:rPr>
+          <w:lang w:val="fr-CA"/>
+        </w:rPr>
+        <w:t>l va aider Philippe pour la connexion à la bd. (index plus tard)</w:t>
+      </w:r>
+    </w:p>
+    <w:p>
+      <w:pPr>
+        <w:pStyle w:val="ListBullet2"/>
+        <w:rPr>
+          <w:lang w:val="fr-CA"/>
+        </w:rPr>
+      </w:pPr>
+      <w:r>
+        <w:rPr>
+          <w:lang w:val="fr-CA"/>
+        </w:rPr>
+        <w:t>Obstacle : Les outils</w:t>
+      </w:r>
+      <w:r>
+        <w:rPr>
+          <w:lang w:val="fr-CA"/>
+        </w:rPr>
+        <w:t xml:space="preserve"> , MyWebSQL</w:t>
+      </w:r>
+    </w:p>
+    <w:p>
+      <w:pPr>
+        <w:pStyle w:val="ListBullet"/>
+      </w:pPr>
+      <w:r>
+        <w:t>René : (idem)</w:t>
+      </w:r>
+    </w:p>
+    <w:p>
+      <w:pPr>
+        <w:pStyle w:val="ListBullet"/>
+      </w:pPr>
+      <w:r>
+        <w:t>Philippe :</w:t>
+      </w:r>
+    </w:p>
+    <w:p>
+      <w:pPr>
+        <w:pStyle w:val="ListBullet2"/>
+        <w:rPr>
+          <w:lang w:val="fr-CA"/>
+        </w:rPr>
+      </w:pPr>
+      <w:r>
+        <w:rPr>
+          <w:lang w:val="fr-CA"/>
+        </w:rPr>
+        <w:t>Réalisé : en retard et cours - diagramme de classe, recherche</w:t>
+      </w:r>
+      <w:r>
+        <w:rPr>
+          <w:lang w:val="fr-CA"/>
+        </w:rPr>
+        <w:t xml:space="preserve"> sur l’authentification</w:t>
+      </w:r>
+    </w:p>
+    <w:p>
+      <w:pPr>
+        <w:pStyle w:val="ListBullet2"/>
+        <w:rPr>
+          <w:lang w:val="fr-CA"/>
+        </w:rPr>
+      </w:pPr>
+      <w:r>
+        <w:rPr>
+          <w:lang w:val="fr-CA"/>
+        </w:rPr>
+        <w:t>En cours : Service web</w:t>
+      </w:r>
+    </w:p>
+    <w:p>
+      <w:pPr>
+        <w:suppressAutoHyphens w:val="0"/>
+        <w:spacing w:before="0" w:after="160" w:line="259" w:lineRule="auto"/>
+        <w:rPr>
+          <w:rFonts w:cs="Times New Roman"/>
+          <w:noProof/>
+          <w:color w:val="000000"/>
+          <w:lang w:eastAsia="fr-CA"/>
+        </w:rPr>
+      </w:pPr>
+      <w:r>
+        <w:br w:type="page"/>
+      </w:r>
+    </w:p>
+    <w:p>
+      <w:pPr>
+        <w:pStyle w:val="ListBullet"/>
+      </w:pPr>
+      <w:r>
+        <w:lastRenderedPageBreak/>
+        <w:t>Carl + Yong Shun</w:t>
+      </w:r>
+    </w:p>
+    <w:p>
+      <w:pPr>
+        <w:pStyle w:val="ListBullet2"/>
+        <w:rPr>
+          <w:lang w:val="fr-CA"/>
+        </w:rPr>
+      </w:pPr>
+      <w:r>
+        <w:rPr>
+          <w:lang w:val="fr-CA"/>
+        </w:rPr>
+        <w:t>Réalisé : Diagramme de classe, code – début</w:t>
+      </w:r>
+    </w:p>
+    <w:p>
+      <w:pPr>
+        <w:pStyle w:val="ListBullet"/>
+      </w:pPr>
+      <w:r>
+        <w:t>Catherine (absente)</w:t>
+      </w:r>
+    </w:p>
+    <w:p>
+      <w:pPr>
+        <w:pStyle w:val="ListBullet"/>
+      </w:pPr>
+      <w:r>
+        <w:t xml:space="preserve">Éric : </w:t>
+      </w:r>
+    </w:p>
+    <w:p>
+      <w:pPr>
+        <w:pStyle w:val="ListBullet2"/>
+        <w:rPr>
+          <w:lang w:val="fr-CA"/>
+        </w:rPr>
+      </w:pPr>
+      <w:r>
+        <w:rPr>
+          <w:lang w:val="fr-CA"/>
+        </w:rPr>
+        <w:t xml:space="preserve">Réalisé: Travailler sur l’animation du début (6 secondes), sur le logo, les maquettes sont presque finies (quelques </w:t>
+      </w:r>
+      <w:r>
+        <w:rPr>
+          <w:lang w:val="fr-CA"/>
+        </w:rPr>
+        <w:t>retouches à faire). Il reste à décider de la position des boutons. Action bar – quelques idées</w:t>
+      </w:r>
+    </w:p>
+    <w:p>
+      <w:pPr>
+        <w:pStyle w:val="ListBullet2"/>
+        <w:rPr>
+          <w:lang w:val="fr-CA"/>
+        </w:rPr>
+      </w:pPr>
+      <w:r>
+        <w:rPr>
+          <w:lang w:val="fr-CA"/>
+        </w:rPr>
+        <w:t>À terminer : Document d’analyse.</w:t>
+      </w:r>
+    </w:p>
+    <w:p>
+      <w:pPr>
+        <w:pStyle w:val="ListBullet"/>
+      </w:pPr>
+      <w:r>
+        <w:t>J.F. :</w:t>
+      </w:r>
+    </w:p>
+    <w:p>
+      <w:pPr>
+        <w:pStyle w:val="ListBullet2"/>
+      </w:pPr>
+      <w:r>
+        <w:t>Réalisé: le cas d’utilisation.</w:t>
+      </w:r>
+    </w:p>
+    <w:p>
+      <w:pPr>
+        <w:pStyle w:val="ListBullet"/>
+      </w:pPr>
+      <w:r>
+        <w:t>Autre :</w:t>
+      </w:r>
+    </w:p>
+    <w:p>
+      <w:pPr>
+        <w:pStyle w:val="ListBullet2"/>
+        <w:rPr>
+          <w:lang w:val="fr-CA"/>
+        </w:rPr>
+      </w:pPr>
+      <w:r>
+        <w:rPr>
+          <w:lang w:val="fr-CA"/>
+        </w:rPr>
+        <w:t>Suite à une rencontre durant la fin de semaine, le groupe (Carl, Éric et Jo</w:t>
+      </w:r>
+      <w:r>
+        <w:rPr>
+          <w:lang w:val="fr-CA"/>
+        </w:rPr>
+        <w:t>ël) propose que l’on se concentre sur l’alimentaire, puis ajouter les modules suivants</w:t>
+      </w:r>
+      <w:r>
+        <w:rPr>
+          <w:lang w:val="fr-CA"/>
+        </w:rPr>
+        <w:t xml:space="preserve"> (meu</w:t>
+      </w:r>
+      <w:r>
+        <w:rPr>
+          <w:lang w:val="fr-CA"/>
+        </w:rPr>
+        <w:t>bles, etc.). Décision acceptée par le groupe.</w:t>
+      </w:r>
+    </w:p>
+    <w:p>
+      <w:pPr>
+        <w:pStyle w:val="ListBullet2"/>
+        <w:rPr>
+          <w:lang w:val="fr-CA"/>
+        </w:rPr>
+      </w:pPr>
+      <w:r>
+        <w:rPr>
+          <w:lang w:val="fr-CA"/>
+        </w:rPr>
+        <w:t>Joël fait la présentation des activités, cartes pour le sprint de cette semaine.</w:t>
+      </w:r>
+    </w:p>
+    <w:p>
+      <w:pPr>
+        <w:pStyle w:val="Heading2"/>
+      </w:pPr>
+      <w:bookmarkStart w:id="28" w:name="_Toc436120416"/>
       <w:r>
         <w:rPr>
           <w:highlight w:val="yellow"/>
         </w:rPr>
         <w:t>Vide</w:t>
       </w:r>
-      <w:bookmarkEnd w:id="26"/>
+      <w:bookmarkEnd w:id="28"/>
     </w:p>
     <w:p>
       <w:pPr>
@@ -5093,22 +5570,22 @@
       <w:pPr>
         <w:pStyle w:val="Heading1"/>
       </w:pPr>
-      <w:bookmarkStart w:id="27" w:name="_Toc435816903"/>
+      <w:bookmarkStart w:id="29" w:name="_Toc436120417"/>
       <w:r>
         <w:lastRenderedPageBreak/>
         <w:t>Autres</w:t>
       </w:r>
-      <w:bookmarkEnd w:id="27"/>
+      <w:bookmarkEnd w:id="29"/>
     </w:p>
     <w:p>
       <w:pPr>
         <w:pStyle w:val="Heading2"/>
       </w:pPr>
-      <w:bookmarkStart w:id="28" w:name="_Toc435816904"/>
+      <w:bookmarkStart w:id="30" w:name="_Toc436120418"/>
       <w:r>
         <w:t>Fonctionnalités optionnelles</w:t>
       </w:r>
-      <w:bookmarkEnd w:id="28"/>
+      <w:bookmarkEnd w:id="30"/>
     </w:p>
     <w:p>
       <w:pPr>
@@ -5182,6 +5659,14 @@
       </w:pPr>
       <w:r>
         <w:t>Notifications, (2015-11-19)</w:t>
+      </w:r>
+    </w:p>
+    <w:p>
+      <w:pPr>
+        <w:pStyle w:val="ListBullet"/>
+      </w:pPr>
+      <w:r>
+        <w:t>Un lecteur de code barre pour les donneurs, pour éviter de l’écrire à la main (2015-11-23)</w:t>
       </w:r>
     </w:p>
     <w:sectPr>
@@ -7031,7 +7516,7 @@
 </file>
 
 <file path=customXml/itemProps1.xml><?xml version="1.0" encoding="utf-8"?>
-<ds:datastoreItem xmlns:ds="http://schemas.openxmlformats.org/officeDocument/2006/customXml" ds:itemID="{5FD843C7-D4B4-43E3-99A6-17F60F0750DB}">
+<ds:datastoreItem xmlns:ds="http://schemas.openxmlformats.org/officeDocument/2006/customXml" ds:itemID="{74E2E3CF-33DF-4336-AF6A-6FA351AD3E82}">
   <ds:schemaRefs>
     <ds:schemaRef ds:uri="http://schemas.openxmlformats.org/officeDocument/2006/bibliography"/>
   </ds:schemaRefs>

</xml_diff>

<commit_message>
Mise à jour fichier Notes
Avec les 2 dernières rencontres.
</commit_message>
<xml_diff>
--- a/Documentation/Scrum/Notes.docx
+++ b/Documentation/Scrum/Notes.docx
@@ -35,7 +35,7 @@
           <w:noProof/>
           <w:highlight w:val="yellow"/>
         </w:rPr>
-        <w:t>mardi, 24 novembre 2015, 09:24</w:t>
+        <w:t>vendredi, 27 novembre 2015, 16:29</w:t>
       </w:r>
       <w:r>
         <w:rPr>
@@ -73,7 +73,7 @@
       <w:r>
         <w:fldChar w:fldCharType="separate"/>
       </w:r>
-      <w:hyperlink w:anchor="_Toc436120391" w:history="1">
+      <w:hyperlink w:anchor="_Toc436405102" w:history="1">
         <w:r>
           <w:rPr>
             <w:rStyle w:val="Hyperlink"/>
@@ -120,7 +120,7 @@
             <w:noProof/>
             <w:webHidden/>
           </w:rPr>
-          <w:instrText xml:space="preserve"> PAGEREF _Toc436120391 \h </w:instrText>
+          <w:instrText xml:space="preserve"> PAGEREF _Toc436405102 \h </w:instrText>
         </w:r>
         <w:r>
           <w:rPr>
@@ -167,7 +167,7 @@
           <w:lang w:eastAsia="fr-CA"/>
         </w:rPr>
       </w:pPr>
-      <w:hyperlink w:anchor="_Toc436120392" w:history="1">
+      <w:hyperlink w:anchor="_Toc436405103" w:history="1">
         <w:r>
           <w:rPr>
             <w:rStyle w:val="Hyperlink"/>
@@ -212,7 +212,7 @@
             <w:noProof/>
             <w:webHidden/>
           </w:rPr>
-          <w:instrText xml:space="preserve"> PAGEREF _Toc436120392 \h </w:instrText>
+          <w:instrText xml:space="preserve"> PAGEREF _Toc436405103 \h </w:instrText>
         </w:r>
         <w:r>
           <w:rPr>
@@ -260,7 +260,7 @@
           <w:lang w:eastAsia="fr-CA"/>
         </w:rPr>
       </w:pPr>
-      <w:hyperlink w:anchor="_Toc436120393" w:history="1">
+      <w:hyperlink w:anchor="_Toc436405104" w:history="1">
         <w:r>
           <w:rPr>
             <w:rStyle w:val="Hyperlink"/>
@@ -306,7 +306,7 @@
             <w:noProof/>
             <w:webHidden/>
           </w:rPr>
-          <w:instrText xml:space="preserve"> PAGEREF _Toc436120393 \h </w:instrText>
+          <w:instrText xml:space="preserve"> PAGEREF _Toc436405104 \h </w:instrText>
         </w:r>
         <w:r>
           <w:rPr>
@@ -354,7 +354,7 @@
           <w:lang w:eastAsia="fr-CA"/>
         </w:rPr>
       </w:pPr>
-      <w:hyperlink w:anchor="_Toc436120394" w:history="1">
+      <w:hyperlink w:anchor="_Toc436405105" w:history="1">
         <w:r>
           <w:rPr>
             <w:rStyle w:val="Hyperlink"/>
@@ -400,7 +400,7 @@
             <w:noProof/>
             <w:webHidden/>
           </w:rPr>
-          <w:instrText xml:space="preserve"> PAGEREF _Toc436120394 \h </w:instrText>
+          <w:instrText xml:space="preserve"> PAGEREF _Toc436405105 \h </w:instrText>
         </w:r>
         <w:r>
           <w:rPr>
@@ -448,7 +448,7 @@
           <w:lang w:eastAsia="fr-CA"/>
         </w:rPr>
       </w:pPr>
-      <w:hyperlink w:anchor="_Toc436120395" w:history="1">
+      <w:hyperlink w:anchor="_Toc436405106" w:history="1">
         <w:r>
           <w:rPr>
             <w:rStyle w:val="Hyperlink"/>
@@ -494,7 +494,7 @@
             <w:noProof/>
             <w:webHidden/>
           </w:rPr>
-          <w:instrText xml:space="preserve"> PAGEREF _Toc436120395 \h </w:instrText>
+          <w:instrText xml:space="preserve"> PAGEREF _Toc436405106 \h </w:instrText>
         </w:r>
         <w:r>
           <w:rPr>
@@ -542,7 +542,7 @@
           <w:lang w:eastAsia="fr-CA"/>
         </w:rPr>
       </w:pPr>
-      <w:hyperlink w:anchor="_Toc436120396" w:history="1">
+      <w:hyperlink w:anchor="_Toc436405107" w:history="1">
         <w:r>
           <w:rPr>
             <w:rStyle w:val="Hyperlink"/>
@@ -588,7 +588,7 @@
             <w:noProof/>
             <w:webHidden/>
           </w:rPr>
-          <w:instrText xml:space="preserve"> PAGEREF _Toc436120396 \h </w:instrText>
+          <w:instrText xml:space="preserve"> PAGEREF _Toc436405107 \h </w:instrText>
         </w:r>
         <w:r>
           <w:rPr>
@@ -637,7 +637,7 @@
           <w:lang w:eastAsia="fr-CA"/>
         </w:rPr>
       </w:pPr>
-      <w:hyperlink w:anchor="_Toc436120397" w:history="1">
+      <w:hyperlink w:anchor="_Toc436405108" w:history="1">
         <w:r>
           <w:rPr>
             <w:rStyle w:val="Hyperlink"/>
@@ -684,7 +684,7 @@
             <w:noProof/>
             <w:webHidden/>
           </w:rPr>
-          <w:instrText xml:space="preserve"> PAGEREF _Toc436120397 \h </w:instrText>
+          <w:instrText xml:space="preserve"> PAGEREF _Toc436405108 \h </w:instrText>
         </w:r>
         <w:r>
           <w:rPr>
@@ -731,7 +731,7 @@
           <w:lang w:eastAsia="fr-CA"/>
         </w:rPr>
       </w:pPr>
-      <w:hyperlink w:anchor="_Toc436120398" w:history="1">
+      <w:hyperlink w:anchor="_Toc436405109" w:history="1">
         <w:r>
           <w:rPr>
             <w:rStyle w:val="Hyperlink"/>
@@ -776,7 +776,7 @@
             <w:noProof/>
             <w:webHidden/>
           </w:rPr>
-          <w:instrText xml:space="preserve"> PAGEREF _Toc436120398 \h </w:instrText>
+          <w:instrText xml:space="preserve"> PAGEREF _Toc436405109 \h </w:instrText>
         </w:r>
         <w:r>
           <w:rPr>
@@ -824,7 +824,7 @@
           <w:lang w:eastAsia="fr-CA"/>
         </w:rPr>
       </w:pPr>
-      <w:hyperlink w:anchor="_Toc436120399" w:history="1">
+      <w:hyperlink w:anchor="_Toc436405110" w:history="1">
         <w:r>
           <w:rPr>
             <w:rStyle w:val="Hyperlink"/>
@@ -870,7 +870,7 @@
             <w:noProof/>
             <w:webHidden/>
           </w:rPr>
-          <w:instrText xml:space="preserve"> PAGEREF _Toc436120399 \h </w:instrText>
+          <w:instrText xml:space="preserve"> PAGEREF _Toc436405110 \h </w:instrText>
         </w:r>
         <w:r>
           <w:rPr>
@@ -918,7 +918,7 @@
           <w:lang w:eastAsia="fr-CA"/>
         </w:rPr>
       </w:pPr>
-      <w:hyperlink w:anchor="_Toc436120400" w:history="1">
+      <w:hyperlink w:anchor="_Toc436405111" w:history="1">
         <w:r>
           <w:rPr>
             <w:rStyle w:val="Hyperlink"/>
@@ -964,7 +964,7 @@
             <w:noProof/>
             <w:webHidden/>
           </w:rPr>
-          <w:instrText xml:space="preserve"> PAGEREF _Toc436120400 \h </w:instrText>
+          <w:instrText xml:space="preserve"> PAGEREF _Toc436405111 \h </w:instrText>
         </w:r>
         <w:r>
           <w:rPr>
@@ -1012,7 +1012,7 @@
           <w:lang w:eastAsia="fr-CA"/>
         </w:rPr>
       </w:pPr>
-      <w:hyperlink w:anchor="_Toc436120401" w:history="1">
+      <w:hyperlink w:anchor="_Toc436405112" w:history="1">
         <w:r>
           <w:rPr>
             <w:rStyle w:val="Hyperlink"/>
@@ -1058,7 +1058,7 @@
             <w:noProof/>
             <w:webHidden/>
           </w:rPr>
-          <w:instrText xml:space="preserve"> PAGEREF _Toc436120401 \h </w:instrText>
+          <w:instrText xml:space="preserve"> PAGEREF _Toc436405112 \h </w:instrText>
         </w:r>
         <w:r>
           <w:rPr>
@@ -1106,7 +1106,7 @@
           <w:lang w:eastAsia="fr-CA"/>
         </w:rPr>
       </w:pPr>
-      <w:hyperlink w:anchor="_Toc436120402" w:history="1">
+      <w:hyperlink w:anchor="_Toc436405113" w:history="1">
         <w:r>
           <w:rPr>
             <w:rStyle w:val="Hyperlink"/>
@@ -1152,7 +1152,7 @@
             <w:noProof/>
             <w:webHidden/>
           </w:rPr>
-          <w:instrText xml:space="preserve"> PAGEREF _Toc436120402 \h </w:instrText>
+          <w:instrText xml:space="preserve"> PAGEREF _Toc436405113 \h </w:instrText>
         </w:r>
         <w:r>
           <w:rPr>
@@ -1199,7 +1199,7 @@
           <w:lang w:eastAsia="fr-CA"/>
         </w:rPr>
       </w:pPr>
-      <w:hyperlink w:anchor="_Toc436120403" w:history="1">
+      <w:hyperlink w:anchor="_Toc436405114" w:history="1">
         <w:r>
           <w:rPr>
             <w:rStyle w:val="Hyperlink"/>
@@ -1244,7 +1244,7 @@
             <w:noProof/>
             <w:webHidden/>
           </w:rPr>
-          <w:instrText xml:space="preserve"> PAGEREF _Toc436120403 \h </w:instrText>
+          <w:instrText xml:space="preserve"> PAGEREF _Toc436405114 \h </w:instrText>
         </w:r>
         <w:r>
           <w:rPr>
@@ -1292,7 +1292,7 @@
           <w:lang w:eastAsia="fr-CA"/>
         </w:rPr>
       </w:pPr>
-      <w:hyperlink w:anchor="_Toc436120404" w:history="1">
+      <w:hyperlink w:anchor="_Toc436405115" w:history="1">
         <w:r>
           <w:rPr>
             <w:rStyle w:val="Hyperlink"/>
@@ -1338,7 +1338,7 @@
             <w:noProof/>
             <w:webHidden/>
           </w:rPr>
-          <w:instrText xml:space="preserve"> PAGEREF _Toc436120404 \h </w:instrText>
+          <w:instrText xml:space="preserve"> PAGEREF _Toc436405115 \h </w:instrText>
         </w:r>
         <w:r>
           <w:rPr>
@@ -1385,7 +1385,7 @@
           <w:lang w:eastAsia="fr-CA"/>
         </w:rPr>
       </w:pPr>
-      <w:hyperlink w:anchor="_Toc436120405" w:history="1">
+      <w:hyperlink w:anchor="_Toc436405116" w:history="1">
         <w:r>
           <w:rPr>
             <w:rStyle w:val="Hyperlink"/>
@@ -1430,7 +1430,7 @@
             <w:noProof/>
             <w:webHidden/>
           </w:rPr>
-          <w:instrText xml:space="preserve"> PAGEREF _Toc436120405 \h </w:instrText>
+          <w:instrText xml:space="preserve"> PAGEREF _Toc436405116 \h </w:instrText>
         </w:r>
         <w:r>
           <w:rPr>
@@ -1478,7 +1478,7 @@
           <w:lang w:eastAsia="fr-CA"/>
         </w:rPr>
       </w:pPr>
-      <w:hyperlink w:anchor="_Toc436120406" w:history="1">
+      <w:hyperlink w:anchor="_Toc436405117" w:history="1">
         <w:r>
           <w:rPr>
             <w:rStyle w:val="Hyperlink"/>
@@ -1524,7 +1524,7 @@
             <w:noProof/>
             <w:webHidden/>
           </w:rPr>
-          <w:instrText xml:space="preserve"> PAGEREF _Toc436120406 \h </w:instrText>
+          <w:instrText xml:space="preserve"> PAGEREF _Toc436405117 \h </w:instrText>
         </w:r>
         <w:r>
           <w:rPr>
@@ -1571,7 +1571,7 @@
           <w:lang w:eastAsia="fr-CA"/>
         </w:rPr>
       </w:pPr>
-      <w:hyperlink w:anchor="_Toc436120407" w:history="1">
+      <w:hyperlink w:anchor="_Toc436405118" w:history="1">
         <w:r>
           <w:rPr>
             <w:rStyle w:val="Hyperlink"/>
@@ -1616,7 +1616,7 @@
             <w:noProof/>
             <w:webHidden/>
           </w:rPr>
-          <w:instrText xml:space="preserve"> PAGEREF _Toc436120407 \h </w:instrText>
+          <w:instrText xml:space="preserve"> PAGEREF _Toc436405118 \h </w:instrText>
         </w:r>
         <w:r>
           <w:rPr>
@@ -1664,7 +1664,7 @@
           <w:lang w:eastAsia="fr-CA"/>
         </w:rPr>
       </w:pPr>
-      <w:hyperlink w:anchor="_Toc436120408" w:history="1">
+      <w:hyperlink w:anchor="_Toc436405119" w:history="1">
         <w:r>
           <w:rPr>
             <w:rStyle w:val="Hyperlink"/>
@@ -1710,7 +1710,7 @@
             <w:noProof/>
             <w:webHidden/>
           </w:rPr>
-          <w:instrText xml:space="preserve"> PAGEREF _Toc436120408 \h </w:instrText>
+          <w:instrText xml:space="preserve"> PAGEREF _Toc436405119 \h </w:instrText>
         </w:r>
         <w:r>
           <w:rPr>
@@ -1758,7 +1758,7 @@
           <w:lang w:eastAsia="fr-CA"/>
         </w:rPr>
       </w:pPr>
-      <w:hyperlink w:anchor="_Toc436120409" w:history="1">
+      <w:hyperlink w:anchor="_Toc436405120" w:history="1">
         <w:r>
           <w:rPr>
             <w:rStyle w:val="Hyperlink"/>
@@ -1804,7 +1804,7 @@
             <w:noProof/>
             <w:webHidden/>
           </w:rPr>
-          <w:instrText xml:space="preserve"> PAGEREF _Toc436120409 \h </w:instrText>
+          <w:instrText xml:space="preserve"> PAGEREF _Toc436405120 \h </w:instrText>
         </w:r>
         <w:r>
           <w:rPr>
@@ -1851,7 +1851,7 @@
           <w:lang w:eastAsia="fr-CA"/>
         </w:rPr>
       </w:pPr>
-      <w:hyperlink w:anchor="_Toc436120410" w:history="1">
+      <w:hyperlink w:anchor="_Toc436405121" w:history="1">
         <w:r>
           <w:rPr>
             <w:rStyle w:val="Hyperlink"/>
@@ -1896,7 +1896,7 @@
             <w:noProof/>
             <w:webHidden/>
           </w:rPr>
-          <w:instrText xml:space="preserve"> PAGEREF _Toc436120410 \h </w:instrText>
+          <w:instrText xml:space="preserve"> PAGEREF _Toc436405121 \h </w:instrText>
         </w:r>
         <w:r>
           <w:rPr>
@@ -1943,7 +1943,7 @@
           <w:lang w:eastAsia="fr-CA"/>
         </w:rPr>
       </w:pPr>
-      <w:hyperlink w:anchor="_Toc436120411" w:history="1">
+      <w:hyperlink w:anchor="_Toc436405122" w:history="1">
         <w:r>
           <w:rPr>
             <w:rStyle w:val="Hyperlink"/>
@@ -1988,7 +1988,7 @@
             <w:noProof/>
             <w:webHidden/>
           </w:rPr>
-          <w:instrText xml:space="preserve"> PAGEREF _Toc436120411 \h </w:instrText>
+          <w:instrText xml:space="preserve"> PAGEREF _Toc436405122 \h </w:instrText>
         </w:r>
         <w:r>
           <w:rPr>
@@ -2036,7 +2036,7 @@
           <w:lang w:eastAsia="fr-CA"/>
         </w:rPr>
       </w:pPr>
-      <w:hyperlink w:anchor="_Toc436120412" w:history="1">
+      <w:hyperlink w:anchor="_Toc436405123" w:history="1">
         <w:r>
           <w:rPr>
             <w:rStyle w:val="Hyperlink"/>
@@ -2082,7 +2082,7 @@
             <w:noProof/>
             <w:webHidden/>
           </w:rPr>
-          <w:instrText xml:space="preserve"> PAGEREF _Toc436120412 \h </w:instrText>
+          <w:instrText xml:space="preserve"> PAGEREF _Toc436405123 \h </w:instrText>
         </w:r>
         <w:r>
           <w:rPr>
@@ -2130,7 +2130,7 @@
           <w:lang w:eastAsia="fr-CA"/>
         </w:rPr>
       </w:pPr>
-      <w:hyperlink w:anchor="_Toc436120413" w:history="1">
+      <w:hyperlink w:anchor="_Toc436405124" w:history="1">
         <w:r>
           <w:rPr>
             <w:rStyle w:val="Hyperlink"/>
@@ -2176,7 +2176,7 @@
             <w:noProof/>
             <w:webHidden/>
           </w:rPr>
-          <w:instrText xml:space="preserve"> PAGEREF _Toc436120413 \h </w:instrText>
+          <w:instrText xml:space="preserve"> PAGEREF _Toc436405124 \h </w:instrText>
         </w:r>
         <w:r>
           <w:rPr>
@@ -2223,7 +2223,7 @@
           <w:lang w:eastAsia="fr-CA"/>
         </w:rPr>
       </w:pPr>
-      <w:hyperlink w:anchor="_Toc436120414" w:history="1">
+      <w:hyperlink w:anchor="_Toc436405125" w:history="1">
         <w:r>
           <w:rPr>
             <w:rStyle w:val="Hyperlink"/>
@@ -2268,7 +2268,7 @@
             <w:noProof/>
             <w:webHidden/>
           </w:rPr>
-          <w:instrText xml:space="preserve"> PAGEREF _Toc436120414 \h </w:instrText>
+          <w:instrText xml:space="preserve"> PAGEREF _Toc436405125 \h </w:instrText>
         </w:r>
         <w:r>
           <w:rPr>
@@ -2316,7 +2316,7 @@
           <w:lang w:eastAsia="fr-CA"/>
         </w:rPr>
       </w:pPr>
-      <w:hyperlink w:anchor="_Toc436120415" w:history="1">
+      <w:hyperlink w:anchor="_Toc436405126" w:history="1">
         <w:r>
           <w:rPr>
             <w:rStyle w:val="Hyperlink"/>
@@ -2362,7 +2362,7 @@
             <w:noProof/>
             <w:webHidden/>
           </w:rPr>
-          <w:instrText xml:space="preserve"> PAGEREF _Toc436120415 \h </w:instrText>
+          <w:instrText xml:space="preserve"> PAGEREF _Toc436405126 \h </w:instrText>
         </w:r>
         <w:r>
           <w:rPr>
@@ -2409,7 +2409,7 @@
           <w:lang w:eastAsia="fr-CA"/>
         </w:rPr>
       </w:pPr>
-      <w:hyperlink w:anchor="_Toc436120416" w:history="1">
+      <w:hyperlink w:anchor="_Toc436405127" w:history="1">
         <w:r>
           <w:rPr>
             <w:rStyle w:val="Hyperlink"/>
@@ -2432,6 +2432,378 @@
           <w:rPr>
             <w:rStyle w:val="Hyperlink"/>
             <w:noProof/>
+          </w:rPr>
+          <w:t>Le jeudi 26 novembre 2015</w:t>
+        </w:r>
+        <w:r>
+          <w:rPr>
+            <w:noProof/>
+            <w:webHidden/>
+          </w:rPr>
+          <w:tab/>
+        </w:r>
+        <w:r>
+          <w:rPr>
+            <w:noProof/>
+            <w:webHidden/>
+          </w:rPr>
+          <w:fldChar w:fldCharType="begin"/>
+        </w:r>
+        <w:r>
+          <w:rPr>
+            <w:noProof/>
+            <w:webHidden/>
+          </w:rPr>
+          <w:instrText xml:space="preserve"> PAGEREF _Toc436405127 \h </w:instrText>
+        </w:r>
+        <w:r>
+          <w:rPr>
+            <w:noProof/>
+            <w:webHidden/>
+          </w:rPr>
+        </w:r>
+        <w:r>
+          <w:rPr>
+            <w:noProof/>
+            <w:webHidden/>
+          </w:rPr>
+          <w:fldChar w:fldCharType="separate"/>
+        </w:r>
+        <w:r>
+          <w:rPr>
+            <w:noProof/>
+            <w:webHidden/>
+          </w:rPr>
+          <w:t>8</w:t>
+        </w:r>
+        <w:r>
+          <w:rPr>
+            <w:noProof/>
+            <w:webHidden/>
+          </w:rPr>
+          <w:fldChar w:fldCharType="end"/>
+        </w:r>
+      </w:hyperlink>
+    </w:p>
+    <w:p>
+      <w:pPr>
+        <w:pStyle w:val="TOC3"/>
+        <w:tabs>
+          <w:tab w:val="left" w:pos="1200"/>
+          <w:tab w:val="right" w:leader="dot" w:pos="9350"/>
+        </w:tabs>
+        <w:rPr>
+          <w:rFonts w:eastAsiaTheme="minorEastAsia" w:cstheme="minorBidi"/>
+          <w:i w:val="0"/>
+          <w:iCs w:val="0"/>
+          <w:noProof/>
+          <w:sz w:val="22"/>
+          <w:szCs w:val="22"/>
+          <w:lang w:eastAsia="fr-CA"/>
+        </w:rPr>
+      </w:pPr>
+      <w:hyperlink w:anchor="_Toc436405128" w:history="1">
+        <w:r>
+          <w:rPr>
+            <w:rStyle w:val="Hyperlink"/>
+            <w:noProof/>
+          </w:rPr>
+          <w:t>2.8.1.</w:t>
+        </w:r>
+        <w:r>
+          <w:rPr>
+            <w:rFonts w:eastAsiaTheme="minorEastAsia" w:cstheme="minorBidi"/>
+            <w:i w:val="0"/>
+            <w:iCs w:val="0"/>
+            <w:noProof/>
+            <w:sz w:val="22"/>
+            <w:szCs w:val="22"/>
+            <w:lang w:eastAsia="fr-CA"/>
+          </w:rPr>
+          <w:tab/>
+        </w:r>
+        <w:r>
+          <w:rPr>
+            <w:rStyle w:val="Hyperlink"/>
+            <w:noProof/>
+          </w:rPr>
+          <w:t>Mêlée quotidienne</w:t>
+        </w:r>
+        <w:r>
+          <w:rPr>
+            <w:noProof/>
+            <w:webHidden/>
+          </w:rPr>
+          <w:tab/>
+        </w:r>
+        <w:r>
+          <w:rPr>
+            <w:noProof/>
+            <w:webHidden/>
+          </w:rPr>
+          <w:fldChar w:fldCharType="begin"/>
+        </w:r>
+        <w:r>
+          <w:rPr>
+            <w:noProof/>
+            <w:webHidden/>
+          </w:rPr>
+          <w:instrText xml:space="preserve"> PAGEREF _Toc436405128 \h </w:instrText>
+        </w:r>
+        <w:r>
+          <w:rPr>
+            <w:noProof/>
+            <w:webHidden/>
+          </w:rPr>
+        </w:r>
+        <w:r>
+          <w:rPr>
+            <w:noProof/>
+            <w:webHidden/>
+          </w:rPr>
+          <w:fldChar w:fldCharType="separate"/>
+        </w:r>
+        <w:r>
+          <w:rPr>
+            <w:noProof/>
+            <w:webHidden/>
+          </w:rPr>
+          <w:t>8</w:t>
+        </w:r>
+        <w:r>
+          <w:rPr>
+            <w:noProof/>
+            <w:webHidden/>
+          </w:rPr>
+          <w:fldChar w:fldCharType="end"/>
+        </w:r>
+      </w:hyperlink>
+    </w:p>
+    <w:p>
+      <w:pPr>
+        <w:pStyle w:val="TOC2"/>
+        <w:tabs>
+          <w:tab w:val="left" w:pos="800"/>
+          <w:tab w:val="right" w:leader="dot" w:pos="9350"/>
+        </w:tabs>
+        <w:rPr>
+          <w:rFonts w:eastAsiaTheme="minorEastAsia" w:cstheme="minorBidi"/>
+          <w:smallCaps w:val="0"/>
+          <w:noProof/>
+          <w:sz w:val="22"/>
+          <w:szCs w:val="22"/>
+          <w:lang w:eastAsia="fr-CA"/>
+        </w:rPr>
+      </w:pPr>
+      <w:hyperlink w:anchor="_Toc436405129" w:history="1">
+        <w:r>
+          <w:rPr>
+            <w:rStyle w:val="Hyperlink"/>
+            <w:noProof/>
+          </w:rPr>
+          <w:t>2.9.</w:t>
+        </w:r>
+        <w:r>
+          <w:rPr>
+            <w:rFonts w:eastAsiaTheme="minorEastAsia" w:cstheme="minorBidi"/>
+            <w:smallCaps w:val="0"/>
+            <w:noProof/>
+            <w:sz w:val="22"/>
+            <w:szCs w:val="22"/>
+            <w:lang w:eastAsia="fr-CA"/>
+          </w:rPr>
+          <w:tab/>
+        </w:r>
+        <w:r>
+          <w:rPr>
+            <w:rStyle w:val="Hyperlink"/>
+            <w:noProof/>
+          </w:rPr>
+          <w:t>Le vendredi 27 novembre 2015</w:t>
+        </w:r>
+        <w:r>
+          <w:rPr>
+            <w:noProof/>
+            <w:webHidden/>
+          </w:rPr>
+          <w:tab/>
+        </w:r>
+        <w:r>
+          <w:rPr>
+            <w:noProof/>
+            <w:webHidden/>
+          </w:rPr>
+          <w:fldChar w:fldCharType="begin"/>
+        </w:r>
+        <w:r>
+          <w:rPr>
+            <w:noProof/>
+            <w:webHidden/>
+          </w:rPr>
+          <w:instrText xml:space="preserve"> PAGEREF _Toc436405129 \h </w:instrText>
+        </w:r>
+        <w:r>
+          <w:rPr>
+            <w:noProof/>
+            <w:webHidden/>
+          </w:rPr>
+        </w:r>
+        <w:r>
+          <w:rPr>
+            <w:noProof/>
+            <w:webHidden/>
+          </w:rPr>
+          <w:fldChar w:fldCharType="separate"/>
+        </w:r>
+        <w:r>
+          <w:rPr>
+            <w:noProof/>
+            <w:webHidden/>
+          </w:rPr>
+          <w:t>9</w:t>
+        </w:r>
+        <w:r>
+          <w:rPr>
+            <w:noProof/>
+            <w:webHidden/>
+          </w:rPr>
+          <w:fldChar w:fldCharType="end"/>
+        </w:r>
+      </w:hyperlink>
+    </w:p>
+    <w:p>
+      <w:pPr>
+        <w:pStyle w:val="TOC3"/>
+        <w:tabs>
+          <w:tab w:val="left" w:pos="1200"/>
+          <w:tab w:val="right" w:leader="dot" w:pos="9350"/>
+        </w:tabs>
+        <w:rPr>
+          <w:rFonts w:eastAsiaTheme="minorEastAsia" w:cstheme="minorBidi"/>
+          <w:i w:val="0"/>
+          <w:iCs w:val="0"/>
+          <w:noProof/>
+          <w:sz w:val="22"/>
+          <w:szCs w:val="22"/>
+          <w:lang w:eastAsia="fr-CA"/>
+        </w:rPr>
+      </w:pPr>
+      <w:hyperlink w:anchor="_Toc436405130" w:history="1">
+        <w:r>
+          <w:rPr>
+            <w:rStyle w:val="Hyperlink"/>
+            <w:noProof/>
+          </w:rPr>
+          <w:t>2.9.1.</w:t>
+        </w:r>
+        <w:r>
+          <w:rPr>
+            <w:rFonts w:eastAsiaTheme="minorEastAsia" w:cstheme="minorBidi"/>
+            <w:i w:val="0"/>
+            <w:iCs w:val="0"/>
+            <w:noProof/>
+            <w:sz w:val="22"/>
+            <w:szCs w:val="22"/>
+            <w:lang w:eastAsia="fr-CA"/>
+          </w:rPr>
+          <w:tab/>
+        </w:r>
+        <w:r>
+          <w:rPr>
+            <w:rStyle w:val="Hyperlink"/>
+            <w:noProof/>
+          </w:rPr>
+          <w:t>Réunion de planification</w:t>
+        </w:r>
+        <w:r>
+          <w:rPr>
+            <w:noProof/>
+            <w:webHidden/>
+          </w:rPr>
+          <w:tab/>
+        </w:r>
+        <w:r>
+          <w:rPr>
+            <w:noProof/>
+            <w:webHidden/>
+          </w:rPr>
+          <w:fldChar w:fldCharType="begin"/>
+        </w:r>
+        <w:r>
+          <w:rPr>
+            <w:noProof/>
+            <w:webHidden/>
+          </w:rPr>
+          <w:instrText xml:space="preserve"> PAGEREF _Toc436405130 \h </w:instrText>
+        </w:r>
+        <w:r>
+          <w:rPr>
+            <w:noProof/>
+            <w:webHidden/>
+          </w:rPr>
+        </w:r>
+        <w:r>
+          <w:rPr>
+            <w:noProof/>
+            <w:webHidden/>
+          </w:rPr>
+          <w:fldChar w:fldCharType="separate"/>
+        </w:r>
+        <w:r>
+          <w:rPr>
+            <w:noProof/>
+            <w:webHidden/>
+          </w:rPr>
+          <w:t>9</w:t>
+        </w:r>
+        <w:r>
+          <w:rPr>
+            <w:noProof/>
+            <w:webHidden/>
+          </w:rPr>
+          <w:fldChar w:fldCharType="end"/>
+        </w:r>
+      </w:hyperlink>
+    </w:p>
+    <w:p>
+      <w:pPr>
+        <w:pStyle w:val="TOC2"/>
+        <w:tabs>
+          <w:tab w:val="left" w:pos="1000"/>
+          <w:tab w:val="right" w:leader="dot" w:pos="9350"/>
+        </w:tabs>
+        <w:rPr>
+          <w:rFonts w:eastAsiaTheme="minorEastAsia" w:cstheme="minorBidi"/>
+          <w:smallCaps w:val="0"/>
+          <w:noProof/>
+          <w:sz w:val="22"/>
+          <w:szCs w:val="22"/>
+          <w:lang w:eastAsia="fr-CA"/>
+        </w:rPr>
+      </w:pPr>
+      <w:hyperlink w:anchor="_Toc436405131" w:history="1">
+        <w:r>
+          <w:rPr>
+            <w:rStyle w:val="Hyperlink"/>
+            <w:noProof/>
+          </w:rPr>
+          <w:t>2.10.</w:t>
+        </w:r>
+        <w:r>
+          <w:rPr>
+            <w:rFonts w:eastAsiaTheme="minorEastAsia" w:cstheme="minorBidi"/>
+            <w:smallCaps w:val="0"/>
+            <w:noProof/>
+            <w:sz w:val="22"/>
+            <w:szCs w:val="22"/>
+            <w:lang w:eastAsia="fr-CA"/>
+          </w:rPr>
+          <w:tab/>
+        </w:r>
+        <w:r>
+          <w:rPr>
+            <w:rStyle w:val="Hyperlink"/>
+            <w:noProof/>
             <w:highlight w:val="yellow"/>
           </w:rPr>
           <w:t>Vide</w:t>
@@ -2455,7 +2827,7 @@
             <w:noProof/>
             <w:webHidden/>
           </w:rPr>
-          <w:instrText xml:space="preserve"> PAGEREF _Toc436120416 \h </w:instrText>
+          <w:instrText xml:space="preserve"> PAGEREF _Toc436405131 \h </w:instrText>
         </w:r>
         <w:r>
           <w:rPr>
@@ -2475,7 +2847,7 @@
             <w:noProof/>
             <w:webHidden/>
           </w:rPr>
-          <w:t>8</w:t>
+          <w:t>9</w:t>
         </w:r>
         <w:r>
           <w:rPr>
@@ -2504,7 +2876,7 @@
           <w:lang w:eastAsia="fr-CA"/>
         </w:rPr>
       </w:pPr>
-      <w:hyperlink w:anchor="_Toc436120417" w:history="1">
+      <w:hyperlink w:anchor="_Toc436405132" w:history="1">
         <w:r>
           <w:rPr>
             <w:rStyle w:val="Hyperlink"/>
@@ -2551,7 +2923,7 @@
             <w:noProof/>
             <w:webHidden/>
           </w:rPr>
-          <w:instrText xml:space="preserve"> PAGEREF _Toc436120417 \h </w:instrText>
+          <w:instrText xml:space="preserve"> PAGEREF _Toc436405132 \h </w:instrText>
         </w:r>
         <w:r>
           <w:rPr>
@@ -2571,7 +2943,7 @@
             <w:noProof/>
             <w:webHidden/>
           </w:rPr>
-          <w:t>9</w:t>
+          <w:t>10</w:t>
         </w:r>
         <w:r>
           <w:rPr>
@@ -2598,7 +2970,7 @@
           <w:lang w:eastAsia="fr-CA"/>
         </w:rPr>
       </w:pPr>
-      <w:hyperlink w:anchor="_Toc436120418" w:history="1">
+      <w:hyperlink w:anchor="_Toc436405133" w:history="1">
         <w:r>
           <w:rPr>
             <w:rStyle w:val="Hyperlink"/>
@@ -2643,7 +3015,7 @@
             <w:noProof/>
             <w:webHidden/>
           </w:rPr>
-          <w:instrText xml:space="preserve"> PAGEREF _Toc436120418 \h </w:instrText>
+          <w:instrText xml:space="preserve"> PAGEREF _Toc436405133 \h </w:instrText>
         </w:r>
         <w:r>
           <w:rPr>
@@ -2663,7 +3035,7 @@
             <w:noProof/>
             <w:webHidden/>
           </w:rPr>
-          <w:t>9</w:t>
+          <w:t>10</w:t>
         </w:r>
         <w:r>
           <w:rPr>
@@ -2699,7 +3071,7 @@
       <w:pPr>
         <w:pStyle w:val="Heading1"/>
       </w:pPr>
-      <w:bookmarkStart w:id="1" w:name="_Toc436120391"/>
+      <w:bookmarkStart w:id="1" w:name="_Toc436405102"/>
       <w:r>
         <w:lastRenderedPageBreak/>
         <w:t>Projet</w:t>
@@ -2710,7 +3082,7 @@
       <w:pPr>
         <w:pStyle w:val="Heading2"/>
       </w:pPr>
-      <w:bookmarkStart w:id="2" w:name="_Toc436120392"/>
+      <w:bookmarkStart w:id="2" w:name="_Toc436405103"/>
       <w:r>
         <w:t>Informations importantes</w:t>
       </w:r>
@@ -2720,7 +3092,7 @@
       <w:pPr>
         <w:pStyle w:val="Heading3"/>
       </w:pPr>
-      <w:bookmarkStart w:id="3" w:name="_Toc436120393"/>
+      <w:bookmarkStart w:id="3" w:name="_Toc436405104"/>
       <w:r>
         <w:t xml:space="preserve">Le </w:t>
       </w:r>
@@ -2754,7 +3126,7 @@
       <w:pPr>
         <w:pStyle w:val="Heading3"/>
       </w:pPr>
-      <w:bookmarkStart w:id="4" w:name="_Toc436120394"/>
+      <w:bookmarkStart w:id="4" w:name="_Toc436405105"/>
       <w:r>
         <w:t>Liens</w:t>
       </w:r>
@@ -2870,7 +3242,7 @@
       <w:pPr>
         <w:pStyle w:val="Heading3"/>
       </w:pPr>
-      <w:bookmarkStart w:id="5" w:name="_Toc436120395"/>
+      <w:bookmarkStart w:id="5" w:name="_Toc436405106"/>
       <w:r>
         <w:t>Formation</w:t>
       </w:r>
@@ -2967,7 +3339,7 @@
         <w:pStyle w:val="Heading3"/>
       </w:pPr>
       <w:bookmarkStart w:id="6" w:name="_Toc435468087"/>
-      <w:bookmarkStart w:id="7" w:name="_Toc436120396"/>
+      <w:bookmarkStart w:id="7" w:name="_Toc436405107"/>
       <w:proofErr w:type="spellStart"/>
       <w:r>
         <w:t>Git</w:t>
@@ -3020,7 +3392,7 @@
       <w:pPr>
         <w:pStyle w:val="Heading1"/>
       </w:pPr>
-      <w:bookmarkStart w:id="8" w:name="_Toc436120397"/>
+      <w:bookmarkStart w:id="8" w:name="_Toc436405108"/>
       <w:r>
         <w:lastRenderedPageBreak/>
         <w:t>Déroulement</w:t>
@@ -3031,7 +3403,7 @@
       <w:pPr>
         <w:pStyle w:val="Heading2"/>
       </w:pPr>
-      <w:bookmarkStart w:id="9" w:name="_Toc436120398"/>
+      <w:bookmarkStart w:id="9" w:name="_Toc436405109"/>
       <w:r>
         <w:t>L</w:t>
       </w:r>
@@ -3066,7 +3438,7 @@
           <w:lang w:val="fr-CA"/>
         </w:rPr>
       </w:pPr>
-      <w:bookmarkStart w:id="10" w:name="_Toc436120399"/>
+      <w:bookmarkStart w:id="10" w:name="_Toc436405110"/>
       <w:r>
         <w:rPr>
           <w:lang w:val="fr-CA"/>
@@ -3215,7 +3587,7 @@
       <w:pPr>
         <w:pStyle w:val="Heading3"/>
       </w:pPr>
-      <w:bookmarkStart w:id="11" w:name="_Toc436120400"/>
+      <w:bookmarkStart w:id="11" w:name="_Toc436405111"/>
       <w:proofErr w:type="spellStart"/>
       <w:r>
         <w:t>Spécification</w:t>
@@ -3365,7 +3737,7 @@
       <w:pPr>
         <w:pStyle w:val="Heading3"/>
       </w:pPr>
-      <w:bookmarkStart w:id="12" w:name="_Toc436120401"/>
+      <w:bookmarkStart w:id="12" w:name="_Toc436405112"/>
       <w:proofErr w:type="spellStart"/>
       <w:r>
         <w:t>Équipe</w:t>
@@ -3539,7 +3911,7 @@
       <w:pPr>
         <w:pStyle w:val="Heading3"/>
       </w:pPr>
-      <w:bookmarkStart w:id="13" w:name="_Toc436120402"/>
+      <w:bookmarkStart w:id="13" w:name="_Toc436405113"/>
       <w:proofErr w:type="spellStart"/>
       <w:r>
         <w:lastRenderedPageBreak/>
@@ -3593,7 +3965,7 @@
       <w:pPr>
         <w:pStyle w:val="Heading2"/>
       </w:pPr>
-      <w:bookmarkStart w:id="14" w:name="_Toc436120403"/>
+      <w:bookmarkStart w:id="14" w:name="_Toc436405114"/>
       <w:r>
         <w:t>Le s</w:t>
       </w:r>
@@ -3618,7 +3990,7 @@
       <w:pPr>
         <w:pStyle w:val="Heading3"/>
       </w:pPr>
-      <w:bookmarkStart w:id="15" w:name="_Toc436120404"/>
+      <w:bookmarkStart w:id="15" w:name="_Toc436405115"/>
       <w:r>
         <w:t>Rencontre</w:t>
       </w:r>
@@ -3974,7 +4346,7 @@
           <w:numId w:val="1"/>
         </w:numPr>
       </w:pPr>
-      <w:bookmarkStart w:id="17" w:name="_Toc436120405"/>
+      <w:bookmarkStart w:id="17" w:name="_Toc436405116"/>
       <w:r>
         <w:lastRenderedPageBreak/>
         <w:t>L</w:t>
@@ -4007,7 +4379,7 @@
         </w:tabs>
         <w:ind w:left="1418"/>
       </w:pPr>
-      <w:bookmarkStart w:id="18" w:name="_Toc436120406"/>
+      <w:bookmarkStart w:id="18" w:name="_Toc436405117"/>
       <w:r>
         <w:t>Rencontre Sprint</w:t>
       </w:r>
@@ -4173,7 +4545,7 @@
       <w:pPr>
         <w:pStyle w:val="Heading2"/>
       </w:pPr>
-      <w:bookmarkStart w:id="19" w:name="_Toc436120407"/>
+      <w:bookmarkStart w:id="19" w:name="_Toc436405118"/>
       <w:r>
         <w:t>Le m</w:t>
       </w:r>
@@ -4189,7 +4561,7 @@
       <w:pPr>
         <w:pStyle w:val="Heading3"/>
       </w:pPr>
-      <w:bookmarkStart w:id="20" w:name="_Toc436120408"/>
+      <w:bookmarkStart w:id="20" w:name="_Toc436405119"/>
       <w:r>
         <w:t xml:space="preserve">Mêlée </w:t>
       </w:r>
@@ -4470,7 +4842,7 @@
       <w:pPr>
         <w:pStyle w:val="Heading3"/>
       </w:pPr>
-      <w:bookmarkStart w:id="21" w:name="_Toc436120409"/>
+      <w:bookmarkStart w:id="21" w:name="_Toc436405120"/>
       <w:proofErr w:type="spellStart"/>
       <w:r>
         <w:t>Autres</w:t>
@@ -4493,7 +4865,7 @@
       <w:pPr>
         <w:pStyle w:val="Heading2"/>
       </w:pPr>
-      <w:bookmarkStart w:id="22" w:name="_Toc436120410"/>
+      <w:bookmarkStart w:id="22" w:name="_Toc436405121"/>
       <w:r>
         <w:lastRenderedPageBreak/>
         <w:t>Le jeudi 19 novembre 2015</w:t>
@@ -4820,7 +5192,7 @@
       <w:pPr>
         <w:pStyle w:val="Heading2"/>
       </w:pPr>
-      <w:bookmarkStart w:id="23" w:name="_Toc436120411"/>
+      <w:bookmarkStart w:id="23" w:name="_Toc436405122"/>
       <w:r>
         <w:lastRenderedPageBreak/>
         <w:t>Le vendredi 20 novembre 2015</w:t>
@@ -4834,7 +5206,7 @@
       <w:pPr>
         <w:pStyle w:val="Heading3"/>
       </w:pPr>
-      <w:bookmarkStart w:id="24" w:name="_Toc436120412"/>
+      <w:bookmarkStart w:id="24" w:name="_Toc436405123"/>
       <w:proofErr w:type="spellStart"/>
       <w:r>
         <w:t>R</w:t>
@@ -4902,7 +5274,7 @@
           <w:lang w:val="fr-CA"/>
         </w:rPr>
       </w:pPr>
-      <w:bookmarkStart w:id="25" w:name="_Toc436120413"/>
+      <w:bookmarkStart w:id="25" w:name="_Toc436405124"/>
       <w:r>
         <w:rPr>
           <w:lang w:val="fr-CA"/>
@@ -5248,7 +5620,7 @@
       <w:pPr>
         <w:pStyle w:val="Heading2"/>
       </w:pPr>
-      <w:bookmarkStart w:id="26" w:name="_Toc436120414"/>
+      <w:bookmarkStart w:id="26" w:name="_Toc436405125"/>
       <w:r>
         <w:t>Le lundi 23 novembre 2015</w:t>
       </w:r>
@@ -5261,7 +5633,7 @@
       <w:pPr>
         <w:pStyle w:val="Heading3"/>
       </w:pPr>
-      <w:bookmarkStart w:id="27" w:name="_Toc436120415"/>
+      <w:bookmarkStart w:id="27" w:name="_Toc436405126"/>
       <w:r>
         <w:t>Retour sur le sprint</w:t>
       </w:r>
@@ -5539,14 +5911,718 @@
       <w:pPr>
         <w:pStyle w:val="Heading2"/>
       </w:pPr>
-      <w:bookmarkStart w:id="28" w:name="_Toc436120416"/>
-      <w:r>
-        <w:rPr>
+      <w:bookmarkStart w:id="28" w:name="_Toc436405127"/>
+      <w:r>
+        <w:t>Le jeudi 26 novembre 2015</w:t>
+      </w:r>
+      <w:bookmarkEnd w:id="28"/>
+      <w:r>
+        <w:t xml:space="preserve"> </w:t>
+      </w:r>
+    </w:p>
+    <w:p>
+      <w:pPr>
+        <w:pStyle w:val="Heading3"/>
+      </w:pPr>
+      <w:bookmarkStart w:id="29" w:name="_Toc436405128"/>
+      <w:r>
+        <w:t xml:space="preserve">Mêlée </w:t>
+      </w:r>
+      <w:proofErr w:type="spellStart"/>
+      <w:r>
+        <w:t>quotidienne</w:t>
+      </w:r>
+      <w:bookmarkEnd w:id="29"/>
+      <w:proofErr w:type="spellEnd"/>
+    </w:p>
+    <w:p>
+      <w:pPr>
+        <w:pStyle w:val="ListBullet"/>
+        <w:rPr>
+          <w:lang w:val="en-US"/>
+        </w:rPr>
+      </w:pPr>
+      <w:r>
+        <w:rPr>
+          <w:lang w:val="en-US"/>
+        </w:rPr>
+        <w:t>Catherine, Éric:</w:t>
+      </w:r>
+    </w:p>
+    <w:p>
+      <w:pPr>
+        <w:pStyle w:val="ListBullet2"/>
+        <w:rPr>
+          <w:lang w:val="fr-CA"/>
+        </w:rPr>
+      </w:pPr>
+      <w:r>
+        <w:rPr>
+          <w:lang w:val="fr-CA"/>
+        </w:rPr>
+        <w:t>Réali</w:t>
+      </w:r>
+      <w:r>
+        <w:rPr>
+          <w:lang w:val="fr-CA"/>
+        </w:rPr>
+        <w:t xml:space="preserve">sé : Les maquettes sont finies pour l’application. </w:t>
+      </w:r>
+    </w:p>
+    <w:p>
+      <w:pPr>
+        <w:pStyle w:val="ListBullet2"/>
+        <w:rPr>
+          <w:lang w:val="fr-CA"/>
+        </w:rPr>
+      </w:pPr>
+      <w:r>
+        <w:rPr>
+          <w:lang w:val="fr-CA"/>
+        </w:rPr>
+        <w:t>Obstacle : Stress pour la présen</w:t>
+      </w:r>
+      <w:r>
+        <w:rPr>
+          <w:lang w:val="fr-CA"/>
+        </w:rPr>
+        <w:t>t</w:t>
+      </w:r>
+      <w:r>
+        <w:rPr>
+          <w:lang w:val="fr-CA"/>
+        </w:rPr>
+        <w:t>ation de samedi. Fait rapidement les maquettes.</w:t>
+      </w:r>
+    </w:p>
+    <w:p>
+      <w:pPr>
+        <w:pStyle w:val="ListBullet2"/>
+        <w:rPr>
+          <w:lang w:val="fr-CA"/>
+        </w:rPr>
+      </w:pPr>
+      <w:r>
+        <w:rPr>
+          <w:lang w:val="fr-CA"/>
+        </w:rPr>
+        <w:t xml:space="preserve">Aujourd’hui : </w:t>
+      </w:r>
+      <w:r>
+        <w:rPr>
+          <w:lang w:val="fr-CA"/>
+        </w:rPr>
+        <w:t>Éric faire l’animation, implémenter. Catherine : les activités</w:t>
+      </w:r>
+      <w:r>
+        <w:rPr>
+          <w:lang w:val="fr-CA"/>
+        </w:rPr>
+        <w:t xml:space="preserve"> : </w:t>
+      </w:r>
+      <w:r>
+        <w:rPr>
+          <w:lang w:val="fr-CA"/>
+        </w:rPr>
+        <w:t>À propos.</w:t>
+      </w:r>
+    </w:p>
+    <w:p>
+      <w:pPr>
+        <w:pStyle w:val="ListBullet"/>
+      </w:pPr>
+      <w:r>
+        <w:t>PA</w:t>
+      </w:r>
+    </w:p>
+    <w:p>
+      <w:pPr>
+        <w:pStyle w:val="ListBullet2"/>
+        <w:rPr>
+          <w:lang w:val="fr-CA"/>
+        </w:rPr>
+      </w:pPr>
+      <w:r>
+        <w:rPr>
+          <w:lang w:val="fr-CA"/>
+        </w:rPr>
+        <w:t>Réalisé: Diagramme de bd complété.</w:t>
+      </w:r>
+      <w:r>
+        <w:rPr>
+          <w:lang w:val="fr-CA"/>
+        </w:rPr>
+        <w:t xml:space="preserve"> Ajout de clés étrangères avec l’aide de Yolaine. Quelques champs à changer.</w:t>
+      </w:r>
+    </w:p>
+    <w:p>
+      <w:pPr>
+        <w:pStyle w:val="ListBullet2"/>
+        <w:rPr>
+          <w:lang w:val="fr-CA"/>
+        </w:rPr>
+      </w:pPr>
+      <w:r>
+        <w:rPr>
+          <w:lang w:val="fr-CA"/>
+        </w:rPr>
+        <w:t>Obstacle : (Activité avec Philippe) API – token, problème de jeton (post)</w:t>
+      </w:r>
+    </w:p>
+    <w:p>
+      <w:pPr>
+        <w:pStyle w:val="ListBullet2"/>
+        <w:rPr>
+          <w:lang w:val="fr-CA"/>
+        </w:rPr>
+      </w:pPr>
+      <w:r>
+        <w:rPr>
+          <w:lang w:val="fr-CA"/>
+        </w:rPr>
+        <w:t>Aujourd’hui :</w:t>
+      </w:r>
+      <w:r>
+        <w:rPr>
+          <w:lang w:val="fr-CA"/>
+        </w:rPr>
+        <w:t xml:space="preserve"> Travailler avec René sur la BD</w:t>
+      </w:r>
+      <w:r>
+        <w:rPr>
+          <w:lang w:val="fr-CA"/>
+        </w:rPr>
+        <w:t xml:space="preserve"> (rajouter des énumérations?). Puis avec Philippe sur la communication Web.</w:t>
+      </w:r>
+    </w:p>
+    <w:p>
+      <w:pPr>
+        <w:pStyle w:val="ListBullet"/>
+      </w:pPr>
+      <w:r>
+        <w:t>Carl :</w:t>
+      </w:r>
+    </w:p>
+    <w:p>
+      <w:pPr>
+        <w:pStyle w:val="ListBullet2"/>
+        <w:rPr>
+          <w:lang w:val="fr-CA"/>
+        </w:rPr>
+      </w:pPr>
+      <w:r>
+        <w:rPr>
+          <w:lang w:val="fr-CA"/>
+        </w:rPr>
+        <w:t xml:space="preserve">Réalisé : modélisation terminée avec le diagramme de classe. </w:t>
+      </w:r>
+      <w:r>
+        <w:rPr>
+          <w:lang w:val="fr-CA"/>
+        </w:rPr>
+        <w:t>Ajouter auprès du fichier Hippie.vpp le diagramme de classe et de bd.</w:t>
+      </w:r>
+    </w:p>
+    <w:p>
+      <w:pPr>
+        <w:pStyle w:val="ListBullet2"/>
+        <w:rPr>
+          <w:lang w:val="fr-CA"/>
+        </w:rPr>
+      </w:pPr>
+      <w:r>
+        <w:rPr>
+          <w:lang w:val="fr-CA"/>
+        </w:rPr>
+        <w:t>Obstacle : À venir.</w:t>
+      </w:r>
+    </w:p>
+    <w:p>
+      <w:pPr>
+        <w:pStyle w:val="ListBullet2"/>
+        <w:rPr>
+          <w:lang w:val="fr-CA"/>
+        </w:rPr>
+      </w:pPr>
+      <w:r>
+        <w:rPr>
+          <w:lang w:val="fr-CA"/>
+        </w:rPr>
+        <w:t>Aujourd’hui :</w:t>
+      </w:r>
+      <w:r>
+        <w:rPr>
+          <w:lang w:val="fr-CA"/>
+        </w:rPr>
+        <w:t xml:space="preserve"> Travailler sur la connexion (login)</w:t>
+      </w:r>
+      <w:r>
+        <w:rPr>
+          <w:lang w:val="fr-CA"/>
+        </w:rPr>
+        <w:t>, pour tester.</w:t>
+      </w:r>
+    </w:p>
+    <w:p>
+      <w:pPr>
+        <w:suppressAutoHyphens w:val="0"/>
+        <w:spacing w:before="0" w:after="160" w:line="259" w:lineRule="auto"/>
+        <w:rPr>
+          <w:rFonts w:cs="Times New Roman"/>
+          <w:b/>
+          <w:sz w:val="24"/>
           <w:highlight w:val="yellow"/>
+          <w:lang w:eastAsia="fr-CA"/>
+        </w:rPr>
+      </w:pPr>
+      <w:r>
+        <w:rPr>
+          <w:highlight w:val="yellow"/>
+        </w:rPr>
+        <w:br w:type="page"/>
+      </w:r>
+    </w:p>
+    <w:p>
+      <w:pPr>
+        <w:pStyle w:val="Heading2"/>
+      </w:pPr>
+      <w:bookmarkStart w:id="30" w:name="_Toc436405129"/>
+      <w:r>
+        <w:lastRenderedPageBreak/>
+        <w:t>Le vendredi 27 novembre 2015</w:t>
+      </w:r>
+      <w:bookmarkEnd w:id="30"/>
+      <w:r>
+        <w:t xml:space="preserve"> </w:t>
+      </w:r>
+    </w:p>
+    <w:p>
+      <w:pPr>
+        <w:pStyle w:val="Heading3"/>
+      </w:pPr>
+      <w:bookmarkStart w:id="31" w:name="_Toc436405130"/>
+      <w:proofErr w:type="spellStart"/>
+      <w:r>
+        <w:t>Réunion</w:t>
+      </w:r>
+      <w:proofErr w:type="spellEnd"/>
+      <w:r>
+        <w:t xml:space="preserve"> de </w:t>
+      </w:r>
+      <w:proofErr w:type="spellStart"/>
+      <w:r>
+        <w:t>planification</w:t>
+      </w:r>
+      <w:bookmarkEnd w:id="31"/>
+      <w:proofErr w:type="spellEnd"/>
+    </w:p>
+    <w:p>
+      <w:pPr>
+        <w:pStyle w:val="ListBullet"/>
+        <w:rPr>
+          <w:lang w:val="en-US"/>
+        </w:rPr>
+      </w:pPr>
+      <w:r>
+        <w:rPr>
+          <w:lang w:val="en-US"/>
+        </w:rPr>
+        <w:t>Activités ayant du retard:</w:t>
+      </w:r>
+    </w:p>
+    <w:p>
+      <w:pPr>
+        <w:pStyle w:val="ListBullet2"/>
+        <w:rPr>
+          <w:lang w:val="fr-CA"/>
+        </w:rPr>
+      </w:pPr>
+      <w:r>
+        <w:rPr>
+          <w:lang w:val="fr-CA"/>
+        </w:rPr>
+        <w:t>Décomposer les actions à faire (checklist)</w:t>
+      </w:r>
+    </w:p>
+    <w:p>
+      <w:pPr>
+        <w:pStyle w:val="ListBullet2"/>
+      </w:pPr>
+      <w:r>
+        <w:t>Faire un suivi plus proche</w:t>
+      </w:r>
+    </w:p>
+    <w:p>
+      <w:pPr>
+        <w:pStyle w:val="ListBullet"/>
+        <w:rPr>
+          <w:lang w:val="en-US"/>
+        </w:rPr>
+      </w:pPr>
+      <w:r>
+        <w:rPr>
+          <w:lang w:val="en-US"/>
+        </w:rPr>
+        <w:t xml:space="preserve">Yong Shun: </w:t>
+      </w:r>
+    </w:p>
+    <w:p>
+      <w:pPr>
+        <w:pStyle w:val="ListBullet2"/>
+        <w:rPr>
+          <w:lang w:val="fr-CA"/>
+        </w:rPr>
+      </w:pPr>
+      <w:r>
+        <w:rPr>
+          <w:lang w:val="fr-CA"/>
+        </w:rPr>
+        <w:t>Google map, Localisation, Points sur la carte (activité 14, 15, 16)</w:t>
+      </w:r>
+    </w:p>
+    <w:p>
+      <w:pPr>
+        <w:pStyle w:val="ListBullet2"/>
+        <w:rPr>
+          <w:lang w:val="fr-CA"/>
+        </w:rPr>
+      </w:pPr>
+      <w:r>
+        <w:rPr>
+          <w:lang w:val="fr-CA"/>
+        </w:rPr>
+        <w:t>P</w:t>
+      </w:r>
+      <w:r>
+        <w:rPr>
+          <w:lang w:val="fr-CA"/>
+        </w:rPr>
+        <w:t>lacer un point sur la carte avec l’adresse</w:t>
+      </w:r>
+    </w:p>
+    <w:p>
+      <w:pPr>
+        <w:pStyle w:val="ListBullet2"/>
+        <w:rPr>
+          <w:lang w:val="fr-CA"/>
+        </w:rPr>
+      </w:pPr>
+      <w:r>
+        <w:rPr>
+          <w:lang w:val="fr-CA"/>
+        </w:rPr>
+        <w:t>A</w:t>
+      </w:r>
+      <w:r>
+        <w:rPr>
+          <w:lang w:val="fr-CA"/>
+        </w:rPr>
+        <w:t>fficher lors du clique sur la carte l’info du donneur (carte vide pour le moment)</w:t>
+      </w:r>
+    </w:p>
+    <w:p>
+      <w:pPr>
+        <w:pStyle w:val="ListBullet"/>
+      </w:pPr>
+      <w:r>
+        <w:t>Philippe :</w:t>
+      </w:r>
+    </w:p>
+    <w:p>
+      <w:pPr>
+        <w:pStyle w:val="ListBullet2"/>
+      </w:pPr>
+      <w:r>
+        <w:t>Connexion Serveur distant (activité 11)</w:t>
+      </w:r>
+      <w:r>
+        <w:t xml:space="preserve"> (</w:t>
+      </w:r>
+    </w:p>
+    <w:p>
+      <w:pPr>
+        <w:pStyle w:val="ListBullet2"/>
+        <w:rPr>
+          <w:lang w:val="fr-CA"/>
+        </w:rPr>
+      </w:pPr>
+      <w:r>
+        <w:rPr>
+          <w:lang w:val="fr-CA"/>
+        </w:rPr>
+        <w:t>C</w:t>
+      </w:r>
+      <w:r>
+        <w:rPr>
+          <w:lang w:val="fr-CA"/>
+        </w:rPr>
+        <w:t xml:space="preserve">onnexion internet </w:t>
+      </w:r>
+      <w:r>
+        <w:rPr>
+          <w:lang w:val="fr-CA"/>
+        </w:rPr>
+        <w:t>+ communic</w:t>
+      </w:r>
+      <w:r>
+        <w:rPr>
+          <w:lang w:val="fr-CA"/>
+        </w:rPr>
+        <w:t>ation avec le service web</w:t>
+      </w:r>
+    </w:p>
+    <w:p>
+      <w:pPr>
+        <w:pStyle w:val="ListBullet"/>
+      </w:pPr>
+      <w:r>
+        <w:t>Carl</w:t>
+      </w:r>
+    </w:p>
+    <w:p>
+      <w:pPr>
+        <w:pStyle w:val="ListBullet2"/>
+        <w:rPr>
+          <w:lang w:val="fr-CA"/>
+        </w:rPr>
+      </w:pPr>
+      <w:r>
+        <w:rPr>
+          <w:lang w:val="fr-CA"/>
+        </w:rPr>
+        <w:t>C</w:t>
+      </w:r>
+      <w:r>
+        <w:rPr>
+          <w:lang w:val="fr-CA"/>
+        </w:rPr>
+        <w:t>r</w:t>
+      </w:r>
+      <w:r>
+        <w:rPr>
+          <w:lang w:val="fr-CA"/>
+        </w:rPr>
+        <w:t>é</w:t>
+      </w:r>
+      <w:r>
+        <w:rPr>
+          <w:lang w:val="fr-CA"/>
+        </w:rPr>
+        <w:t xml:space="preserve">ation </w:t>
+      </w:r>
+      <w:r>
+        <w:rPr>
+          <w:lang w:val="fr-CA"/>
+        </w:rPr>
+        <w:t xml:space="preserve">des </w:t>
+      </w:r>
+      <w:r>
+        <w:rPr>
+          <w:lang w:val="fr-CA"/>
+        </w:rPr>
+        <w:t>classes objets</w:t>
+      </w:r>
+      <w:r>
+        <w:rPr>
+          <w:lang w:val="fr-CA"/>
+        </w:rPr>
+        <w:t xml:space="preserve"> – comme la bd</w:t>
+      </w:r>
+    </w:p>
+    <w:p>
+      <w:pPr>
+        <w:pStyle w:val="ListBullet2"/>
+        <w:rPr>
+          <w:lang w:val="fr-CA"/>
+        </w:rPr>
+      </w:pPr>
+      <w:r>
+        <w:rPr>
+          <w:lang w:val="fr-CA"/>
+        </w:rPr>
+        <w:t>Réception des objets en json</w:t>
+      </w:r>
+    </w:p>
+    <w:p>
+      <w:pPr>
+        <w:pStyle w:val="ListBullet2"/>
+        <w:rPr>
+          <w:lang w:val="fr-CA"/>
+        </w:rPr>
+      </w:pPr>
+      <w:r>
+        <w:rPr>
+          <w:lang w:val="fr-CA"/>
+        </w:rPr>
+        <w:t>C</w:t>
+      </w:r>
+      <w:r>
+        <w:rPr>
+          <w:lang w:val="fr-CA"/>
+        </w:rPr>
+        <w:t>onve</w:t>
+      </w:r>
+      <w:r>
+        <w:rPr>
+          <w:lang w:val="fr-CA"/>
+        </w:rPr>
+        <w:t>rsion en objets</w:t>
+      </w:r>
+    </w:p>
+    <w:p>
+      <w:pPr>
+        <w:pStyle w:val="ListBullet"/>
+      </w:pPr>
+      <w:r>
+        <w:t>P.A et René</w:t>
+      </w:r>
+    </w:p>
+    <w:p>
+      <w:pPr>
+        <w:pStyle w:val="ListBullet2"/>
+      </w:pPr>
+      <w:r>
+        <w:rPr>
+          <w:lang w:val="en-US"/>
+        </w:rPr>
+        <w:t>S</w:t>
+      </w:r>
+      <w:r>
+        <w:rPr>
+          <w:lang w:val="en-US"/>
+        </w:rPr>
+        <w:t>ervic</w:t>
+      </w:r>
+      <w:r>
+        <w:rPr>
+          <w:lang w:val="en-US"/>
+        </w:rPr>
+        <w:t>e web + objets json</w:t>
+      </w:r>
+    </w:p>
+    <w:p>
+      <w:pPr>
+        <w:pStyle w:val="ListBullet2"/>
+      </w:pPr>
+      <w:r>
+        <w:rPr>
+          <w:lang w:val="en-US"/>
+        </w:rPr>
+        <w:t>Conception requête</w:t>
+      </w:r>
+    </w:p>
+    <w:p>
+      <w:pPr>
+        <w:pStyle w:val="ListBullet2"/>
+      </w:pPr>
+      <w:r>
+        <w:rPr>
+          <w:lang w:val="en-US"/>
+        </w:rPr>
+        <w:t>Conception BD Dev</w:t>
+      </w:r>
+    </w:p>
+    <w:p>
+      <w:pPr>
+        <w:pStyle w:val="ListBullet"/>
+        <w:rPr>
+          <w:lang w:val="en-US"/>
+        </w:rPr>
+      </w:pPr>
+      <w:r>
+        <w:rPr>
+          <w:lang w:val="en-US"/>
+        </w:rPr>
+        <w:t>Eric + Catherine</w:t>
+      </w:r>
+    </w:p>
+    <w:p>
+      <w:pPr>
+        <w:pStyle w:val="ListBullet2"/>
+      </w:pPr>
+      <w:r>
+        <w:t>Intégration À propos</w:t>
+      </w:r>
+    </w:p>
+    <w:p>
+      <w:pPr>
+        <w:pStyle w:val="ListBullet2"/>
+      </w:pPr>
+      <w:r>
+        <w:t>Intégration Aide</w:t>
+      </w:r>
+    </w:p>
+    <w:p>
+      <w:pPr>
+        <w:pStyle w:val="ListBullet2"/>
+      </w:pPr>
+      <w:r>
+        <w:t>Maquettes visuelles</w:t>
+      </w:r>
+    </w:p>
+    <w:p>
+      <w:pPr>
+        <w:pStyle w:val="ListBullet2"/>
+      </w:pPr>
+      <w:r>
+        <w:t>Conecption Aide</w:t>
+      </w:r>
+    </w:p>
+    <w:p>
+      <w:pPr>
+        <w:pStyle w:val="ListBullet"/>
+      </w:pPr>
+      <w:r>
+        <w:t>J.</w:t>
+      </w:r>
+      <w:r>
+        <w:t>F</w:t>
+      </w:r>
+    </w:p>
+    <w:p>
+      <w:pPr>
+        <w:pStyle w:val="ListBullet2"/>
+        <w:rPr>
+          <w:lang w:val="fr-CA"/>
+        </w:rPr>
+      </w:pPr>
+      <w:r>
+        <w:rPr>
+          <w:lang w:val="fr-CA"/>
+        </w:rPr>
+        <w:t>S</w:t>
+      </w:r>
+      <w:r>
+        <w:rPr>
+          <w:lang w:val="fr-CA"/>
+        </w:rPr>
+        <w:t>tan</w:t>
+      </w:r>
+      <w:r>
+        <w:rPr>
+          <w:lang w:val="fr-CA"/>
+        </w:rPr>
+        <w:t>dards de prog (bd + java) sur diagramme</w:t>
+      </w:r>
+      <w:r>
+        <w:rPr>
+          <w:lang w:val="fr-CA"/>
+        </w:rPr>
+        <w:t xml:space="preserve"> (nom des index, nom champ, nom de table)</w:t>
+      </w:r>
+    </w:p>
+    <w:p>
+      <w:pPr>
+        <w:pStyle w:val="Heading2"/>
+      </w:pPr>
+      <w:bookmarkStart w:id="32" w:name="_Toc436405131"/>
+      <w:r>
+        <w:rPr>
+          <w:highlight w:val="yellow"/>
         </w:rPr>
         <w:t>Vide</w:t>
       </w:r>
-      <w:bookmarkEnd w:id="28"/>
+      <w:bookmarkEnd w:id="32"/>
     </w:p>
     <w:p>
       <w:pPr>
@@ -5570,22 +6646,22 @@
       <w:pPr>
         <w:pStyle w:val="Heading1"/>
       </w:pPr>
-      <w:bookmarkStart w:id="29" w:name="_Toc436120417"/>
+      <w:bookmarkStart w:id="33" w:name="_Toc436405132"/>
       <w:r>
         <w:lastRenderedPageBreak/>
         <w:t>Autres</w:t>
       </w:r>
-      <w:bookmarkEnd w:id="29"/>
+      <w:bookmarkEnd w:id="33"/>
     </w:p>
     <w:p>
       <w:pPr>
         <w:pStyle w:val="Heading2"/>
       </w:pPr>
-      <w:bookmarkStart w:id="30" w:name="_Toc436120418"/>
+      <w:bookmarkStart w:id="34" w:name="_Toc436405133"/>
       <w:r>
         <w:t>Fonctionnalités optionnelles</w:t>
       </w:r>
-      <w:bookmarkEnd w:id="30"/>
+      <w:bookmarkEnd w:id="34"/>
     </w:p>
     <w:p>
       <w:pPr>
@@ -7516,7 +8592,7 @@
 </file>
 
 <file path=customXml/itemProps1.xml><?xml version="1.0" encoding="utf-8"?>
-<ds:datastoreItem xmlns:ds="http://schemas.openxmlformats.org/officeDocument/2006/customXml" ds:itemID="{74E2E3CF-33DF-4336-AF6A-6FA351AD3E82}">
+<ds:datastoreItem xmlns:ds="http://schemas.openxmlformats.org/officeDocument/2006/customXml" ds:itemID="{7541020D-3EA8-4A7D-B10A-0C9995F8524B}">
   <ds:schemaRefs>
     <ds:schemaRef ds:uri="http://schemas.openxmlformats.org/officeDocument/2006/bibliography"/>
   </ds:schemaRefs>

</xml_diff>

<commit_message>
Mise à jour du document Notes, retour sprint
</commit_message>
<xml_diff>
--- a/Documentation/Scrum/Notes.docx
+++ b/Documentation/Scrum/Notes.docx
@@ -35,7 +35,7 @@
           <w:noProof/>
           <w:highlight w:val="yellow"/>
         </w:rPr>
-        <w:t>vendredi, 27 novembre 2015, 16:29</w:t>
+        <w:t>lundi, 30 novembre 2015, 09:37</w:t>
       </w:r>
       <w:r>
         <w:rPr>
@@ -43,9 +43,9 @@
         </w:rPr>
         <w:fldChar w:fldCharType="end"/>
       </w:r>
-      <w:bookmarkStart w:id="0" w:name="_GoBack"/>
-      <w:bookmarkEnd w:id="0"/>
-    </w:p>
+    </w:p>
+    <w:bookmarkStart w:id="0" w:name="_GoBack"/>
+    <w:bookmarkEnd w:id="0"/>
     <w:p>
       <w:pPr>
         <w:pStyle w:val="TOC1"/>
@@ -73,7 +73,7 @@
       <w:r>
         <w:fldChar w:fldCharType="separate"/>
       </w:r>
-      <w:hyperlink w:anchor="_Toc436405102" w:history="1">
+      <w:hyperlink w:anchor="_Toc436639601" w:history="1">
         <w:r>
           <w:rPr>
             <w:rStyle w:val="Hyperlink"/>
@@ -120,7 +120,7 @@
             <w:noProof/>
             <w:webHidden/>
           </w:rPr>
-          <w:instrText xml:space="preserve"> PAGEREF _Toc436405102 \h </w:instrText>
+          <w:instrText xml:space="preserve"> PAGEREF _Toc436639601 \h </w:instrText>
         </w:r>
         <w:r>
           <w:rPr>
@@ -167,7 +167,7 @@
           <w:lang w:eastAsia="fr-CA"/>
         </w:rPr>
       </w:pPr>
-      <w:hyperlink w:anchor="_Toc436405103" w:history="1">
+      <w:hyperlink w:anchor="_Toc436639602" w:history="1">
         <w:r>
           <w:rPr>
             <w:rStyle w:val="Hyperlink"/>
@@ -212,7 +212,7 @@
             <w:noProof/>
             <w:webHidden/>
           </w:rPr>
-          <w:instrText xml:space="preserve"> PAGEREF _Toc436405103 \h </w:instrText>
+          <w:instrText xml:space="preserve"> PAGEREF _Toc436639602 \h </w:instrText>
         </w:r>
         <w:r>
           <w:rPr>
@@ -260,7 +260,7 @@
           <w:lang w:eastAsia="fr-CA"/>
         </w:rPr>
       </w:pPr>
-      <w:hyperlink w:anchor="_Toc436405104" w:history="1">
+      <w:hyperlink w:anchor="_Toc436639603" w:history="1">
         <w:r>
           <w:rPr>
             <w:rStyle w:val="Hyperlink"/>
@@ -306,7 +306,7 @@
             <w:noProof/>
             <w:webHidden/>
           </w:rPr>
-          <w:instrText xml:space="preserve"> PAGEREF _Toc436405104 \h </w:instrText>
+          <w:instrText xml:space="preserve"> PAGEREF _Toc436639603 \h </w:instrText>
         </w:r>
         <w:r>
           <w:rPr>
@@ -354,7 +354,7 @@
           <w:lang w:eastAsia="fr-CA"/>
         </w:rPr>
       </w:pPr>
-      <w:hyperlink w:anchor="_Toc436405105" w:history="1">
+      <w:hyperlink w:anchor="_Toc436639604" w:history="1">
         <w:r>
           <w:rPr>
             <w:rStyle w:val="Hyperlink"/>
@@ -400,7 +400,7 @@
             <w:noProof/>
             <w:webHidden/>
           </w:rPr>
-          <w:instrText xml:space="preserve"> PAGEREF _Toc436405105 \h </w:instrText>
+          <w:instrText xml:space="preserve"> PAGEREF _Toc436639604 \h </w:instrText>
         </w:r>
         <w:r>
           <w:rPr>
@@ -448,7 +448,7 @@
           <w:lang w:eastAsia="fr-CA"/>
         </w:rPr>
       </w:pPr>
-      <w:hyperlink w:anchor="_Toc436405106" w:history="1">
+      <w:hyperlink w:anchor="_Toc436639605" w:history="1">
         <w:r>
           <w:rPr>
             <w:rStyle w:val="Hyperlink"/>
@@ -494,7 +494,7 @@
             <w:noProof/>
             <w:webHidden/>
           </w:rPr>
-          <w:instrText xml:space="preserve"> PAGEREF _Toc436405106 \h </w:instrText>
+          <w:instrText xml:space="preserve"> PAGEREF _Toc436639605 \h </w:instrText>
         </w:r>
         <w:r>
           <w:rPr>
@@ -542,7 +542,7 @@
           <w:lang w:eastAsia="fr-CA"/>
         </w:rPr>
       </w:pPr>
-      <w:hyperlink w:anchor="_Toc436405107" w:history="1">
+      <w:hyperlink w:anchor="_Toc436639606" w:history="1">
         <w:r>
           <w:rPr>
             <w:rStyle w:val="Hyperlink"/>
@@ -588,7 +588,7 @@
             <w:noProof/>
             <w:webHidden/>
           </w:rPr>
-          <w:instrText xml:space="preserve"> PAGEREF _Toc436405107 \h </w:instrText>
+          <w:instrText xml:space="preserve"> PAGEREF _Toc436639606 \h </w:instrText>
         </w:r>
         <w:r>
           <w:rPr>
@@ -637,7 +637,7 @@
           <w:lang w:eastAsia="fr-CA"/>
         </w:rPr>
       </w:pPr>
-      <w:hyperlink w:anchor="_Toc436405108" w:history="1">
+      <w:hyperlink w:anchor="_Toc436639607" w:history="1">
         <w:r>
           <w:rPr>
             <w:rStyle w:val="Hyperlink"/>
@@ -684,7 +684,7 @@
             <w:noProof/>
             <w:webHidden/>
           </w:rPr>
-          <w:instrText xml:space="preserve"> PAGEREF _Toc436405108 \h </w:instrText>
+          <w:instrText xml:space="preserve"> PAGEREF _Toc436639607 \h </w:instrText>
         </w:r>
         <w:r>
           <w:rPr>
@@ -731,7 +731,7 @@
           <w:lang w:eastAsia="fr-CA"/>
         </w:rPr>
       </w:pPr>
-      <w:hyperlink w:anchor="_Toc436405109" w:history="1">
+      <w:hyperlink w:anchor="_Toc436639608" w:history="1">
         <w:r>
           <w:rPr>
             <w:rStyle w:val="Hyperlink"/>
@@ -776,7 +776,7 @@
             <w:noProof/>
             <w:webHidden/>
           </w:rPr>
-          <w:instrText xml:space="preserve"> PAGEREF _Toc436405109 \h </w:instrText>
+          <w:instrText xml:space="preserve"> PAGEREF _Toc436639608 \h </w:instrText>
         </w:r>
         <w:r>
           <w:rPr>
@@ -824,7 +824,7 @@
           <w:lang w:eastAsia="fr-CA"/>
         </w:rPr>
       </w:pPr>
-      <w:hyperlink w:anchor="_Toc436405110" w:history="1">
+      <w:hyperlink w:anchor="_Toc436639609" w:history="1">
         <w:r>
           <w:rPr>
             <w:rStyle w:val="Hyperlink"/>
@@ -870,7 +870,7 @@
             <w:noProof/>
             <w:webHidden/>
           </w:rPr>
-          <w:instrText xml:space="preserve"> PAGEREF _Toc436405110 \h </w:instrText>
+          <w:instrText xml:space="preserve"> PAGEREF _Toc436639609 \h </w:instrText>
         </w:r>
         <w:r>
           <w:rPr>
@@ -918,7 +918,7 @@
           <w:lang w:eastAsia="fr-CA"/>
         </w:rPr>
       </w:pPr>
-      <w:hyperlink w:anchor="_Toc436405111" w:history="1">
+      <w:hyperlink w:anchor="_Toc436639610" w:history="1">
         <w:r>
           <w:rPr>
             <w:rStyle w:val="Hyperlink"/>
@@ -964,7 +964,7 @@
             <w:noProof/>
             <w:webHidden/>
           </w:rPr>
-          <w:instrText xml:space="preserve"> PAGEREF _Toc436405111 \h </w:instrText>
+          <w:instrText xml:space="preserve"> PAGEREF _Toc436639610 \h </w:instrText>
         </w:r>
         <w:r>
           <w:rPr>
@@ -1012,7 +1012,7 @@
           <w:lang w:eastAsia="fr-CA"/>
         </w:rPr>
       </w:pPr>
-      <w:hyperlink w:anchor="_Toc436405112" w:history="1">
+      <w:hyperlink w:anchor="_Toc436639611" w:history="1">
         <w:r>
           <w:rPr>
             <w:rStyle w:val="Hyperlink"/>
@@ -1058,7 +1058,7 @@
             <w:noProof/>
             <w:webHidden/>
           </w:rPr>
-          <w:instrText xml:space="preserve"> PAGEREF _Toc436405112 \h </w:instrText>
+          <w:instrText xml:space="preserve"> PAGEREF _Toc436639611 \h </w:instrText>
         </w:r>
         <w:r>
           <w:rPr>
@@ -1106,7 +1106,7 @@
           <w:lang w:eastAsia="fr-CA"/>
         </w:rPr>
       </w:pPr>
-      <w:hyperlink w:anchor="_Toc436405113" w:history="1">
+      <w:hyperlink w:anchor="_Toc436639612" w:history="1">
         <w:r>
           <w:rPr>
             <w:rStyle w:val="Hyperlink"/>
@@ -1152,7 +1152,7 @@
             <w:noProof/>
             <w:webHidden/>
           </w:rPr>
-          <w:instrText xml:space="preserve"> PAGEREF _Toc436405113 \h </w:instrText>
+          <w:instrText xml:space="preserve"> PAGEREF _Toc436639612 \h </w:instrText>
         </w:r>
         <w:r>
           <w:rPr>
@@ -1199,7 +1199,7 @@
           <w:lang w:eastAsia="fr-CA"/>
         </w:rPr>
       </w:pPr>
-      <w:hyperlink w:anchor="_Toc436405114" w:history="1">
+      <w:hyperlink w:anchor="_Toc436639613" w:history="1">
         <w:r>
           <w:rPr>
             <w:rStyle w:val="Hyperlink"/>
@@ -1244,7 +1244,7 @@
             <w:noProof/>
             <w:webHidden/>
           </w:rPr>
-          <w:instrText xml:space="preserve"> PAGEREF _Toc436405114 \h </w:instrText>
+          <w:instrText xml:space="preserve"> PAGEREF _Toc436639613 \h </w:instrText>
         </w:r>
         <w:r>
           <w:rPr>
@@ -1292,7 +1292,7 @@
           <w:lang w:eastAsia="fr-CA"/>
         </w:rPr>
       </w:pPr>
-      <w:hyperlink w:anchor="_Toc436405115" w:history="1">
+      <w:hyperlink w:anchor="_Toc436639614" w:history="1">
         <w:r>
           <w:rPr>
             <w:rStyle w:val="Hyperlink"/>
@@ -1338,7 +1338,7 @@
             <w:noProof/>
             <w:webHidden/>
           </w:rPr>
-          <w:instrText xml:space="preserve"> PAGEREF _Toc436405115 \h </w:instrText>
+          <w:instrText xml:space="preserve"> PAGEREF _Toc436639614 \h </w:instrText>
         </w:r>
         <w:r>
           <w:rPr>
@@ -1385,7 +1385,7 @@
           <w:lang w:eastAsia="fr-CA"/>
         </w:rPr>
       </w:pPr>
-      <w:hyperlink w:anchor="_Toc436405116" w:history="1">
+      <w:hyperlink w:anchor="_Toc436639615" w:history="1">
         <w:r>
           <w:rPr>
             <w:rStyle w:val="Hyperlink"/>
@@ -1430,7 +1430,7 @@
             <w:noProof/>
             <w:webHidden/>
           </w:rPr>
-          <w:instrText xml:space="preserve"> PAGEREF _Toc436405116 \h </w:instrText>
+          <w:instrText xml:space="preserve"> PAGEREF _Toc436639615 \h </w:instrText>
         </w:r>
         <w:r>
           <w:rPr>
@@ -1478,7 +1478,7 @@
           <w:lang w:eastAsia="fr-CA"/>
         </w:rPr>
       </w:pPr>
-      <w:hyperlink w:anchor="_Toc436405117" w:history="1">
+      <w:hyperlink w:anchor="_Toc436639616" w:history="1">
         <w:r>
           <w:rPr>
             <w:rStyle w:val="Hyperlink"/>
@@ -1524,7 +1524,7 @@
             <w:noProof/>
             <w:webHidden/>
           </w:rPr>
-          <w:instrText xml:space="preserve"> PAGEREF _Toc436405117 \h </w:instrText>
+          <w:instrText xml:space="preserve"> PAGEREF _Toc436639616 \h </w:instrText>
         </w:r>
         <w:r>
           <w:rPr>
@@ -1571,7 +1571,7 @@
           <w:lang w:eastAsia="fr-CA"/>
         </w:rPr>
       </w:pPr>
-      <w:hyperlink w:anchor="_Toc436405118" w:history="1">
+      <w:hyperlink w:anchor="_Toc436639617" w:history="1">
         <w:r>
           <w:rPr>
             <w:rStyle w:val="Hyperlink"/>
@@ -1616,7 +1616,7 @@
             <w:noProof/>
             <w:webHidden/>
           </w:rPr>
-          <w:instrText xml:space="preserve"> PAGEREF _Toc436405118 \h </w:instrText>
+          <w:instrText xml:space="preserve"> PAGEREF _Toc436639617 \h </w:instrText>
         </w:r>
         <w:r>
           <w:rPr>
@@ -1664,7 +1664,7 @@
           <w:lang w:eastAsia="fr-CA"/>
         </w:rPr>
       </w:pPr>
-      <w:hyperlink w:anchor="_Toc436405119" w:history="1">
+      <w:hyperlink w:anchor="_Toc436639618" w:history="1">
         <w:r>
           <w:rPr>
             <w:rStyle w:val="Hyperlink"/>
@@ -1710,7 +1710,7 @@
             <w:noProof/>
             <w:webHidden/>
           </w:rPr>
-          <w:instrText xml:space="preserve"> PAGEREF _Toc436405119 \h </w:instrText>
+          <w:instrText xml:space="preserve"> PAGEREF _Toc436639618 \h </w:instrText>
         </w:r>
         <w:r>
           <w:rPr>
@@ -1758,7 +1758,7 @@
           <w:lang w:eastAsia="fr-CA"/>
         </w:rPr>
       </w:pPr>
-      <w:hyperlink w:anchor="_Toc436405120" w:history="1">
+      <w:hyperlink w:anchor="_Toc436639619" w:history="1">
         <w:r>
           <w:rPr>
             <w:rStyle w:val="Hyperlink"/>
@@ -1804,7 +1804,7 @@
             <w:noProof/>
             <w:webHidden/>
           </w:rPr>
-          <w:instrText xml:space="preserve"> PAGEREF _Toc436405120 \h </w:instrText>
+          <w:instrText xml:space="preserve"> PAGEREF _Toc436639619 \h </w:instrText>
         </w:r>
         <w:r>
           <w:rPr>
@@ -1851,7 +1851,7 @@
           <w:lang w:eastAsia="fr-CA"/>
         </w:rPr>
       </w:pPr>
-      <w:hyperlink w:anchor="_Toc436405121" w:history="1">
+      <w:hyperlink w:anchor="_Toc436639620" w:history="1">
         <w:r>
           <w:rPr>
             <w:rStyle w:val="Hyperlink"/>
@@ -1896,7 +1896,7 @@
             <w:noProof/>
             <w:webHidden/>
           </w:rPr>
-          <w:instrText xml:space="preserve"> PAGEREF _Toc436405121 \h </w:instrText>
+          <w:instrText xml:space="preserve"> PAGEREF _Toc436639620 \h </w:instrText>
         </w:r>
         <w:r>
           <w:rPr>
@@ -1943,7 +1943,7 @@
           <w:lang w:eastAsia="fr-CA"/>
         </w:rPr>
       </w:pPr>
-      <w:hyperlink w:anchor="_Toc436405122" w:history="1">
+      <w:hyperlink w:anchor="_Toc436639621" w:history="1">
         <w:r>
           <w:rPr>
             <w:rStyle w:val="Hyperlink"/>
@@ -1988,7 +1988,7 @@
             <w:noProof/>
             <w:webHidden/>
           </w:rPr>
-          <w:instrText xml:space="preserve"> PAGEREF _Toc436405122 \h </w:instrText>
+          <w:instrText xml:space="preserve"> PAGEREF _Toc436639621 \h </w:instrText>
         </w:r>
         <w:r>
           <w:rPr>
@@ -2036,7 +2036,7 @@
           <w:lang w:eastAsia="fr-CA"/>
         </w:rPr>
       </w:pPr>
-      <w:hyperlink w:anchor="_Toc436405123" w:history="1">
+      <w:hyperlink w:anchor="_Toc436639622" w:history="1">
         <w:r>
           <w:rPr>
             <w:rStyle w:val="Hyperlink"/>
@@ -2082,7 +2082,7 @@
             <w:noProof/>
             <w:webHidden/>
           </w:rPr>
-          <w:instrText xml:space="preserve"> PAGEREF _Toc436405123 \h </w:instrText>
+          <w:instrText xml:space="preserve"> PAGEREF _Toc436639622 \h </w:instrText>
         </w:r>
         <w:r>
           <w:rPr>
@@ -2130,7 +2130,7 @@
           <w:lang w:eastAsia="fr-CA"/>
         </w:rPr>
       </w:pPr>
-      <w:hyperlink w:anchor="_Toc436405124" w:history="1">
+      <w:hyperlink w:anchor="_Toc436639623" w:history="1">
         <w:r>
           <w:rPr>
             <w:rStyle w:val="Hyperlink"/>
@@ -2176,7 +2176,7 @@
             <w:noProof/>
             <w:webHidden/>
           </w:rPr>
-          <w:instrText xml:space="preserve"> PAGEREF _Toc436405124 \h </w:instrText>
+          <w:instrText xml:space="preserve"> PAGEREF _Toc436639623 \h </w:instrText>
         </w:r>
         <w:r>
           <w:rPr>
@@ -2223,7 +2223,7 @@
           <w:lang w:eastAsia="fr-CA"/>
         </w:rPr>
       </w:pPr>
-      <w:hyperlink w:anchor="_Toc436405125" w:history="1">
+      <w:hyperlink w:anchor="_Toc436639624" w:history="1">
         <w:r>
           <w:rPr>
             <w:rStyle w:val="Hyperlink"/>
@@ -2268,7 +2268,7 @@
             <w:noProof/>
             <w:webHidden/>
           </w:rPr>
-          <w:instrText xml:space="preserve"> PAGEREF _Toc436405125 \h </w:instrText>
+          <w:instrText xml:space="preserve"> PAGEREF _Toc436639624 \h </w:instrText>
         </w:r>
         <w:r>
           <w:rPr>
@@ -2316,7 +2316,7 @@
           <w:lang w:eastAsia="fr-CA"/>
         </w:rPr>
       </w:pPr>
-      <w:hyperlink w:anchor="_Toc436405126" w:history="1">
+      <w:hyperlink w:anchor="_Toc436639625" w:history="1">
         <w:r>
           <w:rPr>
             <w:rStyle w:val="Hyperlink"/>
@@ -2362,7 +2362,7 @@
             <w:noProof/>
             <w:webHidden/>
           </w:rPr>
-          <w:instrText xml:space="preserve"> PAGEREF _Toc436405126 \h </w:instrText>
+          <w:instrText xml:space="preserve"> PAGEREF _Toc436639625 \h </w:instrText>
         </w:r>
         <w:r>
           <w:rPr>
@@ -2409,7 +2409,7 @@
           <w:lang w:eastAsia="fr-CA"/>
         </w:rPr>
       </w:pPr>
-      <w:hyperlink w:anchor="_Toc436405127" w:history="1">
+      <w:hyperlink w:anchor="_Toc436639626" w:history="1">
         <w:r>
           <w:rPr>
             <w:rStyle w:val="Hyperlink"/>
@@ -2454,7 +2454,7 @@
             <w:noProof/>
             <w:webHidden/>
           </w:rPr>
-          <w:instrText xml:space="preserve"> PAGEREF _Toc436405127 \h </w:instrText>
+          <w:instrText xml:space="preserve"> PAGEREF _Toc436639626 \h </w:instrText>
         </w:r>
         <w:r>
           <w:rPr>
@@ -2502,7 +2502,7 @@
           <w:lang w:eastAsia="fr-CA"/>
         </w:rPr>
       </w:pPr>
-      <w:hyperlink w:anchor="_Toc436405128" w:history="1">
+      <w:hyperlink w:anchor="_Toc436639627" w:history="1">
         <w:r>
           <w:rPr>
             <w:rStyle w:val="Hyperlink"/>
@@ -2548,7 +2548,7 @@
             <w:noProof/>
             <w:webHidden/>
           </w:rPr>
-          <w:instrText xml:space="preserve"> PAGEREF _Toc436405128 \h </w:instrText>
+          <w:instrText xml:space="preserve"> PAGEREF _Toc436639627 \h </w:instrText>
         </w:r>
         <w:r>
           <w:rPr>
@@ -2595,7 +2595,7 @@
           <w:lang w:eastAsia="fr-CA"/>
         </w:rPr>
       </w:pPr>
-      <w:hyperlink w:anchor="_Toc436405129" w:history="1">
+      <w:hyperlink w:anchor="_Toc436639628" w:history="1">
         <w:r>
           <w:rPr>
             <w:rStyle w:val="Hyperlink"/>
@@ -2640,7 +2640,7 @@
             <w:noProof/>
             <w:webHidden/>
           </w:rPr>
-          <w:instrText xml:space="preserve"> PAGEREF _Toc436405129 \h </w:instrText>
+          <w:instrText xml:space="preserve"> PAGEREF _Toc436639628 \h </w:instrText>
         </w:r>
         <w:r>
           <w:rPr>
@@ -2688,7 +2688,7 @@
           <w:lang w:eastAsia="fr-CA"/>
         </w:rPr>
       </w:pPr>
-      <w:hyperlink w:anchor="_Toc436405130" w:history="1">
+      <w:hyperlink w:anchor="_Toc436639629" w:history="1">
         <w:r>
           <w:rPr>
             <w:rStyle w:val="Hyperlink"/>
@@ -2734,7 +2734,7 @@
             <w:noProof/>
             <w:webHidden/>
           </w:rPr>
-          <w:instrText xml:space="preserve"> PAGEREF _Toc436405130 \h </w:instrText>
+          <w:instrText xml:space="preserve"> PAGEREF _Toc436639629 \h </w:instrText>
         </w:r>
         <w:r>
           <w:rPr>
@@ -2781,7 +2781,7 @@
           <w:lang w:eastAsia="fr-CA"/>
         </w:rPr>
       </w:pPr>
-      <w:hyperlink w:anchor="_Toc436405131" w:history="1">
+      <w:hyperlink w:anchor="_Toc436639630" w:history="1">
         <w:r>
           <w:rPr>
             <w:rStyle w:val="Hyperlink"/>
@@ -2804,6 +2804,192 @@
           <w:rPr>
             <w:rStyle w:val="Hyperlink"/>
             <w:noProof/>
+          </w:rPr>
+          <w:t>Le lundi 30 novembre 2015</w:t>
+        </w:r>
+        <w:r>
+          <w:rPr>
+            <w:noProof/>
+            <w:webHidden/>
+          </w:rPr>
+          <w:tab/>
+        </w:r>
+        <w:r>
+          <w:rPr>
+            <w:noProof/>
+            <w:webHidden/>
+          </w:rPr>
+          <w:fldChar w:fldCharType="begin"/>
+        </w:r>
+        <w:r>
+          <w:rPr>
+            <w:noProof/>
+            <w:webHidden/>
+          </w:rPr>
+          <w:instrText xml:space="preserve"> PAGEREF _Toc436639630 \h </w:instrText>
+        </w:r>
+        <w:r>
+          <w:rPr>
+            <w:noProof/>
+            <w:webHidden/>
+          </w:rPr>
+        </w:r>
+        <w:r>
+          <w:rPr>
+            <w:noProof/>
+            <w:webHidden/>
+          </w:rPr>
+          <w:fldChar w:fldCharType="separate"/>
+        </w:r>
+        <w:r>
+          <w:rPr>
+            <w:noProof/>
+            <w:webHidden/>
+          </w:rPr>
+          <w:t>10</w:t>
+        </w:r>
+        <w:r>
+          <w:rPr>
+            <w:noProof/>
+            <w:webHidden/>
+          </w:rPr>
+          <w:fldChar w:fldCharType="end"/>
+        </w:r>
+      </w:hyperlink>
+    </w:p>
+    <w:p>
+      <w:pPr>
+        <w:pStyle w:val="TOC3"/>
+        <w:tabs>
+          <w:tab w:val="left" w:pos="1200"/>
+          <w:tab w:val="right" w:leader="dot" w:pos="9350"/>
+        </w:tabs>
+        <w:rPr>
+          <w:rFonts w:eastAsiaTheme="minorEastAsia" w:cstheme="minorBidi"/>
+          <w:i w:val="0"/>
+          <w:iCs w:val="0"/>
+          <w:noProof/>
+          <w:sz w:val="22"/>
+          <w:szCs w:val="22"/>
+          <w:lang w:eastAsia="fr-CA"/>
+        </w:rPr>
+      </w:pPr>
+      <w:hyperlink w:anchor="_Toc436639631" w:history="1">
+        <w:r>
+          <w:rPr>
+            <w:rStyle w:val="Hyperlink"/>
+            <w:noProof/>
+          </w:rPr>
+          <w:t>2.10.1.</w:t>
+        </w:r>
+        <w:r>
+          <w:rPr>
+            <w:rFonts w:eastAsiaTheme="minorEastAsia" w:cstheme="minorBidi"/>
+            <w:i w:val="0"/>
+            <w:iCs w:val="0"/>
+            <w:noProof/>
+            <w:sz w:val="22"/>
+            <w:szCs w:val="22"/>
+            <w:lang w:eastAsia="fr-CA"/>
+          </w:rPr>
+          <w:tab/>
+        </w:r>
+        <w:r>
+          <w:rPr>
+            <w:rStyle w:val="Hyperlink"/>
+            <w:noProof/>
+          </w:rPr>
+          <w:t>Retour sur le sprint precedent</w:t>
+        </w:r>
+        <w:r>
+          <w:rPr>
+            <w:noProof/>
+            <w:webHidden/>
+          </w:rPr>
+          <w:tab/>
+        </w:r>
+        <w:r>
+          <w:rPr>
+            <w:noProof/>
+            <w:webHidden/>
+          </w:rPr>
+          <w:fldChar w:fldCharType="begin"/>
+        </w:r>
+        <w:r>
+          <w:rPr>
+            <w:noProof/>
+            <w:webHidden/>
+          </w:rPr>
+          <w:instrText xml:space="preserve"> PAGEREF _Toc436639631 \h </w:instrText>
+        </w:r>
+        <w:r>
+          <w:rPr>
+            <w:noProof/>
+            <w:webHidden/>
+          </w:rPr>
+        </w:r>
+        <w:r>
+          <w:rPr>
+            <w:noProof/>
+            <w:webHidden/>
+          </w:rPr>
+          <w:fldChar w:fldCharType="separate"/>
+        </w:r>
+        <w:r>
+          <w:rPr>
+            <w:noProof/>
+            <w:webHidden/>
+          </w:rPr>
+          <w:t>10</w:t>
+        </w:r>
+        <w:r>
+          <w:rPr>
+            <w:noProof/>
+            <w:webHidden/>
+          </w:rPr>
+          <w:fldChar w:fldCharType="end"/>
+        </w:r>
+      </w:hyperlink>
+    </w:p>
+    <w:p>
+      <w:pPr>
+        <w:pStyle w:val="TOC2"/>
+        <w:tabs>
+          <w:tab w:val="left" w:pos="1000"/>
+          <w:tab w:val="right" w:leader="dot" w:pos="9350"/>
+        </w:tabs>
+        <w:rPr>
+          <w:rFonts w:eastAsiaTheme="minorEastAsia" w:cstheme="minorBidi"/>
+          <w:smallCaps w:val="0"/>
+          <w:noProof/>
+          <w:sz w:val="22"/>
+          <w:szCs w:val="22"/>
+          <w:lang w:eastAsia="fr-CA"/>
+        </w:rPr>
+      </w:pPr>
+      <w:hyperlink w:anchor="_Toc436639632" w:history="1">
+        <w:r>
+          <w:rPr>
+            <w:rStyle w:val="Hyperlink"/>
+            <w:noProof/>
+          </w:rPr>
+          <w:t>2.11.</w:t>
+        </w:r>
+        <w:r>
+          <w:rPr>
+            <w:rFonts w:eastAsiaTheme="minorEastAsia" w:cstheme="minorBidi"/>
+            <w:smallCaps w:val="0"/>
+            <w:noProof/>
+            <w:sz w:val="22"/>
+            <w:szCs w:val="22"/>
+            <w:lang w:eastAsia="fr-CA"/>
+          </w:rPr>
+          <w:tab/>
+        </w:r>
+        <w:r>
+          <w:rPr>
+            <w:rStyle w:val="Hyperlink"/>
+            <w:noProof/>
             <w:highlight w:val="yellow"/>
           </w:rPr>
           <w:t>Vide</w:t>
@@ -2827,7 +3013,7 @@
             <w:noProof/>
             <w:webHidden/>
           </w:rPr>
-          <w:instrText xml:space="preserve"> PAGEREF _Toc436405131 \h </w:instrText>
+          <w:instrText xml:space="preserve"> PAGEREF _Toc436639632 \h </w:instrText>
         </w:r>
         <w:r>
           <w:rPr>
@@ -2847,7 +3033,7 @@
             <w:noProof/>
             <w:webHidden/>
           </w:rPr>
-          <w:t>9</w:t>
+          <w:t>10</w:t>
         </w:r>
         <w:r>
           <w:rPr>
@@ -2876,7 +3062,7 @@
           <w:lang w:eastAsia="fr-CA"/>
         </w:rPr>
       </w:pPr>
-      <w:hyperlink w:anchor="_Toc436405132" w:history="1">
+      <w:hyperlink w:anchor="_Toc436639633" w:history="1">
         <w:r>
           <w:rPr>
             <w:rStyle w:val="Hyperlink"/>
@@ -2923,7 +3109,7 @@
             <w:noProof/>
             <w:webHidden/>
           </w:rPr>
-          <w:instrText xml:space="preserve"> PAGEREF _Toc436405132 \h </w:instrText>
+          <w:instrText xml:space="preserve"> PAGEREF _Toc436639633 \h </w:instrText>
         </w:r>
         <w:r>
           <w:rPr>
@@ -2943,7 +3129,7 @@
             <w:noProof/>
             <w:webHidden/>
           </w:rPr>
-          <w:t>10</w:t>
+          <w:t>11</w:t>
         </w:r>
         <w:r>
           <w:rPr>
@@ -2970,7 +3156,7 @@
           <w:lang w:eastAsia="fr-CA"/>
         </w:rPr>
       </w:pPr>
-      <w:hyperlink w:anchor="_Toc436405133" w:history="1">
+      <w:hyperlink w:anchor="_Toc436639634" w:history="1">
         <w:r>
           <w:rPr>
             <w:rStyle w:val="Hyperlink"/>
@@ -3015,7 +3201,7 @@
             <w:noProof/>
             <w:webHidden/>
           </w:rPr>
-          <w:instrText xml:space="preserve"> PAGEREF _Toc436405133 \h </w:instrText>
+          <w:instrText xml:space="preserve"> PAGEREF _Toc436639634 \h </w:instrText>
         </w:r>
         <w:r>
           <w:rPr>
@@ -3035,7 +3221,7 @@
             <w:noProof/>
             <w:webHidden/>
           </w:rPr>
-          <w:t>10</w:t>
+          <w:t>11</w:t>
         </w:r>
         <w:r>
           <w:rPr>
@@ -3071,7 +3257,7 @@
       <w:pPr>
         <w:pStyle w:val="Heading1"/>
       </w:pPr>
-      <w:bookmarkStart w:id="1" w:name="_Toc436405102"/>
+      <w:bookmarkStart w:id="1" w:name="_Toc436639601"/>
       <w:r>
         <w:lastRenderedPageBreak/>
         <w:t>Projet</w:t>
@@ -3082,7 +3268,7 @@
       <w:pPr>
         <w:pStyle w:val="Heading2"/>
       </w:pPr>
-      <w:bookmarkStart w:id="2" w:name="_Toc436405103"/>
+      <w:bookmarkStart w:id="2" w:name="_Toc436639602"/>
       <w:r>
         <w:t>Informations importantes</w:t>
       </w:r>
@@ -3092,7 +3278,7 @@
       <w:pPr>
         <w:pStyle w:val="Heading3"/>
       </w:pPr>
-      <w:bookmarkStart w:id="3" w:name="_Toc436405104"/>
+      <w:bookmarkStart w:id="3" w:name="_Toc436639603"/>
       <w:r>
         <w:t xml:space="preserve">Le </w:t>
       </w:r>
@@ -3126,7 +3312,7 @@
       <w:pPr>
         <w:pStyle w:val="Heading3"/>
       </w:pPr>
-      <w:bookmarkStart w:id="4" w:name="_Toc436405105"/>
+      <w:bookmarkStart w:id="4" w:name="_Toc436639604"/>
       <w:r>
         <w:t>Liens</w:t>
       </w:r>
@@ -3242,7 +3428,7 @@
       <w:pPr>
         <w:pStyle w:val="Heading3"/>
       </w:pPr>
-      <w:bookmarkStart w:id="5" w:name="_Toc436405106"/>
+      <w:bookmarkStart w:id="5" w:name="_Toc436639605"/>
       <w:r>
         <w:t>Formation</w:t>
       </w:r>
@@ -3339,7 +3525,7 @@
         <w:pStyle w:val="Heading3"/>
       </w:pPr>
       <w:bookmarkStart w:id="6" w:name="_Toc435468087"/>
-      <w:bookmarkStart w:id="7" w:name="_Toc436405107"/>
+      <w:bookmarkStart w:id="7" w:name="_Toc436639606"/>
       <w:proofErr w:type="spellStart"/>
       <w:r>
         <w:t>Git</w:t>
@@ -3392,7 +3578,7 @@
       <w:pPr>
         <w:pStyle w:val="Heading1"/>
       </w:pPr>
-      <w:bookmarkStart w:id="8" w:name="_Toc436405108"/>
+      <w:bookmarkStart w:id="8" w:name="_Toc436639607"/>
       <w:r>
         <w:lastRenderedPageBreak/>
         <w:t>Déroulement</w:t>
@@ -3403,7 +3589,7 @@
       <w:pPr>
         <w:pStyle w:val="Heading2"/>
       </w:pPr>
-      <w:bookmarkStart w:id="9" w:name="_Toc436405109"/>
+      <w:bookmarkStart w:id="9" w:name="_Toc436639608"/>
       <w:r>
         <w:t>L</w:t>
       </w:r>
@@ -3434,15 +3620,9 @@
     <w:p>
       <w:pPr>
         <w:pStyle w:val="Heading3"/>
-        <w:rPr>
-          <w:lang w:val="fr-CA"/>
-        </w:rPr>
-      </w:pPr>
-      <w:bookmarkStart w:id="10" w:name="_Toc436405110"/>
-      <w:r>
-        <w:rPr>
-          <w:lang w:val="fr-CA"/>
-        </w:rPr>
+      </w:pPr>
+      <w:bookmarkStart w:id="10" w:name="_Toc436639609"/>
+      <w:r>
         <w:t>Analyse fonctionnelle</w:t>
       </w:r>
       <w:bookmarkEnd w:id="10"/>
@@ -3587,7 +3767,7 @@
       <w:pPr>
         <w:pStyle w:val="Heading3"/>
       </w:pPr>
-      <w:bookmarkStart w:id="11" w:name="_Toc436405111"/>
+      <w:bookmarkStart w:id="11" w:name="_Toc436639610"/>
       <w:proofErr w:type="spellStart"/>
       <w:r>
         <w:t>Spécification</w:t>
@@ -3737,7 +3917,7 @@
       <w:pPr>
         <w:pStyle w:val="Heading3"/>
       </w:pPr>
-      <w:bookmarkStart w:id="12" w:name="_Toc436405112"/>
+      <w:bookmarkStart w:id="12" w:name="_Toc436639611"/>
       <w:proofErr w:type="spellStart"/>
       <w:r>
         <w:t>Équipe</w:t>
@@ -3911,7 +4091,7 @@
       <w:pPr>
         <w:pStyle w:val="Heading3"/>
       </w:pPr>
-      <w:bookmarkStart w:id="13" w:name="_Toc436405113"/>
+      <w:bookmarkStart w:id="13" w:name="_Toc436639612"/>
       <w:proofErr w:type="spellStart"/>
       <w:r>
         <w:lastRenderedPageBreak/>
@@ -3965,7 +4145,7 @@
       <w:pPr>
         <w:pStyle w:val="Heading2"/>
       </w:pPr>
-      <w:bookmarkStart w:id="14" w:name="_Toc436405114"/>
+      <w:bookmarkStart w:id="14" w:name="_Toc436639613"/>
       <w:r>
         <w:t>Le s</w:t>
       </w:r>
@@ -3990,7 +4170,7 @@
       <w:pPr>
         <w:pStyle w:val="Heading3"/>
       </w:pPr>
-      <w:bookmarkStart w:id="15" w:name="_Toc436405115"/>
+      <w:bookmarkStart w:id="15" w:name="_Toc436639614"/>
       <w:r>
         <w:t>Rencontre</w:t>
       </w:r>
@@ -4346,7 +4526,7 @@
           <w:numId w:val="1"/>
         </w:numPr>
       </w:pPr>
-      <w:bookmarkStart w:id="17" w:name="_Toc436405116"/>
+      <w:bookmarkStart w:id="17" w:name="_Toc436639615"/>
       <w:r>
         <w:lastRenderedPageBreak/>
         <w:t>L</w:t>
@@ -4369,17 +4549,8 @@
     <w:p>
       <w:pPr>
         <w:pStyle w:val="Heading3"/>
-        <w:numPr>
-          <w:ilvl w:val="2"/>
-          <w:numId w:val="1"/>
-        </w:numPr>
-        <w:tabs>
-          <w:tab w:val="clear" w:pos="1985"/>
-          <w:tab w:val="num" w:pos="1418"/>
-        </w:tabs>
-        <w:ind w:left="1418"/>
-      </w:pPr>
-      <w:bookmarkStart w:id="18" w:name="_Toc436405117"/>
+      </w:pPr>
+      <w:bookmarkStart w:id="18" w:name="_Toc436639616"/>
       <w:r>
         <w:t>Rencontre Sprint</w:t>
       </w:r>
@@ -4545,7 +4716,7 @@
       <w:pPr>
         <w:pStyle w:val="Heading2"/>
       </w:pPr>
-      <w:bookmarkStart w:id="19" w:name="_Toc436405118"/>
+      <w:bookmarkStart w:id="19" w:name="_Toc436639617"/>
       <w:r>
         <w:t>Le m</w:t>
       </w:r>
@@ -4561,7 +4732,7 @@
       <w:pPr>
         <w:pStyle w:val="Heading3"/>
       </w:pPr>
-      <w:bookmarkStart w:id="20" w:name="_Toc436405119"/>
+      <w:bookmarkStart w:id="20" w:name="_Toc436639618"/>
       <w:r>
         <w:t xml:space="preserve">Mêlée </w:t>
       </w:r>
@@ -4842,7 +5013,7 @@
       <w:pPr>
         <w:pStyle w:val="Heading3"/>
       </w:pPr>
-      <w:bookmarkStart w:id="21" w:name="_Toc436405120"/>
+      <w:bookmarkStart w:id="21" w:name="_Toc436639619"/>
       <w:proofErr w:type="spellStart"/>
       <w:r>
         <w:t>Autres</w:t>
@@ -4865,7 +5036,7 @@
       <w:pPr>
         <w:pStyle w:val="Heading2"/>
       </w:pPr>
-      <w:bookmarkStart w:id="22" w:name="_Toc436405121"/>
+      <w:bookmarkStart w:id="22" w:name="_Toc436639620"/>
       <w:r>
         <w:lastRenderedPageBreak/>
         <w:t>Le jeudi 19 novembre 2015</w:t>
@@ -5192,7 +5363,7 @@
       <w:pPr>
         <w:pStyle w:val="Heading2"/>
       </w:pPr>
-      <w:bookmarkStart w:id="23" w:name="_Toc436405122"/>
+      <w:bookmarkStart w:id="23" w:name="_Toc436639621"/>
       <w:r>
         <w:lastRenderedPageBreak/>
         <w:t>Le vendredi 20 novembre 2015</w:t>
@@ -5206,7 +5377,7 @@
       <w:pPr>
         <w:pStyle w:val="Heading3"/>
       </w:pPr>
-      <w:bookmarkStart w:id="24" w:name="_Toc436405123"/>
+      <w:bookmarkStart w:id="24" w:name="_Toc436639622"/>
       <w:proofErr w:type="spellStart"/>
       <w:r>
         <w:t>R</w:t>
@@ -5270,35 +5441,20 @@
     <w:p>
       <w:pPr>
         <w:pStyle w:val="Heading3"/>
-        <w:rPr>
-          <w:lang w:val="fr-CA"/>
-        </w:rPr>
-      </w:pPr>
-      <w:bookmarkStart w:id="25" w:name="_Toc436405124"/>
-      <w:r>
-        <w:rPr>
-          <w:lang w:val="fr-CA"/>
-        </w:rPr>
+      </w:pPr>
+      <w:bookmarkStart w:id="25" w:name="_Toc436639623"/>
+      <w:r>
         <w:t xml:space="preserve">Activités dans </w:t>
       </w:r>
       <w:proofErr w:type="spellStart"/>
       <w:r>
-        <w:rPr>
-          <w:lang w:val="fr-CA"/>
-        </w:rPr>
         <w:t>Trello</w:t>
       </w:r>
       <w:proofErr w:type="spellEnd"/>
       <w:r>
-        <w:rPr>
-          <w:lang w:val="fr-CA"/>
-        </w:rPr>
         <w:t xml:space="preserve"> pour la semaine prochaine</w:t>
       </w:r>
       <w:r>
-        <w:rPr>
-          <w:lang w:val="fr-CA"/>
-        </w:rPr>
         <w:t xml:space="preserve"> (22 au 28 novembre 2015)</w:t>
       </w:r>
       <w:bookmarkEnd w:id="25"/>
@@ -5620,7 +5776,7 @@
       <w:pPr>
         <w:pStyle w:val="Heading2"/>
       </w:pPr>
-      <w:bookmarkStart w:id="26" w:name="_Toc436405125"/>
+      <w:bookmarkStart w:id="26" w:name="_Toc436639624"/>
       <w:r>
         <w:t>Le lundi 23 novembre 2015</w:t>
       </w:r>
@@ -5633,7 +5789,7 @@
       <w:pPr>
         <w:pStyle w:val="Heading3"/>
       </w:pPr>
-      <w:bookmarkStart w:id="27" w:name="_Toc436405126"/>
+      <w:bookmarkStart w:id="27" w:name="_Toc436639625"/>
       <w:r>
         <w:t>Retour sur le sprint</w:t>
       </w:r>
@@ -5911,7 +6067,7 @@
       <w:pPr>
         <w:pStyle w:val="Heading2"/>
       </w:pPr>
-      <w:bookmarkStart w:id="28" w:name="_Toc436405127"/>
+      <w:bookmarkStart w:id="28" w:name="_Toc436639626"/>
       <w:r>
         <w:t>Le jeudi 26 novembre 2015</w:t>
       </w:r>
@@ -5924,7 +6080,7 @@
       <w:pPr>
         <w:pStyle w:val="Heading3"/>
       </w:pPr>
-      <w:bookmarkStart w:id="29" w:name="_Toc436405128"/>
+      <w:bookmarkStart w:id="29" w:name="_Toc436639627"/>
       <w:r>
         <w:t xml:space="preserve">Mêlée </w:t>
       </w:r>
@@ -6186,7 +6342,7 @@
       <w:pPr>
         <w:pStyle w:val="Heading2"/>
       </w:pPr>
-      <w:bookmarkStart w:id="30" w:name="_Toc436405129"/>
+      <w:bookmarkStart w:id="30" w:name="_Toc436639628"/>
       <w:r>
         <w:lastRenderedPageBreak/>
         <w:t>Le vendredi 27 novembre 2015</w:t>
@@ -6200,7 +6356,7 @@
       <w:pPr>
         <w:pStyle w:val="Heading3"/>
       </w:pPr>
-      <w:bookmarkStart w:id="31" w:name="_Toc436405130"/>
+      <w:bookmarkStart w:id="31" w:name="_Toc436639629"/>
       <w:proofErr w:type="spellStart"/>
       <w:r>
         <w:t>Réunion</w:t>
@@ -6255,6 +6411,14 @@
     <w:p>
       <w:pPr>
         <w:pStyle w:val="ListBullet"/>
+      </w:pPr>
+      <w:r>
+        <w:t>Sécurité: plus au niveau des tests.</w:t>
+      </w:r>
+    </w:p>
+    <w:p>
+      <w:pPr>
+        <w:pStyle w:val="ListBullet"/>
         <w:rPr>
           <w:lang w:val="en-US"/>
         </w:rPr>
@@ -6291,13 +6455,7 @@
         <w:rPr>
           <w:lang w:val="fr-CA"/>
         </w:rPr>
-        <w:t>P</w:t>
-      </w:r>
-      <w:r>
-        <w:rPr>
-          <w:lang w:val="fr-CA"/>
-        </w:rPr>
-        <w:t>lacer un point sur la carte avec l’adresse</w:t>
+        <w:t>Placer un point sur la carte avec l’adresse</w:t>
       </w:r>
     </w:p>
     <w:p>
@@ -6356,13 +6514,7 @@
         <w:rPr>
           <w:lang w:val="fr-CA"/>
         </w:rPr>
-        <w:t xml:space="preserve">onnexion internet </w:t>
-      </w:r>
-      <w:r>
-        <w:rPr>
-          <w:lang w:val="fr-CA"/>
-        </w:rPr>
-        <w:t>+ communic</w:t>
+        <w:t>onnexion internet + communic</w:t>
       </w:r>
       <w:r>
         <w:rPr>
@@ -6613,16 +6765,313 @@
     </w:p>
     <w:p>
       <w:pPr>
+        <w:suppressAutoHyphens w:val="0"/>
+        <w:spacing w:before="0" w:after="160" w:line="259" w:lineRule="auto"/>
+        <w:rPr>
+          <w:rFonts w:cs="Times New Roman"/>
+          <w:b/>
+          <w:sz w:val="24"/>
+          <w:highlight w:val="yellow"/>
+          <w:lang w:eastAsia="fr-CA"/>
+        </w:rPr>
+      </w:pPr>
+      <w:r>
+        <w:rPr>
+          <w:highlight w:val="yellow"/>
+        </w:rPr>
+        <w:br w:type="page"/>
+      </w:r>
+    </w:p>
+    <w:p>
+      <w:pPr>
         <w:pStyle w:val="Heading2"/>
       </w:pPr>
-      <w:bookmarkStart w:id="32" w:name="_Toc436405131"/>
+      <w:bookmarkStart w:id="32" w:name="_Toc436639630"/>
+      <w:r>
+        <w:lastRenderedPageBreak/>
+        <w:t>Le lundi 30 novembre 2015</w:t>
+      </w:r>
+      <w:bookmarkEnd w:id="32"/>
+      <w:r>
+        <w:t xml:space="preserve"> </w:t>
+      </w:r>
+    </w:p>
+    <w:p>
+      <w:pPr>
+        <w:pStyle w:val="Heading3"/>
+      </w:pPr>
+      <w:bookmarkStart w:id="33" w:name="_Toc436639631"/>
+      <w:r>
+        <w:t>Retour sur le sprint precedent</w:t>
+      </w:r>
+      <w:bookmarkEnd w:id="33"/>
+    </w:p>
+    <w:p>
+      <w:pPr>
+        <w:pStyle w:val="ListBullet"/>
+        <w:rPr>
+          <w:lang w:val="en-US"/>
+        </w:rPr>
+      </w:pPr>
+      <w:r>
+        <w:rPr>
+          <w:lang w:val="en-US"/>
+        </w:rPr>
+        <w:t>René:</w:t>
+      </w:r>
+    </w:p>
+    <w:p>
+      <w:pPr>
+        <w:pStyle w:val="ListBullet2"/>
+      </w:pPr>
+      <w:r>
+        <w:t>Réalisé: Diagramme de bd</w:t>
+      </w:r>
+    </w:p>
+    <w:p>
+      <w:pPr>
+        <w:pStyle w:val="ListBullet2"/>
+        <w:rPr>
+          <w:lang w:val="fr-CA"/>
+        </w:rPr>
+      </w:pPr>
+      <w:r>
+        <w:rPr>
+          <w:lang w:val="fr-CA"/>
+        </w:rPr>
+        <w:t>Obstacle: Interface de BD, problème les requ</w:t>
+      </w:r>
+      <w:r>
+        <w:rPr>
+          <w:lang w:val="fr-CA"/>
+        </w:rPr>
+        <w:t>êtes</w:t>
+      </w:r>
+    </w:p>
+    <w:p>
+      <w:pPr>
+        <w:pStyle w:val="ListBullet2"/>
+        <w:rPr>
+          <w:lang w:val="fr-CA"/>
+        </w:rPr>
+      </w:pPr>
+      <w:r>
+        <w:rPr>
+          <w:lang w:val="fr-CA"/>
+        </w:rPr>
+        <w:t>Aujourd’hui : Requête avec les interfaces visuels (équipe de conception visuelle)</w:t>
+      </w:r>
+    </w:p>
+    <w:p>
+      <w:pPr>
+        <w:pStyle w:val="ListBullet"/>
+      </w:pPr>
+      <w:r>
+        <w:t>Yong Shun :</w:t>
+      </w:r>
+    </w:p>
+    <w:p>
+      <w:pPr>
+        <w:pStyle w:val="ListBullet2"/>
+        <w:rPr>
+          <w:lang w:val="fr-CA"/>
+        </w:rPr>
+      </w:pPr>
+      <w:r>
+        <w:rPr>
+          <w:lang w:val="fr-CA"/>
+        </w:rPr>
+        <w:t>Réalisé: pas de chose concrète, lecture de la documentation Json</w:t>
+      </w:r>
+    </w:p>
+    <w:p>
+      <w:pPr>
+        <w:pStyle w:val="ListBullet2"/>
+        <w:rPr>
+          <w:lang w:val="fr-CA"/>
+        </w:rPr>
+      </w:pPr>
+      <w:r>
+        <w:rPr>
+          <w:lang w:val="fr-CA"/>
+        </w:rPr>
+        <w:t>Obstacle : pas vraiment</w:t>
+      </w:r>
+    </w:p>
+    <w:p>
+      <w:pPr>
+        <w:pStyle w:val="ListBullet"/>
+      </w:pPr>
+      <w:r>
+        <w:t>Carl :</w:t>
+      </w:r>
+    </w:p>
+    <w:p>
+      <w:pPr>
+        <w:pStyle w:val="ListBullet2"/>
+        <w:rPr>
+          <w:lang w:val="fr-CA"/>
+        </w:rPr>
+      </w:pPr>
+      <w:r>
+        <w:rPr>
+          <w:lang w:val="fr-CA"/>
+        </w:rPr>
+        <w:t>Réalisé: rien de productif durant la fin de semaine.</w:t>
+      </w:r>
+      <w:r>
+        <w:rPr>
+          <w:lang w:val="fr-CA"/>
+        </w:rPr>
+        <w:t xml:space="preserve"> Faire le tutoriel sur les login – authentification des utilisateurs.</w:t>
+      </w:r>
+    </w:p>
+    <w:p>
+      <w:pPr>
+        <w:pStyle w:val="ListBullet2"/>
+        <w:rPr>
+          <w:lang w:val="fr-CA"/>
+        </w:rPr>
+      </w:pPr>
+      <w:r>
+        <w:rPr>
+          <w:lang w:val="fr-CA"/>
+        </w:rPr>
+        <w:t>Aujourd’hui : Continuer à développer.</w:t>
+      </w:r>
+    </w:p>
+    <w:p>
+      <w:pPr>
+        <w:pStyle w:val="ListBullet2"/>
+        <w:rPr>
+          <w:lang w:val="fr-CA"/>
+        </w:rPr>
+      </w:pPr>
+      <w:r>
+        <w:rPr>
+          <w:lang w:val="fr-CA"/>
+        </w:rPr>
+        <w:t>Obstacle : Non.</w:t>
+      </w:r>
+    </w:p>
+    <w:p>
+      <w:pPr>
+        <w:pStyle w:val="ListBullet"/>
+      </w:pPr>
+      <w:r>
+        <w:t>Philippe :</w:t>
+      </w:r>
+    </w:p>
+    <w:p>
+      <w:pPr>
+        <w:pStyle w:val="ListBullet2"/>
+        <w:rPr>
+          <w:lang w:val="fr-CA"/>
+        </w:rPr>
+      </w:pPr>
+      <w:r>
+        <w:rPr>
+          <w:lang w:val="fr-CA"/>
+        </w:rPr>
+        <w:t>Réalisé: Travailler sur le serveur Web, authentification (token sur Android)</w:t>
+      </w:r>
+    </w:p>
+    <w:p>
+      <w:pPr>
+        <w:pStyle w:val="ListBullet2"/>
+        <w:rPr>
+          <w:lang w:val="fr-CA"/>
+        </w:rPr>
+      </w:pPr>
+      <w:r>
+        <w:rPr>
+          <w:lang w:val="fr-CA"/>
+        </w:rPr>
+        <w:t>Obstacle :</w:t>
+      </w:r>
+      <w:r>
+        <w:rPr>
+          <w:lang w:val="fr-CA"/>
+        </w:rPr>
+        <w:t xml:space="preserve"> Apprendre le firmware; Laravel.</w:t>
+      </w:r>
+    </w:p>
+    <w:p>
+      <w:pPr>
+        <w:pStyle w:val="ListBullet"/>
+      </w:pPr>
+      <w:r>
+        <w:t>Éric :</w:t>
+      </w:r>
+    </w:p>
+    <w:p>
+      <w:pPr>
+        <w:pStyle w:val="ListBullet2"/>
+        <w:rPr>
+          <w:lang w:val="fr-CA"/>
+        </w:rPr>
+      </w:pPr>
+      <w:r>
+        <w:rPr>
+          <w:lang w:val="fr-CA"/>
+        </w:rPr>
+        <w:t>Réalisé: fini et mis sur Github</w:t>
+      </w:r>
+      <w:r>
+        <w:rPr>
+          <w:lang w:val="fr-CA"/>
+        </w:rPr>
+        <w:t xml:space="preserve"> le vidéo de 10 secondes.</w:t>
+      </w:r>
+    </w:p>
+    <w:p>
+      <w:pPr>
+        <w:pStyle w:val="ListBullet2"/>
+        <w:rPr>
+          <w:lang w:val="fr-CA"/>
+        </w:rPr>
+      </w:pPr>
+      <w:r>
+        <w:rPr>
+          <w:lang w:val="fr-CA"/>
+        </w:rPr>
+        <w:t>Obstacle : Portrait ou format paysage? (sur une tablette plus format paysage, sur une téléphone format portrait)</w:t>
+      </w:r>
+    </w:p>
+    <w:p>
+      <w:pPr>
+        <w:pStyle w:val="ListBullet"/>
+      </w:pPr>
+      <w:r>
+        <w:t>Joël :</w:t>
+      </w:r>
+    </w:p>
+    <w:p>
+      <w:pPr>
+        <w:pStyle w:val="ListBullet2"/>
+        <w:rPr>
+          <w:lang w:val="fr-CA"/>
+        </w:rPr>
+      </w:pPr>
+      <w:r>
+        <w:rPr>
+          <w:lang w:val="fr-CA"/>
+        </w:rPr>
+        <w:t>Il présente les activités pour le sprint de cette semaine pour chaque personne.</w:t>
+      </w:r>
+    </w:p>
+    <w:p>
+      <w:pPr>
+        <w:pStyle w:val="Heading2"/>
+      </w:pPr>
+      <w:bookmarkStart w:id="34" w:name="_Toc436639632"/>
       <w:r>
         <w:rPr>
           <w:highlight w:val="yellow"/>
         </w:rPr>
         <w:t>Vide</w:t>
       </w:r>
-      <w:bookmarkEnd w:id="32"/>
+      <w:bookmarkEnd w:id="34"/>
     </w:p>
     <w:p>
       <w:pPr>
@@ -6646,22 +7095,22 @@
       <w:pPr>
         <w:pStyle w:val="Heading1"/>
       </w:pPr>
-      <w:bookmarkStart w:id="33" w:name="_Toc436405132"/>
+      <w:bookmarkStart w:id="35" w:name="_Toc436639633"/>
       <w:r>
         <w:lastRenderedPageBreak/>
         <w:t>Autres</w:t>
       </w:r>
-      <w:bookmarkEnd w:id="33"/>
+      <w:bookmarkEnd w:id="35"/>
     </w:p>
     <w:p>
       <w:pPr>
         <w:pStyle w:val="Heading2"/>
       </w:pPr>
-      <w:bookmarkStart w:id="34" w:name="_Toc436405133"/>
+      <w:bookmarkStart w:id="36" w:name="_Toc436639634"/>
       <w:r>
         <w:t>Fonctionnalités optionnelles</w:t>
       </w:r>
-      <w:bookmarkEnd w:id="34"/>
+      <w:bookmarkEnd w:id="36"/>
     </w:p>
     <w:p>
       <w:pPr>
@@ -6980,7 +7429,7 @@
   <w:abstractNum w:abstractNumId="5" w15:restartNumberingAfterBreak="0">
     <w:nsid w:val="56611A77"/>
     <w:multiLevelType w:val="multilevel"/>
-    <w:tmpl w:val="E1AC0D50"/>
+    <w:tmpl w:val="EB3ABD50"/>
     <w:lvl w:ilvl="0">
       <w:start w:val="1"/>
       <w:numFmt w:val="decimal"/>
@@ -7782,7 +8231,7 @@
     <w:autoRedefine/>
     <w:uiPriority w:val="9"/>
     <w:qFormat/>
-    <w:rsid w:val="00A15CCB"/>
+    <w:rsid w:val="00C83E65"/>
     <w:pPr>
       <w:keepNext/>
       <w:numPr>
@@ -7791,7 +8240,7 @@
       </w:numPr>
       <w:tabs>
         <w:tab w:val="clear" w:pos="1985"/>
-        <w:tab w:val="num" w:pos="1418"/>
+        <w:tab w:val="num" w:pos="1701"/>
       </w:tabs>
       <w:suppressAutoHyphens w:val="0"/>
       <w:spacing w:before="120" w:after="60"/>
@@ -7952,7 +8401,7 @@
     <w:basedOn w:val="DefaultParagraphFont"/>
     <w:link w:val="Heading3"/>
     <w:uiPriority w:val="9"/>
-    <w:rsid w:val="00A15CCB"/>
+    <w:rsid w:val="00C83E65"/>
     <w:rPr>
       <w:rFonts w:ascii="Arial" w:hAnsi="Arial" w:cs="Times New Roman"/>
       <w:b/>
@@ -8592,7 +9041,7 @@
 </file>
 
 <file path=customXml/itemProps1.xml><?xml version="1.0" encoding="utf-8"?>
-<ds:datastoreItem xmlns:ds="http://schemas.openxmlformats.org/officeDocument/2006/customXml" ds:itemID="{7541020D-3EA8-4A7D-B10A-0C9995F8524B}">
+<ds:datastoreItem xmlns:ds="http://schemas.openxmlformats.org/officeDocument/2006/customXml" ds:itemID="{276F7C10-93EA-43C0-9E23-1FC115E875AF}">
   <ds:schemaRefs>
     <ds:schemaRef ds:uri="http://schemas.openxmlformats.org/officeDocument/2006/bibliography"/>
   </ds:schemaRefs>

</xml_diff>

<commit_message>
Mise à jour du fichier Notes
La dernière rencontre de jeudi
</commit_message>
<xml_diff>
--- a/Documentation/Scrum/Notes.docx
+++ b/Documentation/Scrum/Notes.docx
@@ -35,7 +35,7 @@
           <w:noProof/>
           <w:highlight w:val="yellow"/>
         </w:rPr>
-        <w:t>lundi, 30 novembre 2015, 09:37</w:t>
+        <w:t>jeudi, 3 décembre 2015, 21:19</w:t>
       </w:r>
       <w:r>
         <w:rPr>
@@ -73,7 +73,7 @@
       <w:r>
         <w:fldChar w:fldCharType="separate"/>
       </w:r>
-      <w:hyperlink w:anchor="_Toc436639601" w:history="1">
+      <w:hyperlink w:anchor="_Toc436940953" w:history="1">
         <w:r>
           <w:rPr>
             <w:rStyle w:val="Hyperlink"/>
@@ -120,7 +120,7 @@
             <w:noProof/>
             <w:webHidden/>
           </w:rPr>
-          <w:instrText xml:space="preserve"> PAGEREF _Toc436639601 \h </w:instrText>
+          <w:instrText xml:space="preserve"> PAGEREF _Toc436940953 \h </w:instrText>
         </w:r>
         <w:r>
           <w:rPr>
@@ -167,7 +167,7 @@
           <w:lang w:eastAsia="fr-CA"/>
         </w:rPr>
       </w:pPr>
-      <w:hyperlink w:anchor="_Toc436639602" w:history="1">
+      <w:hyperlink w:anchor="_Toc436940954" w:history="1">
         <w:r>
           <w:rPr>
             <w:rStyle w:val="Hyperlink"/>
@@ -212,7 +212,7 @@
             <w:noProof/>
             <w:webHidden/>
           </w:rPr>
-          <w:instrText xml:space="preserve"> PAGEREF _Toc436639602 \h </w:instrText>
+          <w:instrText xml:space="preserve"> PAGEREF _Toc436940954 \h </w:instrText>
         </w:r>
         <w:r>
           <w:rPr>
@@ -260,7 +260,7 @@
           <w:lang w:eastAsia="fr-CA"/>
         </w:rPr>
       </w:pPr>
-      <w:hyperlink w:anchor="_Toc436639603" w:history="1">
+      <w:hyperlink w:anchor="_Toc436940955" w:history="1">
         <w:r>
           <w:rPr>
             <w:rStyle w:val="Hyperlink"/>
@@ -306,7 +306,7 @@
             <w:noProof/>
             <w:webHidden/>
           </w:rPr>
-          <w:instrText xml:space="preserve"> PAGEREF _Toc436639603 \h </w:instrText>
+          <w:instrText xml:space="preserve"> PAGEREF _Toc436940955 \h </w:instrText>
         </w:r>
         <w:r>
           <w:rPr>
@@ -354,7 +354,7 @@
           <w:lang w:eastAsia="fr-CA"/>
         </w:rPr>
       </w:pPr>
-      <w:hyperlink w:anchor="_Toc436639604" w:history="1">
+      <w:hyperlink w:anchor="_Toc436940956" w:history="1">
         <w:r>
           <w:rPr>
             <w:rStyle w:val="Hyperlink"/>
@@ -400,7 +400,7 @@
             <w:noProof/>
             <w:webHidden/>
           </w:rPr>
-          <w:instrText xml:space="preserve"> PAGEREF _Toc436639604 \h </w:instrText>
+          <w:instrText xml:space="preserve"> PAGEREF _Toc436940956 \h </w:instrText>
         </w:r>
         <w:r>
           <w:rPr>
@@ -448,7 +448,7 @@
           <w:lang w:eastAsia="fr-CA"/>
         </w:rPr>
       </w:pPr>
-      <w:hyperlink w:anchor="_Toc436639605" w:history="1">
+      <w:hyperlink w:anchor="_Toc436940957" w:history="1">
         <w:r>
           <w:rPr>
             <w:rStyle w:val="Hyperlink"/>
@@ -494,7 +494,7 @@
             <w:noProof/>
             <w:webHidden/>
           </w:rPr>
-          <w:instrText xml:space="preserve"> PAGEREF _Toc436639605 \h </w:instrText>
+          <w:instrText xml:space="preserve"> PAGEREF _Toc436940957 \h </w:instrText>
         </w:r>
         <w:r>
           <w:rPr>
@@ -542,7 +542,7 @@
           <w:lang w:eastAsia="fr-CA"/>
         </w:rPr>
       </w:pPr>
-      <w:hyperlink w:anchor="_Toc436639606" w:history="1">
+      <w:hyperlink w:anchor="_Toc436940958" w:history="1">
         <w:r>
           <w:rPr>
             <w:rStyle w:val="Hyperlink"/>
@@ -588,7 +588,7 @@
             <w:noProof/>
             <w:webHidden/>
           </w:rPr>
-          <w:instrText xml:space="preserve"> PAGEREF _Toc436639606 \h </w:instrText>
+          <w:instrText xml:space="preserve"> PAGEREF _Toc436940958 \h </w:instrText>
         </w:r>
         <w:r>
           <w:rPr>
@@ -637,7 +637,7 @@
           <w:lang w:eastAsia="fr-CA"/>
         </w:rPr>
       </w:pPr>
-      <w:hyperlink w:anchor="_Toc436639607" w:history="1">
+      <w:hyperlink w:anchor="_Toc436940959" w:history="1">
         <w:r>
           <w:rPr>
             <w:rStyle w:val="Hyperlink"/>
@@ -684,7 +684,7 @@
             <w:noProof/>
             <w:webHidden/>
           </w:rPr>
-          <w:instrText xml:space="preserve"> PAGEREF _Toc436639607 \h </w:instrText>
+          <w:instrText xml:space="preserve"> PAGEREF _Toc436940959 \h </w:instrText>
         </w:r>
         <w:r>
           <w:rPr>
@@ -731,7 +731,7 @@
           <w:lang w:eastAsia="fr-CA"/>
         </w:rPr>
       </w:pPr>
-      <w:hyperlink w:anchor="_Toc436639608" w:history="1">
+      <w:hyperlink w:anchor="_Toc436940960" w:history="1">
         <w:r>
           <w:rPr>
             <w:rStyle w:val="Hyperlink"/>
@@ -776,7 +776,7 @@
             <w:noProof/>
             <w:webHidden/>
           </w:rPr>
-          <w:instrText xml:space="preserve"> PAGEREF _Toc436639608 \h </w:instrText>
+          <w:instrText xml:space="preserve"> PAGEREF _Toc436940960 \h </w:instrText>
         </w:r>
         <w:r>
           <w:rPr>
@@ -824,7 +824,7 @@
           <w:lang w:eastAsia="fr-CA"/>
         </w:rPr>
       </w:pPr>
-      <w:hyperlink w:anchor="_Toc436639609" w:history="1">
+      <w:hyperlink w:anchor="_Toc436940961" w:history="1">
         <w:r>
           <w:rPr>
             <w:rStyle w:val="Hyperlink"/>
@@ -870,7 +870,7 @@
             <w:noProof/>
             <w:webHidden/>
           </w:rPr>
-          <w:instrText xml:space="preserve"> PAGEREF _Toc436639609 \h </w:instrText>
+          <w:instrText xml:space="preserve"> PAGEREF _Toc436940961 \h </w:instrText>
         </w:r>
         <w:r>
           <w:rPr>
@@ -918,7 +918,7 @@
           <w:lang w:eastAsia="fr-CA"/>
         </w:rPr>
       </w:pPr>
-      <w:hyperlink w:anchor="_Toc436639610" w:history="1">
+      <w:hyperlink w:anchor="_Toc436940962" w:history="1">
         <w:r>
           <w:rPr>
             <w:rStyle w:val="Hyperlink"/>
@@ -964,7 +964,7 @@
             <w:noProof/>
             <w:webHidden/>
           </w:rPr>
-          <w:instrText xml:space="preserve"> PAGEREF _Toc436639610 \h </w:instrText>
+          <w:instrText xml:space="preserve"> PAGEREF _Toc436940962 \h </w:instrText>
         </w:r>
         <w:r>
           <w:rPr>
@@ -1012,7 +1012,7 @@
           <w:lang w:eastAsia="fr-CA"/>
         </w:rPr>
       </w:pPr>
-      <w:hyperlink w:anchor="_Toc436639611" w:history="1">
+      <w:hyperlink w:anchor="_Toc436940963" w:history="1">
         <w:r>
           <w:rPr>
             <w:rStyle w:val="Hyperlink"/>
@@ -1058,7 +1058,7 @@
             <w:noProof/>
             <w:webHidden/>
           </w:rPr>
-          <w:instrText xml:space="preserve"> PAGEREF _Toc436639611 \h </w:instrText>
+          <w:instrText xml:space="preserve"> PAGEREF _Toc436940963 \h </w:instrText>
         </w:r>
         <w:r>
           <w:rPr>
@@ -1106,7 +1106,7 @@
           <w:lang w:eastAsia="fr-CA"/>
         </w:rPr>
       </w:pPr>
-      <w:hyperlink w:anchor="_Toc436639612" w:history="1">
+      <w:hyperlink w:anchor="_Toc436940964" w:history="1">
         <w:r>
           <w:rPr>
             <w:rStyle w:val="Hyperlink"/>
@@ -1152,7 +1152,7 @@
             <w:noProof/>
             <w:webHidden/>
           </w:rPr>
-          <w:instrText xml:space="preserve"> PAGEREF _Toc436639612 \h </w:instrText>
+          <w:instrText xml:space="preserve"> PAGEREF _Toc436940964 \h </w:instrText>
         </w:r>
         <w:r>
           <w:rPr>
@@ -1199,7 +1199,7 @@
           <w:lang w:eastAsia="fr-CA"/>
         </w:rPr>
       </w:pPr>
-      <w:hyperlink w:anchor="_Toc436639613" w:history="1">
+      <w:hyperlink w:anchor="_Toc436940965" w:history="1">
         <w:r>
           <w:rPr>
             <w:rStyle w:val="Hyperlink"/>
@@ -1244,7 +1244,7 @@
             <w:noProof/>
             <w:webHidden/>
           </w:rPr>
-          <w:instrText xml:space="preserve"> PAGEREF _Toc436639613 \h </w:instrText>
+          <w:instrText xml:space="preserve"> PAGEREF _Toc436940965 \h </w:instrText>
         </w:r>
         <w:r>
           <w:rPr>
@@ -1292,7 +1292,7 @@
           <w:lang w:eastAsia="fr-CA"/>
         </w:rPr>
       </w:pPr>
-      <w:hyperlink w:anchor="_Toc436639614" w:history="1">
+      <w:hyperlink w:anchor="_Toc436940966" w:history="1">
         <w:r>
           <w:rPr>
             <w:rStyle w:val="Hyperlink"/>
@@ -1338,7 +1338,7 @@
             <w:noProof/>
             <w:webHidden/>
           </w:rPr>
-          <w:instrText xml:space="preserve"> PAGEREF _Toc436639614 \h </w:instrText>
+          <w:instrText xml:space="preserve"> PAGEREF _Toc436940966 \h </w:instrText>
         </w:r>
         <w:r>
           <w:rPr>
@@ -1385,7 +1385,7 @@
           <w:lang w:eastAsia="fr-CA"/>
         </w:rPr>
       </w:pPr>
-      <w:hyperlink w:anchor="_Toc436639615" w:history="1">
+      <w:hyperlink w:anchor="_Toc436940967" w:history="1">
         <w:r>
           <w:rPr>
             <w:rStyle w:val="Hyperlink"/>
@@ -1430,7 +1430,7 @@
             <w:noProof/>
             <w:webHidden/>
           </w:rPr>
-          <w:instrText xml:space="preserve"> PAGEREF _Toc436639615 \h </w:instrText>
+          <w:instrText xml:space="preserve"> PAGEREF _Toc436940967 \h </w:instrText>
         </w:r>
         <w:r>
           <w:rPr>
@@ -1478,7 +1478,7 @@
           <w:lang w:eastAsia="fr-CA"/>
         </w:rPr>
       </w:pPr>
-      <w:hyperlink w:anchor="_Toc436639616" w:history="1">
+      <w:hyperlink w:anchor="_Toc436940968" w:history="1">
         <w:r>
           <w:rPr>
             <w:rStyle w:val="Hyperlink"/>
@@ -1524,7 +1524,7 @@
             <w:noProof/>
             <w:webHidden/>
           </w:rPr>
-          <w:instrText xml:space="preserve"> PAGEREF _Toc436639616 \h </w:instrText>
+          <w:instrText xml:space="preserve"> PAGEREF _Toc436940968 \h </w:instrText>
         </w:r>
         <w:r>
           <w:rPr>
@@ -1571,7 +1571,7 @@
           <w:lang w:eastAsia="fr-CA"/>
         </w:rPr>
       </w:pPr>
-      <w:hyperlink w:anchor="_Toc436639617" w:history="1">
+      <w:hyperlink w:anchor="_Toc436940969" w:history="1">
         <w:r>
           <w:rPr>
             <w:rStyle w:val="Hyperlink"/>
@@ -1616,7 +1616,7 @@
             <w:noProof/>
             <w:webHidden/>
           </w:rPr>
-          <w:instrText xml:space="preserve"> PAGEREF _Toc436639617 \h </w:instrText>
+          <w:instrText xml:space="preserve"> PAGEREF _Toc436940969 \h </w:instrText>
         </w:r>
         <w:r>
           <w:rPr>
@@ -1664,7 +1664,7 @@
           <w:lang w:eastAsia="fr-CA"/>
         </w:rPr>
       </w:pPr>
-      <w:hyperlink w:anchor="_Toc436639618" w:history="1">
+      <w:hyperlink w:anchor="_Toc436940970" w:history="1">
         <w:r>
           <w:rPr>
             <w:rStyle w:val="Hyperlink"/>
@@ -1710,7 +1710,7 @@
             <w:noProof/>
             <w:webHidden/>
           </w:rPr>
-          <w:instrText xml:space="preserve"> PAGEREF _Toc436639618 \h </w:instrText>
+          <w:instrText xml:space="preserve"> PAGEREF _Toc436940970 \h </w:instrText>
         </w:r>
         <w:r>
           <w:rPr>
@@ -1758,7 +1758,7 @@
           <w:lang w:eastAsia="fr-CA"/>
         </w:rPr>
       </w:pPr>
-      <w:hyperlink w:anchor="_Toc436639619" w:history="1">
+      <w:hyperlink w:anchor="_Toc436940971" w:history="1">
         <w:r>
           <w:rPr>
             <w:rStyle w:val="Hyperlink"/>
@@ -1804,7 +1804,7 @@
             <w:noProof/>
             <w:webHidden/>
           </w:rPr>
-          <w:instrText xml:space="preserve"> PAGEREF _Toc436639619 \h </w:instrText>
+          <w:instrText xml:space="preserve"> PAGEREF _Toc436940971 \h </w:instrText>
         </w:r>
         <w:r>
           <w:rPr>
@@ -1851,7 +1851,7 @@
           <w:lang w:eastAsia="fr-CA"/>
         </w:rPr>
       </w:pPr>
-      <w:hyperlink w:anchor="_Toc436639620" w:history="1">
+      <w:hyperlink w:anchor="_Toc436940972" w:history="1">
         <w:r>
           <w:rPr>
             <w:rStyle w:val="Hyperlink"/>
@@ -1896,7 +1896,7 @@
             <w:noProof/>
             <w:webHidden/>
           </w:rPr>
-          <w:instrText xml:space="preserve"> PAGEREF _Toc436639620 \h </w:instrText>
+          <w:instrText xml:space="preserve"> PAGEREF _Toc436940972 \h </w:instrText>
         </w:r>
         <w:r>
           <w:rPr>
@@ -1943,7 +1943,7 @@
           <w:lang w:eastAsia="fr-CA"/>
         </w:rPr>
       </w:pPr>
-      <w:hyperlink w:anchor="_Toc436639621" w:history="1">
+      <w:hyperlink w:anchor="_Toc436940973" w:history="1">
         <w:r>
           <w:rPr>
             <w:rStyle w:val="Hyperlink"/>
@@ -1988,7 +1988,7 @@
             <w:noProof/>
             <w:webHidden/>
           </w:rPr>
-          <w:instrText xml:space="preserve"> PAGEREF _Toc436639621 \h </w:instrText>
+          <w:instrText xml:space="preserve"> PAGEREF _Toc436940973 \h </w:instrText>
         </w:r>
         <w:r>
           <w:rPr>
@@ -2036,7 +2036,7 @@
           <w:lang w:eastAsia="fr-CA"/>
         </w:rPr>
       </w:pPr>
-      <w:hyperlink w:anchor="_Toc436639622" w:history="1">
+      <w:hyperlink w:anchor="_Toc436940974" w:history="1">
         <w:r>
           <w:rPr>
             <w:rStyle w:val="Hyperlink"/>
@@ -2082,7 +2082,7 @@
             <w:noProof/>
             <w:webHidden/>
           </w:rPr>
-          <w:instrText xml:space="preserve"> PAGEREF _Toc436639622 \h </w:instrText>
+          <w:instrText xml:space="preserve"> PAGEREF _Toc436940974 \h </w:instrText>
         </w:r>
         <w:r>
           <w:rPr>
@@ -2130,7 +2130,7 @@
           <w:lang w:eastAsia="fr-CA"/>
         </w:rPr>
       </w:pPr>
-      <w:hyperlink w:anchor="_Toc436639623" w:history="1">
+      <w:hyperlink w:anchor="_Toc436940975" w:history="1">
         <w:r>
           <w:rPr>
             <w:rStyle w:val="Hyperlink"/>
@@ -2176,7 +2176,7 @@
             <w:noProof/>
             <w:webHidden/>
           </w:rPr>
-          <w:instrText xml:space="preserve"> PAGEREF _Toc436639623 \h </w:instrText>
+          <w:instrText xml:space="preserve"> PAGEREF _Toc436940975 \h </w:instrText>
         </w:r>
         <w:r>
           <w:rPr>
@@ -2223,7 +2223,7 @@
           <w:lang w:eastAsia="fr-CA"/>
         </w:rPr>
       </w:pPr>
-      <w:hyperlink w:anchor="_Toc436639624" w:history="1">
+      <w:hyperlink w:anchor="_Toc436940976" w:history="1">
         <w:r>
           <w:rPr>
             <w:rStyle w:val="Hyperlink"/>
@@ -2268,7 +2268,7 @@
             <w:noProof/>
             <w:webHidden/>
           </w:rPr>
-          <w:instrText xml:space="preserve"> PAGEREF _Toc436639624 \h </w:instrText>
+          <w:instrText xml:space="preserve"> PAGEREF _Toc436940976 \h </w:instrText>
         </w:r>
         <w:r>
           <w:rPr>
@@ -2316,7 +2316,7 @@
           <w:lang w:eastAsia="fr-CA"/>
         </w:rPr>
       </w:pPr>
-      <w:hyperlink w:anchor="_Toc436639625" w:history="1">
+      <w:hyperlink w:anchor="_Toc436940977" w:history="1">
         <w:r>
           <w:rPr>
             <w:rStyle w:val="Hyperlink"/>
@@ -2362,7 +2362,7 @@
             <w:noProof/>
             <w:webHidden/>
           </w:rPr>
-          <w:instrText xml:space="preserve"> PAGEREF _Toc436639625 \h </w:instrText>
+          <w:instrText xml:space="preserve"> PAGEREF _Toc436940977 \h </w:instrText>
         </w:r>
         <w:r>
           <w:rPr>
@@ -2409,7 +2409,7 @@
           <w:lang w:eastAsia="fr-CA"/>
         </w:rPr>
       </w:pPr>
-      <w:hyperlink w:anchor="_Toc436639626" w:history="1">
+      <w:hyperlink w:anchor="_Toc436940978" w:history="1">
         <w:r>
           <w:rPr>
             <w:rStyle w:val="Hyperlink"/>
@@ -2454,7 +2454,7 @@
             <w:noProof/>
             <w:webHidden/>
           </w:rPr>
-          <w:instrText xml:space="preserve"> PAGEREF _Toc436639626 \h </w:instrText>
+          <w:instrText xml:space="preserve"> PAGEREF _Toc436940978 \h </w:instrText>
         </w:r>
         <w:r>
           <w:rPr>
@@ -2502,7 +2502,7 @@
           <w:lang w:eastAsia="fr-CA"/>
         </w:rPr>
       </w:pPr>
-      <w:hyperlink w:anchor="_Toc436639627" w:history="1">
+      <w:hyperlink w:anchor="_Toc436940979" w:history="1">
         <w:r>
           <w:rPr>
             <w:rStyle w:val="Hyperlink"/>
@@ -2548,7 +2548,7 @@
             <w:noProof/>
             <w:webHidden/>
           </w:rPr>
-          <w:instrText xml:space="preserve"> PAGEREF _Toc436639627 \h </w:instrText>
+          <w:instrText xml:space="preserve"> PAGEREF _Toc436940979 \h </w:instrText>
         </w:r>
         <w:r>
           <w:rPr>
@@ -2595,7 +2595,7 @@
           <w:lang w:eastAsia="fr-CA"/>
         </w:rPr>
       </w:pPr>
-      <w:hyperlink w:anchor="_Toc436639628" w:history="1">
+      <w:hyperlink w:anchor="_Toc436940980" w:history="1">
         <w:r>
           <w:rPr>
             <w:rStyle w:val="Hyperlink"/>
@@ -2640,7 +2640,7 @@
             <w:noProof/>
             <w:webHidden/>
           </w:rPr>
-          <w:instrText xml:space="preserve"> PAGEREF _Toc436639628 \h </w:instrText>
+          <w:instrText xml:space="preserve"> PAGEREF _Toc436940980 \h </w:instrText>
         </w:r>
         <w:r>
           <w:rPr>
@@ -2688,7 +2688,7 @@
           <w:lang w:eastAsia="fr-CA"/>
         </w:rPr>
       </w:pPr>
-      <w:hyperlink w:anchor="_Toc436639629" w:history="1">
+      <w:hyperlink w:anchor="_Toc436940981" w:history="1">
         <w:r>
           <w:rPr>
             <w:rStyle w:val="Hyperlink"/>
@@ -2734,7 +2734,7 @@
             <w:noProof/>
             <w:webHidden/>
           </w:rPr>
-          <w:instrText xml:space="preserve"> PAGEREF _Toc436639629 \h </w:instrText>
+          <w:instrText xml:space="preserve"> PAGEREF _Toc436940981 \h </w:instrText>
         </w:r>
         <w:r>
           <w:rPr>
@@ -2781,7 +2781,7 @@
           <w:lang w:eastAsia="fr-CA"/>
         </w:rPr>
       </w:pPr>
-      <w:hyperlink w:anchor="_Toc436639630" w:history="1">
+      <w:hyperlink w:anchor="_Toc436940982" w:history="1">
         <w:r>
           <w:rPr>
             <w:rStyle w:val="Hyperlink"/>
@@ -2826,7 +2826,7 @@
             <w:noProof/>
             <w:webHidden/>
           </w:rPr>
-          <w:instrText xml:space="preserve"> PAGEREF _Toc436639630 \h </w:instrText>
+          <w:instrText xml:space="preserve"> PAGEREF _Toc436940982 \h </w:instrText>
         </w:r>
         <w:r>
           <w:rPr>
@@ -2874,7 +2874,7 @@
           <w:lang w:eastAsia="fr-CA"/>
         </w:rPr>
       </w:pPr>
-      <w:hyperlink w:anchor="_Toc436639631" w:history="1">
+      <w:hyperlink w:anchor="_Toc436940983" w:history="1">
         <w:r>
           <w:rPr>
             <w:rStyle w:val="Hyperlink"/>
@@ -2920,7 +2920,7 @@
             <w:noProof/>
             <w:webHidden/>
           </w:rPr>
-          <w:instrText xml:space="preserve"> PAGEREF _Toc436639631 \h </w:instrText>
+          <w:instrText xml:space="preserve"> PAGEREF _Toc436940983 \h </w:instrText>
         </w:r>
         <w:r>
           <w:rPr>
@@ -2967,7 +2967,7 @@
           <w:lang w:eastAsia="fr-CA"/>
         </w:rPr>
       </w:pPr>
-      <w:hyperlink w:anchor="_Toc436639632" w:history="1">
+      <w:hyperlink w:anchor="_Toc436940984" w:history="1">
         <w:r>
           <w:rPr>
             <w:rStyle w:val="Hyperlink"/>
@@ -2990,6 +2990,286 @@
           <w:rPr>
             <w:rStyle w:val="Hyperlink"/>
             <w:noProof/>
+          </w:rPr>
+          <w:t>Le jeudi 3 décembre 2015</w:t>
+        </w:r>
+        <w:r>
+          <w:rPr>
+            <w:noProof/>
+            <w:webHidden/>
+          </w:rPr>
+          <w:tab/>
+        </w:r>
+        <w:r>
+          <w:rPr>
+            <w:noProof/>
+            <w:webHidden/>
+          </w:rPr>
+          <w:fldChar w:fldCharType="begin"/>
+        </w:r>
+        <w:r>
+          <w:rPr>
+            <w:noProof/>
+            <w:webHidden/>
+          </w:rPr>
+          <w:instrText xml:space="preserve"> PAGEREF _Toc436940984 \h </w:instrText>
+        </w:r>
+        <w:r>
+          <w:rPr>
+            <w:noProof/>
+            <w:webHidden/>
+          </w:rPr>
+        </w:r>
+        <w:r>
+          <w:rPr>
+            <w:noProof/>
+            <w:webHidden/>
+          </w:rPr>
+          <w:fldChar w:fldCharType="separate"/>
+        </w:r>
+        <w:r>
+          <w:rPr>
+            <w:noProof/>
+            <w:webHidden/>
+          </w:rPr>
+          <w:t>10</w:t>
+        </w:r>
+        <w:r>
+          <w:rPr>
+            <w:noProof/>
+            <w:webHidden/>
+          </w:rPr>
+          <w:fldChar w:fldCharType="end"/>
+        </w:r>
+      </w:hyperlink>
+    </w:p>
+    <w:p>
+      <w:pPr>
+        <w:pStyle w:val="TOC3"/>
+        <w:tabs>
+          <w:tab w:val="left" w:pos="1200"/>
+          <w:tab w:val="right" w:leader="dot" w:pos="9350"/>
+        </w:tabs>
+        <w:rPr>
+          <w:rFonts w:eastAsiaTheme="minorEastAsia" w:cstheme="minorBidi"/>
+          <w:i w:val="0"/>
+          <w:iCs w:val="0"/>
+          <w:noProof/>
+          <w:sz w:val="22"/>
+          <w:szCs w:val="22"/>
+          <w:lang w:eastAsia="fr-CA"/>
+        </w:rPr>
+      </w:pPr>
+      <w:hyperlink w:anchor="_Toc436940985" w:history="1">
+        <w:r>
+          <w:rPr>
+            <w:rStyle w:val="Hyperlink"/>
+            <w:noProof/>
+          </w:rPr>
+          <w:t>2.11.1.</w:t>
+        </w:r>
+        <w:r>
+          <w:rPr>
+            <w:rFonts w:eastAsiaTheme="minorEastAsia" w:cstheme="minorBidi"/>
+            <w:i w:val="0"/>
+            <w:iCs w:val="0"/>
+            <w:noProof/>
+            <w:sz w:val="22"/>
+            <w:szCs w:val="22"/>
+            <w:lang w:eastAsia="fr-CA"/>
+          </w:rPr>
+          <w:tab/>
+        </w:r>
+        <w:r>
+          <w:rPr>
+            <w:rStyle w:val="Hyperlink"/>
+            <w:noProof/>
+          </w:rPr>
+          <w:t>Mêlée quotidienne</w:t>
+        </w:r>
+        <w:r>
+          <w:rPr>
+            <w:noProof/>
+            <w:webHidden/>
+          </w:rPr>
+          <w:tab/>
+        </w:r>
+        <w:r>
+          <w:rPr>
+            <w:noProof/>
+            <w:webHidden/>
+          </w:rPr>
+          <w:fldChar w:fldCharType="begin"/>
+        </w:r>
+        <w:r>
+          <w:rPr>
+            <w:noProof/>
+            <w:webHidden/>
+          </w:rPr>
+          <w:instrText xml:space="preserve"> PAGEREF _Toc436940985 \h </w:instrText>
+        </w:r>
+        <w:r>
+          <w:rPr>
+            <w:noProof/>
+            <w:webHidden/>
+          </w:rPr>
+        </w:r>
+        <w:r>
+          <w:rPr>
+            <w:noProof/>
+            <w:webHidden/>
+          </w:rPr>
+          <w:fldChar w:fldCharType="separate"/>
+        </w:r>
+        <w:r>
+          <w:rPr>
+            <w:noProof/>
+            <w:webHidden/>
+          </w:rPr>
+          <w:t>10</w:t>
+        </w:r>
+        <w:r>
+          <w:rPr>
+            <w:noProof/>
+            <w:webHidden/>
+          </w:rPr>
+          <w:fldChar w:fldCharType="end"/>
+        </w:r>
+      </w:hyperlink>
+    </w:p>
+    <w:p>
+      <w:pPr>
+        <w:pStyle w:val="TOC3"/>
+        <w:tabs>
+          <w:tab w:val="left" w:pos="1200"/>
+          <w:tab w:val="right" w:leader="dot" w:pos="9350"/>
+        </w:tabs>
+        <w:rPr>
+          <w:rFonts w:eastAsiaTheme="minorEastAsia" w:cstheme="minorBidi"/>
+          <w:i w:val="0"/>
+          <w:iCs w:val="0"/>
+          <w:noProof/>
+          <w:sz w:val="22"/>
+          <w:szCs w:val="22"/>
+          <w:lang w:eastAsia="fr-CA"/>
+        </w:rPr>
+      </w:pPr>
+      <w:hyperlink w:anchor="_Toc436940986" w:history="1">
+        <w:r>
+          <w:rPr>
+            <w:rStyle w:val="Hyperlink"/>
+            <w:noProof/>
+          </w:rPr>
+          <w:t>2.11.2.</w:t>
+        </w:r>
+        <w:r>
+          <w:rPr>
+            <w:rFonts w:eastAsiaTheme="minorEastAsia" w:cstheme="minorBidi"/>
+            <w:i w:val="0"/>
+            <w:iCs w:val="0"/>
+            <w:noProof/>
+            <w:sz w:val="22"/>
+            <w:szCs w:val="22"/>
+            <w:lang w:eastAsia="fr-CA"/>
+          </w:rPr>
+          <w:tab/>
+        </w:r>
+        <w:r>
+          <w:rPr>
+            <w:rStyle w:val="Hyperlink"/>
+            <w:noProof/>
+          </w:rPr>
+          <w:t>Réunion de planification</w:t>
+        </w:r>
+        <w:r>
+          <w:rPr>
+            <w:noProof/>
+            <w:webHidden/>
+          </w:rPr>
+          <w:tab/>
+        </w:r>
+        <w:r>
+          <w:rPr>
+            <w:noProof/>
+            <w:webHidden/>
+          </w:rPr>
+          <w:fldChar w:fldCharType="begin"/>
+        </w:r>
+        <w:r>
+          <w:rPr>
+            <w:noProof/>
+            <w:webHidden/>
+          </w:rPr>
+          <w:instrText xml:space="preserve"> PAGEREF _Toc436940986 \h </w:instrText>
+        </w:r>
+        <w:r>
+          <w:rPr>
+            <w:noProof/>
+            <w:webHidden/>
+          </w:rPr>
+        </w:r>
+        <w:r>
+          <w:rPr>
+            <w:noProof/>
+            <w:webHidden/>
+          </w:rPr>
+          <w:fldChar w:fldCharType="separate"/>
+        </w:r>
+        <w:r>
+          <w:rPr>
+            <w:noProof/>
+            <w:webHidden/>
+          </w:rPr>
+          <w:t>11</w:t>
+        </w:r>
+        <w:r>
+          <w:rPr>
+            <w:noProof/>
+            <w:webHidden/>
+          </w:rPr>
+          <w:fldChar w:fldCharType="end"/>
+        </w:r>
+      </w:hyperlink>
+    </w:p>
+    <w:p>
+      <w:pPr>
+        <w:pStyle w:val="TOC2"/>
+        <w:tabs>
+          <w:tab w:val="left" w:pos="1000"/>
+          <w:tab w:val="right" w:leader="dot" w:pos="9350"/>
+        </w:tabs>
+        <w:rPr>
+          <w:rFonts w:eastAsiaTheme="minorEastAsia" w:cstheme="minorBidi"/>
+          <w:smallCaps w:val="0"/>
+          <w:noProof/>
+          <w:sz w:val="22"/>
+          <w:szCs w:val="22"/>
+          <w:lang w:eastAsia="fr-CA"/>
+        </w:rPr>
+      </w:pPr>
+      <w:hyperlink w:anchor="_Toc436940987" w:history="1">
+        <w:r>
+          <w:rPr>
+            <w:rStyle w:val="Hyperlink"/>
+            <w:noProof/>
+          </w:rPr>
+          <w:t>2.12.</w:t>
+        </w:r>
+        <w:r>
+          <w:rPr>
+            <w:rFonts w:eastAsiaTheme="minorEastAsia" w:cstheme="minorBidi"/>
+            <w:smallCaps w:val="0"/>
+            <w:noProof/>
+            <w:sz w:val="22"/>
+            <w:szCs w:val="22"/>
+            <w:lang w:eastAsia="fr-CA"/>
+          </w:rPr>
+          <w:tab/>
+        </w:r>
+        <w:r>
+          <w:rPr>
+            <w:rStyle w:val="Hyperlink"/>
+            <w:noProof/>
             <w:highlight w:val="yellow"/>
           </w:rPr>
           <w:t>Vide</w:t>
@@ -3013,7 +3293,7 @@
             <w:noProof/>
             <w:webHidden/>
           </w:rPr>
-          <w:instrText xml:space="preserve"> PAGEREF _Toc436639632 \h </w:instrText>
+          <w:instrText xml:space="preserve"> PAGEREF _Toc436940987 \h </w:instrText>
         </w:r>
         <w:r>
           <w:rPr>
@@ -3033,7 +3313,7 @@
             <w:noProof/>
             <w:webHidden/>
           </w:rPr>
-          <w:t>10</w:t>
+          <w:t>11</w:t>
         </w:r>
         <w:r>
           <w:rPr>
@@ -3062,7 +3342,7 @@
           <w:lang w:eastAsia="fr-CA"/>
         </w:rPr>
       </w:pPr>
-      <w:hyperlink w:anchor="_Toc436639633" w:history="1">
+      <w:hyperlink w:anchor="_Toc436940988" w:history="1">
         <w:r>
           <w:rPr>
             <w:rStyle w:val="Hyperlink"/>
@@ -3109,7 +3389,7 @@
             <w:noProof/>
             <w:webHidden/>
           </w:rPr>
-          <w:instrText xml:space="preserve"> PAGEREF _Toc436639633 \h </w:instrText>
+          <w:instrText xml:space="preserve"> PAGEREF _Toc436940988 \h </w:instrText>
         </w:r>
         <w:r>
           <w:rPr>
@@ -3129,7 +3409,7 @@
             <w:noProof/>
             <w:webHidden/>
           </w:rPr>
-          <w:t>11</w:t>
+          <w:t>12</w:t>
         </w:r>
         <w:r>
           <w:rPr>
@@ -3156,7 +3436,7 @@
           <w:lang w:eastAsia="fr-CA"/>
         </w:rPr>
       </w:pPr>
-      <w:hyperlink w:anchor="_Toc436639634" w:history="1">
+      <w:hyperlink w:anchor="_Toc436940989" w:history="1">
         <w:r>
           <w:rPr>
             <w:rStyle w:val="Hyperlink"/>
@@ -3201,7 +3481,7 @@
             <w:noProof/>
             <w:webHidden/>
           </w:rPr>
-          <w:instrText xml:space="preserve"> PAGEREF _Toc436639634 \h </w:instrText>
+          <w:instrText xml:space="preserve"> PAGEREF _Toc436940989 \h </w:instrText>
         </w:r>
         <w:r>
           <w:rPr>
@@ -3221,7 +3501,7 @@
             <w:noProof/>
             <w:webHidden/>
           </w:rPr>
-          <w:t>11</w:t>
+          <w:t>12</w:t>
         </w:r>
         <w:r>
           <w:rPr>
@@ -3257,7 +3537,7 @@
       <w:pPr>
         <w:pStyle w:val="Heading1"/>
       </w:pPr>
-      <w:bookmarkStart w:id="1" w:name="_Toc436639601"/>
+      <w:bookmarkStart w:id="1" w:name="_Toc436940953"/>
       <w:r>
         <w:lastRenderedPageBreak/>
         <w:t>Projet</w:t>
@@ -3268,7 +3548,7 @@
       <w:pPr>
         <w:pStyle w:val="Heading2"/>
       </w:pPr>
-      <w:bookmarkStart w:id="2" w:name="_Toc436639602"/>
+      <w:bookmarkStart w:id="2" w:name="_Toc436940954"/>
       <w:r>
         <w:t>Informations importantes</w:t>
       </w:r>
@@ -3278,7 +3558,7 @@
       <w:pPr>
         <w:pStyle w:val="Heading3"/>
       </w:pPr>
-      <w:bookmarkStart w:id="3" w:name="_Toc436639603"/>
+      <w:bookmarkStart w:id="3" w:name="_Toc436940955"/>
       <w:r>
         <w:t xml:space="preserve">Le </w:t>
       </w:r>
@@ -3312,7 +3592,7 @@
       <w:pPr>
         <w:pStyle w:val="Heading3"/>
       </w:pPr>
-      <w:bookmarkStart w:id="4" w:name="_Toc436639604"/>
+      <w:bookmarkStart w:id="4" w:name="_Toc436940956"/>
       <w:r>
         <w:t>Liens</w:t>
       </w:r>
@@ -3428,7 +3708,7 @@
       <w:pPr>
         <w:pStyle w:val="Heading3"/>
       </w:pPr>
-      <w:bookmarkStart w:id="5" w:name="_Toc436639605"/>
+      <w:bookmarkStart w:id="5" w:name="_Toc436940957"/>
       <w:r>
         <w:t>Formation</w:t>
       </w:r>
@@ -3525,7 +3805,7 @@
         <w:pStyle w:val="Heading3"/>
       </w:pPr>
       <w:bookmarkStart w:id="6" w:name="_Toc435468087"/>
-      <w:bookmarkStart w:id="7" w:name="_Toc436639606"/>
+      <w:bookmarkStart w:id="7" w:name="_Toc436940958"/>
       <w:proofErr w:type="spellStart"/>
       <w:r>
         <w:t>Git</w:t>
@@ -3578,7 +3858,7 @@
       <w:pPr>
         <w:pStyle w:val="Heading1"/>
       </w:pPr>
-      <w:bookmarkStart w:id="8" w:name="_Toc436639607"/>
+      <w:bookmarkStart w:id="8" w:name="_Toc436940959"/>
       <w:r>
         <w:lastRenderedPageBreak/>
         <w:t>Déroulement</w:t>
@@ -3589,7 +3869,7 @@
       <w:pPr>
         <w:pStyle w:val="Heading2"/>
       </w:pPr>
-      <w:bookmarkStart w:id="9" w:name="_Toc436639608"/>
+      <w:bookmarkStart w:id="9" w:name="_Toc436940960"/>
       <w:r>
         <w:t>L</w:t>
       </w:r>
@@ -3621,7 +3901,7 @@
       <w:pPr>
         <w:pStyle w:val="Heading3"/>
       </w:pPr>
-      <w:bookmarkStart w:id="10" w:name="_Toc436639609"/>
+      <w:bookmarkStart w:id="10" w:name="_Toc436940961"/>
       <w:r>
         <w:t>Analyse fonctionnelle</w:t>
       </w:r>
@@ -3767,7 +4047,7 @@
       <w:pPr>
         <w:pStyle w:val="Heading3"/>
       </w:pPr>
-      <w:bookmarkStart w:id="11" w:name="_Toc436639610"/>
+      <w:bookmarkStart w:id="11" w:name="_Toc436940962"/>
       <w:proofErr w:type="spellStart"/>
       <w:r>
         <w:t>Spécification</w:t>
@@ -3917,7 +4197,7 @@
       <w:pPr>
         <w:pStyle w:val="Heading3"/>
       </w:pPr>
-      <w:bookmarkStart w:id="12" w:name="_Toc436639611"/>
+      <w:bookmarkStart w:id="12" w:name="_Toc436940963"/>
       <w:proofErr w:type="spellStart"/>
       <w:r>
         <w:t>Équipe</w:t>
@@ -4091,7 +4371,7 @@
       <w:pPr>
         <w:pStyle w:val="Heading3"/>
       </w:pPr>
-      <w:bookmarkStart w:id="13" w:name="_Toc436639612"/>
+      <w:bookmarkStart w:id="13" w:name="_Toc436940964"/>
       <w:proofErr w:type="spellStart"/>
       <w:r>
         <w:lastRenderedPageBreak/>
@@ -4145,7 +4425,7 @@
       <w:pPr>
         <w:pStyle w:val="Heading2"/>
       </w:pPr>
-      <w:bookmarkStart w:id="14" w:name="_Toc436639613"/>
+      <w:bookmarkStart w:id="14" w:name="_Toc436940965"/>
       <w:r>
         <w:t>Le s</w:t>
       </w:r>
@@ -4170,7 +4450,7 @@
       <w:pPr>
         <w:pStyle w:val="Heading3"/>
       </w:pPr>
-      <w:bookmarkStart w:id="15" w:name="_Toc436639614"/>
+      <w:bookmarkStart w:id="15" w:name="_Toc436940966"/>
       <w:r>
         <w:t>Rencontre</w:t>
       </w:r>
@@ -4526,7 +4806,7 @@
           <w:numId w:val="1"/>
         </w:numPr>
       </w:pPr>
-      <w:bookmarkStart w:id="17" w:name="_Toc436639615"/>
+      <w:bookmarkStart w:id="17" w:name="_Toc436940967"/>
       <w:r>
         <w:lastRenderedPageBreak/>
         <w:t>L</w:t>
@@ -4550,7 +4830,7 @@
       <w:pPr>
         <w:pStyle w:val="Heading3"/>
       </w:pPr>
-      <w:bookmarkStart w:id="18" w:name="_Toc436639616"/>
+      <w:bookmarkStart w:id="18" w:name="_Toc436940968"/>
       <w:r>
         <w:t>Rencontre Sprint</w:t>
       </w:r>
@@ -4716,7 +4996,7 @@
       <w:pPr>
         <w:pStyle w:val="Heading2"/>
       </w:pPr>
-      <w:bookmarkStart w:id="19" w:name="_Toc436639617"/>
+      <w:bookmarkStart w:id="19" w:name="_Toc436940969"/>
       <w:r>
         <w:t>Le m</w:t>
       </w:r>
@@ -4732,7 +5012,7 @@
       <w:pPr>
         <w:pStyle w:val="Heading3"/>
       </w:pPr>
-      <w:bookmarkStart w:id="20" w:name="_Toc436639618"/>
+      <w:bookmarkStart w:id="20" w:name="_Toc436940970"/>
       <w:r>
         <w:t xml:space="preserve">Mêlée </w:t>
       </w:r>
@@ -5013,7 +5293,7 @@
       <w:pPr>
         <w:pStyle w:val="Heading3"/>
       </w:pPr>
-      <w:bookmarkStart w:id="21" w:name="_Toc436639619"/>
+      <w:bookmarkStart w:id="21" w:name="_Toc436940971"/>
       <w:proofErr w:type="spellStart"/>
       <w:r>
         <w:t>Autres</w:t>
@@ -5036,7 +5316,7 @@
       <w:pPr>
         <w:pStyle w:val="Heading2"/>
       </w:pPr>
-      <w:bookmarkStart w:id="22" w:name="_Toc436639620"/>
+      <w:bookmarkStart w:id="22" w:name="_Toc436940972"/>
       <w:r>
         <w:lastRenderedPageBreak/>
         <w:t>Le jeudi 19 novembre 2015</w:t>
@@ -5363,7 +5643,7 @@
       <w:pPr>
         <w:pStyle w:val="Heading2"/>
       </w:pPr>
-      <w:bookmarkStart w:id="23" w:name="_Toc436639621"/>
+      <w:bookmarkStart w:id="23" w:name="_Toc436940973"/>
       <w:r>
         <w:lastRenderedPageBreak/>
         <w:t>Le vendredi 20 novembre 2015</w:t>
@@ -5377,7 +5657,7 @@
       <w:pPr>
         <w:pStyle w:val="Heading3"/>
       </w:pPr>
-      <w:bookmarkStart w:id="24" w:name="_Toc436639622"/>
+      <w:bookmarkStart w:id="24" w:name="_Toc436940974"/>
       <w:proofErr w:type="spellStart"/>
       <w:r>
         <w:t>R</w:t>
@@ -5441,21 +5721,30 @@
     <w:p>
       <w:pPr>
         <w:pStyle w:val="Heading3"/>
-      </w:pPr>
-      <w:bookmarkStart w:id="25" w:name="_Toc436639623"/>
-      <w:r>
+        <w:rPr>
+          <w:lang w:val="fr-CA"/>
+        </w:rPr>
+      </w:pPr>
+      <w:bookmarkStart w:id="25" w:name="_Toc436940975"/>
+      <w:r>
+        <w:rPr>
+          <w:lang w:val="fr-CA"/>
+        </w:rPr>
         <w:t xml:space="preserve">Activités dans </w:t>
       </w:r>
       <w:proofErr w:type="spellStart"/>
       <w:r>
+        <w:rPr>
+          <w:lang w:val="fr-CA"/>
+        </w:rPr>
         <w:t>Trello</w:t>
       </w:r>
       <w:proofErr w:type="spellEnd"/>
       <w:r>
-        <w:t xml:space="preserve"> pour la semaine prochaine</w:t>
-      </w:r>
-      <w:r>
-        <w:t xml:space="preserve"> (22 au 28 novembre 2015)</w:t>
+        <w:rPr>
+          <w:lang w:val="fr-CA"/>
+        </w:rPr>
+        <w:t xml:space="preserve"> pour la semaine prochaine (22 au 28 novembre 2015)</w:t>
       </w:r>
       <w:bookmarkEnd w:id="25"/>
     </w:p>
@@ -5776,7 +6065,7 @@
       <w:pPr>
         <w:pStyle w:val="Heading2"/>
       </w:pPr>
-      <w:bookmarkStart w:id="26" w:name="_Toc436639624"/>
+      <w:bookmarkStart w:id="26" w:name="_Toc436940976"/>
       <w:r>
         <w:t>Le lundi 23 novembre 2015</w:t>
       </w:r>
@@ -5789,7 +6078,7 @@
       <w:pPr>
         <w:pStyle w:val="Heading3"/>
       </w:pPr>
-      <w:bookmarkStart w:id="27" w:name="_Toc436639625"/>
+      <w:bookmarkStart w:id="27" w:name="_Toc436940977"/>
       <w:r>
         <w:t>Retour sur le sprint</w:t>
       </w:r>
@@ -6067,7 +6356,7 @@
       <w:pPr>
         <w:pStyle w:val="Heading2"/>
       </w:pPr>
-      <w:bookmarkStart w:id="28" w:name="_Toc436639626"/>
+      <w:bookmarkStart w:id="28" w:name="_Toc436940978"/>
       <w:r>
         <w:t>Le jeudi 26 novembre 2015</w:t>
       </w:r>
@@ -6080,7 +6369,7 @@
       <w:pPr>
         <w:pStyle w:val="Heading3"/>
       </w:pPr>
-      <w:bookmarkStart w:id="29" w:name="_Toc436639627"/>
+      <w:bookmarkStart w:id="29" w:name="_Toc436940979"/>
       <w:r>
         <w:t xml:space="preserve">Mêlée </w:t>
       </w:r>
@@ -6342,7 +6631,7 @@
       <w:pPr>
         <w:pStyle w:val="Heading2"/>
       </w:pPr>
-      <w:bookmarkStart w:id="30" w:name="_Toc436639628"/>
+      <w:bookmarkStart w:id="30" w:name="_Toc436940980"/>
       <w:r>
         <w:lastRenderedPageBreak/>
         <w:t>Le vendredi 27 novembre 2015</w:t>
@@ -6356,7 +6645,7 @@
       <w:pPr>
         <w:pStyle w:val="Heading3"/>
       </w:pPr>
-      <w:bookmarkStart w:id="31" w:name="_Toc436639629"/>
+      <w:bookmarkStart w:id="31" w:name="_Toc436940981"/>
       <w:proofErr w:type="spellStart"/>
       <w:r>
         <w:t>Réunion</w:t>
@@ -6786,7 +7075,7 @@
       <w:pPr>
         <w:pStyle w:val="Heading2"/>
       </w:pPr>
-      <w:bookmarkStart w:id="32" w:name="_Toc436639630"/>
+      <w:bookmarkStart w:id="32" w:name="_Toc436940982"/>
       <w:r>
         <w:lastRenderedPageBreak/>
         <w:t>Le lundi 30 novembre 2015</w:t>
@@ -6800,7 +7089,7 @@
       <w:pPr>
         <w:pStyle w:val="Heading3"/>
       </w:pPr>
-      <w:bookmarkStart w:id="33" w:name="_Toc436639631"/>
+      <w:bookmarkStart w:id="33" w:name="_Toc436940983"/>
       <w:r>
         <w:t>Retour sur le sprint precedent</w:t>
       </w:r>
@@ -7064,14 +7353,555 @@
       <w:pPr>
         <w:pStyle w:val="Heading2"/>
       </w:pPr>
-      <w:bookmarkStart w:id="34" w:name="_Toc436639632"/>
+      <w:bookmarkStart w:id="34" w:name="_Toc436940984"/>
+      <w:r>
+        <w:t>Le jeudi 3 décembre 2015</w:t>
+      </w:r>
+      <w:bookmarkEnd w:id="34"/>
+    </w:p>
+    <w:p>
+      <w:pPr>
+        <w:pStyle w:val="Heading3"/>
+      </w:pPr>
+      <w:bookmarkStart w:id="35" w:name="_Toc436940985"/>
+      <w:r>
+        <w:t xml:space="preserve">Mêlée </w:t>
+      </w:r>
+      <w:proofErr w:type="spellStart"/>
+      <w:r>
+        <w:t>quotidienne</w:t>
+      </w:r>
+      <w:bookmarkEnd w:id="35"/>
+      <w:proofErr w:type="spellEnd"/>
+    </w:p>
+    <w:p>
+      <w:pPr>
+        <w:pStyle w:val="ListBullet"/>
+        <w:rPr>
+          <w:lang w:val="en-US"/>
+        </w:rPr>
+      </w:pPr>
+      <w:r>
+        <w:rPr>
+          <w:lang w:val="en-US"/>
+        </w:rPr>
+        <w:t xml:space="preserve">Philippe: </w:t>
+      </w:r>
+    </w:p>
+    <w:p>
+      <w:pPr>
+        <w:pStyle w:val="ListBullet2"/>
+        <w:rPr>
+          <w:lang w:val="fr-CA"/>
+        </w:rPr>
+      </w:pPr>
+      <w:r>
+        <w:rPr>
+          <w:lang w:val="fr-CA"/>
+        </w:rPr>
+        <w:t xml:space="preserve">Réalisé: capable de se connecter avec la connexion </w:t>
+      </w:r>
+      <w:r>
+        <w:rPr>
+          <w:lang w:val="fr-CA"/>
+        </w:rPr>
+        <w:t>http, commence à monter les requêtes http; couche, modèle, layout avec le groupe de conception</w:t>
+      </w:r>
+    </w:p>
+    <w:p>
+      <w:pPr>
+        <w:pStyle w:val="ListBullet2"/>
+        <w:rPr>
+          <w:lang w:val="fr-CA"/>
+        </w:rPr>
+      </w:pPr>
+      <w:r>
+        <w:rPr>
+          <w:lang w:val="fr-CA"/>
+        </w:rPr>
+        <w:t>Obstacle : difficulté-communication s’ajuster au niveau de compréhension pour que les autres puisse bien le comprendre. Apprendre à transmettre son savoir.</w:t>
+      </w:r>
+    </w:p>
+    <w:p>
+      <w:pPr>
+        <w:pStyle w:val="ListBullet2"/>
+        <w:rPr>
+          <w:lang w:val="fr-CA"/>
+        </w:rPr>
+      </w:pPr>
+      <w:r>
+        <w:rPr>
+          <w:lang w:val="fr-CA"/>
+        </w:rPr>
+        <w:t>Aujourd’hui : continuer à monter les requêtes http.</w:t>
+      </w:r>
+    </w:p>
+    <w:p>
+      <w:pPr>
+        <w:pStyle w:val="ListBullet"/>
+      </w:pPr>
+      <w:r>
+        <w:t>Carl :</w:t>
+      </w:r>
+    </w:p>
+    <w:p>
+      <w:pPr>
+        <w:pStyle w:val="ListBullet2"/>
+        <w:rPr>
+          <w:lang w:val="fr-CA"/>
+        </w:rPr>
+      </w:pPr>
+      <w:r>
+        <w:rPr>
+          <w:lang w:val="fr-CA"/>
+        </w:rPr>
+        <w:t>Réalisé: Il a travaillé sur le mod</w:t>
+      </w:r>
+      <w:r>
+        <w:rPr>
+          <w:lang w:val="fr-CA"/>
+        </w:rPr>
+        <w:t>èle des classes, presque terminée. Insérer les requêtes http au serveur pour retourner les objets dans la vue.</w:t>
+      </w:r>
+    </w:p>
+    <w:p>
+      <w:pPr>
+        <w:pStyle w:val="ListBullet2"/>
+        <w:rPr>
+          <w:lang w:val="fr-CA"/>
+        </w:rPr>
+      </w:pPr>
+      <w:r>
+        <w:rPr>
+          <w:lang w:val="fr-CA"/>
+        </w:rPr>
+        <w:t>Obstacle : Il n’est pas au niveau de Philippe. Si je n’ai pas quelqu’un pour me partir, pas capable de voler de ses propres ailes –modèle-besoin d’être guidé.</w:t>
+      </w:r>
+    </w:p>
+    <w:p>
+      <w:pPr>
+        <w:pStyle w:val="ListBullet2"/>
+        <w:rPr>
+          <w:lang w:val="fr-CA"/>
+        </w:rPr>
+      </w:pPr>
+      <w:r>
+        <w:rPr>
+          <w:lang w:val="fr-CA"/>
+        </w:rPr>
+        <w:t>Aujourd’hui : Continuer</w:t>
+      </w:r>
+      <w:r>
+        <w:rPr>
+          <w:lang w:val="fr-CA"/>
+        </w:rPr>
+        <w:t xml:space="preserve"> le diragramme de classe et faire la programmation. La jobdoc c’est parti et tout au long du projet.</w:t>
+      </w:r>
+    </w:p>
+    <w:p>
+      <w:pPr>
+        <w:suppressAutoHyphens w:val="0"/>
+        <w:spacing w:before="0" w:after="160" w:line="259" w:lineRule="auto"/>
+        <w:rPr>
+          <w:rFonts w:cs="Times New Roman"/>
+          <w:noProof/>
+          <w:color w:val="000000"/>
+          <w:lang w:eastAsia="fr-CA"/>
+        </w:rPr>
+      </w:pPr>
+      <w:r>
+        <w:br w:type="page"/>
+      </w:r>
+    </w:p>
+    <w:p>
+      <w:pPr>
+        <w:pStyle w:val="ListBullet"/>
+      </w:pPr>
+      <w:r>
+        <w:lastRenderedPageBreak/>
+        <w:t>Yong Shun :</w:t>
+      </w:r>
+    </w:p>
+    <w:p>
+      <w:pPr>
+        <w:pStyle w:val="ListBullet2"/>
+        <w:rPr>
+          <w:lang w:val="fr-CA"/>
+        </w:rPr>
+      </w:pPr>
+      <w:r>
+        <w:rPr>
+          <w:lang w:val="fr-CA"/>
+        </w:rPr>
+        <w:t>Réallisé: Ajouter un point sur la carte, travailler sur la liste</w:t>
+      </w:r>
+      <w:r>
+        <w:rPr>
+          <w:lang w:val="fr-CA"/>
+        </w:rPr>
+        <w:t xml:space="preserve"> – afficher l’information</w:t>
+      </w:r>
+    </w:p>
+    <w:p>
+      <w:pPr>
+        <w:pStyle w:val="ListBullet2"/>
+        <w:rPr>
+          <w:lang w:val="fr-CA"/>
+        </w:rPr>
+      </w:pPr>
+      <w:r>
+        <w:rPr>
+          <w:lang w:val="fr-CA"/>
+        </w:rPr>
+        <w:t>Obstacle : aucun.</w:t>
+      </w:r>
+    </w:p>
+    <w:p>
+      <w:pPr>
+        <w:pStyle w:val="ListBullet2"/>
+        <w:rPr>
+          <w:lang w:val="fr-CA"/>
+        </w:rPr>
+      </w:pPr>
+      <w:r>
+        <w:rPr>
+          <w:lang w:val="fr-CA"/>
+        </w:rPr>
+        <w:t>Aujourd’hui : lister les denrée à donner.</w:t>
+      </w:r>
+    </w:p>
+    <w:p>
+      <w:pPr>
+        <w:pStyle w:val="ListBullet"/>
+      </w:pPr>
+      <w:r>
+        <w:t>René :</w:t>
+      </w:r>
+    </w:p>
+    <w:p>
+      <w:pPr>
+        <w:pStyle w:val="ListBullet2"/>
+        <w:rPr>
+          <w:lang w:val="fr-CA"/>
+        </w:rPr>
+      </w:pPr>
+      <w:r>
+        <w:rPr>
+          <w:lang w:val="fr-CA"/>
+        </w:rPr>
+        <w:t>Réalisé: Travailler sur les requêtes.</w:t>
+      </w:r>
+    </w:p>
+    <w:p>
+      <w:pPr>
+        <w:pStyle w:val="ListBullet2"/>
+        <w:rPr>
+          <w:lang w:val="fr-CA"/>
+        </w:rPr>
+      </w:pPr>
+      <w:r>
+        <w:rPr>
+          <w:lang w:val="fr-CA"/>
+        </w:rPr>
+        <w:t>Obstacle : Les jointures, savoir quelles requêtes à faire, PA sert de guide</w:t>
+      </w:r>
+    </w:p>
+    <w:p>
+      <w:pPr>
+        <w:pStyle w:val="ListBullet2"/>
+        <w:rPr>
+          <w:lang w:val="fr-CA"/>
+        </w:rPr>
+      </w:pPr>
+      <w:r>
+        <w:rPr>
+          <w:lang w:val="fr-CA"/>
+        </w:rPr>
+        <w:t>Aujourd’hui : Continuer les requêtes.</w:t>
+      </w:r>
+    </w:p>
+    <w:p>
+      <w:pPr>
+        <w:pStyle w:val="ListBullet"/>
+      </w:pPr>
+      <w:r>
+        <w:t>Catherine :</w:t>
+      </w:r>
+    </w:p>
+    <w:p>
+      <w:pPr>
+        <w:pStyle w:val="ListBullet2"/>
+        <w:rPr>
+          <w:lang w:val="fr-CA"/>
+        </w:rPr>
+      </w:pPr>
+      <w:r>
+        <w:rPr>
+          <w:lang w:val="fr-CA"/>
+        </w:rPr>
+        <w:t xml:space="preserve">Réalisé: Le texte de la page </w:t>
+      </w:r>
+      <w:r>
+        <w:rPr>
+          <w:lang w:val="fr-CA"/>
+        </w:rPr>
+        <w:t>À propos, layout pour la page de connexion. Adapté l’écran au téléphone et à la tablette en parallèle.</w:t>
+      </w:r>
+    </w:p>
+    <w:p>
+      <w:pPr>
+        <w:pStyle w:val="ListBullet2"/>
+        <w:rPr>
+          <w:lang w:val="fr-CA"/>
+        </w:rPr>
+      </w:pPr>
+      <w:r>
+        <w:rPr>
+          <w:lang w:val="fr-CA"/>
+        </w:rPr>
+        <w:t>Obstacle : Layout à faire avec Android. Difficulté avec GitHub pas capable de pousser les modifications – obliger de faire des backups à côté. Mode paysage scroll problème réglé dans le XML.</w:t>
+      </w:r>
+    </w:p>
+    <w:p>
+      <w:pPr>
+        <w:pStyle w:val="ListBullet2"/>
+        <w:rPr>
+          <w:lang w:val="fr-CA"/>
+        </w:rPr>
+      </w:pPr>
+      <w:r>
+        <w:rPr>
+          <w:lang w:val="fr-CA"/>
+        </w:rPr>
+        <w:t xml:space="preserve">Aujourd’hui : </w:t>
+      </w:r>
+      <w:r>
+        <w:rPr>
+          <w:lang w:val="fr-CA"/>
+        </w:rPr>
+        <w:t>travailler sur la deuxième page de la connexion + faire le layout</w:t>
+      </w:r>
+    </w:p>
+    <w:p>
+      <w:pPr>
+        <w:pStyle w:val="ListBullet"/>
+      </w:pPr>
+      <w:r>
+        <w:t>J.F :</w:t>
+      </w:r>
+    </w:p>
+    <w:p>
+      <w:pPr>
+        <w:pStyle w:val="ListBullet2"/>
+        <w:rPr>
+          <w:lang w:val="fr-CA"/>
+        </w:rPr>
+      </w:pPr>
+      <w:r>
+        <w:rPr>
+          <w:lang w:val="fr-CA"/>
+        </w:rPr>
+        <w:t>Réalisé: Il a terminé les standards des nom</w:t>
+      </w:r>
+      <w:r>
+        <w:rPr>
+          <w:lang w:val="fr-CA"/>
+        </w:rPr>
+        <w:t>.</w:t>
+      </w:r>
+    </w:p>
+    <w:p>
+      <w:pPr>
+        <w:pStyle w:val="ListBullet2"/>
+        <w:rPr>
+          <w:lang w:val="fr-CA"/>
+        </w:rPr>
+      </w:pPr>
+      <w:r>
+        <w:rPr>
+          <w:lang w:val="fr-CA"/>
+        </w:rPr>
+        <w:t>Obstacle : hésitation à mettre de l’avant les modifications, pas les privilèges, a besoin de vérifier avec Yolaine quels sont les standards qu’elle souhaite mettre de l’avant.</w:t>
+      </w:r>
+    </w:p>
+    <w:p>
+      <w:pPr>
+        <w:pStyle w:val="ListBullet2"/>
+        <w:rPr>
+          <w:lang w:val="fr-CA"/>
+        </w:rPr>
+      </w:pPr>
+      <w:r>
+        <w:t xml:space="preserve">Aujourd’hui : Rencontre pour le prochain sprint, parler des noms de la BD. </w:t>
+      </w:r>
+      <w:r>
+        <w:rPr>
+          <w:lang w:val="fr-CA"/>
+        </w:rPr>
+        <w:t>Correction sur le document et le mettre dans le répertoire : \Hippie\Documentation\Technique</w:t>
+      </w:r>
+    </w:p>
+    <w:p>
+      <w:pPr>
+        <w:pStyle w:val="Heading3"/>
+      </w:pPr>
+      <w:bookmarkStart w:id="36" w:name="_Toc436940986"/>
+      <w:proofErr w:type="spellStart"/>
+      <w:r>
+        <w:t>Réunion</w:t>
+      </w:r>
+      <w:proofErr w:type="spellEnd"/>
+      <w:r>
+        <w:t xml:space="preserve"> de </w:t>
+      </w:r>
+      <w:proofErr w:type="spellStart"/>
+      <w:r>
+        <w:t>planification</w:t>
+      </w:r>
+      <w:bookmarkEnd w:id="36"/>
+      <w:proofErr w:type="spellEnd"/>
+    </w:p>
+    <w:p>
+      <w:pPr>
+        <w:pStyle w:val="ListBullet"/>
+        <w:rPr>
+          <w:lang w:val="en-US"/>
+        </w:rPr>
+      </w:pPr>
+      <w:r>
+        <w:rPr>
+          <w:lang w:val="en-US"/>
+        </w:rPr>
+        <w:t>Activités en retard:</w:t>
+      </w:r>
+    </w:p>
+    <w:p>
+      <w:pPr>
+        <w:pStyle w:val="ListBullet2"/>
+      </w:pPr>
+      <w:r>
+        <w:t>Connexion Serveur distant</w:t>
+      </w:r>
+    </w:p>
+    <w:p>
+      <w:pPr>
+        <w:pStyle w:val="ListBullet2"/>
+      </w:pPr>
+      <w:r>
+        <w:t>Diagramme de classe – vérifier l’avancement</w:t>
+      </w:r>
+    </w:p>
+    <w:p>
+      <w:pPr>
+        <w:pStyle w:val="ListBullet2"/>
+      </w:pPr>
+      <w:r>
+        <w:t>Conception de classes objets</w:t>
+      </w:r>
+    </w:p>
+    <w:p>
+      <w:pPr>
+        <w:pStyle w:val="ListBullet"/>
+      </w:pPr>
+      <w:r>
+        <w:t>Nouvelles activités :</w:t>
+      </w:r>
+    </w:p>
+    <w:p>
+      <w:pPr>
+        <w:pStyle w:val="ListBullet2"/>
+      </w:pPr>
+      <w:r>
+        <w:t>Catherine + Éric: 11 et 12.</w:t>
+      </w:r>
+    </w:p>
+    <w:p>
+      <w:pPr>
+        <w:pStyle w:val="ListBullet2"/>
+      </w:pPr>
+      <w:r>
+        <w:t>René + PA: 5-6-7</w:t>
+      </w:r>
+      <w:r>
+        <w:t xml:space="preserve"> (vues)</w:t>
+      </w:r>
+    </w:p>
+    <w:p>
+      <w:pPr>
+        <w:pStyle w:val="ListBullet2"/>
+      </w:pPr>
+      <w:r>
+        <w:t>Philippe: 18</w:t>
+      </w:r>
+    </w:p>
+    <w:p>
+      <w:pPr>
+        <w:pStyle w:val="ListBullet2"/>
+      </w:pPr>
+      <w:r>
+        <w:t>Yong Shun: 23-24</w:t>
+      </w:r>
+    </w:p>
+    <w:p>
+      <w:pPr>
+        <w:pStyle w:val="ListBullet2"/>
+      </w:pPr>
+      <w:r>
+        <w:t>Carl: 22</w:t>
+      </w:r>
+    </w:p>
+    <w:p>
+      <w:pPr>
+        <w:pStyle w:val="ListBullet2"/>
+        <w:rPr>
+          <w:lang w:val="fr-CA"/>
+        </w:rPr>
+      </w:pPr>
+      <w:r>
+        <w:rPr>
+          <w:lang w:val="fr-CA"/>
+        </w:rPr>
+        <w:t xml:space="preserve">JF: Montrer à Yong Shun Check list 14, 15, 16. </w:t>
+      </w:r>
+      <w:r>
+        <w:rPr>
+          <w:lang w:val="fr-CA"/>
+        </w:rPr>
+        <w:t>Travailler à mettre la bd, effectuer les modifications et demander à Yolaine de les exécuter.</w:t>
+      </w:r>
+      <w:r>
+        <w:rPr>
+          <w:lang w:val="fr-CA"/>
+        </w:rPr>
+        <w:t xml:space="preserve"> Tests la semaine prochaine.</w:t>
+      </w:r>
+    </w:p>
+    <w:p>
+      <w:pPr>
+        <w:pStyle w:val="ListBullet2"/>
+        <w:rPr>
+          <w:lang w:val="fr-CA"/>
+        </w:rPr>
+      </w:pPr>
+      <w:r>
+        <w:rPr>
+          <w:lang w:val="fr-CA"/>
+        </w:rPr>
+        <w:t>Joël : aide aux activités multiples qui en ont besoin.</w:t>
+      </w:r>
+    </w:p>
+    <w:p>
+      <w:pPr>
+        <w:pStyle w:val="Heading2"/>
+      </w:pPr>
+      <w:bookmarkStart w:id="37" w:name="_Toc436940987"/>
       <w:r>
         <w:rPr>
           <w:highlight w:val="yellow"/>
         </w:rPr>
         <w:t>Vide</w:t>
       </w:r>
-      <w:bookmarkEnd w:id="34"/>
+      <w:bookmarkEnd w:id="37"/>
     </w:p>
     <w:p>
       <w:pPr>
@@ -7095,22 +7925,22 @@
       <w:pPr>
         <w:pStyle w:val="Heading1"/>
       </w:pPr>
-      <w:bookmarkStart w:id="35" w:name="_Toc436639633"/>
+      <w:bookmarkStart w:id="38" w:name="_Toc436940988"/>
       <w:r>
         <w:lastRenderedPageBreak/>
         <w:t>Autres</w:t>
       </w:r>
-      <w:bookmarkEnd w:id="35"/>
+      <w:bookmarkEnd w:id="38"/>
     </w:p>
     <w:p>
       <w:pPr>
         <w:pStyle w:val="Heading2"/>
       </w:pPr>
-      <w:bookmarkStart w:id="36" w:name="_Toc436639634"/>
+      <w:bookmarkStart w:id="39" w:name="_Toc436940989"/>
       <w:r>
         <w:t>Fonctionnalités optionnelles</w:t>
       </w:r>
-      <w:bookmarkEnd w:id="36"/>
+      <w:bookmarkEnd w:id="39"/>
     </w:p>
     <w:p>
       <w:pPr>
@@ -9041,7 +9871,7 @@
 </file>
 
 <file path=customXml/itemProps1.xml><?xml version="1.0" encoding="utf-8"?>
-<ds:datastoreItem xmlns:ds="http://schemas.openxmlformats.org/officeDocument/2006/customXml" ds:itemID="{276F7C10-93EA-43C0-9E23-1FC115E875AF}">
+<ds:datastoreItem xmlns:ds="http://schemas.openxmlformats.org/officeDocument/2006/customXml" ds:itemID="{026B5155-4566-4E3A-9A28-4C28466E5269}">
   <ds:schemaRefs>
     <ds:schemaRef ds:uri="http://schemas.openxmlformats.org/officeDocument/2006/bibliography"/>
   </ds:schemaRefs>

</xml_diff>

<commit_message>
Nouvelle version avec la rencontre d'aujourd'hui
</commit_message>
<xml_diff>
--- a/Documentation/Scrum/Notes.docx
+++ b/Documentation/Scrum/Notes.docx
@@ -35,7 +35,7 @@
           <w:noProof/>
           <w:highlight w:val="yellow"/>
         </w:rPr>
-        <w:t>jeudi, 3 décembre 2015, 21:19</w:t>
+        <w:t>lundi, 7 décembre 2015, 11:16</w:t>
       </w:r>
       <w:r>
         <w:rPr>
@@ -73,7 +73,7 @@
       <w:r>
         <w:fldChar w:fldCharType="separate"/>
       </w:r>
-      <w:hyperlink w:anchor="_Toc436940953" w:history="1">
+      <w:hyperlink w:anchor="_Toc437250433" w:history="1">
         <w:r>
           <w:rPr>
             <w:rStyle w:val="Hyperlink"/>
@@ -120,7 +120,7 @@
             <w:noProof/>
             <w:webHidden/>
           </w:rPr>
-          <w:instrText xml:space="preserve"> PAGEREF _Toc436940953 \h </w:instrText>
+          <w:instrText xml:space="preserve"> PAGEREF _Toc437250433 \h </w:instrText>
         </w:r>
         <w:r>
           <w:rPr>
@@ -167,7 +167,7 @@
           <w:lang w:eastAsia="fr-CA"/>
         </w:rPr>
       </w:pPr>
-      <w:hyperlink w:anchor="_Toc436940954" w:history="1">
+      <w:hyperlink w:anchor="_Toc437250434" w:history="1">
         <w:r>
           <w:rPr>
             <w:rStyle w:val="Hyperlink"/>
@@ -212,7 +212,7 @@
             <w:noProof/>
             <w:webHidden/>
           </w:rPr>
-          <w:instrText xml:space="preserve"> PAGEREF _Toc436940954 \h </w:instrText>
+          <w:instrText xml:space="preserve"> PAGEREF _Toc437250434 \h </w:instrText>
         </w:r>
         <w:r>
           <w:rPr>
@@ -260,7 +260,7 @@
           <w:lang w:eastAsia="fr-CA"/>
         </w:rPr>
       </w:pPr>
-      <w:hyperlink w:anchor="_Toc436940955" w:history="1">
+      <w:hyperlink w:anchor="_Toc437250435" w:history="1">
         <w:r>
           <w:rPr>
             <w:rStyle w:val="Hyperlink"/>
@@ -306,7 +306,7 @@
             <w:noProof/>
             <w:webHidden/>
           </w:rPr>
-          <w:instrText xml:space="preserve"> PAGEREF _Toc436940955 \h </w:instrText>
+          <w:instrText xml:space="preserve"> PAGEREF _Toc437250435 \h </w:instrText>
         </w:r>
         <w:r>
           <w:rPr>
@@ -354,7 +354,7 @@
           <w:lang w:eastAsia="fr-CA"/>
         </w:rPr>
       </w:pPr>
-      <w:hyperlink w:anchor="_Toc436940956" w:history="1">
+      <w:hyperlink w:anchor="_Toc437250436" w:history="1">
         <w:r>
           <w:rPr>
             <w:rStyle w:val="Hyperlink"/>
@@ -400,7 +400,7 @@
             <w:noProof/>
             <w:webHidden/>
           </w:rPr>
-          <w:instrText xml:space="preserve"> PAGEREF _Toc436940956 \h </w:instrText>
+          <w:instrText xml:space="preserve"> PAGEREF _Toc437250436 \h </w:instrText>
         </w:r>
         <w:r>
           <w:rPr>
@@ -448,7 +448,7 @@
           <w:lang w:eastAsia="fr-CA"/>
         </w:rPr>
       </w:pPr>
-      <w:hyperlink w:anchor="_Toc436940957" w:history="1">
+      <w:hyperlink w:anchor="_Toc437250437" w:history="1">
         <w:r>
           <w:rPr>
             <w:rStyle w:val="Hyperlink"/>
@@ -494,7 +494,7 @@
             <w:noProof/>
             <w:webHidden/>
           </w:rPr>
-          <w:instrText xml:space="preserve"> PAGEREF _Toc436940957 \h </w:instrText>
+          <w:instrText xml:space="preserve"> PAGEREF _Toc437250437 \h </w:instrText>
         </w:r>
         <w:r>
           <w:rPr>
@@ -542,7 +542,7 @@
           <w:lang w:eastAsia="fr-CA"/>
         </w:rPr>
       </w:pPr>
-      <w:hyperlink w:anchor="_Toc436940958" w:history="1">
+      <w:hyperlink w:anchor="_Toc437250438" w:history="1">
         <w:r>
           <w:rPr>
             <w:rStyle w:val="Hyperlink"/>
@@ -588,7 +588,7 @@
             <w:noProof/>
             <w:webHidden/>
           </w:rPr>
-          <w:instrText xml:space="preserve"> PAGEREF _Toc436940958 \h </w:instrText>
+          <w:instrText xml:space="preserve"> PAGEREF _Toc437250438 \h </w:instrText>
         </w:r>
         <w:r>
           <w:rPr>
@@ -637,7 +637,7 @@
           <w:lang w:eastAsia="fr-CA"/>
         </w:rPr>
       </w:pPr>
-      <w:hyperlink w:anchor="_Toc436940959" w:history="1">
+      <w:hyperlink w:anchor="_Toc437250439" w:history="1">
         <w:r>
           <w:rPr>
             <w:rStyle w:val="Hyperlink"/>
@@ -684,7 +684,7 @@
             <w:noProof/>
             <w:webHidden/>
           </w:rPr>
-          <w:instrText xml:space="preserve"> PAGEREF _Toc436940959 \h </w:instrText>
+          <w:instrText xml:space="preserve"> PAGEREF _Toc437250439 \h </w:instrText>
         </w:r>
         <w:r>
           <w:rPr>
@@ -731,7 +731,7 @@
           <w:lang w:eastAsia="fr-CA"/>
         </w:rPr>
       </w:pPr>
-      <w:hyperlink w:anchor="_Toc436940960" w:history="1">
+      <w:hyperlink w:anchor="_Toc437250440" w:history="1">
         <w:r>
           <w:rPr>
             <w:rStyle w:val="Hyperlink"/>
@@ -776,7 +776,7 @@
             <w:noProof/>
             <w:webHidden/>
           </w:rPr>
-          <w:instrText xml:space="preserve"> PAGEREF _Toc436940960 \h </w:instrText>
+          <w:instrText xml:space="preserve"> PAGEREF _Toc437250440 \h </w:instrText>
         </w:r>
         <w:r>
           <w:rPr>
@@ -824,7 +824,7 @@
           <w:lang w:eastAsia="fr-CA"/>
         </w:rPr>
       </w:pPr>
-      <w:hyperlink w:anchor="_Toc436940961" w:history="1">
+      <w:hyperlink w:anchor="_Toc437250441" w:history="1">
         <w:r>
           <w:rPr>
             <w:rStyle w:val="Hyperlink"/>
@@ -870,7 +870,7 @@
             <w:noProof/>
             <w:webHidden/>
           </w:rPr>
-          <w:instrText xml:space="preserve"> PAGEREF _Toc436940961 \h </w:instrText>
+          <w:instrText xml:space="preserve"> PAGEREF _Toc437250441 \h </w:instrText>
         </w:r>
         <w:r>
           <w:rPr>
@@ -918,7 +918,7 @@
           <w:lang w:eastAsia="fr-CA"/>
         </w:rPr>
       </w:pPr>
-      <w:hyperlink w:anchor="_Toc436940962" w:history="1">
+      <w:hyperlink w:anchor="_Toc437250442" w:history="1">
         <w:r>
           <w:rPr>
             <w:rStyle w:val="Hyperlink"/>
@@ -964,7 +964,7 @@
             <w:noProof/>
             <w:webHidden/>
           </w:rPr>
-          <w:instrText xml:space="preserve"> PAGEREF _Toc436940962 \h </w:instrText>
+          <w:instrText xml:space="preserve"> PAGEREF _Toc437250442 \h </w:instrText>
         </w:r>
         <w:r>
           <w:rPr>
@@ -1012,7 +1012,7 @@
           <w:lang w:eastAsia="fr-CA"/>
         </w:rPr>
       </w:pPr>
-      <w:hyperlink w:anchor="_Toc436940963" w:history="1">
+      <w:hyperlink w:anchor="_Toc437250443" w:history="1">
         <w:r>
           <w:rPr>
             <w:rStyle w:val="Hyperlink"/>
@@ -1058,7 +1058,7 @@
             <w:noProof/>
             <w:webHidden/>
           </w:rPr>
-          <w:instrText xml:space="preserve"> PAGEREF _Toc436940963 \h </w:instrText>
+          <w:instrText xml:space="preserve"> PAGEREF _Toc437250443 \h </w:instrText>
         </w:r>
         <w:r>
           <w:rPr>
@@ -1106,7 +1106,7 @@
           <w:lang w:eastAsia="fr-CA"/>
         </w:rPr>
       </w:pPr>
-      <w:hyperlink w:anchor="_Toc436940964" w:history="1">
+      <w:hyperlink w:anchor="_Toc437250444" w:history="1">
         <w:r>
           <w:rPr>
             <w:rStyle w:val="Hyperlink"/>
@@ -1152,7 +1152,7 @@
             <w:noProof/>
             <w:webHidden/>
           </w:rPr>
-          <w:instrText xml:space="preserve"> PAGEREF _Toc436940964 \h </w:instrText>
+          <w:instrText xml:space="preserve"> PAGEREF _Toc437250444 \h </w:instrText>
         </w:r>
         <w:r>
           <w:rPr>
@@ -1199,7 +1199,7 @@
           <w:lang w:eastAsia="fr-CA"/>
         </w:rPr>
       </w:pPr>
-      <w:hyperlink w:anchor="_Toc436940965" w:history="1">
+      <w:hyperlink w:anchor="_Toc437250445" w:history="1">
         <w:r>
           <w:rPr>
             <w:rStyle w:val="Hyperlink"/>
@@ -1244,7 +1244,7 @@
             <w:noProof/>
             <w:webHidden/>
           </w:rPr>
-          <w:instrText xml:space="preserve"> PAGEREF _Toc436940965 \h </w:instrText>
+          <w:instrText xml:space="preserve"> PAGEREF _Toc437250445 \h </w:instrText>
         </w:r>
         <w:r>
           <w:rPr>
@@ -1292,7 +1292,7 @@
           <w:lang w:eastAsia="fr-CA"/>
         </w:rPr>
       </w:pPr>
-      <w:hyperlink w:anchor="_Toc436940966" w:history="1">
+      <w:hyperlink w:anchor="_Toc437250446" w:history="1">
         <w:r>
           <w:rPr>
             <w:rStyle w:val="Hyperlink"/>
@@ -1338,7 +1338,7 @@
             <w:noProof/>
             <w:webHidden/>
           </w:rPr>
-          <w:instrText xml:space="preserve"> PAGEREF _Toc436940966 \h </w:instrText>
+          <w:instrText xml:space="preserve"> PAGEREF _Toc437250446 \h </w:instrText>
         </w:r>
         <w:r>
           <w:rPr>
@@ -1385,7 +1385,7 @@
           <w:lang w:eastAsia="fr-CA"/>
         </w:rPr>
       </w:pPr>
-      <w:hyperlink w:anchor="_Toc436940967" w:history="1">
+      <w:hyperlink w:anchor="_Toc437250447" w:history="1">
         <w:r>
           <w:rPr>
             <w:rStyle w:val="Hyperlink"/>
@@ -1430,7 +1430,7 @@
             <w:noProof/>
             <w:webHidden/>
           </w:rPr>
-          <w:instrText xml:space="preserve"> PAGEREF _Toc436940967 \h </w:instrText>
+          <w:instrText xml:space="preserve"> PAGEREF _Toc437250447 \h </w:instrText>
         </w:r>
         <w:r>
           <w:rPr>
@@ -1478,7 +1478,7 @@
           <w:lang w:eastAsia="fr-CA"/>
         </w:rPr>
       </w:pPr>
-      <w:hyperlink w:anchor="_Toc436940968" w:history="1">
+      <w:hyperlink w:anchor="_Toc437250448" w:history="1">
         <w:r>
           <w:rPr>
             <w:rStyle w:val="Hyperlink"/>
@@ -1524,7 +1524,7 @@
             <w:noProof/>
             <w:webHidden/>
           </w:rPr>
-          <w:instrText xml:space="preserve"> PAGEREF _Toc436940968 \h </w:instrText>
+          <w:instrText xml:space="preserve"> PAGEREF _Toc437250448 \h </w:instrText>
         </w:r>
         <w:r>
           <w:rPr>
@@ -1571,7 +1571,7 @@
           <w:lang w:eastAsia="fr-CA"/>
         </w:rPr>
       </w:pPr>
-      <w:hyperlink w:anchor="_Toc436940969" w:history="1">
+      <w:hyperlink w:anchor="_Toc437250449" w:history="1">
         <w:r>
           <w:rPr>
             <w:rStyle w:val="Hyperlink"/>
@@ -1616,7 +1616,7 @@
             <w:noProof/>
             <w:webHidden/>
           </w:rPr>
-          <w:instrText xml:space="preserve"> PAGEREF _Toc436940969 \h </w:instrText>
+          <w:instrText xml:space="preserve"> PAGEREF _Toc437250449 \h </w:instrText>
         </w:r>
         <w:r>
           <w:rPr>
@@ -1664,7 +1664,7 @@
           <w:lang w:eastAsia="fr-CA"/>
         </w:rPr>
       </w:pPr>
-      <w:hyperlink w:anchor="_Toc436940970" w:history="1">
+      <w:hyperlink w:anchor="_Toc437250450" w:history="1">
         <w:r>
           <w:rPr>
             <w:rStyle w:val="Hyperlink"/>
@@ -1710,7 +1710,7 @@
             <w:noProof/>
             <w:webHidden/>
           </w:rPr>
-          <w:instrText xml:space="preserve"> PAGEREF _Toc436940970 \h </w:instrText>
+          <w:instrText xml:space="preserve"> PAGEREF _Toc437250450 \h </w:instrText>
         </w:r>
         <w:r>
           <w:rPr>
@@ -1758,7 +1758,7 @@
           <w:lang w:eastAsia="fr-CA"/>
         </w:rPr>
       </w:pPr>
-      <w:hyperlink w:anchor="_Toc436940971" w:history="1">
+      <w:hyperlink w:anchor="_Toc437250451" w:history="1">
         <w:r>
           <w:rPr>
             <w:rStyle w:val="Hyperlink"/>
@@ -1804,7 +1804,7 @@
             <w:noProof/>
             <w:webHidden/>
           </w:rPr>
-          <w:instrText xml:space="preserve"> PAGEREF _Toc436940971 \h </w:instrText>
+          <w:instrText xml:space="preserve"> PAGEREF _Toc437250451 \h </w:instrText>
         </w:r>
         <w:r>
           <w:rPr>
@@ -1851,7 +1851,7 @@
           <w:lang w:eastAsia="fr-CA"/>
         </w:rPr>
       </w:pPr>
-      <w:hyperlink w:anchor="_Toc436940972" w:history="1">
+      <w:hyperlink w:anchor="_Toc437250452" w:history="1">
         <w:r>
           <w:rPr>
             <w:rStyle w:val="Hyperlink"/>
@@ -1896,7 +1896,7 @@
             <w:noProof/>
             <w:webHidden/>
           </w:rPr>
-          <w:instrText xml:space="preserve"> PAGEREF _Toc436940972 \h </w:instrText>
+          <w:instrText xml:space="preserve"> PAGEREF _Toc437250452 \h </w:instrText>
         </w:r>
         <w:r>
           <w:rPr>
@@ -1943,7 +1943,7 @@
           <w:lang w:eastAsia="fr-CA"/>
         </w:rPr>
       </w:pPr>
-      <w:hyperlink w:anchor="_Toc436940973" w:history="1">
+      <w:hyperlink w:anchor="_Toc437250453" w:history="1">
         <w:r>
           <w:rPr>
             <w:rStyle w:val="Hyperlink"/>
@@ -1988,7 +1988,7 @@
             <w:noProof/>
             <w:webHidden/>
           </w:rPr>
-          <w:instrText xml:space="preserve"> PAGEREF _Toc436940973 \h </w:instrText>
+          <w:instrText xml:space="preserve"> PAGEREF _Toc437250453 \h </w:instrText>
         </w:r>
         <w:r>
           <w:rPr>
@@ -2036,7 +2036,7 @@
           <w:lang w:eastAsia="fr-CA"/>
         </w:rPr>
       </w:pPr>
-      <w:hyperlink w:anchor="_Toc436940974" w:history="1">
+      <w:hyperlink w:anchor="_Toc437250454" w:history="1">
         <w:r>
           <w:rPr>
             <w:rStyle w:val="Hyperlink"/>
@@ -2082,7 +2082,7 @@
             <w:noProof/>
             <w:webHidden/>
           </w:rPr>
-          <w:instrText xml:space="preserve"> PAGEREF _Toc436940974 \h </w:instrText>
+          <w:instrText xml:space="preserve"> PAGEREF _Toc437250454 \h </w:instrText>
         </w:r>
         <w:r>
           <w:rPr>
@@ -2130,7 +2130,7 @@
           <w:lang w:eastAsia="fr-CA"/>
         </w:rPr>
       </w:pPr>
-      <w:hyperlink w:anchor="_Toc436940975" w:history="1">
+      <w:hyperlink w:anchor="_Toc437250455" w:history="1">
         <w:r>
           <w:rPr>
             <w:rStyle w:val="Hyperlink"/>
@@ -2176,7 +2176,7 @@
             <w:noProof/>
             <w:webHidden/>
           </w:rPr>
-          <w:instrText xml:space="preserve"> PAGEREF _Toc436940975 \h </w:instrText>
+          <w:instrText xml:space="preserve"> PAGEREF _Toc437250455 \h </w:instrText>
         </w:r>
         <w:r>
           <w:rPr>
@@ -2223,7 +2223,7 @@
           <w:lang w:eastAsia="fr-CA"/>
         </w:rPr>
       </w:pPr>
-      <w:hyperlink w:anchor="_Toc436940976" w:history="1">
+      <w:hyperlink w:anchor="_Toc437250456" w:history="1">
         <w:r>
           <w:rPr>
             <w:rStyle w:val="Hyperlink"/>
@@ -2268,7 +2268,7 @@
             <w:noProof/>
             <w:webHidden/>
           </w:rPr>
-          <w:instrText xml:space="preserve"> PAGEREF _Toc436940976 \h </w:instrText>
+          <w:instrText xml:space="preserve"> PAGEREF _Toc437250456 \h </w:instrText>
         </w:r>
         <w:r>
           <w:rPr>
@@ -2316,7 +2316,7 @@
           <w:lang w:eastAsia="fr-CA"/>
         </w:rPr>
       </w:pPr>
-      <w:hyperlink w:anchor="_Toc436940977" w:history="1">
+      <w:hyperlink w:anchor="_Toc437250457" w:history="1">
         <w:r>
           <w:rPr>
             <w:rStyle w:val="Hyperlink"/>
@@ -2362,7 +2362,7 @@
             <w:noProof/>
             <w:webHidden/>
           </w:rPr>
-          <w:instrText xml:space="preserve"> PAGEREF _Toc436940977 \h </w:instrText>
+          <w:instrText xml:space="preserve"> PAGEREF _Toc437250457 \h </w:instrText>
         </w:r>
         <w:r>
           <w:rPr>
@@ -2409,7 +2409,7 @@
           <w:lang w:eastAsia="fr-CA"/>
         </w:rPr>
       </w:pPr>
-      <w:hyperlink w:anchor="_Toc436940978" w:history="1">
+      <w:hyperlink w:anchor="_Toc437250458" w:history="1">
         <w:r>
           <w:rPr>
             <w:rStyle w:val="Hyperlink"/>
@@ -2454,7 +2454,7 @@
             <w:noProof/>
             <w:webHidden/>
           </w:rPr>
-          <w:instrText xml:space="preserve"> PAGEREF _Toc436940978 \h </w:instrText>
+          <w:instrText xml:space="preserve"> PAGEREF _Toc437250458 \h </w:instrText>
         </w:r>
         <w:r>
           <w:rPr>
@@ -2502,7 +2502,7 @@
           <w:lang w:eastAsia="fr-CA"/>
         </w:rPr>
       </w:pPr>
-      <w:hyperlink w:anchor="_Toc436940979" w:history="1">
+      <w:hyperlink w:anchor="_Toc437250459" w:history="1">
         <w:r>
           <w:rPr>
             <w:rStyle w:val="Hyperlink"/>
@@ -2548,7 +2548,7 @@
             <w:noProof/>
             <w:webHidden/>
           </w:rPr>
-          <w:instrText xml:space="preserve"> PAGEREF _Toc436940979 \h </w:instrText>
+          <w:instrText xml:space="preserve"> PAGEREF _Toc437250459 \h </w:instrText>
         </w:r>
         <w:r>
           <w:rPr>
@@ -2595,7 +2595,7 @@
           <w:lang w:eastAsia="fr-CA"/>
         </w:rPr>
       </w:pPr>
-      <w:hyperlink w:anchor="_Toc436940980" w:history="1">
+      <w:hyperlink w:anchor="_Toc437250460" w:history="1">
         <w:r>
           <w:rPr>
             <w:rStyle w:val="Hyperlink"/>
@@ -2640,7 +2640,7 @@
             <w:noProof/>
             <w:webHidden/>
           </w:rPr>
-          <w:instrText xml:space="preserve"> PAGEREF _Toc436940980 \h </w:instrText>
+          <w:instrText xml:space="preserve"> PAGEREF _Toc437250460 \h </w:instrText>
         </w:r>
         <w:r>
           <w:rPr>
@@ -2688,7 +2688,7 @@
           <w:lang w:eastAsia="fr-CA"/>
         </w:rPr>
       </w:pPr>
-      <w:hyperlink w:anchor="_Toc436940981" w:history="1">
+      <w:hyperlink w:anchor="_Toc437250461" w:history="1">
         <w:r>
           <w:rPr>
             <w:rStyle w:val="Hyperlink"/>
@@ -2734,7 +2734,7 @@
             <w:noProof/>
             <w:webHidden/>
           </w:rPr>
-          <w:instrText xml:space="preserve"> PAGEREF _Toc436940981 \h </w:instrText>
+          <w:instrText xml:space="preserve"> PAGEREF _Toc437250461 \h </w:instrText>
         </w:r>
         <w:r>
           <w:rPr>
@@ -2781,7 +2781,7 @@
           <w:lang w:eastAsia="fr-CA"/>
         </w:rPr>
       </w:pPr>
-      <w:hyperlink w:anchor="_Toc436940982" w:history="1">
+      <w:hyperlink w:anchor="_Toc437250462" w:history="1">
         <w:r>
           <w:rPr>
             <w:rStyle w:val="Hyperlink"/>
@@ -2826,7 +2826,7 @@
             <w:noProof/>
             <w:webHidden/>
           </w:rPr>
-          <w:instrText xml:space="preserve"> PAGEREF _Toc436940982 \h </w:instrText>
+          <w:instrText xml:space="preserve"> PAGEREF _Toc437250462 \h </w:instrText>
         </w:r>
         <w:r>
           <w:rPr>
@@ -2874,7 +2874,7 @@
           <w:lang w:eastAsia="fr-CA"/>
         </w:rPr>
       </w:pPr>
-      <w:hyperlink w:anchor="_Toc436940983" w:history="1">
+      <w:hyperlink w:anchor="_Toc437250463" w:history="1">
         <w:r>
           <w:rPr>
             <w:rStyle w:val="Hyperlink"/>
@@ -2899,7 +2899,7 @@
             <w:rStyle w:val="Hyperlink"/>
             <w:noProof/>
           </w:rPr>
-          <w:t>Retour sur le sprint precedent</w:t>
+          <w:t>Retour sur le sprint précédent</w:t>
         </w:r>
         <w:r>
           <w:rPr>
@@ -2920,7 +2920,7 @@
             <w:noProof/>
             <w:webHidden/>
           </w:rPr>
-          <w:instrText xml:space="preserve"> PAGEREF _Toc436940983 \h </w:instrText>
+          <w:instrText xml:space="preserve"> PAGEREF _Toc437250463 \h </w:instrText>
         </w:r>
         <w:r>
           <w:rPr>
@@ -2967,7 +2967,7 @@
           <w:lang w:eastAsia="fr-CA"/>
         </w:rPr>
       </w:pPr>
-      <w:hyperlink w:anchor="_Toc436940984" w:history="1">
+      <w:hyperlink w:anchor="_Toc437250464" w:history="1">
         <w:r>
           <w:rPr>
             <w:rStyle w:val="Hyperlink"/>
@@ -3012,7 +3012,7 @@
             <w:noProof/>
             <w:webHidden/>
           </w:rPr>
-          <w:instrText xml:space="preserve"> PAGEREF _Toc436940984 \h </w:instrText>
+          <w:instrText xml:space="preserve"> PAGEREF _Toc437250464 \h </w:instrText>
         </w:r>
         <w:r>
           <w:rPr>
@@ -3060,7 +3060,7 @@
           <w:lang w:eastAsia="fr-CA"/>
         </w:rPr>
       </w:pPr>
-      <w:hyperlink w:anchor="_Toc436940985" w:history="1">
+      <w:hyperlink w:anchor="_Toc437250465" w:history="1">
         <w:r>
           <w:rPr>
             <w:rStyle w:val="Hyperlink"/>
@@ -3106,7 +3106,7 @@
             <w:noProof/>
             <w:webHidden/>
           </w:rPr>
-          <w:instrText xml:space="preserve"> PAGEREF _Toc436940985 \h </w:instrText>
+          <w:instrText xml:space="preserve"> PAGEREF _Toc437250465 \h </w:instrText>
         </w:r>
         <w:r>
           <w:rPr>
@@ -3154,7 +3154,7 @@
           <w:lang w:eastAsia="fr-CA"/>
         </w:rPr>
       </w:pPr>
-      <w:hyperlink w:anchor="_Toc436940986" w:history="1">
+      <w:hyperlink w:anchor="_Toc437250466" w:history="1">
         <w:r>
           <w:rPr>
             <w:rStyle w:val="Hyperlink"/>
@@ -3200,7 +3200,7 @@
             <w:noProof/>
             <w:webHidden/>
           </w:rPr>
-          <w:instrText xml:space="preserve"> PAGEREF _Toc436940986 \h </w:instrText>
+          <w:instrText xml:space="preserve"> PAGEREF _Toc437250466 \h </w:instrText>
         </w:r>
         <w:r>
           <w:rPr>
@@ -3247,7 +3247,7 @@
           <w:lang w:eastAsia="fr-CA"/>
         </w:rPr>
       </w:pPr>
-      <w:hyperlink w:anchor="_Toc436940987" w:history="1">
+      <w:hyperlink w:anchor="_Toc437250467" w:history="1">
         <w:r>
           <w:rPr>
             <w:rStyle w:val="Hyperlink"/>
@@ -3270,6 +3270,192 @@
           <w:rPr>
             <w:rStyle w:val="Hyperlink"/>
             <w:noProof/>
+          </w:rPr>
+          <w:t>Le lundi 7 décembre 2015</w:t>
+        </w:r>
+        <w:r>
+          <w:rPr>
+            <w:noProof/>
+            <w:webHidden/>
+          </w:rPr>
+          <w:tab/>
+        </w:r>
+        <w:r>
+          <w:rPr>
+            <w:noProof/>
+            <w:webHidden/>
+          </w:rPr>
+          <w:fldChar w:fldCharType="begin"/>
+        </w:r>
+        <w:r>
+          <w:rPr>
+            <w:noProof/>
+            <w:webHidden/>
+          </w:rPr>
+          <w:instrText xml:space="preserve"> PAGEREF _Toc437250467 \h </w:instrText>
+        </w:r>
+        <w:r>
+          <w:rPr>
+            <w:noProof/>
+            <w:webHidden/>
+          </w:rPr>
+        </w:r>
+        <w:r>
+          <w:rPr>
+            <w:noProof/>
+            <w:webHidden/>
+          </w:rPr>
+          <w:fldChar w:fldCharType="separate"/>
+        </w:r>
+        <w:r>
+          <w:rPr>
+            <w:noProof/>
+            <w:webHidden/>
+          </w:rPr>
+          <w:t>12</w:t>
+        </w:r>
+        <w:r>
+          <w:rPr>
+            <w:noProof/>
+            <w:webHidden/>
+          </w:rPr>
+          <w:fldChar w:fldCharType="end"/>
+        </w:r>
+      </w:hyperlink>
+    </w:p>
+    <w:p>
+      <w:pPr>
+        <w:pStyle w:val="TOC3"/>
+        <w:tabs>
+          <w:tab w:val="left" w:pos="1200"/>
+          <w:tab w:val="right" w:leader="dot" w:pos="9350"/>
+        </w:tabs>
+        <w:rPr>
+          <w:rFonts w:eastAsiaTheme="minorEastAsia" w:cstheme="minorBidi"/>
+          <w:i w:val="0"/>
+          <w:iCs w:val="0"/>
+          <w:noProof/>
+          <w:sz w:val="22"/>
+          <w:szCs w:val="22"/>
+          <w:lang w:eastAsia="fr-CA"/>
+        </w:rPr>
+      </w:pPr>
+      <w:hyperlink w:anchor="_Toc437250468" w:history="1">
+        <w:r>
+          <w:rPr>
+            <w:rStyle w:val="Hyperlink"/>
+            <w:noProof/>
+          </w:rPr>
+          <w:t>2.12.1.</w:t>
+        </w:r>
+        <w:r>
+          <w:rPr>
+            <w:rFonts w:eastAsiaTheme="minorEastAsia" w:cstheme="minorBidi"/>
+            <w:i w:val="0"/>
+            <w:iCs w:val="0"/>
+            <w:noProof/>
+            <w:sz w:val="22"/>
+            <w:szCs w:val="22"/>
+            <w:lang w:eastAsia="fr-CA"/>
+          </w:rPr>
+          <w:tab/>
+        </w:r>
+        <w:r>
+          <w:rPr>
+            <w:rStyle w:val="Hyperlink"/>
+            <w:noProof/>
+          </w:rPr>
+          <w:t>Retour sur le sprint précédent</w:t>
+        </w:r>
+        <w:r>
+          <w:rPr>
+            <w:noProof/>
+            <w:webHidden/>
+          </w:rPr>
+          <w:tab/>
+        </w:r>
+        <w:r>
+          <w:rPr>
+            <w:noProof/>
+            <w:webHidden/>
+          </w:rPr>
+          <w:fldChar w:fldCharType="begin"/>
+        </w:r>
+        <w:r>
+          <w:rPr>
+            <w:noProof/>
+            <w:webHidden/>
+          </w:rPr>
+          <w:instrText xml:space="preserve"> PAGEREF _Toc437250468 \h </w:instrText>
+        </w:r>
+        <w:r>
+          <w:rPr>
+            <w:noProof/>
+            <w:webHidden/>
+          </w:rPr>
+        </w:r>
+        <w:r>
+          <w:rPr>
+            <w:noProof/>
+            <w:webHidden/>
+          </w:rPr>
+          <w:fldChar w:fldCharType="separate"/>
+        </w:r>
+        <w:r>
+          <w:rPr>
+            <w:noProof/>
+            <w:webHidden/>
+          </w:rPr>
+          <w:t>12</w:t>
+        </w:r>
+        <w:r>
+          <w:rPr>
+            <w:noProof/>
+            <w:webHidden/>
+          </w:rPr>
+          <w:fldChar w:fldCharType="end"/>
+        </w:r>
+      </w:hyperlink>
+    </w:p>
+    <w:p>
+      <w:pPr>
+        <w:pStyle w:val="TOC2"/>
+        <w:tabs>
+          <w:tab w:val="left" w:pos="1000"/>
+          <w:tab w:val="right" w:leader="dot" w:pos="9350"/>
+        </w:tabs>
+        <w:rPr>
+          <w:rFonts w:eastAsiaTheme="minorEastAsia" w:cstheme="minorBidi"/>
+          <w:smallCaps w:val="0"/>
+          <w:noProof/>
+          <w:sz w:val="22"/>
+          <w:szCs w:val="22"/>
+          <w:lang w:eastAsia="fr-CA"/>
+        </w:rPr>
+      </w:pPr>
+      <w:hyperlink w:anchor="_Toc437250469" w:history="1">
+        <w:r>
+          <w:rPr>
+            <w:rStyle w:val="Hyperlink"/>
+            <w:noProof/>
+          </w:rPr>
+          <w:t>2.13.</w:t>
+        </w:r>
+        <w:r>
+          <w:rPr>
+            <w:rFonts w:eastAsiaTheme="minorEastAsia" w:cstheme="minorBidi"/>
+            <w:smallCaps w:val="0"/>
+            <w:noProof/>
+            <w:sz w:val="22"/>
+            <w:szCs w:val="22"/>
+            <w:lang w:eastAsia="fr-CA"/>
+          </w:rPr>
+          <w:tab/>
+        </w:r>
+        <w:r>
+          <w:rPr>
+            <w:rStyle w:val="Hyperlink"/>
+            <w:noProof/>
             <w:highlight w:val="yellow"/>
           </w:rPr>
           <w:t>Vide</w:t>
@@ -3293,7 +3479,7 @@
             <w:noProof/>
             <w:webHidden/>
           </w:rPr>
-          <w:instrText xml:space="preserve"> PAGEREF _Toc436940987 \h </w:instrText>
+          <w:instrText xml:space="preserve"> PAGEREF _Toc437250469 \h </w:instrText>
         </w:r>
         <w:r>
           <w:rPr>
@@ -3313,7 +3499,7 @@
             <w:noProof/>
             <w:webHidden/>
           </w:rPr>
-          <w:t>11</w:t>
+          <w:t>12</w:t>
         </w:r>
         <w:r>
           <w:rPr>
@@ -3342,7 +3528,7 @@
           <w:lang w:eastAsia="fr-CA"/>
         </w:rPr>
       </w:pPr>
-      <w:hyperlink w:anchor="_Toc436940988" w:history="1">
+      <w:hyperlink w:anchor="_Toc437250470" w:history="1">
         <w:r>
           <w:rPr>
             <w:rStyle w:val="Hyperlink"/>
@@ -3389,7 +3575,7 @@
             <w:noProof/>
             <w:webHidden/>
           </w:rPr>
-          <w:instrText xml:space="preserve"> PAGEREF _Toc436940988 \h </w:instrText>
+          <w:instrText xml:space="preserve"> PAGEREF _Toc437250470 \h </w:instrText>
         </w:r>
         <w:r>
           <w:rPr>
@@ -3409,7 +3595,7 @@
             <w:noProof/>
             <w:webHidden/>
           </w:rPr>
-          <w:t>12</w:t>
+          <w:t>13</w:t>
         </w:r>
         <w:r>
           <w:rPr>
@@ -3436,7 +3622,7 @@
           <w:lang w:eastAsia="fr-CA"/>
         </w:rPr>
       </w:pPr>
-      <w:hyperlink w:anchor="_Toc436940989" w:history="1">
+      <w:hyperlink w:anchor="_Toc437250471" w:history="1">
         <w:r>
           <w:rPr>
             <w:rStyle w:val="Hyperlink"/>
@@ -3481,7 +3667,7 @@
             <w:noProof/>
             <w:webHidden/>
           </w:rPr>
-          <w:instrText xml:space="preserve"> PAGEREF _Toc436940989 \h </w:instrText>
+          <w:instrText xml:space="preserve"> PAGEREF _Toc437250471 \h </w:instrText>
         </w:r>
         <w:r>
           <w:rPr>
@@ -3501,7 +3687,7 @@
             <w:noProof/>
             <w:webHidden/>
           </w:rPr>
-          <w:t>12</w:t>
+          <w:t>13</w:t>
         </w:r>
         <w:r>
           <w:rPr>
@@ -3537,7 +3723,7 @@
       <w:pPr>
         <w:pStyle w:val="Heading1"/>
       </w:pPr>
-      <w:bookmarkStart w:id="1" w:name="_Toc436940953"/>
+      <w:bookmarkStart w:id="1" w:name="_Toc437250433"/>
       <w:r>
         <w:lastRenderedPageBreak/>
         <w:t>Projet</w:t>
@@ -3548,7 +3734,7 @@
       <w:pPr>
         <w:pStyle w:val="Heading2"/>
       </w:pPr>
-      <w:bookmarkStart w:id="2" w:name="_Toc436940954"/>
+      <w:bookmarkStart w:id="2" w:name="_Toc437250434"/>
       <w:r>
         <w:t>Informations importantes</w:t>
       </w:r>
@@ -3558,7 +3744,7 @@
       <w:pPr>
         <w:pStyle w:val="Heading3"/>
       </w:pPr>
-      <w:bookmarkStart w:id="3" w:name="_Toc436940955"/>
+      <w:bookmarkStart w:id="3" w:name="_Toc437250435"/>
       <w:r>
         <w:t xml:space="preserve">Le </w:t>
       </w:r>
@@ -3592,7 +3778,7 @@
       <w:pPr>
         <w:pStyle w:val="Heading3"/>
       </w:pPr>
-      <w:bookmarkStart w:id="4" w:name="_Toc436940956"/>
+      <w:bookmarkStart w:id="4" w:name="_Toc437250436"/>
       <w:r>
         <w:t>Liens</w:t>
       </w:r>
@@ -3708,7 +3894,7 @@
       <w:pPr>
         <w:pStyle w:val="Heading3"/>
       </w:pPr>
-      <w:bookmarkStart w:id="5" w:name="_Toc436940957"/>
+      <w:bookmarkStart w:id="5" w:name="_Toc437250437"/>
       <w:r>
         <w:t>Formation</w:t>
       </w:r>
@@ -3805,7 +3991,7 @@
         <w:pStyle w:val="Heading3"/>
       </w:pPr>
       <w:bookmarkStart w:id="6" w:name="_Toc435468087"/>
-      <w:bookmarkStart w:id="7" w:name="_Toc436940958"/>
+      <w:bookmarkStart w:id="7" w:name="_Toc437250438"/>
       <w:proofErr w:type="spellStart"/>
       <w:r>
         <w:t>Git</w:t>
@@ -3858,7 +4044,7 @@
       <w:pPr>
         <w:pStyle w:val="Heading1"/>
       </w:pPr>
-      <w:bookmarkStart w:id="8" w:name="_Toc436940959"/>
+      <w:bookmarkStart w:id="8" w:name="_Toc437250439"/>
       <w:r>
         <w:lastRenderedPageBreak/>
         <w:t>Déroulement</w:t>
@@ -3869,7 +4055,7 @@
       <w:pPr>
         <w:pStyle w:val="Heading2"/>
       </w:pPr>
-      <w:bookmarkStart w:id="9" w:name="_Toc436940960"/>
+      <w:bookmarkStart w:id="9" w:name="_Toc437250440"/>
       <w:r>
         <w:t>L</w:t>
       </w:r>
@@ -3901,7 +4087,7 @@
       <w:pPr>
         <w:pStyle w:val="Heading3"/>
       </w:pPr>
-      <w:bookmarkStart w:id="10" w:name="_Toc436940961"/>
+      <w:bookmarkStart w:id="10" w:name="_Toc437250441"/>
       <w:r>
         <w:t>Analyse fonctionnelle</w:t>
       </w:r>
@@ -4047,7 +4233,7 @@
       <w:pPr>
         <w:pStyle w:val="Heading3"/>
       </w:pPr>
-      <w:bookmarkStart w:id="11" w:name="_Toc436940962"/>
+      <w:bookmarkStart w:id="11" w:name="_Toc437250442"/>
       <w:proofErr w:type="spellStart"/>
       <w:r>
         <w:t>Spécification</w:t>
@@ -4197,7 +4383,7 @@
       <w:pPr>
         <w:pStyle w:val="Heading3"/>
       </w:pPr>
-      <w:bookmarkStart w:id="12" w:name="_Toc436940963"/>
+      <w:bookmarkStart w:id="12" w:name="_Toc437250443"/>
       <w:proofErr w:type="spellStart"/>
       <w:r>
         <w:t>Équipe</w:t>
@@ -4371,7 +4557,7 @@
       <w:pPr>
         <w:pStyle w:val="Heading3"/>
       </w:pPr>
-      <w:bookmarkStart w:id="13" w:name="_Toc436940964"/>
+      <w:bookmarkStart w:id="13" w:name="_Toc437250444"/>
       <w:proofErr w:type="spellStart"/>
       <w:r>
         <w:lastRenderedPageBreak/>
@@ -4425,7 +4611,7 @@
       <w:pPr>
         <w:pStyle w:val="Heading2"/>
       </w:pPr>
-      <w:bookmarkStart w:id="14" w:name="_Toc436940965"/>
+      <w:bookmarkStart w:id="14" w:name="_Toc437250445"/>
       <w:r>
         <w:t>Le s</w:t>
       </w:r>
@@ -4450,7 +4636,7 @@
       <w:pPr>
         <w:pStyle w:val="Heading3"/>
       </w:pPr>
-      <w:bookmarkStart w:id="15" w:name="_Toc436940966"/>
+      <w:bookmarkStart w:id="15" w:name="_Toc437250446"/>
       <w:r>
         <w:t>Rencontre</w:t>
       </w:r>
@@ -4806,7 +4992,7 @@
           <w:numId w:val="1"/>
         </w:numPr>
       </w:pPr>
-      <w:bookmarkStart w:id="17" w:name="_Toc436940967"/>
+      <w:bookmarkStart w:id="17" w:name="_Toc437250447"/>
       <w:r>
         <w:lastRenderedPageBreak/>
         <w:t>L</w:t>
@@ -4830,7 +5016,7 @@
       <w:pPr>
         <w:pStyle w:val="Heading3"/>
       </w:pPr>
-      <w:bookmarkStart w:id="18" w:name="_Toc436940968"/>
+      <w:bookmarkStart w:id="18" w:name="_Toc437250448"/>
       <w:r>
         <w:t>Rencontre Sprint</w:t>
       </w:r>
@@ -4996,7 +5182,7 @@
       <w:pPr>
         <w:pStyle w:val="Heading2"/>
       </w:pPr>
-      <w:bookmarkStart w:id="19" w:name="_Toc436940969"/>
+      <w:bookmarkStart w:id="19" w:name="_Toc437250449"/>
       <w:r>
         <w:t>Le m</w:t>
       </w:r>
@@ -5012,7 +5198,7 @@
       <w:pPr>
         <w:pStyle w:val="Heading3"/>
       </w:pPr>
-      <w:bookmarkStart w:id="20" w:name="_Toc436940970"/>
+      <w:bookmarkStart w:id="20" w:name="_Toc437250450"/>
       <w:r>
         <w:t xml:space="preserve">Mêlée </w:t>
       </w:r>
@@ -5293,7 +5479,7 @@
       <w:pPr>
         <w:pStyle w:val="Heading3"/>
       </w:pPr>
-      <w:bookmarkStart w:id="21" w:name="_Toc436940971"/>
+      <w:bookmarkStart w:id="21" w:name="_Toc437250451"/>
       <w:proofErr w:type="spellStart"/>
       <w:r>
         <w:t>Autres</w:t>
@@ -5316,7 +5502,7 @@
       <w:pPr>
         <w:pStyle w:val="Heading2"/>
       </w:pPr>
-      <w:bookmarkStart w:id="22" w:name="_Toc436940972"/>
+      <w:bookmarkStart w:id="22" w:name="_Toc437250452"/>
       <w:r>
         <w:lastRenderedPageBreak/>
         <w:t>Le jeudi 19 novembre 2015</w:t>
@@ -5643,7 +5829,7 @@
       <w:pPr>
         <w:pStyle w:val="Heading2"/>
       </w:pPr>
-      <w:bookmarkStart w:id="23" w:name="_Toc436940973"/>
+      <w:bookmarkStart w:id="23" w:name="_Toc437250453"/>
       <w:r>
         <w:lastRenderedPageBreak/>
         <w:t>Le vendredi 20 novembre 2015</w:t>
@@ -5657,7 +5843,7 @@
       <w:pPr>
         <w:pStyle w:val="Heading3"/>
       </w:pPr>
-      <w:bookmarkStart w:id="24" w:name="_Toc436940974"/>
+      <w:bookmarkStart w:id="24" w:name="_Toc437250454"/>
       <w:proofErr w:type="spellStart"/>
       <w:r>
         <w:t>R</w:t>
@@ -5725,7 +5911,7 @@
           <w:lang w:val="fr-CA"/>
         </w:rPr>
       </w:pPr>
-      <w:bookmarkStart w:id="25" w:name="_Toc436940975"/>
+      <w:bookmarkStart w:id="25" w:name="_Toc437250455"/>
       <w:r>
         <w:rPr>
           <w:lang w:val="fr-CA"/>
@@ -6065,7 +6251,7 @@
       <w:pPr>
         <w:pStyle w:val="Heading2"/>
       </w:pPr>
-      <w:bookmarkStart w:id="26" w:name="_Toc436940976"/>
+      <w:bookmarkStart w:id="26" w:name="_Toc437250456"/>
       <w:r>
         <w:t>Le lundi 23 novembre 2015</w:t>
       </w:r>
@@ -6078,7 +6264,7 @@
       <w:pPr>
         <w:pStyle w:val="Heading3"/>
       </w:pPr>
-      <w:bookmarkStart w:id="27" w:name="_Toc436940977"/>
+      <w:bookmarkStart w:id="27" w:name="_Toc437250457"/>
       <w:r>
         <w:t>Retour sur le sprint</w:t>
       </w:r>
@@ -6356,7 +6542,7 @@
       <w:pPr>
         <w:pStyle w:val="Heading2"/>
       </w:pPr>
-      <w:bookmarkStart w:id="28" w:name="_Toc436940978"/>
+      <w:bookmarkStart w:id="28" w:name="_Toc437250458"/>
       <w:r>
         <w:t>Le jeudi 26 novembre 2015</w:t>
       </w:r>
@@ -6369,7 +6555,7 @@
       <w:pPr>
         <w:pStyle w:val="Heading3"/>
       </w:pPr>
-      <w:bookmarkStart w:id="29" w:name="_Toc436940979"/>
+      <w:bookmarkStart w:id="29" w:name="_Toc437250459"/>
       <w:r>
         <w:t xml:space="preserve">Mêlée </w:t>
       </w:r>
@@ -6631,7 +6817,7 @@
       <w:pPr>
         <w:pStyle w:val="Heading2"/>
       </w:pPr>
-      <w:bookmarkStart w:id="30" w:name="_Toc436940980"/>
+      <w:bookmarkStart w:id="30" w:name="_Toc437250460"/>
       <w:r>
         <w:lastRenderedPageBreak/>
         <w:t>Le vendredi 27 novembre 2015</w:t>
@@ -6645,7 +6831,7 @@
       <w:pPr>
         <w:pStyle w:val="Heading3"/>
       </w:pPr>
-      <w:bookmarkStart w:id="31" w:name="_Toc436940981"/>
+      <w:bookmarkStart w:id="31" w:name="_Toc437250461"/>
       <w:proofErr w:type="spellStart"/>
       <w:r>
         <w:t>Réunion</w:t>
@@ -7075,7 +7261,7 @@
       <w:pPr>
         <w:pStyle w:val="Heading2"/>
       </w:pPr>
-      <w:bookmarkStart w:id="32" w:name="_Toc436940982"/>
+      <w:bookmarkStart w:id="32" w:name="_Toc437250462"/>
       <w:r>
         <w:lastRenderedPageBreak/>
         <w:t>Le lundi 30 novembre 2015</w:t>
@@ -7088,10 +7274,28 @@
     <w:p>
       <w:pPr>
         <w:pStyle w:val="Heading3"/>
-      </w:pPr>
-      <w:bookmarkStart w:id="33" w:name="_Toc436940983"/>
-      <w:r>
-        <w:t>Retour sur le sprint precedent</w:t>
+        <w:rPr>
+          <w:lang w:val="fr-CA"/>
+        </w:rPr>
+      </w:pPr>
+      <w:bookmarkStart w:id="33" w:name="_Toc437250463"/>
+      <w:r>
+        <w:rPr>
+          <w:lang w:val="fr-CA"/>
+        </w:rPr>
+        <w:t>Retour sur</w:t>
+      </w:r>
+      <w:r>
+        <w:rPr>
+          <w:lang w:val="fr-CA"/>
+        </w:rPr>
+        <w:t xml:space="preserve"> le sprint précé</w:t>
+      </w:r>
+      <w:r>
+        <w:rPr>
+          <w:lang w:val="fr-CA"/>
+        </w:rPr>
+        <w:t>dent</w:t>
       </w:r>
       <w:bookmarkEnd w:id="33"/>
     </w:p>
@@ -7353,7 +7557,7 @@
       <w:pPr>
         <w:pStyle w:val="Heading2"/>
       </w:pPr>
-      <w:bookmarkStart w:id="34" w:name="_Toc436940984"/>
+      <w:bookmarkStart w:id="34" w:name="_Toc437250464"/>
       <w:r>
         <w:t>Le jeudi 3 décembre 2015</w:t>
       </w:r>
@@ -7363,7 +7567,7 @@
       <w:pPr>
         <w:pStyle w:val="Heading3"/>
       </w:pPr>
-      <w:bookmarkStart w:id="35" w:name="_Toc436940985"/>
+      <w:bookmarkStart w:id="35" w:name="_Toc437250465"/>
       <w:r>
         <w:t xml:space="preserve">Mêlée </w:t>
       </w:r>
@@ -7732,6 +7936,9 @@
         </w:rPr>
       </w:pPr>
       <w:r>
+        <w:rPr>
+          <w:lang w:val="fr-CA"/>
+        </w:rPr>
         <w:t xml:space="preserve">Aujourd’hui : Rencontre pour le prochain sprint, parler des noms de la BD. </w:t>
       </w:r>
       <w:r>
@@ -7745,7 +7952,7 @@
       <w:pPr>
         <w:pStyle w:val="Heading3"/>
       </w:pPr>
-      <w:bookmarkStart w:id="36" w:name="_Toc436940986"/>
+      <w:bookmarkStart w:id="36" w:name="_Toc437250466"/>
       <w:proofErr w:type="spellStart"/>
       <w:r>
         <w:t>Réunion</w:t>
@@ -7818,13 +8025,35 @@
     <w:p>
       <w:pPr>
         <w:pStyle w:val="ListBullet2"/>
-      </w:pPr>
-      <w:r>
+        <w:rPr>
+          <w:lang w:val="fr-CA"/>
+        </w:rPr>
+      </w:pPr>
+      <w:r>
+        <w:rPr>
+          <w:lang w:val="fr-CA"/>
+        </w:rPr>
         <w:t>René + PA: 5-6-7</w:t>
       </w:r>
       <w:r>
+        <w:rPr>
+          <w:lang w:val="fr-CA"/>
+        </w:rPr>
         <w:t xml:space="preserve"> (vues)</w:t>
       </w:r>
+      <w:r>
+        <w:rPr>
+          <w:lang w:val="fr-CA"/>
+        </w:rPr>
+        <w:t xml:space="preserve"> </w:t>
+      </w:r>
+      <w:r>
+        <w:rPr>
+          <w:color w:val="FF0000"/>
+          <w:lang w:val="fr-CA"/>
+        </w:rPr>
+        <w:t>(5 et 7 invisible)</w:t>
+      </w:r>
     </w:p>
     <w:p>
       <w:pPr>
@@ -7892,16 +8121,427 @@
     </w:p>
     <w:p>
       <w:pPr>
+        <w:suppressAutoHyphens w:val="0"/>
+        <w:spacing w:before="0" w:after="160" w:line="259" w:lineRule="auto"/>
+        <w:rPr>
+          <w:rFonts w:cs="Times New Roman"/>
+          <w:b/>
+          <w:sz w:val="24"/>
+          <w:highlight w:val="yellow"/>
+          <w:lang w:eastAsia="fr-CA"/>
+        </w:rPr>
+      </w:pPr>
+      <w:r>
+        <w:rPr>
+          <w:highlight w:val="yellow"/>
+        </w:rPr>
+        <w:br w:type="page"/>
+      </w:r>
+    </w:p>
+    <w:p>
+      <w:pPr>
         <w:pStyle w:val="Heading2"/>
       </w:pPr>
-      <w:bookmarkStart w:id="37" w:name="_Toc436940987"/>
+      <w:bookmarkStart w:id="37" w:name="_Toc437250467"/>
+      <w:r>
+        <w:lastRenderedPageBreak/>
+        <w:t>Le lundi 7 décembre 2015</w:t>
+      </w:r>
+      <w:bookmarkEnd w:id="37"/>
+      <w:r>
+        <w:t xml:space="preserve"> </w:t>
+      </w:r>
+    </w:p>
+    <w:p>
+      <w:pPr>
+        <w:pStyle w:val="Heading3"/>
+        <w:rPr>
+          <w:lang w:val="fr-CA"/>
+        </w:rPr>
+      </w:pPr>
+      <w:bookmarkStart w:id="38" w:name="_Toc437250468"/>
+      <w:r>
+        <w:rPr>
+          <w:lang w:val="fr-CA"/>
+        </w:rPr>
+        <w:t>Retour sur le sprint précédent</w:t>
+      </w:r>
+      <w:bookmarkEnd w:id="38"/>
+    </w:p>
+    <w:p>
+      <w:pPr>
+        <w:pStyle w:val="ListBullet"/>
+      </w:pPr>
+      <w:r>
+        <w:t xml:space="preserve">Éric : </w:t>
+      </w:r>
+    </w:p>
+    <w:p>
+      <w:pPr>
+        <w:pStyle w:val="ListBullet2"/>
+        <w:rPr>
+          <w:lang w:val="fr-CA"/>
+        </w:rPr>
+      </w:pPr>
+      <w:r>
+        <w:rPr>
+          <w:lang w:val="fr-CA"/>
+        </w:rPr>
+        <w:t>Réalisé: La page de connexion, l</w:t>
+      </w:r>
+      <w:r>
+        <w:rPr>
+          <w:lang w:val="fr-CA"/>
+        </w:rPr>
+        <w:t>a page du formulaire (3 branches</w:t>
+      </w:r>
+      <w:r>
+        <w:rPr>
+          <w:lang w:val="fr-CA"/>
+        </w:rPr>
+        <w:t xml:space="preserve"> ou</w:t>
+      </w:r>
+      <w:r>
+        <w:rPr>
+          <w:lang w:val="fr-CA"/>
+        </w:rPr>
+        <w:t xml:space="preserve"> 2 branches)</w:t>
+      </w:r>
+    </w:p>
+    <w:p>
+      <w:pPr>
+        <w:pStyle w:val="ListBullet2"/>
+        <w:rPr>
+          <w:lang w:val="fr-CA"/>
+        </w:rPr>
+      </w:pPr>
+      <w:r>
+        <w:rPr>
+          <w:lang w:val="fr-CA"/>
+        </w:rPr>
+        <w:t>Obstacle : Les polices à ajuster</w:t>
+      </w:r>
+    </w:p>
+    <w:p>
+      <w:pPr>
+        <w:pStyle w:val="ListBullet"/>
+      </w:pPr>
+      <w:r>
+        <w:t>Catherine :</w:t>
+      </w:r>
+    </w:p>
+    <w:p>
+      <w:pPr>
+        <w:pStyle w:val="ListBullet2"/>
+      </w:pPr>
+      <w:r>
+        <w:t>Réalisé: idem</w:t>
+      </w:r>
+    </w:p>
+    <w:p>
+      <w:pPr>
+        <w:pStyle w:val="ListBullet2"/>
+      </w:pPr>
+      <w:r>
+        <w:t>Obstacle: Difficultés avec Android Studio</w:t>
+      </w:r>
+    </w:p>
+    <w:p>
+      <w:pPr>
+        <w:pStyle w:val="ListBullet"/>
+      </w:pPr>
+      <w:r>
+        <w:t>René :</w:t>
+      </w:r>
+    </w:p>
+    <w:p>
+      <w:pPr>
+        <w:pStyle w:val="ListBullet2"/>
+        <w:rPr>
+          <w:lang w:val="fr-CA"/>
+        </w:rPr>
+      </w:pPr>
+      <w:r>
+        <w:rPr>
+          <w:lang w:val="fr-CA"/>
+        </w:rPr>
+        <w:t>Réalisé: Travail sur les requêtes SQL</w:t>
+      </w:r>
+      <w:r>
+        <w:rPr>
+          <w:lang w:val="fr-CA"/>
+        </w:rPr>
+        <w:t>, le cours précédent de bases de données a aidé.</w:t>
+      </w:r>
+    </w:p>
+    <w:p>
+      <w:pPr>
+        <w:pStyle w:val="ListBullet2"/>
+        <w:rPr>
+          <w:lang w:val="fr-CA"/>
+        </w:rPr>
+      </w:pPr>
+      <w:r>
+        <w:rPr>
+          <w:lang w:val="fr-CA"/>
+        </w:rPr>
+        <w:t>Obstacle : Savoir quelles requêtes à faire, quelles sont celles qui sont utiles. Voir Yolaine pour les requêtes.</w:t>
+      </w:r>
+    </w:p>
+    <w:p>
+      <w:pPr>
+        <w:pStyle w:val="ListBullet"/>
+      </w:pPr>
+      <w:r>
+        <w:t>PA :</w:t>
+      </w:r>
+    </w:p>
+    <w:p>
+      <w:pPr>
+        <w:pStyle w:val="ListBullet2"/>
+        <w:rPr>
+          <w:lang w:val="fr-CA"/>
+        </w:rPr>
+      </w:pPr>
+      <w:r>
+        <w:rPr>
+          <w:lang w:val="fr-CA"/>
+        </w:rPr>
+        <w:t xml:space="preserve">Réalisé: Travail sur les requêtes, </w:t>
+      </w:r>
+      <w:r>
+        <w:rPr>
+          <w:lang w:val="fr-CA"/>
+        </w:rPr>
+        <w:t>J</w:t>
+      </w:r>
+      <w:r>
+        <w:rPr>
+          <w:lang w:val="fr-CA"/>
+        </w:rPr>
+        <w:t>son</w:t>
+      </w:r>
+    </w:p>
+    <w:p>
+      <w:pPr>
+        <w:pStyle w:val="ListBullet2"/>
+        <w:rPr>
+          <w:lang w:val="fr-CA"/>
+        </w:rPr>
+      </w:pPr>
+      <w:r>
+        <w:rPr>
+          <w:lang w:val="fr-CA"/>
+        </w:rPr>
+        <w:t>Obstacle: Faire afficher</w:t>
+      </w:r>
+      <w:r>
+        <w:rPr>
+          <w:lang w:val="fr-CA"/>
+        </w:rPr>
+        <w:t xml:space="preserve"> les accents, savoir les standards (DDL) avec les tables</w:t>
+      </w:r>
+      <w:r>
+        <w:rPr>
+          <w:lang w:val="fr-CA"/>
+        </w:rPr>
+        <w:t>.</w:t>
+      </w:r>
+    </w:p>
+    <w:p>
+      <w:pPr>
+        <w:pStyle w:val="ListBullet"/>
+      </w:pPr>
+      <w:r>
+        <w:t>Yong Shun :</w:t>
+      </w:r>
+    </w:p>
+    <w:p>
+      <w:pPr>
+        <w:pStyle w:val="ListBullet2"/>
+        <w:rPr>
+          <w:lang w:val="fr-CA"/>
+        </w:rPr>
+      </w:pPr>
+      <w:r>
+        <w:rPr>
+          <w:lang w:val="fr-CA"/>
+        </w:rPr>
+        <w:t>Réalisé: Continue à afficher la carte</w:t>
+      </w:r>
+    </w:p>
+    <w:p>
+      <w:pPr>
+        <w:pStyle w:val="ListBullet2"/>
+        <w:rPr>
+          <w:lang w:val="fr-CA"/>
+        </w:rPr>
+      </w:pPr>
+      <w:r>
+        <w:rPr>
+          <w:lang w:val="fr-CA"/>
+        </w:rPr>
+        <w:t>Obstacle : Quand il ouvre la liste d’information, il y a des erreurs</w:t>
+      </w:r>
+    </w:p>
+    <w:p>
+      <w:pPr>
+        <w:pStyle w:val="ListBullet"/>
+      </w:pPr>
+      <w:r>
+        <w:t>Carl :</w:t>
+      </w:r>
+    </w:p>
+    <w:p>
+      <w:pPr>
+        <w:pStyle w:val="ListBullet2"/>
+        <w:rPr>
+          <w:lang w:val="fr-CA"/>
+        </w:rPr>
+      </w:pPr>
+      <w:r>
+        <w:rPr>
+          <w:lang w:val="fr-CA"/>
+        </w:rPr>
+        <w:t xml:space="preserve">Réalisé: Il a ‘refactorisé’ le code avec les standards, </w:t>
+      </w:r>
+      <w:r>
+        <w:rPr>
+          <w:lang w:val="fr-CA"/>
+        </w:rPr>
+        <w:t xml:space="preserve">il a à </w:t>
+      </w:r>
+      <w:r>
+        <w:rPr>
+          <w:lang w:val="fr-CA"/>
+        </w:rPr>
+        <w:t>remettre</w:t>
+      </w:r>
+      <w:r>
+        <w:rPr>
+          <w:lang w:val="fr-CA"/>
+        </w:rPr>
+        <w:t xml:space="preserve"> le diagramme de classe à jour.</w:t>
+      </w:r>
+    </w:p>
+    <w:p>
+      <w:pPr>
+        <w:pStyle w:val="ListBullet2"/>
+        <w:rPr>
+          <w:lang w:val="fr-CA"/>
+        </w:rPr>
+      </w:pPr>
+      <w:r>
+        <w:rPr>
+          <w:lang w:val="fr-CA"/>
+        </w:rPr>
+        <w:t>Obstacle : À venir.</w:t>
+      </w:r>
+    </w:p>
+    <w:p>
+      <w:pPr>
+        <w:pStyle w:val="ListBullet"/>
+      </w:pPr>
+      <w:r>
+        <w:t>Philippe :</w:t>
+      </w:r>
+    </w:p>
+    <w:p>
+      <w:pPr>
+        <w:pStyle w:val="ListBullet2"/>
+        <w:rPr>
+          <w:lang w:val="fr-CA"/>
+        </w:rPr>
+      </w:pPr>
+      <w:r>
+        <w:rPr>
+          <w:lang w:val="fr-CA"/>
+        </w:rPr>
+        <w:t xml:space="preserve">Réalisé: Le code qui permet de passer d’un objet Java </w:t>
+      </w:r>
+      <w:r>
+        <w:rPr>
+          <w:lang w:val="fr-CA"/>
+        </w:rPr>
+        <w:t>à un objet Json et d’un objet Json à un objet Java.</w:t>
+      </w:r>
+    </w:p>
+    <w:p>
+      <w:pPr>
+        <w:pStyle w:val="ListBullet2"/>
+        <w:rPr>
+          <w:lang w:val="fr-CA"/>
+        </w:rPr>
+      </w:pPr>
+      <w:r>
+        <w:rPr>
+          <w:lang w:val="fr-CA"/>
+        </w:rPr>
+        <w:t>Obstacle : Synchroniser avec les requêtes, sécurité</w:t>
+      </w:r>
+    </w:p>
+    <w:p>
+      <w:pPr>
+        <w:pStyle w:val="ListBullet"/>
+      </w:pPr>
+      <w:r>
+        <w:t>J.F. :</w:t>
+      </w:r>
+    </w:p>
+    <w:p>
+      <w:pPr>
+        <w:pStyle w:val="ListBullet2"/>
+        <w:rPr>
+          <w:lang w:val="fr-CA"/>
+        </w:rPr>
+      </w:pPr>
+      <w:r>
+        <w:rPr>
+          <w:lang w:val="fr-CA"/>
+        </w:rPr>
+        <w:t xml:space="preserve">Réalisé: Créer le fichier DDL pour effectuer les modifications de la bd avec les standards. </w:t>
+      </w:r>
+      <w:r>
+        <w:rPr>
+          <w:lang w:val="fr-CA"/>
+        </w:rPr>
+        <w:t>À appliquer afin que ce soit en fonction.</w:t>
+      </w:r>
+    </w:p>
+    <w:p>
+      <w:pPr>
+        <w:pStyle w:val="ListBullet"/>
+      </w:pPr>
+      <w:r>
+        <w:t xml:space="preserve">Joël : </w:t>
+      </w:r>
+    </w:p>
+    <w:p>
+      <w:pPr>
+        <w:pStyle w:val="ListBullet2"/>
+        <w:rPr>
+          <w:lang w:val="fr-CA"/>
+        </w:rPr>
+      </w:pPr>
+      <w:r>
+        <w:rPr>
+          <w:lang w:val="fr-CA"/>
+        </w:rPr>
+        <w:t>Présentation des activités pour le sprint de cette semaine.</w:t>
+      </w:r>
+    </w:p>
+    <w:p>
+      <w:pPr>
+        <w:pStyle w:val="Heading2"/>
+      </w:pPr>
+      <w:bookmarkStart w:id="39" w:name="_Toc437250469"/>
       <w:r>
         <w:rPr>
           <w:highlight w:val="yellow"/>
         </w:rPr>
         <w:t>Vide</w:t>
       </w:r>
-      <w:bookmarkEnd w:id="37"/>
+      <w:bookmarkEnd w:id="39"/>
     </w:p>
     <w:p>
       <w:pPr>
@@ -7925,22 +8565,22 @@
       <w:pPr>
         <w:pStyle w:val="Heading1"/>
       </w:pPr>
-      <w:bookmarkStart w:id="38" w:name="_Toc436940988"/>
+      <w:bookmarkStart w:id="40" w:name="_Toc437250470"/>
       <w:r>
         <w:lastRenderedPageBreak/>
         <w:t>Autres</w:t>
       </w:r>
-      <w:bookmarkEnd w:id="38"/>
+      <w:bookmarkEnd w:id="40"/>
     </w:p>
     <w:p>
       <w:pPr>
         <w:pStyle w:val="Heading2"/>
       </w:pPr>
-      <w:bookmarkStart w:id="39" w:name="_Toc436940989"/>
+      <w:bookmarkStart w:id="41" w:name="_Toc437250471"/>
       <w:r>
         <w:t>Fonctionnalités optionnelles</w:t>
       </w:r>
-      <w:bookmarkEnd w:id="39"/>
+      <w:bookmarkEnd w:id="41"/>
     </w:p>
     <w:p>
       <w:pPr>
@@ -9871,7 +10511,7 @@
 </file>
 
 <file path=customXml/itemProps1.xml><?xml version="1.0" encoding="utf-8"?>
-<ds:datastoreItem xmlns:ds="http://schemas.openxmlformats.org/officeDocument/2006/customXml" ds:itemID="{026B5155-4566-4E3A-9A28-4C28466E5269}">
+<ds:datastoreItem xmlns:ds="http://schemas.openxmlformats.org/officeDocument/2006/customXml" ds:itemID="{A81DAA54-0874-42D4-A1B5-2B070B51C5D7}">
   <ds:schemaRefs>
     <ds:schemaRef ds:uri="http://schemas.openxmlformats.org/officeDocument/2006/bibliography"/>
   </ds:schemaRefs>

</xml_diff>

<commit_message>
Dernière mise à jour
</commit_message>
<xml_diff>
--- a/Documentation/Scrum/Notes.docx
+++ b/Documentation/Scrum/Notes.docx
@@ -35,7 +35,7 @@
           <w:noProof/>
           <w:highlight w:val="yellow"/>
         </w:rPr>
-        <w:t>lundi, 7 décembre 2015, 11:16</w:t>
+        <w:t>samedi, 12 décembre 2015, 13:50</w:t>
       </w:r>
       <w:r>
         <w:rPr>
@@ -43,9 +43,9 @@
         </w:rPr>
         <w:fldChar w:fldCharType="end"/>
       </w:r>
-    </w:p>
-    <w:bookmarkStart w:id="0" w:name="_GoBack"/>
-    <w:bookmarkEnd w:id="0"/>
+      <w:bookmarkStart w:id="0" w:name="_GoBack"/>
+      <w:bookmarkEnd w:id="0"/>
+    </w:p>
     <w:p>
       <w:pPr>
         <w:pStyle w:val="TOC1"/>
@@ -73,7 +73,7 @@
       <w:r>
         <w:fldChar w:fldCharType="separate"/>
       </w:r>
-      <w:hyperlink w:anchor="_Toc437250433" w:history="1">
+      <w:hyperlink w:anchor="_Toc437691531" w:history="1">
         <w:r>
           <w:rPr>
             <w:rStyle w:val="Hyperlink"/>
@@ -120,7 +120,7 @@
             <w:noProof/>
             <w:webHidden/>
           </w:rPr>
-          <w:instrText xml:space="preserve"> PAGEREF _Toc437250433 \h </w:instrText>
+          <w:instrText xml:space="preserve"> PAGEREF _Toc437691531 \h </w:instrText>
         </w:r>
         <w:r>
           <w:rPr>
@@ -167,7 +167,7 @@
           <w:lang w:eastAsia="fr-CA"/>
         </w:rPr>
       </w:pPr>
-      <w:hyperlink w:anchor="_Toc437250434" w:history="1">
+      <w:hyperlink w:anchor="_Toc437691532" w:history="1">
         <w:r>
           <w:rPr>
             <w:rStyle w:val="Hyperlink"/>
@@ -212,7 +212,7 @@
             <w:noProof/>
             <w:webHidden/>
           </w:rPr>
-          <w:instrText xml:space="preserve"> PAGEREF _Toc437250434 \h </w:instrText>
+          <w:instrText xml:space="preserve"> PAGEREF _Toc437691532 \h </w:instrText>
         </w:r>
         <w:r>
           <w:rPr>
@@ -260,7 +260,7 @@
           <w:lang w:eastAsia="fr-CA"/>
         </w:rPr>
       </w:pPr>
-      <w:hyperlink w:anchor="_Toc437250435" w:history="1">
+      <w:hyperlink w:anchor="_Toc437691533" w:history="1">
         <w:r>
           <w:rPr>
             <w:rStyle w:val="Hyperlink"/>
@@ -306,7 +306,7 @@
             <w:noProof/>
             <w:webHidden/>
           </w:rPr>
-          <w:instrText xml:space="preserve"> PAGEREF _Toc437250435 \h </w:instrText>
+          <w:instrText xml:space="preserve"> PAGEREF _Toc437691533 \h </w:instrText>
         </w:r>
         <w:r>
           <w:rPr>
@@ -354,7 +354,7 @@
           <w:lang w:eastAsia="fr-CA"/>
         </w:rPr>
       </w:pPr>
-      <w:hyperlink w:anchor="_Toc437250436" w:history="1">
+      <w:hyperlink w:anchor="_Toc437691534" w:history="1">
         <w:r>
           <w:rPr>
             <w:rStyle w:val="Hyperlink"/>
@@ -400,7 +400,7 @@
             <w:noProof/>
             <w:webHidden/>
           </w:rPr>
-          <w:instrText xml:space="preserve"> PAGEREF _Toc437250436 \h </w:instrText>
+          <w:instrText xml:space="preserve"> PAGEREF _Toc437691534 \h </w:instrText>
         </w:r>
         <w:r>
           <w:rPr>
@@ -448,7 +448,7 @@
           <w:lang w:eastAsia="fr-CA"/>
         </w:rPr>
       </w:pPr>
-      <w:hyperlink w:anchor="_Toc437250437" w:history="1">
+      <w:hyperlink w:anchor="_Toc437691535" w:history="1">
         <w:r>
           <w:rPr>
             <w:rStyle w:val="Hyperlink"/>
@@ -494,7 +494,7 @@
             <w:noProof/>
             <w:webHidden/>
           </w:rPr>
-          <w:instrText xml:space="preserve"> PAGEREF _Toc437250437 \h </w:instrText>
+          <w:instrText xml:space="preserve"> PAGEREF _Toc437691535 \h </w:instrText>
         </w:r>
         <w:r>
           <w:rPr>
@@ -542,7 +542,7 @@
           <w:lang w:eastAsia="fr-CA"/>
         </w:rPr>
       </w:pPr>
-      <w:hyperlink w:anchor="_Toc437250438" w:history="1">
+      <w:hyperlink w:anchor="_Toc437691536" w:history="1">
         <w:r>
           <w:rPr>
             <w:rStyle w:val="Hyperlink"/>
@@ -588,7 +588,7 @@
             <w:noProof/>
             <w:webHidden/>
           </w:rPr>
-          <w:instrText xml:space="preserve"> PAGEREF _Toc437250438 \h </w:instrText>
+          <w:instrText xml:space="preserve"> PAGEREF _Toc437691536 \h </w:instrText>
         </w:r>
         <w:r>
           <w:rPr>
@@ -637,7 +637,7 @@
           <w:lang w:eastAsia="fr-CA"/>
         </w:rPr>
       </w:pPr>
-      <w:hyperlink w:anchor="_Toc437250439" w:history="1">
+      <w:hyperlink w:anchor="_Toc437691537" w:history="1">
         <w:r>
           <w:rPr>
             <w:rStyle w:val="Hyperlink"/>
@@ -684,7 +684,7 @@
             <w:noProof/>
             <w:webHidden/>
           </w:rPr>
-          <w:instrText xml:space="preserve"> PAGEREF _Toc437250439 \h </w:instrText>
+          <w:instrText xml:space="preserve"> PAGEREF _Toc437691537 \h </w:instrText>
         </w:r>
         <w:r>
           <w:rPr>
@@ -731,7 +731,7 @@
           <w:lang w:eastAsia="fr-CA"/>
         </w:rPr>
       </w:pPr>
-      <w:hyperlink w:anchor="_Toc437250440" w:history="1">
+      <w:hyperlink w:anchor="_Toc437691538" w:history="1">
         <w:r>
           <w:rPr>
             <w:rStyle w:val="Hyperlink"/>
@@ -776,7 +776,7 @@
             <w:noProof/>
             <w:webHidden/>
           </w:rPr>
-          <w:instrText xml:space="preserve"> PAGEREF _Toc437250440 \h </w:instrText>
+          <w:instrText xml:space="preserve"> PAGEREF _Toc437691538 \h </w:instrText>
         </w:r>
         <w:r>
           <w:rPr>
@@ -824,7 +824,7 @@
           <w:lang w:eastAsia="fr-CA"/>
         </w:rPr>
       </w:pPr>
-      <w:hyperlink w:anchor="_Toc437250441" w:history="1">
+      <w:hyperlink w:anchor="_Toc437691539" w:history="1">
         <w:r>
           <w:rPr>
             <w:rStyle w:val="Hyperlink"/>
@@ -870,7 +870,7 @@
             <w:noProof/>
             <w:webHidden/>
           </w:rPr>
-          <w:instrText xml:space="preserve"> PAGEREF _Toc437250441 \h </w:instrText>
+          <w:instrText xml:space="preserve"> PAGEREF _Toc437691539 \h </w:instrText>
         </w:r>
         <w:r>
           <w:rPr>
@@ -918,7 +918,7 @@
           <w:lang w:eastAsia="fr-CA"/>
         </w:rPr>
       </w:pPr>
-      <w:hyperlink w:anchor="_Toc437250442" w:history="1">
+      <w:hyperlink w:anchor="_Toc437691540" w:history="1">
         <w:r>
           <w:rPr>
             <w:rStyle w:val="Hyperlink"/>
@@ -964,7 +964,7 @@
             <w:noProof/>
             <w:webHidden/>
           </w:rPr>
-          <w:instrText xml:space="preserve"> PAGEREF _Toc437250442 \h </w:instrText>
+          <w:instrText xml:space="preserve"> PAGEREF _Toc437691540 \h </w:instrText>
         </w:r>
         <w:r>
           <w:rPr>
@@ -1012,7 +1012,7 @@
           <w:lang w:eastAsia="fr-CA"/>
         </w:rPr>
       </w:pPr>
-      <w:hyperlink w:anchor="_Toc437250443" w:history="1">
+      <w:hyperlink w:anchor="_Toc437691541" w:history="1">
         <w:r>
           <w:rPr>
             <w:rStyle w:val="Hyperlink"/>
@@ -1058,7 +1058,7 @@
             <w:noProof/>
             <w:webHidden/>
           </w:rPr>
-          <w:instrText xml:space="preserve"> PAGEREF _Toc437250443 \h </w:instrText>
+          <w:instrText xml:space="preserve"> PAGEREF _Toc437691541 \h </w:instrText>
         </w:r>
         <w:r>
           <w:rPr>
@@ -1106,7 +1106,7 @@
           <w:lang w:eastAsia="fr-CA"/>
         </w:rPr>
       </w:pPr>
-      <w:hyperlink w:anchor="_Toc437250444" w:history="1">
+      <w:hyperlink w:anchor="_Toc437691542" w:history="1">
         <w:r>
           <w:rPr>
             <w:rStyle w:val="Hyperlink"/>
@@ -1152,7 +1152,7 @@
             <w:noProof/>
             <w:webHidden/>
           </w:rPr>
-          <w:instrText xml:space="preserve"> PAGEREF _Toc437250444 \h </w:instrText>
+          <w:instrText xml:space="preserve"> PAGEREF _Toc437691542 \h </w:instrText>
         </w:r>
         <w:r>
           <w:rPr>
@@ -1199,7 +1199,7 @@
           <w:lang w:eastAsia="fr-CA"/>
         </w:rPr>
       </w:pPr>
-      <w:hyperlink w:anchor="_Toc437250445" w:history="1">
+      <w:hyperlink w:anchor="_Toc437691543" w:history="1">
         <w:r>
           <w:rPr>
             <w:rStyle w:val="Hyperlink"/>
@@ -1244,7 +1244,7 @@
             <w:noProof/>
             <w:webHidden/>
           </w:rPr>
-          <w:instrText xml:space="preserve"> PAGEREF _Toc437250445 \h </w:instrText>
+          <w:instrText xml:space="preserve"> PAGEREF _Toc437691543 \h </w:instrText>
         </w:r>
         <w:r>
           <w:rPr>
@@ -1292,7 +1292,7 @@
           <w:lang w:eastAsia="fr-CA"/>
         </w:rPr>
       </w:pPr>
-      <w:hyperlink w:anchor="_Toc437250446" w:history="1">
+      <w:hyperlink w:anchor="_Toc437691544" w:history="1">
         <w:r>
           <w:rPr>
             <w:rStyle w:val="Hyperlink"/>
@@ -1338,7 +1338,7 @@
             <w:noProof/>
             <w:webHidden/>
           </w:rPr>
-          <w:instrText xml:space="preserve"> PAGEREF _Toc437250446 \h </w:instrText>
+          <w:instrText xml:space="preserve"> PAGEREF _Toc437691544 \h </w:instrText>
         </w:r>
         <w:r>
           <w:rPr>
@@ -1385,7 +1385,7 @@
           <w:lang w:eastAsia="fr-CA"/>
         </w:rPr>
       </w:pPr>
-      <w:hyperlink w:anchor="_Toc437250447" w:history="1">
+      <w:hyperlink w:anchor="_Toc437691545" w:history="1">
         <w:r>
           <w:rPr>
             <w:rStyle w:val="Hyperlink"/>
@@ -1430,7 +1430,7 @@
             <w:noProof/>
             <w:webHidden/>
           </w:rPr>
-          <w:instrText xml:space="preserve"> PAGEREF _Toc437250447 \h </w:instrText>
+          <w:instrText xml:space="preserve"> PAGEREF _Toc437691545 \h </w:instrText>
         </w:r>
         <w:r>
           <w:rPr>
@@ -1478,7 +1478,7 @@
           <w:lang w:eastAsia="fr-CA"/>
         </w:rPr>
       </w:pPr>
-      <w:hyperlink w:anchor="_Toc437250448" w:history="1">
+      <w:hyperlink w:anchor="_Toc437691546" w:history="1">
         <w:r>
           <w:rPr>
             <w:rStyle w:val="Hyperlink"/>
@@ -1524,7 +1524,7 @@
             <w:noProof/>
             <w:webHidden/>
           </w:rPr>
-          <w:instrText xml:space="preserve"> PAGEREF _Toc437250448 \h </w:instrText>
+          <w:instrText xml:space="preserve"> PAGEREF _Toc437691546 \h </w:instrText>
         </w:r>
         <w:r>
           <w:rPr>
@@ -1571,7 +1571,7 @@
           <w:lang w:eastAsia="fr-CA"/>
         </w:rPr>
       </w:pPr>
-      <w:hyperlink w:anchor="_Toc437250449" w:history="1">
+      <w:hyperlink w:anchor="_Toc437691547" w:history="1">
         <w:r>
           <w:rPr>
             <w:rStyle w:val="Hyperlink"/>
@@ -1616,7 +1616,7 @@
             <w:noProof/>
             <w:webHidden/>
           </w:rPr>
-          <w:instrText xml:space="preserve"> PAGEREF _Toc437250449 \h </w:instrText>
+          <w:instrText xml:space="preserve"> PAGEREF _Toc437691547 \h </w:instrText>
         </w:r>
         <w:r>
           <w:rPr>
@@ -1664,7 +1664,7 @@
           <w:lang w:eastAsia="fr-CA"/>
         </w:rPr>
       </w:pPr>
-      <w:hyperlink w:anchor="_Toc437250450" w:history="1">
+      <w:hyperlink w:anchor="_Toc437691548" w:history="1">
         <w:r>
           <w:rPr>
             <w:rStyle w:val="Hyperlink"/>
@@ -1710,7 +1710,7 @@
             <w:noProof/>
             <w:webHidden/>
           </w:rPr>
-          <w:instrText xml:space="preserve"> PAGEREF _Toc437250450 \h </w:instrText>
+          <w:instrText xml:space="preserve"> PAGEREF _Toc437691548 \h </w:instrText>
         </w:r>
         <w:r>
           <w:rPr>
@@ -1758,7 +1758,7 @@
           <w:lang w:eastAsia="fr-CA"/>
         </w:rPr>
       </w:pPr>
-      <w:hyperlink w:anchor="_Toc437250451" w:history="1">
+      <w:hyperlink w:anchor="_Toc437691549" w:history="1">
         <w:r>
           <w:rPr>
             <w:rStyle w:val="Hyperlink"/>
@@ -1804,7 +1804,7 @@
             <w:noProof/>
             <w:webHidden/>
           </w:rPr>
-          <w:instrText xml:space="preserve"> PAGEREF _Toc437250451 \h </w:instrText>
+          <w:instrText xml:space="preserve"> PAGEREF _Toc437691549 \h </w:instrText>
         </w:r>
         <w:r>
           <w:rPr>
@@ -1851,7 +1851,7 @@
           <w:lang w:eastAsia="fr-CA"/>
         </w:rPr>
       </w:pPr>
-      <w:hyperlink w:anchor="_Toc437250452" w:history="1">
+      <w:hyperlink w:anchor="_Toc437691550" w:history="1">
         <w:r>
           <w:rPr>
             <w:rStyle w:val="Hyperlink"/>
@@ -1896,7 +1896,7 @@
             <w:noProof/>
             <w:webHidden/>
           </w:rPr>
-          <w:instrText xml:space="preserve"> PAGEREF _Toc437250452 \h </w:instrText>
+          <w:instrText xml:space="preserve"> PAGEREF _Toc437691550 \h </w:instrText>
         </w:r>
         <w:r>
           <w:rPr>
@@ -1943,7 +1943,7 @@
           <w:lang w:eastAsia="fr-CA"/>
         </w:rPr>
       </w:pPr>
-      <w:hyperlink w:anchor="_Toc437250453" w:history="1">
+      <w:hyperlink w:anchor="_Toc437691551" w:history="1">
         <w:r>
           <w:rPr>
             <w:rStyle w:val="Hyperlink"/>
@@ -1988,7 +1988,7 @@
             <w:noProof/>
             <w:webHidden/>
           </w:rPr>
-          <w:instrText xml:space="preserve"> PAGEREF _Toc437250453 \h </w:instrText>
+          <w:instrText xml:space="preserve"> PAGEREF _Toc437691551 \h </w:instrText>
         </w:r>
         <w:r>
           <w:rPr>
@@ -2036,7 +2036,7 @@
           <w:lang w:eastAsia="fr-CA"/>
         </w:rPr>
       </w:pPr>
-      <w:hyperlink w:anchor="_Toc437250454" w:history="1">
+      <w:hyperlink w:anchor="_Toc437691552" w:history="1">
         <w:r>
           <w:rPr>
             <w:rStyle w:val="Hyperlink"/>
@@ -2082,7 +2082,7 @@
             <w:noProof/>
             <w:webHidden/>
           </w:rPr>
-          <w:instrText xml:space="preserve"> PAGEREF _Toc437250454 \h </w:instrText>
+          <w:instrText xml:space="preserve"> PAGEREF _Toc437691552 \h </w:instrText>
         </w:r>
         <w:r>
           <w:rPr>
@@ -2130,7 +2130,7 @@
           <w:lang w:eastAsia="fr-CA"/>
         </w:rPr>
       </w:pPr>
-      <w:hyperlink w:anchor="_Toc437250455" w:history="1">
+      <w:hyperlink w:anchor="_Toc437691553" w:history="1">
         <w:r>
           <w:rPr>
             <w:rStyle w:val="Hyperlink"/>
@@ -2176,7 +2176,7 @@
             <w:noProof/>
             <w:webHidden/>
           </w:rPr>
-          <w:instrText xml:space="preserve"> PAGEREF _Toc437250455 \h </w:instrText>
+          <w:instrText xml:space="preserve"> PAGEREF _Toc437691553 \h </w:instrText>
         </w:r>
         <w:r>
           <w:rPr>
@@ -2223,7 +2223,7 @@
           <w:lang w:eastAsia="fr-CA"/>
         </w:rPr>
       </w:pPr>
-      <w:hyperlink w:anchor="_Toc437250456" w:history="1">
+      <w:hyperlink w:anchor="_Toc437691554" w:history="1">
         <w:r>
           <w:rPr>
             <w:rStyle w:val="Hyperlink"/>
@@ -2268,7 +2268,7 @@
             <w:noProof/>
             <w:webHidden/>
           </w:rPr>
-          <w:instrText xml:space="preserve"> PAGEREF _Toc437250456 \h </w:instrText>
+          <w:instrText xml:space="preserve"> PAGEREF _Toc437691554 \h </w:instrText>
         </w:r>
         <w:r>
           <w:rPr>
@@ -2316,7 +2316,7 @@
           <w:lang w:eastAsia="fr-CA"/>
         </w:rPr>
       </w:pPr>
-      <w:hyperlink w:anchor="_Toc437250457" w:history="1">
+      <w:hyperlink w:anchor="_Toc437691555" w:history="1">
         <w:r>
           <w:rPr>
             <w:rStyle w:val="Hyperlink"/>
@@ -2362,7 +2362,7 @@
             <w:noProof/>
             <w:webHidden/>
           </w:rPr>
-          <w:instrText xml:space="preserve"> PAGEREF _Toc437250457 \h </w:instrText>
+          <w:instrText xml:space="preserve"> PAGEREF _Toc437691555 \h </w:instrText>
         </w:r>
         <w:r>
           <w:rPr>
@@ -2409,7 +2409,7 @@
           <w:lang w:eastAsia="fr-CA"/>
         </w:rPr>
       </w:pPr>
-      <w:hyperlink w:anchor="_Toc437250458" w:history="1">
+      <w:hyperlink w:anchor="_Toc437691556" w:history="1">
         <w:r>
           <w:rPr>
             <w:rStyle w:val="Hyperlink"/>
@@ -2454,7 +2454,7 @@
             <w:noProof/>
             <w:webHidden/>
           </w:rPr>
-          <w:instrText xml:space="preserve"> PAGEREF _Toc437250458 \h </w:instrText>
+          <w:instrText xml:space="preserve"> PAGEREF _Toc437691556 \h </w:instrText>
         </w:r>
         <w:r>
           <w:rPr>
@@ -2502,7 +2502,7 @@
           <w:lang w:eastAsia="fr-CA"/>
         </w:rPr>
       </w:pPr>
-      <w:hyperlink w:anchor="_Toc437250459" w:history="1">
+      <w:hyperlink w:anchor="_Toc437691557" w:history="1">
         <w:r>
           <w:rPr>
             <w:rStyle w:val="Hyperlink"/>
@@ -2548,7 +2548,7 @@
             <w:noProof/>
             <w:webHidden/>
           </w:rPr>
-          <w:instrText xml:space="preserve"> PAGEREF _Toc437250459 \h </w:instrText>
+          <w:instrText xml:space="preserve"> PAGEREF _Toc437691557 \h </w:instrText>
         </w:r>
         <w:r>
           <w:rPr>
@@ -2595,7 +2595,7 @@
           <w:lang w:eastAsia="fr-CA"/>
         </w:rPr>
       </w:pPr>
-      <w:hyperlink w:anchor="_Toc437250460" w:history="1">
+      <w:hyperlink w:anchor="_Toc437691558" w:history="1">
         <w:r>
           <w:rPr>
             <w:rStyle w:val="Hyperlink"/>
@@ -2640,7 +2640,7 @@
             <w:noProof/>
             <w:webHidden/>
           </w:rPr>
-          <w:instrText xml:space="preserve"> PAGEREF _Toc437250460 \h </w:instrText>
+          <w:instrText xml:space="preserve"> PAGEREF _Toc437691558 \h </w:instrText>
         </w:r>
         <w:r>
           <w:rPr>
@@ -2688,7 +2688,7 @@
           <w:lang w:eastAsia="fr-CA"/>
         </w:rPr>
       </w:pPr>
-      <w:hyperlink w:anchor="_Toc437250461" w:history="1">
+      <w:hyperlink w:anchor="_Toc437691559" w:history="1">
         <w:r>
           <w:rPr>
             <w:rStyle w:val="Hyperlink"/>
@@ -2734,7 +2734,7 @@
             <w:noProof/>
             <w:webHidden/>
           </w:rPr>
-          <w:instrText xml:space="preserve"> PAGEREF _Toc437250461 \h </w:instrText>
+          <w:instrText xml:space="preserve"> PAGEREF _Toc437691559 \h </w:instrText>
         </w:r>
         <w:r>
           <w:rPr>
@@ -2781,7 +2781,7 @@
           <w:lang w:eastAsia="fr-CA"/>
         </w:rPr>
       </w:pPr>
-      <w:hyperlink w:anchor="_Toc437250462" w:history="1">
+      <w:hyperlink w:anchor="_Toc437691560" w:history="1">
         <w:r>
           <w:rPr>
             <w:rStyle w:val="Hyperlink"/>
@@ -2826,7 +2826,7 @@
             <w:noProof/>
             <w:webHidden/>
           </w:rPr>
-          <w:instrText xml:space="preserve"> PAGEREF _Toc437250462 \h </w:instrText>
+          <w:instrText xml:space="preserve"> PAGEREF _Toc437691560 \h </w:instrText>
         </w:r>
         <w:r>
           <w:rPr>
@@ -2874,7 +2874,7 @@
           <w:lang w:eastAsia="fr-CA"/>
         </w:rPr>
       </w:pPr>
-      <w:hyperlink w:anchor="_Toc437250463" w:history="1">
+      <w:hyperlink w:anchor="_Toc437691561" w:history="1">
         <w:r>
           <w:rPr>
             <w:rStyle w:val="Hyperlink"/>
@@ -2920,7 +2920,7 @@
             <w:noProof/>
             <w:webHidden/>
           </w:rPr>
-          <w:instrText xml:space="preserve"> PAGEREF _Toc437250463 \h </w:instrText>
+          <w:instrText xml:space="preserve"> PAGEREF _Toc437691561 \h </w:instrText>
         </w:r>
         <w:r>
           <w:rPr>
@@ -2967,7 +2967,7 @@
           <w:lang w:eastAsia="fr-CA"/>
         </w:rPr>
       </w:pPr>
-      <w:hyperlink w:anchor="_Toc437250464" w:history="1">
+      <w:hyperlink w:anchor="_Toc437691562" w:history="1">
         <w:r>
           <w:rPr>
             <w:rStyle w:val="Hyperlink"/>
@@ -3012,7 +3012,7 @@
             <w:noProof/>
             <w:webHidden/>
           </w:rPr>
-          <w:instrText xml:space="preserve"> PAGEREF _Toc437250464 \h </w:instrText>
+          <w:instrText xml:space="preserve"> PAGEREF _Toc437691562 \h </w:instrText>
         </w:r>
         <w:r>
           <w:rPr>
@@ -3060,7 +3060,7 @@
           <w:lang w:eastAsia="fr-CA"/>
         </w:rPr>
       </w:pPr>
-      <w:hyperlink w:anchor="_Toc437250465" w:history="1">
+      <w:hyperlink w:anchor="_Toc437691563" w:history="1">
         <w:r>
           <w:rPr>
             <w:rStyle w:val="Hyperlink"/>
@@ -3106,7 +3106,7 @@
             <w:noProof/>
             <w:webHidden/>
           </w:rPr>
-          <w:instrText xml:space="preserve"> PAGEREF _Toc437250465 \h </w:instrText>
+          <w:instrText xml:space="preserve"> PAGEREF _Toc437691563 \h </w:instrText>
         </w:r>
         <w:r>
           <w:rPr>
@@ -3154,7 +3154,7 @@
           <w:lang w:eastAsia="fr-CA"/>
         </w:rPr>
       </w:pPr>
-      <w:hyperlink w:anchor="_Toc437250466" w:history="1">
+      <w:hyperlink w:anchor="_Toc437691564" w:history="1">
         <w:r>
           <w:rPr>
             <w:rStyle w:val="Hyperlink"/>
@@ -3200,7 +3200,7 @@
             <w:noProof/>
             <w:webHidden/>
           </w:rPr>
-          <w:instrText xml:space="preserve"> PAGEREF _Toc437250466 \h </w:instrText>
+          <w:instrText xml:space="preserve"> PAGEREF _Toc437691564 \h </w:instrText>
         </w:r>
         <w:r>
           <w:rPr>
@@ -3247,7 +3247,7 @@
           <w:lang w:eastAsia="fr-CA"/>
         </w:rPr>
       </w:pPr>
-      <w:hyperlink w:anchor="_Toc437250467" w:history="1">
+      <w:hyperlink w:anchor="_Toc437691565" w:history="1">
         <w:r>
           <w:rPr>
             <w:rStyle w:val="Hyperlink"/>
@@ -3292,7 +3292,7 @@
             <w:noProof/>
             <w:webHidden/>
           </w:rPr>
-          <w:instrText xml:space="preserve"> PAGEREF _Toc437250467 \h </w:instrText>
+          <w:instrText xml:space="preserve"> PAGEREF _Toc437691565 \h </w:instrText>
         </w:r>
         <w:r>
           <w:rPr>
@@ -3340,7 +3340,7 @@
           <w:lang w:eastAsia="fr-CA"/>
         </w:rPr>
       </w:pPr>
-      <w:hyperlink w:anchor="_Toc437250468" w:history="1">
+      <w:hyperlink w:anchor="_Toc437691566" w:history="1">
         <w:r>
           <w:rPr>
             <w:rStyle w:val="Hyperlink"/>
@@ -3386,7 +3386,7 @@
             <w:noProof/>
             <w:webHidden/>
           </w:rPr>
-          <w:instrText xml:space="preserve"> PAGEREF _Toc437250468 \h </w:instrText>
+          <w:instrText xml:space="preserve"> PAGEREF _Toc437691566 \h </w:instrText>
         </w:r>
         <w:r>
           <w:rPr>
@@ -3433,7 +3433,7 @@
           <w:lang w:eastAsia="fr-CA"/>
         </w:rPr>
       </w:pPr>
-      <w:hyperlink w:anchor="_Toc437250469" w:history="1">
+      <w:hyperlink w:anchor="_Toc437691567" w:history="1">
         <w:r>
           <w:rPr>
             <w:rStyle w:val="Hyperlink"/>
@@ -3456,6 +3456,286 @@
           <w:rPr>
             <w:rStyle w:val="Hyperlink"/>
             <w:noProof/>
+          </w:rPr>
+          <w:t>Le jeudi 10 décembre 2015</w:t>
+        </w:r>
+        <w:r>
+          <w:rPr>
+            <w:noProof/>
+            <w:webHidden/>
+          </w:rPr>
+          <w:tab/>
+        </w:r>
+        <w:r>
+          <w:rPr>
+            <w:noProof/>
+            <w:webHidden/>
+          </w:rPr>
+          <w:fldChar w:fldCharType="begin"/>
+        </w:r>
+        <w:r>
+          <w:rPr>
+            <w:noProof/>
+            <w:webHidden/>
+          </w:rPr>
+          <w:instrText xml:space="preserve"> PAGEREF _Toc437691567 \h </w:instrText>
+        </w:r>
+        <w:r>
+          <w:rPr>
+            <w:noProof/>
+            <w:webHidden/>
+          </w:rPr>
+        </w:r>
+        <w:r>
+          <w:rPr>
+            <w:noProof/>
+            <w:webHidden/>
+          </w:rPr>
+          <w:fldChar w:fldCharType="separate"/>
+        </w:r>
+        <w:r>
+          <w:rPr>
+            <w:noProof/>
+            <w:webHidden/>
+          </w:rPr>
+          <w:t>13</w:t>
+        </w:r>
+        <w:r>
+          <w:rPr>
+            <w:noProof/>
+            <w:webHidden/>
+          </w:rPr>
+          <w:fldChar w:fldCharType="end"/>
+        </w:r>
+      </w:hyperlink>
+    </w:p>
+    <w:p>
+      <w:pPr>
+        <w:pStyle w:val="TOC3"/>
+        <w:tabs>
+          <w:tab w:val="left" w:pos="1200"/>
+          <w:tab w:val="right" w:leader="dot" w:pos="9350"/>
+        </w:tabs>
+        <w:rPr>
+          <w:rFonts w:eastAsiaTheme="minorEastAsia" w:cstheme="minorBidi"/>
+          <w:i w:val="0"/>
+          <w:iCs w:val="0"/>
+          <w:noProof/>
+          <w:sz w:val="22"/>
+          <w:szCs w:val="22"/>
+          <w:lang w:eastAsia="fr-CA"/>
+        </w:rPr>
+      </w:pPr>
+      <w:hyperlink w:anchor="_Toc437691568" w:history="1">
+        <w:r>
+          <w:rPr>
+            <w:rStyle w:val="Hyperlink"/>
+            <w:noProof/>
+          </w:rPr>
+          <w:t>2.13.1.</w:t>
+        </w:r>
+        <w:r>
+          <w:rPr>
+            <w:rFonts w:eastAsiaTheme="minorEastAsia" w:cstheme="minorBidi"/>
+            <w:i w:val="0"/>
+            <w:iCs w:val="0"/>
+            <w:noProof/>
+            <w:sz w:val="22"/>
+            <w:szCs w:val="22"/>
+            <w:lang w:eastAsia="fr-CA"/>
+          </w:rPr>
+          <w:tab/>
+        </w:r>
+        <w:r>
+          <w:rPr>
+            <w:rStyle w:val="Hyperlink"/>
+            <w:noProof/>
+          </w:rPr>
+          <w:t>Mêlée quotidienne</w:t>
+        </w:r>
+        <w:r>
+          <w:rPr>
+            <w:noProof/>
+            <w:webHidden/>
+          </w:rPr>
+          <w:tab/>
+        </w:r>
+        <w:r>
+          <w:rPr>
+            <w:noProof/>
+            <w:webHidden/>
+          </w:rPr>
+          <w:fldChar w:fldCharType="begin"/>
+        </w:r>
+        <w:r>
+          <w:rPr>
+            <w:noProof/>
+            <w:webHidden/>
+          </w:rPr>
+          <w:instrText xml:space="preserve"> PAGEREF _Toc437691568 \h </w:instrText>
+        </w:r>
+        <w:r>
+          <w:rPr>
+            <w:noProof/>
+            <w:webHidden/>
+          </w:rPr>
+        </w:r>
+        <w:r>
+          <w:rPr>
+            <w:noProof/>
+            <w:webHidden/>
+          </w:rPr>
+          <w:fldChar w:fldCharType="separate"/>
+        </w:r>
+        <w:r>
+          <w:rPr>
+            <w:noProof/>
+            <w:webHidden/>
+          </w:rPr>
+          <w:t>13</w:t>
+        </w:r>
+        <w:r>
+          <w:rPr>
+            <w:noProof/>
+            <w:webHidden/>
+          </w:rPr>
+          <w:fldChar w:fldCharType="end"/>
+        </w:r>
+      </w:hyperlink>
+    </w:p>
+    <w:p>
+      <w:pPr>
+        <w:pStyle w:val="TOC3"/>
+        <w:tabs>
+          <w:tab w:val="left" w:pos="1200"/>
+          <w:tab w:val="right" w:leader="dot" w:pos="9350"/>
+        </w:tabs>
+        <w:rPr>
+          <w:rFonts w:eastAsiaTheme="minorEastAsia" w:cstheme="minorBidi"/>
+          <w:i w:val="0"/>
+          <w:iCs w:val="0"/>
+          <w:noProof/>
+          <w:sz w:val="22"/>
+          <w:szCs w:val="22"/>
+          <w:lang w:eastAsia="fr-CA"/>
+        </w:rPr>
+      </w:pPr>
+      <w:hyperlink w:anchor="_Toc437691569" w:history="1">
+        <w:r>
+          <w:rPr>
+            <w:rStyle w:val="Hyperlink"/>
+            <w:noProof/>
+          </w:rPr>
+          <w:t>2.13.2.</w:t>
+        </w:r>
+        <w:r>
+          <w:rPr>
+            <w:rFonts w:eastAsiaTheme="minorEastAsia" w:cstheme="minorBidi"/>
+            <w:i w:val="0"/>
+            <w:iCs w:val="0"/>
+            <w:noProof/>
+            <w:sz w:val="22"/>
+            <w:szCs w:val="22"/>
+            <w:lang w:eastAsia="fr-CA"/>
+          </w:rPr>
+          <w:tab/>
+        </w:r>
+        <w:r>
+          <w:rPr>
+            <w:rStyle w:val="Hyperlink"/>
+            <w:noProof/>
+          </w:rPr>
+          <w:t>Réunion de planification</w:t>
+        </w:r>
+        <w:r>
+          <w:rPr>
+            <w:noProof/>
+            <w:webHidden/>
+          </w:rPr>
+          <w:tab/>
+        </w:r>
+        <w:r>
+          <w:rPr>
+            <w:noProof/>
+            <w:webHidden/>
+          </w:rPr>
+          <w:fldChar w:fldCharType="begin"/>
+        </w:r>
+        <w:r>
+          <w:rPr>
+            <w:noProof/>
+            <w:webHidden/>
+          </w:rPr>
+          <w:instrText xml:space="preserve"> PAGEREF _Toc437691569 \h </w:instrText>
+        </w:r>
+        <w:r>
+          <w:rPr>
+            <w:noProof/>
+            <w:webHidden/>
+          </w:rPr>
+        </w:r>
+        <w:r>
+          <w:rPr>
+            <w:noProof/>
+            <w:webHidden/>
+          </w:rPr>
+          <w:fldChar w:fldCharType="separate"/>
+        </w:r>
+        <w:r>
+          <w:rPr>
+            <w:noProof/>
+            <w:webHidden/>
+          </w:rPr>
+          <w:t>14</w:t>
+        </w:r>
+        <w:r>
+          <w:rPr>
+            <w:noProof/>
+            <w:webHidden/>
+          </w:rPr>
+          <w:fldChar w:fldCharType="end"/>
+        </w:r>
+      </w:hyperlink>
+    </w:p>
+    <w:p>
+      <w:pPr>
+        <w:pStyle w:val="TOC2"/>
+        <w:tabs>
+          <w:tab w:val="left" w:pos="1000"/>
+          <w:tab w:val="right" w:leader="dot" w:pos="9350"/>
+        </w:tabs>
+        <w:rPr>
+          <w:rFonts w:eastAsiaTheme="minorEastAsia" w:cstheme="minorBidi"/>
+          <w:smallCaps w:val="0"/>
+          <w:noProof/>
+          <w:sz w:val="22"/>
+          <w:szCs w:val="22"/>
+          <w:lang w:eastAsia="fr-CA"/>
+        </w:rPr>
+      </w:pPr>
+      <w:hyperlink w:anchor="_Toc437691570" w:history="1">
+        <w:r>
+          <w:rPr>
+            <w:rStyle w:val="Hyperlink"/>
+            <w:noProof/>
+          </w:rPr>
+          <w:t>2.14.</w:t>
+        </w:r>
+        <w:r>
+          <w:rPr>
+            <w:rFonts w:eastAsiaTheme="minorEastAsia" w:cstheme="minorBidi"/>
+            <w:smallCaps w:val="0"/>
+            <w:noProof/>
+            <w:sz w:val="22"/>
+            <w:szCs w:val="22"/>
+            <w:lang w:eastAsia="fr-CA"/>
+          </w:rPr>
+          <w:tab/>
+        </w:r>
+        <w:r>
+          <w:rPr>
+            <w:rStyle w:val="Hyperlink"/>
+            <w:noProof/>
             <w:highlight w:val="yellow"/>
           </w:rPr>
           <w:t>Vide</w:t>
@@ -3479,7 +3759,7 @@
             <w:noProof/>
             <w:webHidden/>
           </w:rPr>
-          <w:instrText xml:space="preserve"> PAGEREF _Toc437250469 \h </w:instrText>
+          <w:instrText xml:space="preserve"> PAGEREF _Toc437691570 \h </w:instrText>
         </w:r>
         <w:r>
           <w:rPr>
@@ -3499,7 +3779,7 @@
             <w:noProof/>
             <w:webHidden/>
           </w:rPr>
-          <w:t>12</w:t>
+          <w:t>14</w:t>
         </w:r>
         <w:r>
           <w:rPr>
@@ -3528,7 +3808,7 @@
           <w:lang w:eastAsia="fr-CA"/>
         </w:rPr>
       </w:pPr>
-      <w:hyperlink w:anchor="_Toc437250470" w:history="1">
+      <w:hyperlink w:anchor="_Toc437691571" w:history="1">
         <w:r>
           <w:rPr>
             <w:rStyle w:val="Hyperlink"/>
@@ -3575,7 +3855,7 @@
             <w:noProof/>
             <w:webHidden/>
           </w:rPr>
-          <w:instrText xml:space="preserve"> PAGEREF _Toc437250470 \h </w:instrText>
+          <w:instrText xml:space="preserve"> PAGEREF _Toc437691571 \h </w:instrText>
         </w:r>
         <w:r>
           <w:rPr>
@@ -3595,7 +3875,7 @@
             <w:noProof/>
             <w:webHidden/>
           </w:rPr>
-          <w:t>13</w:t>
+          <w:t>15</w:t>
         </w:r>
         <w:r>
           <w:rPr>
@@ -3622,7 +3902,7 @@
           <w:lang w:eastAsia="fr-CA"/>
         </w:rPr>
       </w:pPr>
-      <w:hyperlink w:anchor="_Toc437250471" w:history="1">
+      <w:hyperlink w:anchor="_Toc437691572" w:history="1">
         <w:r>
           <w:rPr>
             <w:rStyle w:val="Hyperlink"/>
@@ -3667,7 +3947,7 @@
             <w:noProof/>
             <w:webHidden/>
           </w:rPr>
-          <w:instrText xml:space="preserve"> PAGEREF _Toc437250471 \h </w:instrText>
+          <w:instrText xml:space="preserve"> PAGEREF _Toc437691572 \h </w:instrText>
         </w:r>
         <w:r>
           <w:rPr>
@@ -3687,7 +3967,7 @@
             <w:noProof/>
             <w:webHidden/>
           </w:rPr>
-          <w:t>13</w:t>
+          <w:t>15</w:t>
         </w:r>
         <w:r>
           <w:rPr>
@@ -3723,7 +4003,7 @@
       <w:pPr>
         <w:pStyle w:val="Heading1"/>
       </w:pPr>
-      <w:bookmarkStart w:id="1" w:name="_Toc437250433"/>
+      <w:bookmarkStart w:id="1" w:name="_Toc437691531"/>
       <w:r>
         <w:lastRenderedPageBreak/>
         <w:t>Projet</w:t>
@@ -3734,7 +4014,7 @@
       <w:pPr>
         <w:pStyle w:val="Heading2"/>
       </w:pPr>
-      <w:bookmarkStart w:id="2" w:name="_Toc437250434"/>
+      <w:bookmarkStart w:id="2" w:name="_Toc437691532"/>
       <w:r>
         <w:t>Informations importantes</w:t>
       </w:r>
@@ -3744,7 +4024,7 @@
       <w:pPr>
         <w:pStyle w:val="Heading3"/>
       </w:pPr>
-      <w:bookmarkStart w:id="3" w:name="_Toc437250435"/>
+      <w:bookmarkStart w:id="3" w:name="_Toc437691533"/>
       <w:r>
         <w:t xml:space="preserve">Le </w:t>
       </w:r>
@@ -3778,7 +4058,7 @@
       <w:pPr>
         <w:pStyle w:val="Heading3"/>
       </w:pPr>
-      <w:bookmarkStart w:id="4" w:name="_Toc437250436"/>
+      <w:bookmarkStart w:id="4" w:name="_Toc437691534"/>
       <w:r>
         <w:t>Liens</w:t>
       </w:r>
@@ -3894,7 +4174,7 @@
       <w:pPr>
         <w:pStyle w:val="Heading3"/>
       </w:pPr>
-      <w:bookmarkStart w:id="5" w:name="_Toc437250437"/>
+      <w:bookmarkStart w:id="5" w:name="_Toc437691535"/>
       <w:r>
         <w:t>Formation</w:t>
       </w:r>
@@ -3991,7 +4271,7 @@
         <w:pStyle w:val="Heading3"/>
       </w:pPr>
       <w:bookmarkStart w:id="6" w:name="_Toc435468087"/>
-      <w:bookmarkStart w:id="7" w:name="_Toc437250438"/>
+      <w:bookmarkStart w:id="7" w:name="_Toc437691536"/>
       <w:proofErr w:type="spellStart"/>
       <w:r>
         <w:t>Git</w:t>
@@ -4044,7 +4324,7 @@
       <w:pPr>
         <w:pStyle w:val="Heading1"/>
       </w:pPr>
-      <w:bookmarkStart w:id="8" w:name="_Toc437250439"/>
+      <w:bookmarkStart w:id="8" w:name="_Toc437691537"/>
       <w:r>
         <w:lastRenderedPageBreak/>
         <w:t>Déroulement</w:t>
@@ -4055,7 +4335,7 @@
       <w:pPr>
         <w:pStyle w:val="Heading2"/>
       </w:pPr>
-      <w:bookmarkStart w:id="9" w:name="_Toc437250440"/>
+      <w:bookmarkStart w:id="9" w:name="_Toc437691538"/>
       <w:r>
         <w:t>L</w:t>
       </w:r>
@@ -4087,7 +4367,7 @@
       <w:pPr>
         <w:pStyle w:val="Heading3"/>
       </w:pPr>
-      <w:bookmarkStart w:id="10" w:name="_Toc437250441"/>
+      <w:bookmarkStart w:id="10" w:name="_Toc437691539"/>
       <w:r>
         <w:t>Analyse fonctionnelle</w:t>
       </w:r>
@@ -4233,7 +4513,7 @@
       <w:pPr>
         <w:pStyle w:val="Heading3"/>
       </w:pPr>
-      <w:bookmarkStart w:id="11" w:name="_Toc437250442"/>
+      <w:bookmarkStart w:id="11" w:name="_Toc437691540"/>
       <w:proofErr w:type="spellStart"/>
       <w:r>
         <w:t>Spécification</w:t>
@@ -4383,7 +4663,7 @@
       <w:pPr>
         <w:pStyle w:val="Heading3"/>
       </w:pPr>
-      <w:bookmarkStart w:id="12" w:name="_Toc437250443"/>
+      <w:bookmarkStart w:id="12" w:name="_Toc437691541"/>
       <w:proofErr w:type="spellStart"/>
       <w:r>
         <w:t>Équipe</w:t>
@@ -4557,7 +4837,7 @@
       <w:pPr>
         <w:pStyle w:val="Heading3"/>
       </w:pPr>
-      <w:bookmarkStart w:id="13" w:name="_Toc437250444"/>
+      <w:bookmarkStart w:id="13" w:name="_Toc437691542"/>
       <w:proofErr w:type="spellStart"/>
       <w:r>
         <w:lastRenderedPageBreak/>
@@ -4611,7 +4891,7 @@
       <w:pPr>
         <w:pStyle w:val="Heading2"/>
       </w:pPr>
-      <w:bookmarkStart w:id="14" w:name="_Toc437250445"/>
+      <w:bookmarkStart w:id="14" w:name="_Toc437691543"/>
       <w:r>
         <w:t>Le s</w:t>
       </w:r>
@@ -4636,7 +4916,7 @@
       <w:pPr>
         <w:pStyle w:val="Heading3"/>
       </w:pPr>
-      <w:bookmarkStart w:id="15" w:name="_Toc437250446"/>
+      <w:bookmarkStart w:id="15" w:name="_Toc437691544"/>
       <w:r>
         <w:t>Rencontre</w:t>
       </w:r>
@@ -4992,7 +5272,7 @@
           <w:numId w:val="1"/>
         </w:numPr>
       </w:pPr>
-      <w:bookmarkStart w:id="17" w:name="_Toc437250447"/>
+      <w:bookmarkStart w:id="17" w:name="_Toc437691545"/>
       <w:r>
         <w:lastRenderedPageBreak/>
         <w:t>L</w:t>
@@ -5016,7 +5296,7 @@
       <w:pPr>
         <w:pStyle w:val="Heading3"/>
       </w:pPr>
-      <w:bookmarkStart w:id="18" w:name="_Toc437250448"/>
+      <w:bookmarkStart w:id="18" w:name="_Toc437691546"/>
       <w:r>
         <w:t>Rencontre Sprint</w:t>
       </w:r>
@@ -5182,7 +5462,7 @@
       <w:pPr>
         <w:pStyle w:val="Heading2"/>
       </w:pPr>
-      <w:bookmarkStart w:id="19" w:name="_Toc437250449"/>
+      <w:bookmarkStart w:id="19" w:name="_Toc437691547"/>
       <w:r>
         <w:t>Le m</w:t>
       </w:r>
@@ -5198,7 +5478,7 @@
       <w:pPr>
         <w:pStyle w:val="Heading3"/>
       </w:pPr>
-      <w:bookmarkStart w:id="20" w:name="_Toc437250450"/>
+      <w:bookmarkStart w:id="20" w:name="_Toc437691548"/>
       <w:r>
         <w:t xml:space="preserve">Mêlée </w:t>
       </w:r>
@@ -5479,7 +5759,7 @@
       <w:pPr>
         <w:pStyle w:val="Heading3"/>
       </w:pPr>
-      <w:bookmarkStart w:id="21" w:name="_Toc437250451"/>
+      <w:bookmarkStart w:id="21" w:name="_Toc437691549"/>
       <w:proofErr w:type="spellStart"/>
       <w:r>
         <w:t>Autres</w:t>
@@ -5502,7 +5782,7 @@
       <w:pPr>
         <w:pStyle w:val="Heading2"/>
       </w:pPr>
-      <w:bookmarkStart w:id="22" w:name="_Toc437250452"/>
+      <w:bookmarkStart w:id="22" w:name="_Toc437691550"/>
       <w:r>
         <w:lastRenderedPageBreak/>
         <w:t>Le jeudi 19 novembre 2015</w:t>
@@ -5829,7 +6109,7 @@
       <w:pPr>
         <w:pStyle w:val="Heading2"/>
       </w:pPr>
-      <w:bookmarkStart w:id="23" w:name="_Toc437250453"/>
+      <w:bookmarkStart w:id="23" w:name="_Toc437691551"/>
       <w:r>
         <w:lastRenderedPageBreak/>
         <w:t>Le vendredi 20 novembre 2015</w:t>
@@ -5843,7 +6123,7 @@
       <w:pPr>
         <w:pStyle w:val="Heading3"/>
       </w:pPr>
-      <w:bookmarkStart w:id="24" w:name="_Toc437250454"/>
+      <w:bookmarkStart w:id="24" w:name="_Toc437691552"/>
       <w:proofErr w:type="spellStart"/>
       <w:r>
         <w:t>R</w:t>
@@ -5911,7 +6191,7 @@
           <w:lang w:val="fr-CA"/>
         </w:rPr>
       </w:pPr>
-      <w:bookmarkStart w:id="25" w:name="_Toc437250455"/>
+      <w:bookmarkStart w:id="25" w:name="_Toc437691553"/>
       <w:r>
         <w:rPr>
           <w:lang w:val="fr-CA"/>
@@ -6251,7 +6531,7 @@
       <w:pPr>
         <w:pStyle w:val="Heading2"/>
       </w:pPr>
-      <w:bookmarkStart w:id="26" w:name="_Toc437250456"/>
+      <w:bookmarkStart w:id="26" w:name="_Toc437691554"/>
       <w:r>
         <w:t>Le lundi 23 novembre 2015</w:t>
       </w:r>
@@ -6264,7 +6544,7 @@
       <w:pPr>
         <w:pStyle w:val="Heading3"/>
       </w:pPr>
-      <w:bookmarkStart w:id="27" w:name="_Toc437250457"/>
+      <w:bookmarkStart w:id="27" w:name="_Toc437691555"/>
       <w:r>
         <w:t>Retour sur le sprint</w:t>
       </w:r>
@@ -6542,7 +6822,7 @@
       <w:pPr>
         <w:pStyle w:val="Heading2"/>
       </w:pPr>
-      <w:bookmarkStart w:id="28" w:name="_Toc437250458"/>
+      <w:bookmarkStart w:id="28" w:name="_Toc437691556"/>
       <w:r>
         <w:t>Le jeudi 26 novembre 2015</w:t>
       </w:r>
@@ -6555,7 +6835,7 @@
       <w:pPr>
         <w:pStyle w:val="Heading3"/>
       </w:pPr>
-      <w:bookmarkStart w:id="29" w:name="_Toc437250459"/>
+      <w:bookmarkStart w:id="29" w:name="_Toc437691557"/>
       <w:r>
         <w:t xml:space="preserve">Mêlée </w:t>
       </w:r>
@@ -6817,7 +7097,7 @@
       <w:pPr>
         <w:pStyle w:val="Heading2"/>
       </w:pPr>
-      <w:bookmarkStart w:id="30" w:name="_Toc437250460"/>
+      <w:bookmarkStart w:id="30" w:name="_Toc437691558"/>
       <w:r>
         <w:lastRenderedPageBreak/>
         <w:t>Le vendredi 27 novembre 2015</w:t>
@@ -6831,7 +7111,7 @@
       <w:pPr>
         <w:pStyle w:val="Heading3"/>
       </w:pPr>
-      <w:bookmarkStart w:id="31" w:name="_Toc437250461"/>
+      <w:bookmarkStart w:id="31" w:name="_Toc437691559"/>
       <w:proofErr w:type="spellStart"/>
       <w:r>
         <w:t>Réunion</w:t>
@@ -7261,7 +7541,7 @@
       <w:pPr>
         <w:pStyle w:val="Heading2"/>
       </w:pPr>
-      <w:bookmarkStart w:id="32" w:name="_Toc437250462"/>
+      <w:bookmarkStart w:id="32" w:name="_Toc437691560"/>
       <w:r>
         <w:lastRenderedPageBreak/>
         <w:t>Le lundi 30 novembre 2015</w:t>
@@ -7278,7 +7558,7 @@
           <w:lang w:val="fr-CA"/>
         </w:rPr>
       </w:pPr>
-      <w:bookmarkStart w:id="33" w:name="_Toc437250463"/>
+      <w:bookmarkStart w:id="33" w:name="_Toc437691561"/>
       <w:r>
         <w:rPr>
           <w:lang w:val="fr-CA"/>
@@ -7557,7 +7837,7 @@
       <w:pPr>
         <w:pStyle w:val="Heading2"/>
       </w:pPr>
-      <w:bookmarkStart w:id="34" w:name="_Toc437250464"/>
+      <w:bookmarkStart w:id="34" w:name="_Toc437691562"/>
       <w:r>
         <w:t>Le jeudi 3 décembre 2015</w:t>
       </w:r>
@@ -7567,7 +7847,7 @@
       <w:pPr>
         <w:pStyle w:val="Heading3"/>
       </w:pPr>
-      <w:bookmarkStart w:id="35" w:name="_Toc437250465"/>
+      <w:bookmarkStart w:id="35" w:name="_Toc437691563"/>
       <w:r>
         <w:t xml:space="preserve">Mêlée </w:t>
       </w:r>
@@ -7952,7 +8232,7 @@
       <w:pPr>
         <w:pStyle w:val="Heading3"/>
       </w:pPr>
-      <w:bookmarkStart w:id="36" w:name="_Toc437250466"/>
+      <w:bookmarkStart w:id="36" w:name="_Toc437691564"/>
       <w:proofErr w:type="spellStart"/>
       <w:r>
         <w:t>Réunion</w:t>
@@ -8142,7 +8422,7 @@
       <w:pPr>
         <w:pStyle w:val="Heading2"/>
       </w:pPr>
-      <w:bookmarkStart w:id="37" w:name="_Toc437250467"/>
+      <w:bookmarkStart w:id="37" w:name="_Toc437691565"/>
       <w:r>
         <w:lastRenderedPageBreak/>
         <w:t>Le lundi 7 décembre 2015</w:t>
@@ -8159,7 +8439,7 @@
           <w:lang w:val="fr-CA"/>
         </w:rPr>
       </w:pPr>
-      <w:bookmarkStart w:id="38" w:name="_Toc437250468"/>
+      <w:bookmarkStart w:id="38" w:name="_Toc437691566"/>
       <w:r>
         <w:rPr>
           <w:lang w:val="fr-CA"/>
@@ -8532,16 +8812,879 @@
     </w:p>
     <w:p>
       <w:pPr>
+        <w:suppressAutoHyphens w:val="0"/>
+        <w:spacing w:before="0" w:after="160" w:line="259" w:lineRule="auto"/>
+        <w:rPr>
+          <w:rFonts w:cs="Times New Roman"/>
+          <w:b/>
+          <w:sz w:val="24"/>
+          <w:highlight w:val="yellow"/>
+          <w:lang w:eastAsia="fr-CA"/>
+        </w:rPr>
+      </w:pPr>
+      <w:r>
+        <w:rPr>
+          <w:highlight w:val="yellow"/>
+        </w:rPr>
+        <w:br w:type="page"/>
+      </w:r>
+    </w:p>
+    <w:p>
+      <w:pPr>
         <w:pStyle w:val="Heading2"/>
       </w:pPr>
-      <w:bookmarkStart w:id="39" w:name="_Toc437250469"/>
+      <w:bookmarkStart w:id="39" w:name="_Toc437691567"/>
+      <w:r>
+        <w:lastRenderedPageBreak/>
+        <w:t>Le jeudi 10 décembre 2015</w:t>
+      </w:r>
+      <w:bookmarkEnd w:id="39"/>
+      <w:r>
+        <w:t xml:space="preserve"> </w:t>
+      </w:r>
+    </w:p>
+    <w:p>
+      <w:pPr>
+        <w:pStyle w:val="Heading3"/>
+      </w:pPr>
+      <w:bookmarkStart w:id="40" w:name="_Toc437691568"/>
+      <w:r>
+        <w:t xml:space="preserve">Mêlée </w:t>
+      </w:r>
+      <w:proofErr w:type="spellStart"/>
+      <w:r>
+        <w:t>quotidienne</w:t>
+      </w:r>
+      <w:bookmarkEnd w:id="40"/>
+      <w:proofErr w:type="spellEnd"/>
+    </w:p>
+    <w:p>
+      <w:pPr>
+        <w:pStyle w:val="ListBullet"/>
+        <w:rPr>
+          <w:lang w:val="en-US"/>
+        </w:rPr>
+      </w:pPr>
+      <w:r>
+        <w:rPr>
+          <w:lang w:val="en-US"/>
+        </w:rPr>
+        <w:t xml:space="preserve">Philippe: </w:t>
+      </w:r>
+    </w:p>
+    <w:p>
+      <w:pPr>
+        <w:pStyle w:val="ListBullet2"/>
+        <w:rPr>
+          <w:lang w:val="fr-CA"/>
+        </w:rPr>
+      </w:pPr>
+      <w:r>
+        <w:rPr>
+          <w:lang w:val="fr-CA"/>
+        </w:rPr>
+        <w:t xml:space="preserve">Réalisé: </w:t>
+      </w:r>
+      <w:r>
+        <w:rPr>
+          <w:lang w:val="fr-CA"/>
+        </w:rPr>
+        <w:t>Créer les</w:t>
+      </w:r>
+      <w:r>
+        <w:rPr>
+          <w:lang w:val="fr-CA"/>
+        </w:rPr>
+        <w:t xml:space="preserve"> requêtes HTTP</w:t>
+      </w:r>
+      <w:r>
+        <w:rPr>
+          <w:lang w:val="fr-CA"/>
+        </w:rPr>
+        <w:t xml:space="preserve"> usagers</w:t>
+      </w:r>
+    </w:p>
+    <w:p>
+      <w:pPr>
+        <w:pStyle w:val="ListBullet2"/>
+        <w:rPr>
+          <w:lang w:val="fr-CA"/>
+        </w:rPr>
+      </w:pPr>
+      <w:r>
+        <w:rPr>
+          <w:lang w:val="fr-CA"/>
+        </w:rPr>
+        <w:t xml:space="preserve">Obstacle : </w:t>
+      </w:r>
+      <w:r>
+        <w:rPr>
+          <w:lang w:val="fr-CA"/>
+        </w:rPr>
+        <w:t>Manque les routes de communication (PA). Manque de vision.</w:t>
+      </w:r>
+    </w:p>
+    <w:p>
+      <w:pPr>
+        <w:pStyle w:val="ListBullet2"/>
+        <w:rPr>
+          <w:lang w:val="fr-CA"/>
+        </w:rPr>
+      </w:pPr>
+      <w:r>
+        <w:rPr>
+          <w:lang w:val="fr-CA"/>
+        </w:rPr>
+        <w:t>Aujourd’hui : cont</w:t>
+      </w:r>
+      <w:r>
+        <w:rPr>
+          <w:lang w:val="fr-CA"/>
+        </w:rPr>
+        <w:t>inuer à monter les requêtes HTTP</w:t>
+      </w:r>
+      <w:r>
+        <w:rPr>
+          <w:lang w:val="fr-CA"/>
+        </w:rPr>
+        <w:t>.</w:t>
+      </w:r>
+    </w:p>
+    <w:p>
+      <w:pPr>
+        <w:pStyle w:val="ListBullet"/>
+      </w:pPr>
+      <w:r>
+        <w:t>Carl :</w:t>
+      </w:r>
+    </w:p>
+    <w:p>
+      <w:pPr>
+        <w:pStyle w:val="ListBullet2"/>
+        <w:rPr>
+          <w:lang w:val="fr-CA"/>
+        </w:rPr>
+      </w:pPr>
+      <w:r>
+        <w:rPr>
+          <w:lang w:val="fr-CA"/>
+        </w:rPr>
+        <w:t>Réalisé:</w:t>
+      </w:r>
+      <w:r>
+        <w:rPr>
+          <w:lang w:val="fr-CA"/>
+        </w:rPr>
+        <w:t xml:space="preserve"> Javadoc en partie réalisée, travailler sur les activités, effectuer le squelette de la plupart des méthodes</w:t>
+      </w:r>
+      <w:r>
+        <w:rPr>
+          <w:lang w:val="fr-CA"/>
+        </w:rPr>
+        <w:t>, requêtes au serveur</w:t>
+      </w:r>
+      <w:r>
+        <w:rPr>
+          <w:lang w:val="fr-CA"/>
+        </w:rPr>
+        <w:t>.</w:t>
+      </w:r>
+    </w:p>
+    <w:p>
+      <w:pPr>
+        <w:pStyle w:val="ListBullet2"/>
+        <w:rPr>
+          <w:lang w:val="fr-CA"/>
+        </w:rPr>
+      </w:pPr>
+      <w:r>
+        <w:rPr>
+          <w:lang w:val="fr-CA"/>
+        </w:rPr>
+        <w:t>Obstacle :</w:t>
+      </w:r>
+      <w:r>
+        <w:rPr>
+          <w:lang w:val="fr-CA"/>
+        </w:rPr>
+        <w:t xml:space="preserve"> moi-même, difficulté à ‘starter’, Github</w:t>
+      </w:r>
+      <w:r>
+        <w:rPr>
+          <w:lang w:val="fr-CA"/>
+        </w:rPr>
+        <w:t>.</w:t>
+      </w:r>
+    </w:p>
+    <w:p>
+      <w:pPr>
+        <w:pStyle w:val="ListBullet2"/>
+        <w:rPr>
+          <w:lang w:val="fr-CA"/>
+        </w:rPr>
+      </w:pPr>
+      <w:r>
+        <w:rPr>
+          <w:lang w:val="fr-CA"/>
+        </w:rPr>
+        <w:t>Aujourd’hui : Continuer</w:t>
+      </w:r>
+      <w:r>
+        <w:rPr>
+          <w:lang w:val="fr-CA"/>
+        </w:rPr>
+        <w:t xml:space="preserve"> avec Yong Shun sur son problème, savoir quoi faire, besoin d’aide</w:t>
+      </w:r>
+      <w:r>
+        <w:rPr>
+          <w:lang w:val="fr-CA"/>
+        </w:rPr>
+        <w:t>.</w:t>
+      </w:r>
+    </w:p>
+    <w:p>
+      <w:pPr>
+        <w:pStyle w:val="ListBullet"/>
+      </w:pPr>
+      <w:r>
+        <w:t>Yong Shun :</w:t>
+      </w:r>
+    </w:p>
+    <w:p>
+      <w:pPr>
+        <w:pStyle w:val="ListBullet2"/>
+        <w:rPr>
+          <w:lang w:val="fr-CA"/>
+        </w:rPr>
+      </w:pPr>
+      <w:r>
+        <w:rPr>
+          <w:lang w:val="fr-CA"/>
+        </w:rPr>
+        <w:t>Réa</w:t>
+      </w:r>
+      <w:r>
+        <w:rPr>
+          <w:lang w:val="fr-CA"/>
+        </w:rPr>
+        <w:t xml:space="preserve">lisé: </w:t>
+      </w:r>
+      <w:r>
+        <w:rPr>
+          <w:lang w:val="fr-CA"/>
+        </w:rPr>
+        <w:t>.</w:t>
+      </w:r>
+    </w:p>
+    <w:p>
+      <w:pPr>
+        <w:pStyle w:val="ListBullet2"/>
+        <w:rPr>
+          <w:lang w:val="fr-CA"/>
+        </w:rPr>
+      </w:pPr>
+      <w:r>
+        <w:rPr>
+          <w:lang w:val="fr-CA"/>
+        </w:rPr>
+        <w:t>Obstacle : Lister les informations. Elles s’affichent en double</w:t>
+      </w:r>
+      <w:r>
+        <w:rPr>
+          <w:lang w:val="fr-CA"/>
+        </w:rPr>
+        <w:t>.</w:t>
+      </w:r>
+    </w:p>
+    <w:p>
+      <w:pPr>
+        <w:pStyle w:val="ListBullet2"/>
+        <w:rPr>
+          <w:lang w:val="fr-CA"/>
+        </w:rPr>
+      </w:pPr>
+      <w:r>
+        <w:rPr>
+          <w:lang w:val="fr-CA"/>
+        </w:rPr>
+        <w:t xml:space="preserve">Aujourd’hui : </w:t>
+      </w:r>
+      <w:r>
+        <w:rPr>
+          <w:lang w:val="fr-CA"/>
+        </w:rPr>
+        <w:t>Avec Carl, aide à réduire les doubles dans la liste</w:t>
+      </w:r>
+      <w:r>
+        <w:rPr>
+          <w:lang w:val="fr-CA"/>
+        </w:rPr>
+        <w:t>.</w:t>
+      </w:r>
+    </w:p>
+    <w:p>
+      <w:pPr>
+        <w:pStyle w:val="ListBullet"/>
+      </w:pPr>
+      <w:r>
+        <w:t>René :</w:t>
+      </w:r>
+    </w:p>
+    <w:p>
+      <w:pPr>
+        <w:pStyle w:val="ListBullet2"/>
+        <w:rPr>
+          <w:lang w:val="fr-CA"/>
+        </w:rPr>
+      </w:pPr>
+      <w:r>
+        <w:rPr>
+          <w:lang w:val="fr-CA"/>
+        </w:rPr>
+        <w:t xml:space="preserve">Réalisé: </w:t>
+      </w:r>
+      <w:r>
+        <w:rPr>
+          <w:lang w:val="fr-CA"/>
+        </w:rPr>
+        <w:t>Réaliser les requêtes de mieux en mieux</w:t>
+      </w:r>
+      <w:r>
+        <w:rPr>
+          <w:lang w:val="fr-CA"/>
+        </w:rPr>
+        <w:t>.</w:t>
+      </w:r>
+    </w:p>
+    <w:p>
+      <w:pPr>
+        <w:pStyle w:val="ListBullet2"/>
+        <w:rPr>
+          <w:lang w:val="fr-CA"/>
+        </w:rPr>
+      </w:pPr>
+      <w:r>
+        <w:rPr>
+          <w:lang w:val="fr-CA"/>
+        </w:rPr>
+        <w:t>Obstacle </w:t>
+      </w:r>
+      <w:r>
+        <w:rPr>
+          <w:lang w:val="fr-CA"/>
+        </w:rPr>
+        <w:t>: Les tables : marchandise_etat et marchandise_statut, ont-elles leur raison d’être? Réponse de Yolaine, oui car PA les utilise et c’est plus facile pour lui et lors d’ajout de fonctionnalité, nous pourrons nous en servir.</w:t>
+      </w:r>
+    </w:p>
+    <w:p>
+      <w:pPr>
+        <w:pStyle w:val="ListBullet2"/>
+        <w:rPr>
+          <w:lang w:val="fr-CA"/>
+        </w:rPr>
+      </w:pPr>
+      <w:r>
+        <w:rPr>
+          <w:lang w:val="fr-CA"/>
+        </w:rPr>
+        <w:t>Aujourd’hui : Continuer les requêtes.</w:t>
+      </w:r>
+    </w:p>
+    <w:p>
+      <w:pPr>
+        <w:pStyle w:val="ListBullet"/>
+      </w:pPr>
+      <w:r>
+        <w:t>Éric :</w:t>
+      </w:r>
+    </w:p>
+    <w:p>
+      <w:pPr>
+        <w:pStyle w:val="ListBullet2"/>
+        <w:rPr>
+          <w:lang w:val="fr-CA"/>
+        </w:rPr>
+      </w:pPr>
+      <w:r>
+        <w:rPr>
+          <w:lang w:val="fr-CA"/>
+        </w:rPr>
+        <w:t>Réalisé: Entrer les champs, créer un menu central animé.</w:t>
+      </w:r>
+    </w:p>
+    <w:p>
+      <w:pPr>
+        <w:pStyle w:val="ListBullet2"/>
+        <w:rPr>
+          <w:lang w:val="fr-CA"/>
+        </w:rPr>
+      </w:pPr>
+      <w:r>
+        <w:rPr>
+          <w:lang w:val="fr-CA"/>
+        </w:rPr>
+        <w:t>Obstacle : Aucun.</w:t>
+      </w:r>
+    </w:p>
+    <w:p>
+      <w:pPr>
+        <w:pStyle w:val="ListBullet2"/>
+        <w:rPr>
+          <w:lang w:val="fr-CA"/>
+        </w:rPr>
+      </w:pPr>
+      <w:r>
+        <w:rPr>
+          <w:lang w:val="fr-CA"/>
+        </w:rPr>
+        <w:t>Aujourd’hui : Terminer le menu principal. Effectuer</w:t>
+      </w:r>
+      <w:r>
+        <w:rPr>
+          <w:lang w:val="fr-CA"/>
+        </w:rPr>
+        <w:t xml:space="preserve"> le passage d’un écran à l’autre.</w:t>
+      </w:r>
+    </w:p>
+    <w:p>
+      <w:pPr>
+        <w:pStyle w:val="ListBullet"/>
+      </w:pPr>
+      <w:r>
+        <w:t>Catherine :</w:t>
+      </w:r>
+    </w:p>
+    <w:p>
+      <w:pPr>
+        <w:pStyle w:val="ListBullet2"/>
+        <w:rPr>
+          <w:lang w:val="fr-CA"/>
+        </w:rPr>
+      </w:pPr>
+      <w:r>
+        <w:rPr>
+          <w:lang w:val="fr-CA"/>
+        </w:rPr>
+        <w:t>Réalisé:</w:t>
+      </w:r>
+      <w:r>
+        <w:rPr>
+          <w:lang w:val="fr-CA"/>
+        </w:rPr>
+        <w:t xml:space="preserve"> Idem à Éric</w:t>
+      </w:r>
+      <w:r>
+        <w:rPr>
+          <w:lang w:val="fr-CA"/>
+        </w:rPr>
+        <w:t>.</w:t>
+      </w:r>
+    </w:p>
+    <w:p>
+      <w:pPr>
+        <w:pStyle w:val="ListBullet2"/>
+        <w:rPr>
+          <w:lang w:val="fr-CA"/>
+        </w:rPr>
+      </w:pPr>
+      <w:r>
+        <w:rPr>
+          <w:lang w:val="fr-CA"/>
+        </w:rPr>
+        <w:t>Obstacle :</w:t>
+      </w:r>
+      <w:r>
+        <w:rPr>
+          <w:lang w:val="fr-CA"/>
+        </w:rPr>
+        <w:t xml:space="preserve"> Difficulté avec les triangles, la fenêtre en hexagone, avoir un plan de rechange</w:t>
+      </w:r>
+      <w:r>
+        <w:rPr>
+          <w:lang w:val="fr-CA"/>
+        </w:rPr>
+        <w:t>.</w:t>
+      </w:r>
+    </w:p>
+    <w:p>
+      <w:pPr>
+        <w:pStyle w:val="ListBullet2"/>
+        <w:rPr>
+          <w:lang w:val="fr-CA"/>
+        </w:rPr>
+      </w:pPr>
+      <w:r>
+        <w:rPr>
+          <w:lang w:val="fr-CA"/>
+        </w:rPr>
+        <w:t xml:space="preserve">Aujourd’hui : </w:t>
+      </w:r>
+      <w:r>
+        <w:rPr>
+          <w:lang w:val="fr-CA"/>
+        </w:rPr>
+        <w:t>Idem à Éric.</w:t>
+      </w:r>
+    </w:p>
+    <w:p>
+      <w:pPr>
+        <w:pStyle w:val="ListBullet"/>
+      </w:pPr>
+      <w:r>
+        <w:t>PA</w:t>
+      </w:r>
+      <w:r>
+        <w:t> :</w:t>
+      </w:r>
+    </w:p>
+    <w:p>
+      <w:pPr>
+        <w:pStyle w:val="ListBullet2"/>
+        <w:rPr>
+          <w:lang w:val="fr-CA"/>
+        </w:rPr>
+      </w:pPr>
+      <w:r>
+        <w:rPr>
+          <w:lang w:val="fr-CA"/>
+        </w:rPr>
+        <w:t xml:space="preserve">Réalisé: </w:t>
+      </w:r>
+      <w:r>
+        <w:rPr>
+          <w:lang w:val="fr-CA"/>
+        </w:rPr>
+        <w:t>Plusieurs routes de communication déjà construites.</w:t>
+      </w:r>
+    </w:p>
+    <w:p>
+      <w:pPr>
+        <w:pStyle w:val="ListBullet2"/>
+        <w:rPr>
+          <w:lang w:val="fr-CA"/>
+        </w:rPr>
+      </w:pPr>
+      <w:r>
+        <w:rPr>
+          <w:lang w:val="fr-CA"/>
+        </w:rPr>
+        <w:t>Obstacle :</w:t>
+      </w:r>
+      <w:r>
+        <w:rPr>
+          <w:lang w:val="fr-CA"/>
+        </w:rPr>
+        <w:t xml:space="preserve"> Le même nom de champ dans trois tables : description</w:t>
+      </w:r>
+      <w:r>
+        <w:rPr>
+          <w:lang w:val="fr-CA"/>
+        </w:rPr>
+        <w:t>.</w:t>
+      </w:r>
+      <w:r>
+        <w:rPr>
+          <w:lang w:val="fr-CA"/>
+        </w:rPr>
+        <w:t xml:space="preserve"> Besoin de c</w:t>
+      </w:r>
+      <w:r>
+        <w:rPr>
+          <w:lang w:val="fr-CA"/>
+        </w:rPr>
+        <w:t xml:space="preserve">onsulter Carl pour me dire ce dont </w:t>
+      </w:r>
+      <w:r>
+        <w:rPr>
+          <w:lang w:val="fr-CA"/>
+        </w:rPr>
+        <w:t>il a besoin.</w:t>
+      </w:r>
+    </w:p>
+    <w:p>
+      <w:pPr>
+        <w:pStyle w:val="ListBullet2"/>
+        <w:rPr>
+          <w:lang w:val="fr-CA"/>
+        </w:rPr>
+      </w:pPr>
+      <w:r>
+        <w:rPr>
+          <w:lang w:val="fr-CA"/>
+        </w:rPr>
+        <w:t xml:space="preserve">Aujourd’hui : </w:t>
+      </w:r>
+      <w:r>
+        <w:rPr>
+          <w:lang w:val="fr-CA"/>
+        </w:rPr>
+        <w:t>Continuer</w:t>
+      </w:r>
+      <w:r>
+        <w:rPr>
+          <w:lang w:val="fr-CA"/>
+        </w:rPr>
+        <w:t xml:space="preserve"> à construire les routes manquantes, consulter Carl pour avoir l’information qu’il lui manque.</w:t>
+      </w:r>
+    </w:p>
+    <w:p>
+      <w:pPr>
+        <w:suppressAutoHyphens w:val="0"/>
+        <w:spacing w:before="0" w:after="160" w:line="259" w:lineRule="auto"/>
+        <w:rPr>
+          <w:rFonts w:cs="Times New Roman"/>
+          <w:b/>
+          <w:sz w:val="22"/>
+          <w:szCs w:val="24"/>
+          <w:lang w:val="en-US" w:eastAsia="fr-CA"/>
+        </w:rPr>
+      </w:pPr>
+      <w:r>
+        <w:br w:type="page"/>
+      </w:r>
+    </w:p>
+    <w:p>
+      <w:pPr>
+        <w:pStyle w:val="Heading3"/>
+      </w:pPr>
+      <w:bookmarkStart w:id="41" w:name="_Toc437691569"/>
+      <w:proofErr w:type="spellStart"/>
+      <w:r>
+        <w:lastRenderedPageBreak/>
+        <w:t>Réunion</w:t>
+      </w:r>
+      <w:proofErr w:type="spellEnd"/>
+      <w:r>
+        <w:t xml:space="preserve"> de </w:t>
+      </w:r>
+      <w:proofErr w:type="spellStart"/>
+      <w:r>
+        <w:t>planification</w:t>
+      </w:r>
+      <w:bookmarkEnd w:id="41"/>
+      <w:proofErr w:type="spellEnd"/>
+    </w:p>
+    <w:p>
+      <w:pPr>
+        <w:pStyle w:val="ListBullet"/>
+        <w:rPr>
+          <w:lang w:val="en-US"/>
+        </w:rPr>
+      </w:pPr>
+      <w:r>
+        <w:rPr>
+          <w:lang w:val="en-US"/>
+        </w:rPr>
+        <w:t>Activités en retard:</w:t>
+      </w:r>
+    </w:p>
+    <w:p>
+      <w:pPr>
+        <w:pStyle w:val="ListBullet2"/>
+        <w:rPr>
+          <w:lang w:val="fr-CA"/>
+        </w:rPr>
+      </w:pPr>
+      <w:r>
+        <w:rPr>
+          <w:lang w:val="fr-CA"/>
+        </w:rPr>
+        <w:t>Intervention de JF auprès de Yong Shun pour lui montrer le déplacement des activités afin d’</w:t>
+      </w:r>
+      <w:r>
+        <w:rPr>
+          <w:lang w:val="fr-CA"/>
+        </w:rPr>
+        <w:t>être à jour.</w:t>
+      </w:r>
+    </w:p>
+    <w:p>
+      <w:pPr>
+        <w:pStyle w:val="ListBullet"/>
+      </w:pPr>
+      <w:r>
+        <w:t>Nouvelles activités :</w:t>
+      </w:r>
+    </w:p>
+    <w:p>
+      <w:pPr>
+        <w:pStyle w:val="ListBullet2"/>
+        <w:rPr>
+          <w:lang w:val="fr-CA"/>
+        </w:rPr>
+      </w:pPr>
+      <w:r>
+        <w:rPr>
+          <w:lang w:val="fr-CA"/>
+        </w:rPr>
+        <w:t>Catherine + Éric</w:t>
+      </w:r>
+      <w:r>
+        <w:rPr>
+          <w:lang w:val="fr-CA"/>
+        </w:rPr>
+        <w:t xml:space="preserve"> en collaboration avec Yong Shun et Car</w:t>
+      </w:r>
+      <w:r>
+        <w:rPr>
+          <w:lang w:val="fr-CA"/>
+        </w:rPr>
+        <w:t>l</w:t>
+      </w:r>
+      <w:r>
+        <w:rPr>
+          <w:lang w:val="fr-CA"/>
+        </w:rPr>
+        <w:t xml:space="preserve"> pour </w:t>
+      </w:r>
+      <w:r>
+        <w:rPr>
+          <w:lang w:val="fr-CA"/>
+        </w:rPr>
+        <w:t>l’intégration</w:t>
+      </w:r>
+      <w:r>
+        <w:rPr>
+          <w:lang w:val="fr-CA"/>
+        </w:rPr>
+        <w:t>: 11 et 12.</w:t>
+      </w:r>
+      <w:r>
+        <w:rPr>
+          <w:lang w:val="fr-CA"/>
+        </w:rPr>
+        <w:t xml:space="preserve"> </w:t>
+      </w:r>
+    </w:p>
+    <w:p>
+      <w:pPr>
+        <w:pStyle w:val="ListBullet2"/>
+        <w:rPr>
+          <w:lang w:val="fr-CA"/>
+        </w:rPr>
+      </w:pPr>
+      <w:r>
+        <w:rPr>
+          <w:lang w:val="fr-CA"/>
+        </w:rPr>
+        <w:t>René + PA: 5-6-7 (vues)</w:t>
+      </w:r>
+    </w:p>
+    <w:p>
+      <w:pPr>
+        <w:pStyle w:val="ListBullet2"/>
+      </w:pPr>
+      <w:r>
+        <w:t>Yong Shun: 11</w:t>
+      </w:r>
+      <w:r>
+        <w:t>-</w:t>
+      </w:r>
+      <w:r>
+        <w:t>12</w:t>
+      </w:r>
+    </w:p>
+    <w:p>
+      <w:pPr>
+        <w:pStyle w:val="ListBullet2"/>
+      </w:pPr>
+      <w:r>
+        <w:t>Carl</w:t>
+      </w:r>
+      <w:r>
+        <w:t>: 11-12</w:t>
+      </w:r>
+      <w:r>
+        <w:t>, 22</w:t>
+      </w:r>
+    </w:p>
+    <w:p>
+      <w:pPr>
+        <w:pStyle w:val="ListBullet"/>
+      </w:pPr>
+      <w:r>
+        <w:t>Activité</w:t>
+      </w:r>
+      <w:r>
+        <w:t>s</w:t>
+      </w:r>
+      <w:r>
+        <w:t xml:space="preserve"> questionnement : </w:t>
+      </w:r>
+    </w:p>
+    <w:p>
+      <w:pPr>
+        <w:pStyle w:val="ListBullet2"/>
+        <w:rPr>
+          <w:rFonts w:ascii="Times New Roman" w:hAnsi="Times New Roman"/>
+          <w:lang w:val="fr-CA"/>
+        </w:rPr>
+      </w:pPr>
+      <w:r>
+        <w:rPr>
+          <w:lang w:val="fr-CA"/>
+        </w:rPr>
+        <w:t>Fonctions de disponibilité / réservation / cueillette (activité 22)</w:t>
+      </w:r>
+      <w:r>
+        <w:rPr>
+          <w:lang w:val="fr-CA"/>
+        </w:rPr>
+        <w:t xml:space="preserve"> (dans 2 colonnes </w:t>
+      </w:r>
+      <w:r>
+        <w:rPr>
+          <w:lang w:val="fr-CA"/>
+        </w:rPr>
+        <w:t>à faire et terminé)</w:t>
+      </w:r>
+    </w:p>
+    <w:p>
+      <w:pPr>
+        <w:pStyle w:val="ListBullet2"/>
+        <w:rPr>
+          <w:lang w:val="fr-CA"/>
+        </w:rPr>
+      </w:pPr>
+      <w:r>
+        <w:rPr>
+          <w:lang w:val="fr-CA"/>
+        </w:rPr>
+        <w:t>Activités vides : 5-7</w:t>
+      </w:r>
+      <w:r>
+        <w:rPr>
+          <w:lang w:val="fr-CA"/>
+        </w:rPr>
+        <w:t xml:space="preserve"> (service web, Json route)</w:t>
+      </w:r>
+    </w:p>
+    <w:p>
+      <w:pPr>
+        <w:pStyle w:val="ListBullet2"/>
+        <w:rPr>
+          <w:lang w:val="fr-CA"/>
+        </w:rPr>
+      </w:pPr>
+      <w:r>
+        <w:rPr>
+          <w:lang w:val="fr-CA"/>
+        </w:rPr>
+        <w:t>Activités à effacer? : 6</w:t>
+      </w:r>
+    </w:p>
+    <w:p>
+      <w:pPr>
+        <w:pStyle w:val="Heading2"/>
+      </w:pPr>
+      <w:bookmarkStart w:id="42" w:name="_Toc437691570"/>
       <w:r>
         <w:rPr>
           <w:highlight w:val="yellow"/>
         </w:rPr>
         <w:t>Vide</w:t>
       </w:r>
-      <w:bookmarkEnd w:id="39"/>
+      <w:bookmarkEnd w:id="42"/>
     </w:p>
     <w:p>
       <w:pPr>
@@ -8565,22 +9708,22 @@
       <w:pPr>
         <w:pStyle w:val="Heading1"/>
       </w:pPr>
-      <w:bookmarkStart w:id="40" w:name="_Toc437250470"/>
+      <w:bookmarkStart w:id="43" w:name="_Toc437691571"/>
       <w:r>
         <w:lastRenderedPageBreak/>
         <w:t>Autres</w:t>
       </w:r>
-      <w:bookmarkEnd w:id="40"/>
+      <w:bookmarkEnd w:id="43"/>
     </w:p>
     <w:p>
       <w:pPr>
         <w:pStyle w:val="Heading2"/>
       </w:pPr>
-      <w:bookmarkStart w:id="41" w:name="_Toc437250471"/>
+      <w:bookmarkStart w:id="44" w:name="_Toc437691572"/>
       <w:r>
         <w:t>Fonctionnalités optionnelles</w:t>
       </w:r>
-      <w:bookmarkEnd w:id="41"/>
+      <w:bookmarkEnd w:id="44"/>
     </w:p>
     <w:p>
       <w:pPr>
@@ -10511,7 +11654,7 @@
 </file>
 
 <file path=customXml/itemProps1.xml><?xml version="1.0" encoding="utf-8"?>
-<ds:datastoreItem xmlns:ds="http://schemas.openxmlformats.org/officeDocument/2006/customXml" ds:itemID="{A81DAA54-0874-42D4-A1B5-2B070B51C5D7}">
+<ds:datastoreItem xmlns:ds="http://schemas.openxmlformats.org/officeDocument/2006/customXml" ds:itemID="{9C341A11-7D1B-415F-8FC4-38EB3D806DAD}">
   <ds:schemaRefs>
     <ds:schemaRef ds:uri="http://schemas.openxmlformats.org/officeDocument/2006/bibliography"/>
   </ds:schemaRefs>

</xml_diff>

<commit_message>
Dernière mêlée de la
</commit_message>
<xml_diff>
--- a/Documentation/Scrum/Notes.docx
+++ b/Documentation/Scrum/Notes.docx
@@ -35,7 +35,7 @@
           <w:noProof/>
           <w:highlight w:val="yellow"/>
         </w:rPr>
-        <w:t>mardi, 15 décembre 2015, 11:04</w:t>
+        <w:t>mercredi, 16 décembre 2015, 14:36</w:t>
       </w:r>
       <w:r>
         <w:rPr>
@@ -73,7 +73,7 @@
       <w:r>
         <w:fldChar w:fldCharType="separate"/>
       </w:r>
-      <w:hyperlink w:anchor="_Toc437940521" w:history="1">
+      <w:hyperlink w:anchor="_Toc438040622" w:history="1">
         <w:r>
           <w:rPr>
             <w:rStyle w:val="Hyperlink"/>
@@ -120,7 +120,7 @@
             <w:noProof/>
             <w:webHidden/>
           </w:rPr>
-          <w:instrText xml:space="preserve"> PAGEREF _Toc437940521 \h </w:instrText>
+          <w:instrText xml:space="preserve"> PAGEREF _Toc438040622 \h </w:instrText>
         </w:r>
         <w:r>
           <w:rPr>
@@ -140,7 +140,7 @@
             <w:noProof/>
             <w:webHidden/>
           </w:rPr>
-          <w:t>2</w:t>
+          <w:t>3</w:t>
         </w:r>
         <w:r>
           <w:rPr>
@@ -167,7 +167,7 @@
           <w:lang w:eastAsia="fr-CA"/>
         </w:rPr>
       </w:pPr>
-      <w:hyperlink w:anchor="_Toc437940522" w:history="1">
+      <w:hyperlink w:anchor="_Toc438040623" w:history="1">
         <w:r>
           <w:rPr>
             <w:rStyle w:val="Hyperlink"/>
@@ -212,7 +212,7 @@
             <w:noProof/>
             <w:webHidden/>
           </w:rPr>
-          <w:instrText xml:space="preserve"> PAGEREF _Toc437940522 \h </w:instrText>
+          <w:instrText xml:space="preserve"> PAGEREF _Toc438040623 \h </w:instrText>
         </w:r>
         <w:r>
           <w:rPr>
@@ -232,7 +232,7 @@
             <w:noProof/>
             <w:webHidden/>
           </w:rPr>
-          <w:t>2</w:t>
+          <w:t>3</w:t>
         </w:r>
         <w:r>
           <w:rPr>
@@ -260,7 +260,7 @@
           <w:lang w:eastAsia="fr-CA"/>
         </w:rPr>
       </w:pPr>
-      <w:hyperlink w:anchor="_Toc437940523" w:history="1">
+      <w:hyperlink w:anchor="_Toc438040624" w:history="1">
         <w:r>
           <w:rPr>
             <w:rStyle w:val="Hyperlink"/>
@@ -306,7 +306,7 @@
             <w:noProof/>
             <w:webHidden/>
           </w:rPr>
-          <w:instrText xml:space="preserve"> PAGEREF _Toc437940523 \h </w:instrText>
+          <w:instrText xml:space="preserve"> PAGEREF _Toc438040624 \h </w:instrText>
         </w:r>
         <w:r>
           <w:rPr>
@@ -326,7 +326,7 @@
             <w:noProof/>
             <w:webHidden/>
           </w:rPr>
-          <w:t>2</w:t>
+          <w:t>3</w:t>
         </w:r>
         <w:r>
           <w:rPr>
@@ -354,7 +354,7 @@
           <w:lang w:eastAsia="fr-CA"/>
         </w:rPr>
       </w:pPr>
-      <w:hyperlink w:anchor="_Toc437940524" w:history="1">
+      <w:hyperlink w:anchor="_Toc438040625" w:history="1">
         <w:r>
           <w:rPr>
             <w:rStyle w:val="Hyperlink"/>
@@ -400,7 +400,7 @@
             <w:noProof/>
             <w:webHidden/>
           </w:rPr>
-          <w:instrText xml:space="preserve"> PAGEREF _Toc437940524 \h </w:instrText>
+          <w:instrText xml:space="preserve"> PAGEREF _Toc438040625 \h </w:instrText>
         </w:r>
         <w:r>
           <w:rPr>
@@ -420,7 +420,7 @@
             <w:noProof/>
             <w:webHidden/>
           </w:rPr>
-          <w:t>2</w:t>
+          <w:t>3</w:t>
         </w:r>
         <w:r>
           <w:rPr>
@@ -448,7 +448,7 @@
           <w:lang w:eastAsia="fr-CA"/>
         </w:rPr>
       </w:pPr>
-      <w:hyperlink w:anchor="_Toc437940525" w:history="1">
+      <w:hyperlink w:anchor="_Toc438040626" w:history="1">
         <w:r>
           <w:rPr>
             <w:rStyle w:val="Hyperlink"/>
@@ -494,7 +494,7 @@
             <w:noProof/>
             <w:webHidden/>
           </w:rPr>
-          <w:instrText xml:space="preserve"> PAGEREF _Toc437940525 \h </w:instrText>
+          <w:instrText xml:space="preserve"> PAGEREF _Toc438040626 \h </w:instrText>
         </w:r>
         <w:r>
           <w:rPr>
@@ -514,7 +514,7 @@
             <w:noProof/>
             <w:webHidden/>
           </w:rPr>
-          <w:t>2</w:t>
+          <w:t>3</w:t>
         </w:r>
         <w:r>
           <w:rPr>
@@ -542,7 +542,7 @@
           <w:lang w:eastAsia="fr-CA"/>
         </w:rPr>
       </w:pPr>
-      <w:hyperlink w:anchor="_Toc437940526" w:history="1">
+      <w:hyperlink w:anchor="_Toc438040627" w:history="1">
         <w:r>
           <w:rPr>
             <w:rStyle w:val="Hyperlink"/>
@@ -588,7 +588,7 @@
             <w:noProof/>
             <w:webHidden/>
           </w:rPr>
-          <w:instrText xml:space="preserve"> PAGEREF _Toc437940526 \h </w:instrText>
+          <w:instrText xml:space="preserve"> PAGEREF _Toc438040627 \h </w:instrText>
         </w:r>
         <w:r>
           <w:rPr>
@@ -608,7 +608,7 @@
             <w:noProof/>
             <w:webHidden/>
           </w:rPr>
-          <w:t>2</w:t>
+          <w:t>3</w:t>
         </w:r>
         <w:r>
           <w:rPr>
@@ -637,7 +637,7 @@
           <w:lang w:eastAsia="fr-CA"/>
         </w:rPr>
       </w:pPr>
-      <w:hyperlink w:anchor="_Toc437940527" w:history="1">
+      <w:hyperlink w:anchor="_Toc438040628" w:history="1">
         <w:r>
           <w:rPr>
             <w:rStyle w:val="Hyperlink"/>
@@ -684,7 +684,7 @@
             <w:noProof/>
             <w:webHidden/>
           </w:rPr>
-          <w:instrText xml:space="preserve"> PAGEREF _Toc437940527 \h </w:instrText>
+          <w:instrText xml:space="preserve"> PAGEREF _Toc438040628 \h </w:instrText>
         </w:r>
         <w:r>
           <w:rPr>
@@ -704,7 +704,7 @@
             <w:noProof/>
             <w:webHidden/>
           </w:rPr>
-          <w:t>3</w:t>
+          <w:t>4</w:t>
         </w:r>
         <w:r>
           <w:rPr>
@@ -731,7 +731,7 @@
           <w:lang w:eastAsia="fr-CA"/>
         </w:rPr>
       </w:pPr>
-      <w:hyperlink w:anchor="_Toc437940528" w:history="1">
+      <w:hyperlink w:anchor="_Toc438040629" w:history="1">
         <w:r>
           <w:rPr>
             <w:rStyle w:val="Hyperlink"/>
@@ -776,7 +776,7 @@
             <w:noProof/>
             <w:webHidden/>
           </w:rPr>
-          <w:instrText xml:space="preserve"> PAGEREF _Toc437940528 \h </w:instrText>
+          <w:instrText xml:space="preserve"> PAGEREF _Toc438040629 \h </w:instrText>
         </w:r>
         <w:r>
           <w:rPr>
@@ -796,7 +796,7 @@
             <w:noProof/>
             <w:webHidden/>
           </w:rPr>
-          <w:t>3</w:t>
+          <w:t>4</w:t>
         </w:r>
         <w:r>
           <w:rPr>
@@ -824,7 +824,7 @@
           <w:lang w:eastAsia="fr-CA"/>
         </w:rPr>
       </w:pPr>
-      <w:hyperlink w:anchor="_Toc437940529" w:history="1">
+      <w:hyperlink w:anchor="_Toc438040630" w:history="1">
         <w:r>
           <w:rPr>
             <w:rStyle w:val="Hyperlink"/>
@@ -870,7 +870,7 @@
             <w:noProof/>
             <w:webHidden/>
           </w:rPr>
-          <w:instrText xml:space="preserve"> PAGEREF _Toc437940529 \h </w:instrText>
+          <w:instrText xml:space="preserve"> PAGEREF _Toc438040630 \h </w:instrText>
         </w:r>
         <w:r>
           <w:rPr>
@@ -890,7 +890,7 @@
             <w:noProof/>
             <w:webHidden/>
           </w:rPr>
-          <w:t>3</w:t>
+          <w:t>4</w:t>
         </w:r>
         <w:r>
           <w:rPr>
@@ -918,7 +918,7 @@
           <w:lang w:eastAsia="fr-CA"/>
         </w:rPr>
       </w:pPr>
-      <w:hyperlink w:anchor="_Toc437940530" w:history="1">
+      <w:hyperlink w:anchor="_Toc438040631" w:history="1">
         <w:r>
           <w:rPr>
             <w:rStyle w:val="Hyperlink"/>
@@ -964,7 +964,7 @@
             <w:noProof/>
             <w:webHidden/>
           </w:rPr>
-          <w:instrText xml:space="preserve"> PAGEREF _Toc437940530 \h </w:instrText>
+          <w:instrText xml:space="preserve"> PAGEREF _Toc438040631 \h </w:instrText>
         </w:r>
         <w:r>
           <w:rPr>
@@ -984,7 +984,7 @@
             <w:noProof/>
             <w:webHidden/>
           </w:rPr>
-          <w:t>3</w:t>
+          <w:t>4</w:t>
         </w:r>
         <w:r>
           <w:rPr>
@@ -1012,7 +1012,7 @@
           <w:lang w:eastAsia="fr-CA"/>
         </w:rPr>
       </w:pPr>
-      <w:hyperlink w:anchor="_Toc437940531" w:history="1">
+      <w:hyperlink w:anchor="_Toc438040632" w:history="1">
         <w:r>
           <w:rPr>
             <w:rStyle w:val="Hyperlink"/>
@@ -1058,7 +1058,7 @@
             <w:noProof/>
             <w:webHidden/>
           </w:rPr>
-          <w:instrText xml:space="preserve"> PAGEREF _Toc437940531 \h </w:instrText>
+          <w:instrText xml:space="preserve"> PAGEREF _Toc438040632 \h </w:instrText>
         </w:r>
         <w:r>
           <w:rPr>
@@ -1078,7 +1078,7 @@
             <w:noProof/>
             <w:webHidden/>
           </w:rPr>
-          <w:t>3</w:t>
+          <w:t>4</w:t>
         </w:r>
         <w:r>
           <w:rPr>
@@ -1106,7 +1106,7 @@
           <w:lang w:eastAsia="fr-CA"/>
         </w:rPr>
       </w:pPr>
-      <w:hyperlink w:anchor="_Toc437940532" w:history="1">
+      <w:hyperlink w:anchor="_Toc438040633" w:history="1">
         <w:r>
           <w:rPr>
             <w:rStyle w:val="Hyperlink"/>
@@ -1152,7 +1152,7 @@
             <w:noProof/>
             <w:webHidden/>
           </w:rPr>
-          <w:instrText xml:space="preserve"> PAGEREF _Toc437940532 \h </w:instrText>
+          <w:instrText xml:space="preserve"> PAGEREF _Toc438040633 \h </w:instrText>
         </w:r>
         <w:r>
           <w:rPr>
@@ -1172,7 +1172,7 @@
             <w:noProof/>
             <w:webHidden/>
           </w:rPr>
-          <w:t>4</w:t>
+          <w:t>5</w:t>
         </w:r>
         <w:r>
           <w:rPr>
@@ -1199,7 +1199,7 @@
           <w:lang w:eastAsia="fr-CA"/>
         </w:rPr>
       </w:pPr>
-      <w:hyperlink w:anchor="_Toc437940533" w:history="1">
+      <w:hyperlink w:anchor="_Toc438040634" w:history="1">
         <w:r>
           <w:rPr>
             <w:rStyle w:val="Hyperlink"/>
@@ -1244,7 +1244,7 @@
             <w:noProof/>
             <w:webHidden/>
           </w:rPr>
-          <w:instrText xml:space="preserve"> PAGEREF _Toc437940533 \h </w:instrText>
+          <w:instrText xml:space="preserve"> PAGEREF _Toc438040634 \h </w:instrText>
         </w:r>
         <w:r>
           <w:rPr>
@@ -1264,7 +1264,7 @@
             <w:noProof/>
             <w:webHidden/>
           </w:rPr>
-          <w:t>4</w:t>
+          <w:t>5</w:t>
         </w:r>
         <w:r>
           <w:rPr>
@@ -1292,7 +1292,7 @@
           <w:lang w:eastAsia="fr-CA"/>
         </w:rPr>
       </w:pPr>
-      <w:hyperlink w:anchor="_Toc437940534" w:history="1">
+      <w:hyperlink w:anchor="_Toc438040635" w:history="1">
         <w:r>
           <w:rPr>
             <w:rStyle w:val="Hyperlink"/>
@@ -1338,7 +1338,7 @@
             <w:noProof/>
             <w:webHidden/>
           </w:rPr>
-          <w:instrText xml:space="preserve"> PAGEREF _Toc437940534 \h </w:instrText>
+          <w:instrText xml:space="preserve"> PAGEREF _Toc438040635 \h </w:instrText>
         </w:r>
         <w:r>
           <w:rPr>
@@ -1358,7 +1358,7 @@
             <w:noProof/>
             <w:webHidden/>
           </w:rPr>
-          <w:t>4</w:t>
+          <w:t>5</w:t>
         </w:r>
         <w:r>
           <w:rPr>
@@ -1385,7 +1385,7 @@
           <w:lang w:eastAsia="fr-CA"/>
         </w:rPr>
       </w:pPr>
-      <w:hyperlink w:anchor="_Toc437940535" w:history="1">
+      <w:hyperlink w:anchor="_Toc438040636" w:history="1">
         <w:r>
           <w:rPr>
             <w:rStyle w:val="Hyperlink"/>
@@ -1430,7 +1430,7 @@
             <w:noProof/>
             <w:webHidden/>
           </w:rPr>
-          <w:instrText xml:space="preserve"> PAGEREF _Toc437940535 \h </w:instrText>
+          <w:instrText xml:space="preserve"> PAGEREF _Toc438040636 \h </w:instrText>
         </w:r>
         <w:r>
           <w:rPr>
@@ -1450,7 +1450,7 @@
             <w:noProof/>
             <w:webHidden/>
           </w:rPr>
-          <w:t>5</w:t>
+          <w:t>6</w:t>
         </w:r>
         <w:r>
           <w:rPr>
@@ -1478,7 +1478,7 @@
           <w:lang w:eastAsia="fr-CA"/>
         </w:rPr>
       </w:pPr>
-      <w:hyperlink w:anchor="_Toc437940536" w:history="1">
+      <w:hyperlink w:anchor="_Toc438040637" w:history="1">
         <w:r>
           <w:rPr>
             <w:rStyle w:val="Hyperlink"/>
@@ -1524,7 +1524,7 @@
             <w:noProof/>
             <w:webHidden/>
           </w:rPr>
-          <w:instrText xml:space="preserve"> PAGEREF _Toc437940536 \h </w:instrText>
+          <w:instrText xml:space="preserve"> PAGEREF _Toc438040637 \h </w:instrText>
         </w:r>
         <w:r>
           <w:rPr>
@@ -1544,7 +1544,7 @@
             <w:noProof/>
             <w:webHidden/>
           </w:rPr>
-          <w:t>5</w:t>
+          <w:t>6</w:t>
         </w:r>
         <w:r>
           <w:rPr>
@@ -1571,7 +1571,7 @@
           <w:lang w:eastAsia="fr-CA"/>
         </w:rPr>
       </w:pPr>
-      <w:hyperlink w:anchor="_Toc437940537" w:history="1">
+      <w:hyperlink w:anchor="_Toc438040638" w:history="1">
         <w:r>
           <w:rPr>
             <w:rStyle w:val="Hyperlink"/>
@@ -1616,7 +1616,7 @@
             <w:noProof/>
             <w:webHidden/>
           </w:rPr>
-          <w:instrText xml:space="preserve"> PAGEREF _Toc437940537 \h </w:instrText>
+          <w:instrText xml:space="preserve"> PAGEREF _Toc438040638 \h </w:instrText>
         </w:r>
         <w:r>
           <w:rPr>
@@ -1636,7 +1636,7 @@
             <w:noProof/>
             <w:webHidden/>
           </w:rPr>
-          <w:t>5</w:t>
+          <w:t>6</w:t>
         </w:r>
         <w:r>
           <w:rPr>
@@ -1664,7 +1664,7 @@
           <w:lang w:eastAsia="fr-CA"/>
         </w:rPr>
       </w:pPr>
-      <w:hyperlink w:anchor="_Toc437940538" w:history="1">
+      <w:hyperlink w:anchor="_Toc438040639" w:history="1">
         <w:r>
           <w:rPr>
             <w:rStyle w:val="Hyperlink"/>
@@ -1710,7 +1710,7 @@
             <w:noProof/>
             <w:webHidden/>
           </w:rPr>
-          <w:instrText xml:space="preserve"> PAGEREF _Toc437940538 \h </w:instrText>
+          <w:instrText xml:space="preserve"> PAGEREF _Toc438040639 \h </w:instrText>
         </w:r>
         <w:r>
           <w:rPr>
@@ -1730,7 +1730,7 @@
             <w:noProof/>
             <w:webHidden/>
           </w:rPr>
-          <w:t>5</w:t>
+          <w:t>6</w:t>
         </w:r>
         <w:r>
           <w:rPr>
@@ -1758,7 +1758,7 @@
           <w:lang w:eastAsia="fr-CA"/>
         </w:rPr>
       </w:pPr>
-      <w:hyperlink w:anchor="_Toc437940539" w:history="1">
+      <w:hyperlink w:anchor="_Toc438040640" w:history="1">
         <w:r>
           <w:rPr>
             <w:rStyle w:val="Hyperlink"/>
@@ -1804,7 +1804,7 @@
             <w:noProof/>
             <w:webHidden/>
           </w:rPr>
-          <w:instrText xml:space="preserve"> PAGEREF _Toc437940539 \h </w:instrText>
+          <w:instrText xml:space="preserve"> PAGEREF _Toc438040640 \h </w:instrText>
         </w:r>
         <w:r>
           <w:rPr>
@@ -1824,7 +1824,7 @@
             <w:noProof/>
             <w:webHidden/>
           </w:rPr>
-          <w:t>5</w:t>
+          <w:t>6</w:t>
         </w:r>
         <w:r>
           <w:rPr>
@@ -1851,7 +1851,7 @@
           <w:lang w:eastAsia="fr-CA"/>
         </w:rPr>
       </w:pPr>
-      <w:hyperlink w:anchor="_Toc437940540" w:history="1">
+      <w:hyperlink w:anchor="_Toc438040641" w:history="1">
         <w:r>
           <w:rPr>
             <w:rStyle w:val="Hyperlink"/>
@@ -1896,7 +1896,7 @@
             <w:noProof/>
             <w:webHidden/>
           </w:rPr>
-          <w:instrText xml:space="preserve"> PAGEREF _Toc437940540 \h </w:instrText>
+          <w:instrText xml:space="preserve"> PAGEREF _Toc438040641 \h </w:instrText>
         </w:r>
         <w:r>
           <w:rPr>
@@ -1916,7 +1916,7 @@
             <w:noProof/>
             <w:webHidden/>
           </w:rPr>
-          <w:t>6</w:t>
+          <w:t>7</w:t>
         </w:r>
         <w:r>
           <w:rPr>
@@ -1943,7 +1943,7 @@
           <w:lang w:eastAsia="fr-CA"/>
         </w:rPr>
       </w:pPr>
-      <w:hyperlink w:anchor="_Toc437940541" w:history="1">
+      <w:hyperlink w:anchor="_Toc438040642" w:history="1">
         <w:r>
           <w:rPr>
             <w:rStyle w:val="Hyperlink"/>
@@ -1988,7 +1988,7 @@
             <w:noProof/>
             <w:webHidden/>
           </w:rPr>
-          <w:instrText xml:space="preserve"> PAGEREF _Toc437940541 \h </w:instrText>
+          <w:instrText xml:space="preserve"> PAGEREF _Toc438040642 \h </w:instrText>
         </w:r>
         <w:r>
           <w:rPr>
@@ -2008,7 +2008,7 @@
             <w:noProof/>
             <w:webHidden/>
           </w:rPr>
-          <w:t>7</w:t>
+          <w:t>8</w:t>
         </w:r>
         <w:r>
           <w:rPr>
@@ -2036,7 +2036,7 @@
           <w:lang w:eastAsia="fr-CA"/>
         </w:rPr>
       </w:pPr>
-      <w:hyperlink w:anchor="_Toc437940542" w:history="1">
+      <w:hyperlink w:anchor="_Toc438040643" w:history="1">
         <w:r>
           <w:rPr>
             <w:rStyle w:val="Hyperlink"/>
@@ -2082,7 +2082,7 @@
             <w:noProof/>
             <w:webHidden/>
           </w:rPr>
-          <w:instrText xml:space="preserve"> PAGEREF _Toc437940542 \h </w:instrText>
+          <w:instrText xml:space="preserve"> PAGEREF _Toc438040643 \h </w:instrText>
         </w:r>
         <w:r>
           <w:rPr>
@@ -2102,7 +2102,7 @@
             <w:noProof/>
             <w:webHidden/>
           </w:rPr>
-          <w:t>7</w:t>
+          <w:t>8</w:t>
         </w:r>
         <w:r>
           <w:rPr>
@@ -2130,7 +2130,7 @@
           <w:lang w:eastAsia="fr-CA"/>
         </w:rPr>
       </w:pPr>
-      <w:hyperlink w:anchor="_Toc437940543" w:history="1">
+      <w:hyperlink w:anchor="_Toc438040644" w:history="1">
         <w:r>
           <w:rPr>
             <w:rStyle w:val="Hyperlink"/>
@@ -2176,7 +2176,7 @@
             <w:noProof/>
             <w:webHidden/>
           </w:rPr>
-          <w:instrText xml:space="preserve"> PAGEREF _Toc437940543 \h </w:instrText>
+          <w:instrText xml:space="preserve"> PAGEREF _Toc438040644 \h </w:instrText>
         </w:r>
         <w:r>
           <w:rPr>
@@ -2196,7 +2196,7 @@
             <w:noProof/>
             <w:webHidden/>
           </w:rPr>
-          <w:t>7</w:t>
+          <w:t>8</w:t>
         </w:r>
         <w:r>
           <w:rPr>
@@ -2223,7 +2223,7 @@
           <w:lang w:eastAsia="fr-CA"/>
         </w:rPr>
       </w:pPr>
-      <w:hyperlink w:anchor="_Toc437940544" w:history="1">
+      <w:hyperlink w:anchor="_Toc438040645" w:history="1">
         <w:r>
           <w:rPr>
             <w:rStyle w:val="Hyperlink"/>
@@ -2268,7 +2268,7 @@
             <w:noProof/>
             <w:webHidden/>
           </w:rPr>
-          <w:instrText xml:space="preserve"> PAGEREF _Toc437940544 \h </w:instrText>
+          <w:instrText xml:space="preserve"> PAGEREF _Toc438040645 \h </w:instrText>
         </w:r>
         <w:r>
           <w:rPr>
@@ -2288,7 +2288,7 @@
             <w:noProof/>
             <w:webHidden/>
           </w:rPr>
-          <w:t>7</w:t>
+          <w:t>8</w:t>
         </w:r>
         <w:r>
           <w:rPr>
@@ -2316,7 +2316,7 @@
           <w:lang w:eastAsia="fr-CA"/>
         </w:rPr>
       </w:pPr>
-      <w:hyperlink w:anchor="_Toc437940545" w:history="1">
+      <w:hyperlink w:anchor="_Toc438040646" w:history="1">
         <w:r>
           <w:rPr>
             <w:rStyle w:val="Hyperlink"/>
@@ -2362,7 +2362,7 @@
             <w:noProof/>
             <w:webHidden/>
           </w:rPr>
-          <w:instrText xml:space="preserve"> PAGEREF _Toc437940545 \h </w:instrText>
+          <w:instrText xml:space="preserve"> PAGEREF _Toc438040646 \h </w:instrText>
         </w:r>
         <w:r>
           <w:rPr>
@@ -2382,7 +2382,7 @@
             <w:noProof/>
             <w:webHidden/>
           </w:rPr>
-          <w:t>7</w:t>
+          <w:t>8</w:t>
         </w:r>
         <w:r>
           <w:rPr>
@@ -2409,7 +2409,7 @@
           <w:lang w:eastAsia="fr-CA"/>
         </w:rPr>
       </w:pPr>
-      <w:hyperlink w:anchor="_Toc437940546" w:history="1">
+      <w:hyperlink w:anchor="_Toc438040647" w:history="1">
         <w:r>
           <w:rPr>
             <w:rStyle w:val="Hyperlink"/>
@@ -2454,7 +2454,7 @@
             <w:noProof/>
             <w:webHidden/>
           </w:rPr>
-          <w:instrText xml:space="preserve"> PAGEREF _Toc437940546 \h </w:instrText>
+          <w:instrText xml:space="preserve"> PAGEREF _Toc438040647 \h </w:instrText>
         </w:r>
         <w:r>
           <w:rPr>
@@ -2474,7 +2474,7 @@
             <w:noProof/>
             <w:webHidden/>
           </w:rPr>
-          <w:t>8</w:t>
+          <w:t>9</w:t>
         </w:r>
         <w:r>
           <w:rPr>
@@ -2502,7 +2502,7 @@
           <w:lang w:eastAsia="fr-CA"/>
         </w:rPr>
       </w:pPr>
-      <w:hyperlink w:anchor="_Toc437940547" w:history="1">
+      <w:hyperlink w:anchor="_Toc438040648" w:history="1">
         <w:r>
           <w:rPr>
             <w:rStyle w:val="Hyperlink"/>
@@ -2548,7 +2548,7 @@
             <w:noProof/>
             <w:webHidden/>
           </w:rPr>
-          <w:instrText xml:space="preserve"> PAGEREF _Toc437940547 \h </w:instrText>
+          <w:instrText xml:space="preserve"> PAGEREF _Toc438040648 \h </w:instrText>
         </w:r>
         <w:r>
           <w:rPr>
@@ -2568,7 +2568,7 @@
             <w:noProof/>
             <w:webHidden/>
           </w:rPr>
-          <w:t>8</w:t>
+          <w:t>9</w:t>
         </w:r>
         <w:r>
           <w:rPr>
@@ -2595,7 +2595,7 @@
           <w:lang w:eastAsia="fr-CA"/>
         </w:rPr>
       </w:pPr>
-      <w:hyperlink w:anchor="_Toc437940548" w:history="1">
+      <w:hyperlink w:anchor="_Toc438040649" w:history="1">
         <w:r>
           <w:rPr>
             <w:rStyle w:val="Hyperlink"/>
@@ -2640,7 +2640,7 @@
             <w:noProof/>
             <w:webHidden/>
           </w:rPr>
-          <w:instrText xml:space="preserve"> PAGEREF _Toc437940548 \h </w:instrText>
+          <w:instrText xml:space="preserve"> PAGEREF _Toc438040649 \h </w:instrText>
         </w:r>
         <w:r>
           <w:rPr>
@@ -2660,7 +2660,7 @@
             <w:noProof/>
             <w:webHidden/>
           </w:rPr>
-          <w:t>9</w:t>
+          <w:t>10</w:t>
         </w:r>
         <w:r>
           <w:rPr>
@@ -2688,7 +2688,7 @@
           <w:lang w:eastAsia="fr-CA"/>
         </w:rPr>
       </w:pPr>
-      <w:hyperlink w:anchor="_Toc437940549" w:history="1">
+      <w:hyperlink w:anchor="_Toc438040650" w:history="1">
         <w:r>
           <w:rPr>
             <w:rStyle w:val="Hyperlink"/>
@@ -2734,7 +2734,7 @@
             <w:noProof/>
             <w:webHidden/>
           </w:rPr>
-          <w:instrText xml:space="preserve"> PAGEREF _Toc437940549 \h </w:instrText>
+          <w:instrText xml:space="preserve"> PAGEREF _Toc438040650 \h </w:instrText>
         </w:r>
         <w:r>
           <w:rPr>
@@ -2754,7 +2754,7 @@
             <w:noProof/>
             <w:webHidden/>
           </w:rPr>
-          <w:t>9</w:t>
+          <w:t>10</w:t>
         </w:r>
         <w:r>
           <w:rPr>
@@ -2781,7 +2781,7 @@
           <w:lang w:eastAsia="fr-CA"/>
         </w:rPr>
       </w:pPr>
-      <w:hyperlink w:anchor="_Toc437940550" w:history="1">
+      <w:hyperlink w:anchor="_Toc438040651" w:history="1">
         <w:r>
           <w:rPr>
             <w:rStyle w:val="Hyperlink"/>
@@ -2826,7 +2826,7 @@
             <w:noProof/>
             <w:webHidden/>
           </w:rPr>
-          <w:instrText xml:space="preserve"> PAGEREF _Toc437940550 \h </w:instrText>
+          <w:instrText xml:space="preserve"> PAGEREF _Toc438040651 \h </w:instrText>
         </w:r>
         <w:r>
           <w:rPr>
@@ -2846,7 +2846,7 @@
             <w:noProof/>
             <w:webHidden/>
           </w:rPr>
-          <w:t>10</w:t>
+          <w:t>11</w:t>
         </w:r>
         <w:r>
           <w:rPr>
@@ -2874,7 +2874,7 @@
           <w:lang w:eastAsia="fr-CA"/>
         </w:rPr>
       </w:pPr>
-      <w:hyperlink w:anchor="_Toc437940551" w:history="1">
+      <w:hyperlink w:anchor="_Toc438040652" w:history="1">
         <w:r>
           <w:rPr>
             <w:rStyle w:val="Hyperlink"/>
@@ -2920,7 +2920,7 @@
             <w:noProof/>
             <w:webHidden/>
           </w:rPr>
-          <w:instrText xml:space="preserve"> PAGEREF _Toc437940551 \h </w:instrText>
+          <w:instrText xml:space="preserve"> PAGEREF _Toc438040652 \h </w:instrText>
         </w:r>
         <w:r>
           <w:rPr>
@@ -2940,7 +2940,7 @@
             <w:noProof/>
             <w:webHidden/>
           </w:rPr>
-          <w:t>10</w:t>
+          <w:t>11</w:t>
         </w:r>
         <w:r>
           <w:rPr>
@@ -2967,7 +2967,7 @@
           <w:lang w:eastAsia="fr-CA"/>
         </w:rPr>
       </w:pPr>
-      <w:hyperlink w:anchor="_Toc437940552" w:history="1">
+      <w:hyperlink w:anchor="_Toc438040653" w:history="1">
         <w:r>
           <w:rPr>
             <w:rStyle w:val="Hyperlink"/>
@@ -3012,7 +3012,7 @@
             <w:noProof/>
             <w:webHidden/>
           </w:rPr>
-          <w:instrText xml:space="preserve"> PAGEREF _Toc437940552 \h </w:instrText>
+          <w:instrText xml:space="preserve"> PAGEREF _Toc438040653 \h </w:instrText>
         </w:r>
         <w:r>
           <w:rPr>
@@ -3032,7 +3032,7 @@
             <w:noProof/>
             <w:webHidden/>
           </w:rPr>
-          <w:t>10</w:t>
+          <w:t>11</w:t>
         </w:r>
         <w:r>
           <w:rPr>
@@ -3060,7 +3060,7 @@
           <w:lang w:eastAsia="fr-CA"/>
         </w:rPr>
       </w:pPr>
-      <w:hyperlink w:anchor="_Toc437940553" w:history="1">
+      <w:hyperlink w:anchor="_Toc438040654" w:history="1">
         <w:r>
           <w:rPr>
             <w:rStyle w:val="Hyperlink"/>
@@ -3106,7 +3106,7 @@
             <w:noProof/>
             <w:webHidden/>
           </w:rPr>
-          <w:instrText xml:space="preserve"> PAGEREF _Toc437940553 \h </w:instrText>
+          <w:instrText xml:space="preserve"> PAGEREF _Toc438040654 \h </w:instrText>
         </w:r>
         <w:r>
           <w:rPr>
@@ -3126,7 +3126,7 @@
             <w:noProof/>
             <w:webHidden/>
           </w:rPr>
-          <w:t>10</w:t>
+          <w:t>11</w:t>
         </w:r>
         <w:r>
           <w:rPr>
@@ -3154,7 +3154,7 @@
           <w:lang w:eastAsia="fr-CA"/>
         </w:rPr>
       </w:pPr>
-      <w:hyperlink w:anchor="_Toc437940554" w:history="1">
+      <w:hyperlink w:anchor="_Toc438040655" w:history="1">
         <w:r>
           <w:rPr>
             <w:rStyle w:val="Hyperlink"/>
@@ -3200,7 +3200,7 @@
             <w:noProof/>
             <w:webHidden/>
           </w:rPr>
-          <w:instrText xml:space="preserve"> PAGEREF _Toc437940554 \h </w:instrText>
+          <w:instrText xml:space="preserve"> PAGEREF _Toc438040655 \h </w:instrText>
         </w:r>
         <w:r>
           <w:rPr>
@@ -3220,7 +3220,7 @@
             <w:noProof/>
             <w:webHidden/>
           </w:rPr>
-          <w:t>11</w:t>
+          <w:t>12</w:t>
         </w:r>
         <w:r>
           <w:rPr>
@@ -3247,7 +3247,7 @@
           <w:lang w:eastAsia="fr-CA"/>
         </w:rPr>
       </w:pPr>
-      <w:hyperlink w:anchor="_Toc437940555" w:history="1">
+      <w:hyperlink w:anchor="_Toc438040656" w:history="1">
         <w:r>
           <w:rPr>
             <w:rStyle w:val="Hyperlink"/>
@@ -3292,7 +3292,7 @@
             <w:noProof/>
             <w:webHidden/>
           </w:rPr>
-          <w:instrText xml:space="preserve"> PAGEREF _Toc437940555 \h </w:instrText>
+          <w:instrText xml:space="preserve"> PAGEREF _Toc438040656 \h </w:instrText>
         </w:r>
         <w:r>
           <w:rPr>
@@ -3312,7 +3312,7 @@
             <w:noProof/>
             <w:webHidden/>
           </w:rPr>
-          <w:t>12</w:t>
+          <w:t>13</w:t>
         </w:r>
         <w:r>
           <w:rPr>
@@ -3340,7 +3340,7 @@
           <w:lang w:eastAsia="fr-CA"/>
         </w:rPr>
       </w:pPr>
-      <w:hyperlink w:anchor="_Toc437940556" w:history="1">
+      <w:hyperlink w:anchor="_Toc438040657" w:history="1">
         <w:r>
           <w:rPr>
             <w:rStyle w:val="Hyperlink"/>
@@ -3386,7 +3386,7 @@
             <w:noProof/>
             <w:webHidden/>
           </w:rPr>
-          <w:instrText xml:space="preserve"> PAGEREF _Toc437940556 \h </w:instrText>
+          <w:instrText xml:space="preserve"> PAGEREF _Toc438040657 \h </w:instrText>
         </w:r>
         <w:r>
           <w:rPr>
@@ -3406,7 +3406,7 @@
             <w:noProof/>
             <w:webHidden/>
           </w:rPr>
-          <w:t>12</w:t>
+          <w:t>13</w:t>
         </w:r>
         <w:r>
           <w:rPr>
@@ -3433,7 +3433,7 @@
           <w:lang w:eastAsia="fr-CA"/>
         </w:rPr>
       </w:pPr>
-      <w:hyperlink w:anchor="_Toc437940557" w:history="1">
+      <w:hyperlink w:anchor="_Toc438040658" w:history="1">
         <w:r>
           <w:rPr>
             <w:rStyle w:val="Hyperlink"/>
@@ -3478,7 +3478,7 @@
             <w:noProof/>
             <w:webHidden/>
           </w:rPr>
-          <w:instrText xml:space="preserve"> PAGEREF _Toc437940557 \h </w:instrText>
+          <w:instrText xml:space="preserve"> PAGEREF _Toc438040658 \h </w:instrText>
         </w:r>
         <w:r>
           <w:rPr>
@@ -3498,7 +3498,7 @@
             <w:noProof/>
             <w:webHidden/>
           </w:rPr>
-          <w:t>13</w:t>
+          <w:t>14</w:t>
         </w:r>
         <w:r>
           <w:rPr>
@@ -3526,7 +3526,7 @@
           <w:lang w:eastAsia="fr-CA"/>
         </w:rPr>
       </w:pPr>
-      <w:hyperlink w:anchor="_Toc437940558" w:history="1">
+      <w:hyperlink w:anchor="_Toc438040659" w:history="1">
         <w:r>
           <w:rPr>
             <w:rStyle w:val="Hyperlink"/>
@@ -3572,7 +3572,7 @@
             <w:noProof/>
             <w:webHidden/>
           </w:rPr>
-          <w:instrText xml:space="preserve"> PAGEREF _Toc437940558 \h </w:instrText>
+          <w:instrText xml:space="preserve"> PAGEREF _Toc438040659 \h </w:instrText>
         </w:r>
         <w:r>
           <w:rPr>
@@ -3592,7 +3592,7 @@
             <w:noProof/>
             <w:webHidden/>
           </w:rPr>
-          <w:t>13</w:t>
+          <w:t>14</w:t>
         </w:r>
         <w:r>
           <w:rPr>
@@ -3620,7 +3620,7 @@
           <w:lang w:eastAsia="fr-CA"/>
         </w:rPr>
       </w:pPr>
-      <w:hyperlink w:anchor="_Toc437940559" w:history="1">
+      <w:hyperlink w:anchor="_Toc438040660" w:history="1">
         <w:r>
           <w:rPr>
             <w:rStyle w:val="Hyperlink"/>
@@ -3666,7 +3666,7 @@
             <w:noProof/>
             <w:webHidden/>
           </w:rPr>
-          <w:instrText xml:space="preserve"> PAGEREF _Toc437940559 \h </w:instrText>
+          <w:instrText xml:space="preserve"> PAGEREF _Toc438040660 \h </w:instrText>
         </w:r>
         <w:r>
           <w:rPr>
@@ -3686,7 +3686,7 @@
             <w:noProof/>
             <w:webHidden/>
           </w:rPr>
-          <w:t>14</w:t>
+          <w:t>15</w:t>
         </w:r>
         <w:r>
           <w:rPr>
@@ -3713,7 +3713,7 @@
           <w:lang w:eastAsia="fr-CA"/>
         </w:rPr>
       </w:pPr>
-      <w:hyperlink w:anchor="_Toc437940560" w:history="1">
+      <w:hyperlink w:anchor="_Toc438040661" w:history="1">
         <w:r>
           <w:rPr>
             <w:rStyle w:val="Hyperlink"/>
@@ -3758,7 +3758,7 @@
             <w:noProof/>
             <w:webHidden/>
           </w:rPr>
-          <w:instrText xml:space="preserve"> PAGEREF _Toc437940560 \h </w:instrText>
+          <w:instrText xml:space="preserve"> PAGEREF _Toc438040661 \h </w:instrText>
         </w:r>
         <w:r>
           <w:rPr>
@@ -3778,7 +3778,7 @@
             <w:noProof/>
             <w:webHidden/>
           </w:rPr>
-          <w:t>14</w:t>
+          <w:t>15</w:t>
         </w:r>
         <w:r>
           <w:rPr>
@@ -3806,7 +3806,7 @@
           <w:lang w:eastAsia="fr-CA"/>
         </w:rPr>
       </w:pPr>
-      <w:hyperlink w:anchor="_Toc437940561" w:history="1">
+      <w:hyperlink w:anchor="_Toc438040662" w:history="1">
         <w:r>
           <w:rPr>
             <w:rStyle w:val="Hyperlink"/>
@@ -3852,7 +3852,7 @@
             <w:noProof/>
             <w:webHidden/>
           </w:rPr>
-          <w:instrText xml:space="preserve"> PAGEREF _Toc437940561 \h </w:instrText>
+          <w:instrText xml:space="preserve"> PAGEREF _Toc438040662 \h </w:instrText>
         </w:r>
         <w:r>
           <w:rPr>
@@ -3872,7 +3872,7 @@
             <w:noProof/>
             <w:webHidden/>
           </w:rPr>
-          <w:t>14</w:t>
+          <w:t>15</w:t>
         </w:r>
         <w:r>
           <w:rPr>
@@ -3899,7 +3899,7 @@
           <w:lang w:eastAsia="fr-CA"/>
         </w:rPr>
       </w:pPr>
-      <w:hyperlink w:anchor="_Toc437940562" w:history="1">
+      <w:hyperlink w:anchor="_Toc438040663" w:history="1">
         <w:r>
           <w:rPr>
             <w:rStyle w:val="Hyperlink"/>
@@ -3944,7 +3944,7 @@
             <w:noProof/>
             <w:webHidden/>
           </w:rPr>
-          <w:instrText xml:space="preserve"> PAGEREF _Toc437940562 \h </w:instrText>
+          <w:instrText xml:space="preserve"> PAGEREF _Toc438040663 \h </w:instrText>
         </w:r>
         <w:r>
           <w:rPr>
@@ -3964,7 +3964,7 @@
             <w:noProof/>
             <w:webHidden/>
           </w:rPr>
-          <w:t>15</w:t>
+          <w:t>16</w:t>
         </w:r>
         <w:r>
           <w:rPr>
@@ -3992,7 +3992,7 @@
           <w:lang w:eastAsia="fr-CA"/>
         </w:rPr>
       </w:pPr>
-      <w:hyperlink w:anchor="_Toc437940563" w:history="1">
+      <w:hyperlink w:anchor="_Toc438040664" w:history="1">
         <w:r>
           <w:rPr>
             <w:rStyle w:val="Hyperlink"/>
@@ -4038,7 +4038,7 @@
             <w:noProof/>
             <w:webHidden/>
           </w:rPr>
-          <w:instrText xml:space="preserve"> PAGEREF _Toc437940563 \h </w:instrText>
+          <w:instrText xml:space="preserve"> PAGEREF _Toc438040664 \h </w:instrText>
         </w:r>
         <w:r>
           <w:rPr>
@@ -4058,7 +4058,7 @@
             <w:noProof/>
             <w:webHidden/>
           </w:rPr>
-          <w:t>15</w:t>
+          <w:t>16</w:t>
         </w:r>
         <w:r>
           <w:rPr>
@@ -4085,7 +4085,7 @@
           <w:lang w:eastAsia="fr-CA"/>
         </w:rPr>
       </w:pPr>
-      <w:hyperlink w:anchor="_Toc437940564" w:history="1">
+      <w:hyperlink w:anchor="_Toc438040665" w:history="1">
         <w:r>
           <w:rPr>
             <w:rStyle w:val="Hyperlink"/>
@@ -4108,6 +4108,192 @@
           <w:rPr>
             <w:rStyle w:val="Hyperlink"/>
             <w:noProof/>
+          </w:rPr>
+          <w:t>Mercredi le 16 décembre 2015</w:t>
+        </w:r>
+        <w:r>
+          <w:rPr>
+            <w:noProof/>
+            <w:webHidden/>
+          </w:rPr>
+          <w:tab/>
+        </w:r>
+        <w:r>
+          <w:rPr>
+            <w:noProof/>
+            <w:webHidden/>
+          </w:rPr>
+          <w:fldChar w:fldCharType="begin"/>
+        </w:r>
+        <w:r>
+          <w:rPr>
+            <w:noProof/>
+            <w:webHidden/>
+          </w:rPr>
+          <w:instrText xml:space="preserve"> PAGEREF _Toc438040665 \h </w:instrText>
+        </w:r>
+        <w:r>
+          <w:rPr>
+            <w:noProof/>
+            <w:webHidden/>
+          </w:rPr>
+        </w:r>
+        <w:r>
+          <w:rPr>
+            <w:noProof/>
+            <w:webHidden/>
+          </w:rPr>
+          <w:fldChar w:fldCharType="separate"/>
+        </w:r>
+        <w:r>
+          <w:rPr>
+            <w:noProof/>
+            <w:webHidden/>
+          </w:rPr>
+          <w:t>17</w:t>
+        </w:r>
+        <w:r>
+          <w:rPr>
+            <w:noProof/>
+            <w:webHidden/>
+          </w:rPr>
+          <w:fldChar w:fldCharType="end"/>
+        </w:r>
+      </w:hyperlink>
+    </w:p>
+    <w:p>
+      <w:pPr>
+        <w:pStyle w:val="TOC3"/>
+        <w:tabs>
+          <w:tab w:val="left" w:pos="1200"/>
+          <w:tab w:val="right" w:leader="dot" w:pos="9350"/>
+        </w:tabs>
+        <w:rPr>
+          <w:rFonts w:eastAsiaTheme="minorEastAsia" w:cstheme="minorBidi"/>
+          <w:i w:val="0"/>
+          <w:iCs w:val="0"/>
+          <w:noProof/>
+          <w:sz w:val="22"/>
+          <w:szCs w:val="22"/>
+          <w:lang w:eastAsia="fr-CA"/>
+        </w:rPr>
+      </w:pPr>
+      <w:hyperlink w:anchor="_Toc438040666" w:history="1">
+        <w:r>
+          <w:rPr>
+            <w:rStyle w:val="Hyperlink"/>
+            <w:noProof/>
+          </w:rPr>
+          <w:t>2.16.1.</w:t>
+        </w:r>
+        <w:r>
+          <w:rPr>
+            <w:rFonts w:eastAsiaTheme="minorEastAsia" w:cstheme="minorBidi"/>
+            <w:i w:val="0"/>
+            <w:iCs w:val="0"/>
+            <w:noProof/>
+            <w:sz w:val="22"/>
+            <w:szCs w:val="22"/>
+            <w:lang w:eastAsia="fr-CA"/>
+          </w:rPr>
+          <w:tab/>
+        </w:r>
+        <w:r>
+          <w:rPr>
+            <w:rStyle w:val="Hyperlink"/>
+            <w:noProof/>
+          </w:rPr>
+          <w:t>Mêlée quotidienne</w:t>
+        </w:r>
+        <w:r>
+          <w:rPr>
+            <w:noProof/>
+            <w:webHidden/>
+          </w:rPr>
+          <w:tab/>
+        </w:r>
+        <w:r>
+          <w:rPr>
+            <w:noProof/>
+            <w:webHidden/>
+          </w:rPr>
+          <w:fldChar w:fldCharType="begin"/>
+        </w:r>
+        <w:r>
+          <w:rPr>
+            <w:noProof/>
+            <w:webHidden/>
+          </w:rPr>
+          <w:instrText xml:space="preserve"> PAGEREF _Toc438040666 \h </w:instrText>
+        </w:r>
+        <w:r>
+          <w:rPr>
+            <w:noProof/>
+            <w:webHidden/>
+          </w:rPr>
+        </w:r>
+        <w:r>
+          <w:rPr>
+            <w:noProof/>
+            <w:webHidden/>
+          </w:rPr>
+          <w:fldChar w:fldCharType="separate"/>
+        </w:r>
+        <w:r>
+          <w:rPr>
+            <w:noProof/>
+            <w:webHidden/>
+          </w:rPr>
+          <w:t>17</w:t>
+        </w:r>
+        <w:r>
+          <w:rPr>
+            <w:noProof/>
+            <w:webHidden/>
+          </w:rPr>
+          <w:fldChar w:fldCharType="end"/>
+        </w:r>
+      </w:hyperlink>
+    </w:p>
+    <w:p>
+      <w:pPr>
+        <w:pStyle w:val="TOC2"/>
+        <w:tabs>
+          <w:tab w:val="left" w:pos="1000"/>
+          <w:tab w:val="right" w:leader="dot" w:pos="9350"/>
+        </w:tabs>
+        <w:rPr>
+          <w:rFonts w:eastAsiaTheme="minorEastAsia" w:cstheme="minorBidi"/>
+          <w:smallCaps w:val="0"/>
+          <w:noProof/>
+          <w:sz w:val="22"/>
+          <w:szCs w:val="22"/>
+          <w:lang w:eastAsia="fr-CA"/>
+        </w:rPr>
+      </w:pPr>
+      <w:hyperlink w:anchor="_Toc438040667" w:history="1">
+        <w:r>
+          <w:rPr>
+            <w:rStyle w:val="Hyperlink"/>
+            <w:noProof/>
+          </w:rPr>
+          <w:t>2.17.</w:t>
+        </w:r>
+        <w:r>
+          <w:rPr>
+            <w:rFonts w:eastAsiaTheme="minorEastAsia" w:cstheme="minorBidi"/>
+            <w:smallCaps w:val="0"/>
+            <w:noProof/>
+            <w:sz w:val="22"/>
+            <w:szCs w:val="22"/>
+            <w:lang w:eastAsia="fr-CA"/>
+          </w:rPr>
+          <w:tab/>
+        </w:r>
+        <w:r>
+          <w:rPr>
+            <w:rStyle w:val="Hyperlink"/>
+            <w:noProof/>
             <w:highlight w:val="yellow"/>
           </w:rPr>
           <w:t>Vide</w:t>
@@ -4131,7 +4317,7 @@
             <w:noProof/>
             <w:webHidden/>
           </w:rPr>
-          <w:instrText xml:space="preserve"> PAGEREF _Toc437940564 \h </w:instrText>
+          <w:instrText xml:space="preserve"> PAGEREF _Toc438040667 \h </w:instrText>
         </w:r>
         <w:r>
           <w:rPr>
@@ -4151,7 +4337,7 @@
             <w:noProof/>
             <w:webHidden/>
           </w:rPr>
-          <w:t>16</w:t>
+          <w:t>18</w:t>
         </w:r>
         <w:r>
           <w:rPr>
@@ -4180,7 +4366,7 @@
           <w:lang w:eastAsia="fr-CA"/>
         </w:rPr>
       </w:pPr>
-      <w:hyperlink w:anchor="_Toc437940565" w:history="1">
+      <w:hyperlink w:anchor="_Toc438040668" w:history="1">
         <w:r>
           <w:rPr>
             <w:rStyle w:val="Hyperlink"/>
@@ -4227,7 +4413,7 @@
             <w:noProof/>
             <w:webHidden/>
           </w:rPr>
-          <w:instrText xml:space="preserve"> PAGEREF _Toc437940565 \h </w:instrText>
+          <w:instrText xml:space="preserve"> PAGEREF _Toc438040668 \h </w:instrText>
         </w:r>
         <w:r>
           <w:rPr>
@@ -4247,7 +4433,7 @@
             <w:noProof/>
             <w:webHidden/>
           </w:rPr>
-          <w:t>17</w:t>
+          <w:t>19</w:t>
         </w:r>
         <w:r>
           <w:rPr>
@@ -4274,7 +4460,7 @@
           <w:lang w:eastAsia="fr-CA"/>
         </w:rPr>
       </w:pPr>
-      <w:hyperlink w:anchor="_Toc437940566" w:history="1">
+      <w:hyperlink w:anchor="_Toc438040669" w:history="1">
         <w:r>
           <w:rPr>
             <w:rStyle w:val="Hyperlink"/>
@@ -4319,7 +4505,7 @@
             <w:noProof/>
             <w:webHidden/>
           </w:rPr>
-          <w:instrText xml:space="preserve"> PAGEREF _Toc437940566 \h </w:instrText>
+          <w:instrText xml:space="preserve"> PAGEREF _Toc438040669 \h </w:instrText>
         </w:r>
         <w:r>
           <w:rPr>
@@ -4339,7 +4525,7 @@
             <w:noProof/>
             <w:webHidden/>
           </w:rPr>
-          <w:t>17</w:t>
+          <w:t>19</w:t>
         </w:r>
         <w:r>
           <w:rPr>
@@ -4365,6 +4551,7 @@
         </w:rPr>
       </w:pPr>
       <w:r>
+        <w:lastRenderedPageBreak/>
         <w:fldChar w:fldCharType="end"/>
       </w:r>
       <w:r>
@@ -4375,7 +4562,7 @@
       <w:pPr>
         <w:pStyle w:val="Heading1"/>
       </w:pPr>
-      <w:bookmarkStart w:id="1" w:name="_Toc437940521"/>
+      <w:bookmarkStart w:id="1" w:name="_Toc438040622"/>
       <w:r>
         <w:lastRenderedPageBreak/>
         <w:t>Projet</w:t>
@@ -4386,7 +4573,7 @@
       <w:pPr>
         <w:pStyle w:val="Heading2"/>
       </w:pPr>
-      <w:bookmarkStart w:id="2" w:name="_Toc437940522"/>
+      <w:bookmarkStart w:id="2" w:name="_Toc438040623"/>
       <w:r>
         <w:t>Informations importantes</w:t>
       </w:r>
@@ -4396,7 +4583,7 @@
       <w:pPr>
         <w:pStyle w:val="Heading3"/>
       </w:pPr>
-      <w:bookmarkStart w:id="3" w:name="_Toc437940523"/>
+      <w:bookmarkStart w:id="3" w:name="_Toc438040624"/>
       <w:r>
         <w:t xml:space="preserve">Le </w:t>
       </w:r>
@@ -4430,7 +4617,7 @@
       <w:pPr>
         <w:pStyle w:val="Heading3"/>
       </w:pPr>
-      <w:bookmarkStart w:id="4" w:name="_Toc437940524"/>
+      <w:bookmarkStart w:id="4" w:name="_Toc438040625"/>
       <w:r>
         <w:t>Liens</w:t>
       </w:r>
@@ -4568,7 +4755,7 @@
       <w:pPr>
         <w:pStyle w:val="Heading3"/>
       </w:pPr>
-      <w:bookmarkStart w:id="5" w:name="_Toc437940525"/>
+      <w:bookmarkStart w:id="5" w:name="_Toc438040626"/>
       <w:r>
         <w:t>Formation</w:t>
       </w:r>
@@ -4684,7 +4871,7 @@
         <w:pStyle w:val="Heading3"/>
       </w:pPr>
       <w:bookmarkStart w:id="6" w:name="_Toc435468087"/>
-      <w:bookmarkStart w:id="7" w:name="_Toc437940526"/>
+      <w:bookmarkStart w:id="7" w:name="_Toc438040627"/>
       <w:proofErr w:type="spellStart"/>
       <w:r>
         <w:t>Git</w:t>
@@ -4737,7 +4924,7 @@
       <w:pPr>
         <w:pStyle w:val="Heading1"/>
       </w:pPr>
-      <w:bookmarkStart w:id="8" w:name="_Toc437940527"/>
+      <w:bookmarkStart w:id="8" w:name="_Toc438040628"/>
       <w:r>
         <w:lastRenderedPageBreak/>
         <w:t>Déroulement</w:t>
@@ -4748,7 +4935,7 @@
       <w:pPr>
         <w:pStyle w:val="Heading2"/>
       </w:pPr>
-      <w:bookmarkStart w:id="9" w:name="_Toc437940528"/>
+      <w:bookmarkStart w:id="9" w:name="_Toc438040629"/>
       <w:r>
         <w:t>L</w:t>
       </w:r>
@@ -4780,7 +4967,7 @@
       <w:pPr>
         <w:pStyle w:val="Heading3"/>
       </w:pPr>
-      <w:bookmarkStart w:id="10" w:name="_Toc437940529"/>
+      <w:bookmarkStart w:id="10" w:name="_Toc438040630"/>
       <w:r>
         <w:t>Analyse fonctionnelle</w:t>
       </w:r>
@@ -4926,7 +5113,7 @@
       <w:pPr>
         <w:pStyle w:val="Heading3"/>
       </w:pPr>
-      <w:bookmarkStart w:id="11" w:name="_Toc437940530"/>
+      <w:bookmarkStart w:id="11" w:name="_Toc438040631"/>
       <w:proofErr w:type="spellStart"/>
       <w:r>
         <w:t>Spécification</w:t>
@@ -5076,7 +5263,7 @@
       <w:pPr>
         <w:pStyle w:val="Heading3"/>
       </w:pPr>
-      <w:bookmarkStart w:id="12" w:name="_Toc437940531"/>
+      <w:bookmarkStart w:id="12" w:name="_Toc438040632"/>
       <w:proofErr w:type="spellStart"/>
       <w:r>
         <w:t>Équipe</w:t>
@@ -5250,7 +5437,7 @@
       <w:pPr>
         <w:pStyle w:val="Heading3"/>
       </w:pPr>
-      <w:bookmarkStart w:id="13" w:name="_Toc437940532"/>
+      <w:bookmarkStart w:id="13" w:name="_Toc438040633"/>
       <w:proofErr w:type="spellStart"/>
       <w:r>
         <w:lastRenderedPageBreak/>
@@ -5304,7 +5491,7 @@
       <w:pPr>
         <w:pStyle w:val="Heading2"/>
       </w:pPr>
-      <w:bookmarkStart w:id="14" w:name="_Toc437940533"/>
+      <w:bookmarkStart w:id="14" w:name="_Toc438040634"/>
       <w:r>
         <w:t>Le s</w:t>
       </w:r>
@@ -5329,7 +5516,7 @@
       <w:pPr>
         <w:pStyle w:val="Heading3"/>
       </w:pPr>
-      <w:bookmarkStart w:id="15" w:name="_Toc437940534"/>
+      <w:bookmarkStart w:id="15" w:name="_Toc438040635"/>
       <w:r>
         <w:t>Rencontre</w:t>
       </w:r>
@@ -5685,7 +5872,7 @@
           <w:numId w:val="1"/>
         </w:numPr>
       </w:pPr>
-      <w:bookmarkStart w:id="17" w:name="_Toc437940535"/>
+      <w:bookmarkStart w:id="17" w:name="_Toc438040636"/>
       <w:r>
         <w:lastRenderedPageBreak/>
         <w:t>L</w:t>
@@ -5709,7 +5896,7 @@
       <w:pPr>
         <w:pStyle w:val="Heading3"/>
       </w:pPr>
-      <w:bookmarkStart w:id="18" w:name="_Toc437940536"/>
+      <w:bookmarkStart w:id="18" w:name="_Toc438040637"/>
       <w:r>
         <w:t>Rencontre Sprint</w:t>
       </w:r>
@@ -5875,7 +6062,7 @@
       <w:pPr>
         <w:pStyle w:val="Heading2"/>
       </w:pPr>
-      <w:bookmarkStart w:id="19" w:name="_Toc437940537"/>
+      <w:bookmarkStart w:id="19" w:name="_Toc438040638"/>
       <w:r>
         <w:t>Le m</w:t>
       </w:r>
@@ -5891,7 +6078,7 @@
       <w:pPr>
         <w:pStyle w:val="Heading3"/>
       </w:pPr>
-      <w:bookmarkStart w:id="20" w:name="_Toc437940538"/>
+      <w:bookmarkStart w:id="20" w:name="_Toc438040639"/>
       <w:r>
         <w:t xml:space="preserve">Mêlée </w:t>
       </w:r>
@@ -6172,7 +6359,7 @@
       <w:pPr>
         <w:pStyle w:val="Heading3"/>
       </w:pPr>
-      <w:bookmarkStart w:id="21" w:name="_Toc437940539"/>
+      <w:bookmarkStart w:id="21" w:name="_Toc438040640"/>
       <w:proofErr w:type="spellStart"/>
       <w:r>
         <w:t>Autres</w:t>
@@ -6195,7 +6382,7 @@
       <w:pPr>
         <w:pStyle w:val="Heading2"/>
       </w:pPr>
-      <w:bookmarkStart w:id="22" w:name="_Toc437940540"/>
+      <w:bookmarkStart w:id="22" w:name="_Toc438040641"/>
       <w:r>
         <w:lastRenderedPageBreak/>
         <w:t>Le jeudi 19 novembre 2015</w:t>
@@ -6522,7 +6709,7 @@
       <w:pPr>
         <w:pStyle w:val="Heading2"/>
       </w:pPr>
-      <w:bookmarkStart w:id="23" w:name="_Toc437940541"/>
+      <w:bookmarkStart w:id="23" w:name="_Toc438040642"/>
       <w:r>
         <w:lastRenderedPageBreak/>
         <w:t>Le vendredi 20 novembre 2015</w:t>
@@ -6536,7 +6723,7 @@
       <w:pPr>
         <w:pStyle w:val="Heading3"/>
       </w:pPr>
-      <w:bookmarkStart w:id="24" w:name="_Toc437940542"/>
+      <w:bookmarkStart w:id="24" w:name="_Toc438040643"/>
       <w:proofErr w:type="spellStart"/>
       <w:r>
         <w:t>R</w:t>
@@ -6604,7 +6791,7 @@
           <w:lang w:val="fr-CA"/>
         </w:rPr>
       </w:pPr>
-      <w:bookmarkStart w:id="25" w:name="_Toc437940543"/>
+      <w:bookmarkStart w:id="25" w:name="_Toc438040644"/>
       <w:r>
         <w:rPr>
           <w:lang w:val="fr-CA"/>
@@ -6944,7 +7131,7 @@
       <w:pPr>
         <w:pStyle w:val="Heading2"/>
       </w:pPr>
-      <w:bookmarkStart w:id="26" w:name="_Toc437940544"/>
+      <w:bookmarkStart w:id="26" w:name="_Toc438040645"/>
       <w:r>
         <w:t>Le lundi 23 novembre 2015</w:t>
       </w:r>
@@ -6957,7 +7144,7 @@
       <w:pPr>
         <w:pStyle w:val="Heading3"/>
       </w:pPr>
-      <w:bookmarkStart w:id="27" w:name="_Toc437940545"/>
+      <w:bookmarkStart w:id="27" w:name="_Toc438040646"/>
       <w:r>
         <w:t>Retour sur le sprint</w:t>
       </w:r>
@@ -7235,7 +7422,7 @@
       <w:pPr>
         <w:pStyle w:val="Heading2"/>
       </w:pPr>
-      <w:bookmarkStart w:id="28" w:name="_Toc437940546"/>
+      <w:bookmarkStart w:id="28" w:name="_Toc438040647"/>
       <w:r>
         <w:t>Le jeudi 26 novembre 2015</w:t>
       </w:r>
@@ -7248,7 +7435,7 @@
       <w:pPr>
         <w:pStyle w:val="Heading3"/>
       </w:pPr>
-      <w:bookmarkStart w:id="29" w:name="_Toc437940547"/>
+      <w:bookmarkStart w:id="29" w:name="_Toc438040648"/>
       <w:r>
         <w:t xml:space="preserve">Mêlée </w:t>
       </w:r>
@@ -7510,7 +7697,7 @@
       <w:pPr>
         <w:pStyle w:val="Heading2"/>
       </w:pPr>
-      <w:bookmarkStart w:id="30" w:name="_Toc437940548"/>
+      <w:bookmarkStart w:id="30" w:name="_Toc438040649"/>
       <w:r>
         <w:lastRenderedPageBreak/>
         <w:t>Le vendredi 27 novembre 2015</w:t>
@@ -7524,7 +7711,7 @@
       <w:pPr>
         <w:pStyle w:val="Heading3"/>
       </w:pPr>
-      <w:bookmarkStart w:id="31" w:name="_Toc437940549"/>
+      <w:bookmarkStart w:id="31" w:name="_Toc438040650"/>
       <w:proofErr w:type="spellStart"/>
       <w:r>
         <w:t>Réunion</w:t>
@@ -7954,7 +8141,7 @@
       <w:pPr>
         <w:pStyle w:val="Heading2"/>
       </w:pPr>
-      <w:bookmarkStart w:id="32" w:name="_Toc437940550"/>
+      <w:bookmarkStart w:id="32" w:name="_Toc438040651"/>
       <w:r>
         <w:lastRenderedPageBreak/>
         <w:t>Le lundi 30 novembre 2015</w:t>
@@ -7971,7 +8158,7 @@
           <w:lang w:val="fr-CA"/>
         </w:rPr>
       </w:pPr>
-      <w:bookmarkStart w:id="33" w:name="_Toc437940551"/>
+      <w:bookmarkStart w:id="33" w:name="_Toc438040652"/>
       <w:r>
         <w:rPr>
           <w:lang w:val="fr-CA"/>
@@ -8250,7 +8437,7 @@
       <w:pPr>
         <w:pStyle w:val="Heading2"/>
       </w:pPr>
-      <w:bookmarkStart w:id="34" w:name="_Toc437940552"/>
+      <w:bookmarkStart w:id="34" w:name="_Toc438040653"/>
       <w:r>
         <w:t>Le jeudi 3 décembre 2015</w:t>
       </w:r>
@@ -8260,7 +8447,7 @@
       <w:pPr>
         <w:pStyle w:val="Heading3"/>
       </w:pPr>
-      <w:bookmarkStart w:id="35" w:name="_Toc437940553"/>
+      <w:bookmarkStart w:id="35" w:name="_Toc438040654"/>
       <w:r>
         <w:t xml:space="preserve">Mêlée </w:t>
       </w:r>
@@ -8645,7 +8832,7 @@
       <w:pPr>
         <w:pStyle w:val="Heading3"/>
       </w:pPr>
-      <w:bookmarkStart w:id="36" w:name="_Toc437940554"/>
+      <w:bookmarkStart w:id="36" w:name="_Toc438040655"/>
       <w:proofErr w:type="spellStart"/>
       <w:r>
         <w:t>Réunion</w:t>
@@ -8835,7 +9022,7 @@
       <w:pPr>
         <w:pStyle w:val="Heading2"/>
       </w:pPr>
-      <w:bookmarkStart w:id="37" w:name="_Toc437940555"/>
+      <w:bookmarkStart w:id="37" w:name="_Toc438040656"/>
       <w:r>
         <w:lastRenderedPageBreak/>
         <w:t>Le lundi 7 décembre 2015</w:t>
@@ -8852,7 +9039,7 @@
           <w:lang w:val="fr-CA"/>
         </w:rPr>
       </w:pPr>
-      <w:bookmarkStart w:id="38" w:name="_Toc437940556"/>
+      <w:bookmarkStart w:id="38" w:name="_Toc438040657"/>
       <w:r>
         <w:rPr>
           <w:lang w:val="fr-CA"/>
@@ -9246,7 +9433,7 @@
       <w:pPr>
         <w:pStyle w:val="Heading2"/>
       </w:pPr>
-      <w:bookmarkStart w:id="39" w:name="_Toc437940557"/>
+      <w:bookmarkStart w:id="39" w:name="_Toc438040658"/>
       <w:r>
         <w:lastRenderedPageBreak/>
         <w:t>Le jeudi 10 décembre 2015</w:t>
@@ -9260,7 +9447,7 @@
       <w:pPr>
         <w:pStyle w:val="Heading3"/>
       </w:pPr>
-      <w:bookmarkStart w:id="40" w:name="_Toc437940558"/>
+      <w:bookmarkStart w:id="40" w:name="_Toc438040659"/>
       <w:r>
         <w:t xml:space="preserve">Mêlée </w:t>
       </w:r>
@@ -9860,7 +10047,7 @@
       <w:pPr>
         <w:pStyle w:val="Heading3"/>
       </w:pPr>
-      <w:bookmarkStart w:id="41" w:name="_Toc437940559"/>
+      <w:bookmarkStart w:id="41" w:name="_Toc438040660"/>
       <w:proofErr w:type="spellStart"/>
       <w:r>
         <w:lastRenderedPageBreak/>
@@ -10084,7 +10271,7 @@
       <w:pPr>
         <w:pStyle w:val="Heading2"/>
       </w:pPr>
-      <w:bookmarkStart w:id="42" w:name="_Toc437940560"/>
+      <w:bookmarkStart w:id="42" w:name="_Toc438040661"/>
       <w:r>
         <w:t>Le lundi 14 décembre 2015</w:t>
       </w:r>
@@ -10100,7 +10287,7 @@
           <w:lang w:val="fr-CA"/>
         </w:rPr>
       </w:pPr>
-      <w:bookmarkStart w:id="43" w:name="_Toc437940561"/>
+      <w:bookmarkStart w:id="43" w:name="_Toc438040662"/>
       <w:r>
         <w:rPr>
           <w:lang w:val="fr-CA"/>
@@ -10583,7 +10770,7 @@
       <w:pPr>
         <w:pStyle w:val="Heading2"/>
       </w:pPr>
-      <w:bookmarkStart w:id="44" w:name="_Toc437940562"/>
+      <w:bookmarkStart w:id="44" w:name="_Toc438040663"/>
       <w:r>
         <w:t>Mardi le 15 décembre 2015</w:t>
       </w:r>
@@ -10596,7 +10783,7 @@
           <w:lang w:val="fr-CA"/>
         </w:rPr>
       </w:pPr>
-      <w:bookmarkStart w:id="45" w:name="_Toc437940563"/>
+      <w:bookmarkStart w:id="45" w:name="_Toc438040664"/>
       <w:r>
         <w:rPr>
           <w:lang w:val="fr-CA"/>
@@ -10630,7 +10817,63 @@
         <w:rPr>
           <w:lang w:val="fr-CA"/>
         </w:rPr>
-        <w:t>Ajuster le menu avec le fragment</w:t>
+        <w:t>Ajuster le menu avec le fragment.</w:t>
+      </w:r>
+    </w:p>
+    <w:p>
+      <w:pPr>
+        <w:pStyle w:val="ListBullet2"/>
+        <w:rPr>
+          <w:lang w:val="fr-CA"/>
+        </w:rPr>
+      </w:pPr>
+      <w:r>
+        <w:rPr>
+          <w:lang w:val="fr-CA"/>
+        </w:rPr>
+        <w:t>Obstacle : Intégration du menu avec le fragment.</w:t>
+      </w:r>
+    </w:p>
+    <w:p>
+      <w:pPr>
+        <w:pStyle w:val="ListBullet2"/>
+        <w:rPr>
+          <w:lang w:val="fr-CA"/>
+        </w:rPr>
+      </w:pPr>
+      <w:r>
+        <w:rPr>
+          <w:lang w:val="fr-CA"/>
+        </w:rPr>
+        <w:t>Aujourd’hui : Continuer le menu, intégré l’écran avec Google Map – Yong Shun.</w:t>
+      </w:r>
+    </w:p>
+    <w:p>
+      <w:pPr>
+        <w:pStyle w:val="ListBullet"/>
+      </w:pPr>
+      <w:r>
+        <w:t>Catherine :</w:t>
+      </w:r>
+    </w:p>
+    <w:p>
+      <w:pPr>
+        <w:pStyle w:val="ListBullet2"/>
+        <w:rPr>
+          <w:lang w:val="fr-CA"/>
+        </w:rPr>
+      </w:pPr>
+      <w:r>
+        <w:rPr>
+          <w:lang w:val="fr-CA"/>
+        </w:rPr>
+        <w:t>Réalisé:</w:t>
+      </w:r>
+      <w:r>
+        <w:rPr>
+          <w:lang w:val="fr-CA"/>
+        </w:rPr>
+        <w:t xml:space="preserve"> Changer le menu pour un fragment</w:t>
       </w:r>
       <w:r>
         <w:rPr>
@@ -10650,35 +10893,35 @@
         <w:rPr>
           <w:lang w:val="fr-CA"/>
         </w:rPr>
-        <w:t xml:space="preserve">Obstacle : </w:t>
-      </w:r>
-      <w:r>
-        <w:rPr>
-          <w:lang w:val="fr-CA"/>
-        </w:rPr>
-        <w:t>Intégration du menu avec le fragment.</w:t>
-      </w:r>
-    </w:p>
-    <w:p>
-      <w:pPr>
-        <w:pStyle w:val="ListBullet2"/>
-        <w:rPr>
-          <w:lang w:val="fr-CA"/>
-        </w:rPr>
-      </w:pPr>
-      <w:r>
-        <w:rPr>
-          <w:lang w:val="fr-CA"/>
-        </w:rPr>
-        <w:t>Aujourd’hui : Continuer le menu, intégré l’écran avec Google Map – Yong Shun.</w:t>
-      </w:r>
-    </w:p>
-    <w:p>
-      <w:pPr>
-        <w:pStyle w:val="ListBullet"/>
-      </w:pPr>
-      <w:r>
-        <w:t>Catherine :</w:t>
+        <w:t>Obstacle:</w:t>
+      </w:r>
+      <w:r>
+        <w:rPr>
+          <w:lang w:val="fr-CA"/>
+        </w:rPr>
+        <w:t xml:space="preserve"> Pas capable de le faire.</w:t>
+      </w:r>
+    </w:p>
+    <w:p>
+      <w:pPr>
+        <w:pStyle w:val="ListBullet2"/>
+        <w:rPr>
+          <w:lang w:val="fr-CA"/>
+        </w:rPr>
+      </w:pPr>
+      <w:r>
+        <w:rPr>
+          <w:lang w:val="fr-CA"/>
+        </w:rPr>
+        <w:t>Aujourd’hui : Intégré l’écran avec Google Map – Yong Shun.</w:t>
+      </w:r>
+    </w:p>
+    <w:p>
+      <w:pPr>
+        <w:pStyle w:val="ListBullet"/>
+      </w:pPr>
+      <w:r>
+        <w:t>René :</w:t>
       </w:r>
     </w:p>
     <w:p>
@@ -10698,93 +10941,7 @@
         <w:rPr>
           <w:lang w:val="fr-CA"/>
         </w:rPr>
-        <w:t xml:space="preserve"> Changer le menu pour un fragment</w:t>
-      </w:r>
-      <w:r>
-        <w:rPr>
-          <w:lang w:val="fr-CA"/>
-        </w:rPr>
-        <w:t>.</w:t>
-      </w:r>
-    </w:p>
-    <w:p>
-      <w:pPr>
-        <w:pStyle w:val="ListBullet2"/>
-        <w:rPr>
-          <w:lang w:val="fr-CA"/>
-        </w:rPr>
-      </w:pPr>
-      <w:r>
-        <w:rPr>
-          <w:lang w:val="fr-CA"/>
-        </w:rPr>
-        <w:t>Obstacle:</w:t>
-      </w:r>
-      <w:r>
-        <w:rPr>
-          <w:lang w:val="fr-CA"/>
-        </w:rPr>
-        <w:t xml:space="preserve"> Pas capable de le faire</w:t>
-      </w:r>
-      <w:r>
-        <w:rPr>
-          <w:lang w:val="fr-CA"/>
-        </w:rPr>
-        <w:t>.</w:t>
-      </w:r>
-    </w:p>
-    <w:p>
-      <w:pPr>
-        <w:pStyle w:val="ListBullet2"/>
-        <w:rPr>
-          <w:lang w:val="fr-CA"/>
-        </w:rPr>
-      </w:pPr>
-      <w:r>
-        <w:rPr>
-          <w:lang w:val="fr-CA"/>
-        </w:rPr>
-        <w:t>Aujourd’hui : I</w:t>
-      </w:r>
-      <w:r>
-        <w:rPr>
-          <w:lang w:val="fr-CA"/>
-        </w:rPr>
-        <w:t>ntégré l’écran avec Google Map – Yong Shun.</w:t>
-      </w:r>
-    </w:p>
-    <w:p>
-      <w:pPr>
-        <w:pStyle w:val="ListBullet"/>
-      </w:pPr>
-      <w:r>
-        <w:t>René :</w:t>
-      </w:r>
-    </w:p>
-    <w:p>
-      <w:pPr>
-        <w:pStyle w:val="ListBullet2"/>
-        <w:rPr>
-          <w:lang w:val="fr-CA"/>
-        </w:rPr>
-      </w:pPr>
-      <w:r>
-        <w:rPr>
-          <w:lang w:val="fr-CA"/>
-        </w:rPr>
-        <w:t>Réalisé:</w:t>
-      </w:r>
-      <w:r>
-        <w:rPr>
-          <w:lang w:val="fr-CA"/>
-        </w:rPr>
-        <w:t xml:space="preserve"> Quelques requêtes développées</w:t>
-      </w:r>
-      <w:r>
-        <w:rPr>
-          <w:lang w:val="fr-CA"/>
-        </w:rPr>
-        <w:t>.</w:t>
+        <w:t xml:space="preserve"> Quelques requêtes développées.</w:t>
       </w:r>
     </w:p>
     <w:p>
@@ -11155,14 +11312,696 @@
       <w:pPr>
         <w:pStyle w:val="Heading2"/>
       </w:pPr>
-      <w:bookmarkStart w:id="46" w:name="_Toc437940564"/>
+      <w:bookmarkStart w:id="46" w:name="_Toc438040665"/>
+      <w:r>
+        <w:t>Mercredi le 16 décembre 2015</w:t>
+      </w:r>
+      <w:bookmarkEnd w:id="46"/>
+    </w:p>
+    <w:p>
+      <w:pPr>
+        <w:pStyle w:val="Heading3"/>
+        <w:rPr>
+          <w:lang w:val="fr-CA"/>
+        </w:rPr>
+      </w:pPr>
+      <w:bookmarkStart w:id="47" w:name="_Toc438040666"/>
+      <w:r>
+        <w:rPr>
+          <w:lang w:val="fr-CA"/>
+        </w:rPr>
+        <w:t>Mêlée quotidienne</w:t>
+      </w:r>
+      <w:bookmarkEnd w:id="47"/>
+    </w:p>
+    <w:p>
+      <w:pPr>
+        <w:pStyle w:val="ListBullet"/>
+      </w:pPr>
+      <w:r>
+        <w:t xml:space="preserve">Éric : </w:t>
+      </w:r>
+    </w:p>
+    <w:p>
+      <w:pPr>
+        <w:pStyle w:val="ListBullet2"/>
+        <w:rPr>
+          <w:lang w:val="fr-CA"/>
+        </w:rPr>
+      </w:pPr>
+      <w:r>
+        <w:rPr>
+          <w:lang w:val="fr-CA"/>
+        </w:rPr>
+        <w:t xml:space="preserve">Réalisé: </w:t>
+      </w:r>
+      <w:r>
+        <w:rPr>
+          <w:lang w:val="fr-CA"/>
+        </w:rPr>
+        <w:t>Finaliser le menu qui fonctionne très bien. Il est ma</w:t>
+      </w:r>
+      <w:r>
+        <w:rPr>
+          <w:lang w:val="fr-CA"/>
+        </w:rPr>
+        <w:t>intenant statique</w:t>
+      </w:r>
+      <w:r>
+        <w:rPr>
+          <w:lang w:val="fr-CA"/>
+        </w:rPr>
+        <w:t xml:space="preserve"> au lieu de pivoter sur lui-même. Insérer la fonctionnalité Google-map de Yong Shun.</w:t>
+      </w:r>
+    </w:p>
+    <w:p>
+      <w:pPr>
+        <w:pStyle w:val="ListBullet2"/>
+        <w:rPr>
+          <w:lang w:val="fr-CA"/>
+        </w:rPr>
+      </w:pPr>
+      <w:r>
+        <w:rPr>
+          <w:lang w:val="fr-CA"/>
+        </w:rPr>
+        <w:t>Obstacle : .</w:t>
+      </w:r>
+    </w:p>
+    <w:p>
+      <w:pPr>
+        <w:pStyle w:val="ListBullet2"/>
+        <w:rPr>
+          <w:lang w:val="fr-CA"/>
+        </w:rPr>
+      </w:pPr>
+      <w:r>
+        <w:rPr>
+          <w:lang w:val="fr-CA"/>
+        </w:rPr>
+        <w:t>Aujourd’hui : Tester la clé à Yolaine de Google-map.</w:t>
+      </w:r>
+    </w:p>
+    <w:p>
+      <w:pPr>
+        <w:pStyle w:val="ListBullet"/>
+      </w:pPr>
+      <w:r>
+        <w:t>Catherine :</w:t>
+      </w:r>
+    </w:p>
+    <w:p>
+      <w:pPr>
+        <w:pStyle w:val="ListBullet2"/>
+        <w:rPr>
+          <w:lang w:val="fr-CA"/>
+        </w:rPr>
+      </w:pPr>
+      <w:r>
+        <w:rPr>
+          <w:lang w:val="fr-CA"/>
+        </w:rPr>
+        <w:t>Réalisé:</w:t>
+      </w:r>
+      <w:r>
+        <w:rPr>
+          <w:lang w:val="fr-CA"/>
+        </w:rPr>
+        <w:t xml:space="preserve"> Travailler sur le menu + intégrer la map Google</w:t>
+      </w:r>
+      <w:r>
+        <w:rPr>
+          <w:lang w:val="fr-CA"/>
+        </w:rPr>
+        <w:t>.</w:t>
+      </w:r>
+    </w:p>
+    <w:p>
+      <w:pPr>
+        <w:pStyle w:val="ListBullet2"/>
+        <w:rPr>
+          <w:lang w:val="fr-CA"/>
+        </w:rPr>
+      </w:pPr>
+      <w:r>
+        <w:rPr>
+          <w:lang w:val="fr-CA"/>
+        </w:rPr>
+        <w:t>Obstacle:</w:t>
+      </w:r>
+      <w:r>
+        <w:rPr>
+          <w:lang w:val="fr-CA"/>
+        </w:rPr>
+        <w:t xml:space="preserve"> Avec la barre de menu, conflit. Philippe a aidé et a résolu la difficulté</w:t>
+      </w:r>
+    </w:p>
+    <w:p>
+      <w:pPr>
+        <w:pStyle w:val="ListBullet2"/>
+        <w:rPr>
+          <w:lang w:val="fr-CA"/>
+        </w:rPr>
+      </w:pPr>
+      <w:r>
+        <w:rPr>
+          <w:lang w:val="fr-CA"/>
+        </w:rPr>
+        <w:t>Aujourd’hui : Lier l’information au modèle.</w:t>
+      </w:r>
+    </w:p>
+    <w:p>
+      <w:pPr>
+        <w:pStyle w:val="ListBullet"/>
+      </w:pPr>
+      <w:r>
+        <w:t>René :</w:t>
+      </w:r>
+    </w:p>
+    <w:p>
+      <w:pPr>
+        <w:pStyle w:val="ListBullet2"/>
+        <w:rPr>
+          <w:lang w:val="fr-CA"/>
+        </w:rPr>
+      </w:pPr>
+      <w:r>
+        <w:rPr>
+          <w:lang w:val="fr-CA"/>
+        </w:rPr>
+        <w:t>Réalisé:</w:t>
+      </w:r>
+      <w:r>
+        <w:rPr>
+          <w:lang w:val="fr-CA"/>
+        </w:rPr>
+        <w:t xml:space="preserve"> Quelques requêtes développées avec PA.</w:t>
+      </w:r>
+    </w:p>
+    <w:p>
+      <w:pPr>
+        <w:pStyle w:val="ListBullet2"/>
+        <w:rPr>
+          <w:lang w:val="fr-CA"/>
+        </w:rPr>
+      </w:pPr>
+      <w:r>
+        <w:rPr>
+          <w:lang w:val="fr-CA"/>
+        </w:rPr>
+        <w:t>Obstacle : La base de données – son accès – 2 tables n’ayant plus de données : adresse et type_rue. Les données ne sont pas cohérentes.</w:t>
+      </w:r>
+    </w:p>
+    <w:p>
+      <w:pPr>
+        <w:pStyle w:val="ListBullet2"/>
+        <w:rPr>
+          <w:lang w:val="fr-CA"/>
+        </w:rPr>
+      </w:pPr>
+      <w:r>
+        <w:rPr>
+          <w:lang w:val="fr-CA"/>
+        </w:rPr>
+        <w:t>Aujourd’hui : Nouvelles requêtes à faire.</w:t>
+      </w:r>
+      <w:r>
+        <w:rPr>
+          <w:lang w:val="fr-CA"/>
+        </w:rPr>
+        <w:t xml:space="preserve"> Faire un commit.</w:t>
+      </w:r>
+    </w:p>
+    <w:p>
+      <w:pPr>
+        <w:pStyle w:val="ListBullet"/>
+      </w:pPr>
+      <w:r>
+        <w:t>PA :</w:t>
+      </w:r>
+    </w:p>
+    <w:p>
+      <w:pPr>
+        <w:pStyle w:val="ListBullet2"/>
+        <w:rPr>
+          <w:lang w:val="fr-CA"/>
+        </w:rPr>
+      </w:pPr>
+      <w:r>
+        <w:rPr>
+          <w:lang w:val="fr-CA"/>
+        </w:rPr>
+        <w:t xml:space="preserve">Réalisé: </w:t>
+      </w:r>
+      <w:r>
+        <w:rPr>
+          <w:lang w:val="fr-CA"/>
+        </w:rPr>
+        <w:t>Plusieurs routes faites, il en reste d’autres à faire.</w:t>
+      </w:r>
+    </w:p>
+    <w:p>
+      <w:pPr>
+        <w:pStyle w:val="ListBullet2"/>
+        <w:rPr>
+          <w:lang w:val="fr-CA"/>
+        </w:rPr>
+      </w:pPr>
+      <w:r>
+        <w:rPr>
+          <w:lang w:val="fr-CA"/>
+        </w:rPr>
+        <w:t>Obstacle:</w:t>
+      </w:r>
+      <w:r>
+        <w:rPr>
+          <w:lang w:val="fr-CA"/>
+        </w:rPr>
+        <w:t xml:space="preserve"> </w:t>
+      </w:r>
+      <w:r>
+        <w:rPr>
+          <w:lang w:val="fr-CA"/>
+        </w:rPr>
+        <w:t>La base de données – son accès – 2 tables n’ayant plus de données : adresse et type_rue</w:t>
+      </w:r>
+      <w:r>
+        <w:rPr>
+          <w:lang w:val="fr-CA"/>
+        </w:rPr>
+        <w:t>.</w:t>
+      </w:r>
+    </w:p>
+    <w:p>
+      <w:pPr>
+        <w:pStyle w:val="ListBullet2"/>
+        <w:rPr>
+          <w:lang w:val="fr-CA"/>
+        </w:rPr>
+      </w:pPr>
+      <w:r>
+        <w:rPr>
+          <w:lang w:val="fr-CA"/>
+        </w:rPr>
+        <w:t>Aujourd’hui : Continuer les routes HTTP et Json</w:t>
+      </w:r>
+      <w:r>
+        <w:rPr>
+          <w:lang w:val="fr-CA"/>
+        </w:rPr>
+        <w:t xml:space="preserve"> (3 à 4)</w:t>
+      </w:r>
+      <w:r>
+        <w:rPr>
+          <w:lang w:val="fr-CA"/>
+        </w:rPr>
+        <w:t>.</w:t>
+      </w:r>
+    </w:p>
+    <w:p>
+      <w:pPr>
+        <w:suppressAutoHyphens w:val="0"/>
+        <w:spacing w:before="0" w:after="160" w:line="259" w:lineRule="auto"/>
+        <w:rPr>
+          <w:rFonts w:cs="Times New Roman"/>
+          <w:noProof/>
+          <w:color w:val="000000"/>
+          <w:lang w:eastAsia="fr-CA"/>
+        </w:rPr>
+      </w:pPr>
+      <w:r>
+        <w:br w:type="page"/>
+      </w:r>
+    </w:p>
+    <w:p>
+      <w:pPr>
+        <w:pStyle w:val="ListBullet"/>
+      </w:pPr>
+      <w:r>
+        <w:lastRenderedPageBreak/>
+        <w:t>Yong Shun :</w:t>
+      </w:r>
+    </w:p>
+    <w:p>
+      <w:pPr>
+        <w:pStyle w:val="ListBullet2"/>
+        <w:rPr>
+          <w:lang w:val="fr-CA"/>
+        </w:rPr>
+      </w:pPr>
+      <w:r>
+        <w:rPr>
+          <w:lang w:val="fr-CA"/>
+        </w:rPr>
+        <w:t xml:space="preserve">Réalisé: </w:t>
+      </w:r>
+      <w:r>
+        <w:rPr>
+          <w:lang w:val="fr-CA"/>
+        </w:rPr>
+        <w:t>Régler le problème des doubles à l’affichage</w:t>
+      </w:r>
+      <w:r>
+        <w:rPr>
+          <w:lang w:val="fr-CA"/>
+        </w:rPr>
+        <w:t>.</w:t>
+      </w:r>
+    </w:p>
+    <w:p>
+      <w:pPr>
+        <w:pStyle w:val="ListBullet2"/>
+        <w:rPr>
+          <w:lang w:val="fr-CA"/>
+        </w:rPr>
+      </w:pPr>
+      <w:r>
+        <w:rPr>
+          <w:lang w:val="fr-CA"/>
+        </w:rPr>
+        <w:t>Obstacle :</w:t>
+      </w:r>
+      <w:r>
+        <w:rPr>
+          <w:lang w:val="fr-CA"/>
+        </w:rPr>
+        <w:t xml:space="preserve"> Quand on ouvre la page map, elle n’affiche pas pleine grandeur</w:t>
+      </w:r>
+      <w:r>
+        <w:rPr>
+          <w:lang w:val="fr-CA"/>
+        </w:rPr>
+        <w:t>.</w:t>
+      </w:r>
+      <w:r>
+        <w:rPr>
+          <w:lang w:val="fr-CA"/>
+        </w:rPr>
+        <w:t xml:space="preserve"> Quand on fait le point, ne sait pas comment afficher les informations d’entreprises.</w:t>
+      </w:r>
+    </w:p>
+    <w:p>
+      <w:pPr>
+        <w:pStyle w:val="ListBullet2"/>
+        <w:rPr>
+          <w:lang w:val="fr-CA"/>
+        </w:rPr>
+      </w:pPr>
+      <w:r>
+        <w:rPr>
+          <w:lang w:val="fr-CA"/>
+        </w:rPr>
+        <w:t xml:space="preserve">Aujourd’hui : </w:t>
+      </w:r>
+      <w:r>
+        <w:rPr>
+          <w:lang w:val="fr-CA"/>
+        </w:rPr>
+        <w:t>Travailler sur l’affichage de la carte pour qu’elle ouvre pleine grandeur et afficher l’information des entreprises.</w:t>
+      </w:r>
+    </w:p>
+    <w:p>
+      <w:pPr>
+        <w:pStyle w:val="ListBullet"/>
+      </w:pPr>
+      <w:r>
+        <w:t>Carl :</w:t>
+      </w:r>
+    </w:p>
+    <w:p>
+      <w:pPr>
+        <w:pStyle w:val="ListBullet2"/>
+        <w:rPr>
+          <w:lang w:val="fr-CA"/>
+        </w:rPr>
+      </w:pPr>
+      <w:r>
+        <w:rPr>
+          <w:lang w:val="fr-CA"/>
+        </w:rPr>
+        <w:t>Réalisé:</w:t>
+      </w:r>
+      <w:r>
+        <w:rPr>
+          <w:lang w:val="fr-CA"/>
+        </w:rPr>
+        <w:t xml:space="preserve"> Travailler sur la classe pour ajouter des marchandises pour générer des objets et inclure l’objet transaction. Validation des champs</w:t>
+      </w:r>
+      <w:r>
+        <w:rPr>
+          <w:lang w:val="fr-CA"/>
+        </w:rPr>
+        <w:t>.</w:t>
+      </w:r>
+      <w:r>
+        <w:rPr>
+          <w:lang w:val="fr-CA"/>
+        </w:rPr>
+        <w:t xml:space="preserve"> Je n’ai pas fait de validation</w:t>
+      </w:r>
+      <w:r>
+        <w:rPr>
+          <w:lang w:val="fr-CA"/>
+        </w:rPr>
+        <w:t xml:space="preserve"> sur la date de préemption (mettre la date du jour pour celle-ci) – PA lui suggérant de faire le mieux de ce qu’il pense. On a des valideurs de champs donneur, quantité, spinner</w:t>
+      </w:r>
+      <w:r>
+        <w:rPr>
+          <w:lang w:val="fr-CA"/>
+        </w:rPr>
+        <w:t xml:space="preserve"> (bouton fléché)</w:t>
+      </w:r>
+      <w:r>
+        <w:rPr>
+          <w:lang w:val="fr-CA"/>
+        </w:rPr>
+        <w:t>, les unités. Capable de faire la liste pour faire un choix, valider la catégorie.</w:t>
+      </w:r>
+    </w:p>
+    <w:p>
+      <w:pPr>
+        <w:pStyle w:val="ListBullet2"/>
+        <w:rPr>
+          <w:lang w:val="fr-CA"/>
+        </w:rPr>
+      </w:pPr>
+      <w:r>
+        <w:rPr>
+          <w:lang w:val="fr-CA"/>
+        </w:rPr>
+        <w:t>Obstacle : Le temps</w:t>
+      </w:r>
+      <w:r>
+        <w:rPr>
+          <w:lang w:val="fr-CA"/>
+        </w:rPr>
+        <w:t>.</w:t>
+      </w:r>
+    </w:p>
+    <w:p>
+      <w:pPr>
+        <w:pStyle w:val="ListBullet2"/>
+        <w:rPr>
+          <w:lang w:val="fr-CA"/>
+        </w:rPr>
+      </w:pPr>
+      <w:r>
+        <w:rPr>
+          <w:lang w:val="fr-CA"/>
+        </w:rPr>
+        <w:t>Aujourd’hui :</w:t>
+      </w:r>
+      <w:r>
+        <w:rPr>
+          <w:lang w:val="fr-CA"/>
+        </w:rPr>
+        <w:t xml:space="preserve"> Continuer sur la classe afin qu’elle puisse entrer des marchandises dans la base de données avant la fin de la période</w:t>
+      </w:r>
+      <w:r>
+        <w:rPr>
+          <w:lang w:val="fr-CA"/>
+        </w:rPr>
+        <w:t>.</w:t>
+      </w:r>
+      <w:r>
+        <w:rPr>
+          <w:lang w:val="fr-CA"/>
+        </w:rPr>
+        <w:t xml:space="preserve"> Puis pouvoir faire une transaction.</w:t>
+      </w:r>
+    </w:p>
+    <w:p>
+      <w:pPr>
+        <w:pStyle w:val="ListBullet"/>
+      </w:pPr>
+      <w:r>
+        <w:t>Philippe :</w:t>
+      </w:r>
+    </w:p>
+    <w:p>
+      <w:pPr>
+        <w:pStyle w:val="ListBullet2"/>
+        <w:rPr>
+          <w:lang w:val="fr-CA"/>
+        </w:rPr>
+      </w:pPr>
+      <w:r>
+        <w:rPr>
+          <w:lang w:val="fr-CA"/>
+        </w:rPr>
+        <w:t>Réalisé:</w:t>
+      </w:r>
+      <w:r>
+        <w:rPr>
+          <w:lang w:val="fr-CA"/>
+        </w:rPr>
+        <w:t xml:space="preserve"> </w:t>
+      </w:r>
+      <w:r>
+        <w:rPr>
+          <w:lang w:val="fr-CA"/>
+        </w:rPr>
+        <w:t>Aller chercher les valeurs sur le serveur</w:t>
+      </w:r>
+      <w:r>
+        <w:rPr>
+          <w:lang w:val="fr-CA"/>
+        </w:rPr>
+        <w:t>.</w:t>
+      </w:r>
+    </w:p>
+    <w:p>
+      <w:pPr>
+        <w:pStyle w:val="ListBullet2"/>
+        <w:rPr>
+          <w:lang w:val="fr-CA"/>
+        </w:rPr>
+      </w:pPr>
+      <w:r>
+        <w:rPr>
+          <w:lang w:val="fr-CA"/>
+        </w:rPr>
+        <w:t>Obs</w:t>
+      </w:r>
+      <w:r>
+        <w:rPr>
+          <w:lang w:val="fr-CA"/>
+        </w:rPr>
+        <w:t>tacle : Le temps, ajouter un organisme</w:t>
+      </w:r>
+      <w:r>
+        <w:rPr>
+          <w:lang w:val="fr-CA"/>
+        </w:rPr>
+        <w:t>.</w:t>
+      </w:r>
+    </w:p>
+    <w:p>
+      <w:pPr>
+        <w:pStyle w:val="ListBullet2"/>
+        <w:rPr>
+          <w:lang w:val="fr-CA"/>
+        </w:rPr>
+      </w:pPr>
+      <w:r>
+        <w:rPr>
+          <w:lang w:val="fr-CA"/>
+        </w:rPr>
+        <w:t xml:space="preserve">Aujourd’hui : </w:t>
+      </w:r>
+      <w:r>
+        <w:rPr>
+          <w:lang w:val="fr-CA"/>
+        </w:rPr>
+        <w:t>Aider Carl à ajouter une marchandise, puis une transaction</w:t>
+      </w:r>
+      <w:r>
+        <w:rPr>
+          <w:lang w:val="fr-CA"/>
+        </w:rPr>
+        <w:t>.</w:t>
+      </w:r>
+    </w:p>
+    <w:p>
+      <w:pPr>
+        <w:pStyle w:val="ListBullet"/>
+      </w:pPr>
+      <w:r>
+        <w:t>J.F :</w:t>
+      </w:r>
+    </w:p>
+    <w:p>
+      <w:pPr>
+        <w:pStyle w:val="ListBullet2"/>
+        <w:rPr>
+          <w:lang w:val="fr-CA"/>
+        </w:rPr>
+      </w:pPr>
+      <w:r>
+        <w:rPr>
+          <w:lang w:val="fr-CA"/>
+        </w:rPr>
+        <w:t xml:space="preserve">Réalisé: Avec les requêtes de PA et René, j’ai hier identifié deux nouveaux indexes que je vais envoyer </w:t>
+      </w:r>
+      <w:r>
+        <w:rPr>
+          <w:lang w:val="fr-CA"/>
+        </w:rPr>
+        <w:t>à Yolaine.</w:t>
+      </w:r>
+    </w:p>
+    <w:p>
+      <w:pPr>
+        <w:pStyle w:val="ListBullet2"/>
+        <w:rPr>
+          <w:lang w:val="fr-CA"/>
+        </w:rPr>
+      </w:pPr>
+      <w:r>
+        <w:rPr>
+          <w:lang w:val="fr-CA"/>
+        </w:rPr>
+        <w:t>Obstacle : Aucun.</w:t>
+      </w:r>
+    </w:p>
+    <w:p>
+      <w:pPr>
+        <w:pStyle w:val="ListBullet2"/>
+        <w:rPr>
+          <w:lang w:val="fr-CA"/>
+        </w:rPr>
+      </w:pPr>
+      <w:r>
+        <w:rPr>
+          <w:lang w:val="fr-CA"/>
+        </w:rPr>
+        <w:t xml:space="preserve">Aujourd’hui : Ajouter un </w:t>
+      </w:r>
+      <w:r>
+        <w:rPr>
+          <w:lang w:val="fr-CA"/>
+        </w:rPr>
+        <w:t>commentaire sur les deux index</w:t>
+      </w:r>
+      <w:r>
+        <w:rPr>
+          <w:lang w:val="fr-CA"/>
+        </w:rPr>
+        <w:t xml:space="preserve"> après avoir consulté René. Mettre à jour le document Notes.docx.</w:t>
+      </w:r>
+    </w:p>
+    <w:p>
+      <w:pPr>
+        <w:pStyle w:val="Heading2"/>
+      </w:pPr>
+      <w:bookmarkStart w:id="48" w:name="_Toc438040667"/>
       <w:r>
         <w:rPr>
           <w:highlight w:val="yellow"/>
         </w:rPr>
         <w:t>Vide</w:t>
       </w:r>
-      <w:bookmarkEnd w:id="46"/>
+      <w:bookmarkEnd w:id="48"/>
     </w:p>
     <w:p>
       <w:pPr>
@@ -11186,22 +12025,22 @@
       <w:pPr>
         <w:pStyle w:val="Heading1"/>
       </w:pPr>
-      <w:bookmarkStart w:id="47" w:name="_Toc437940565"/>
+      <w:bookmarkStart w:id="49" w:name="_Toc438040668"/>
       <w:r>
         <w:lastRenderedPageBreak/>
         <w:t>Autres</w:t>
       </w:r>
-      <w:bookmarkEnd w:id="47"/>
+      <w:bookmarkEnd w:id="49"/>
     </w:p>
     <w:p>
       <w:pPr>
         <w:pStyle w:val="Heading2"/>
       </w:pPr>
-      <w:bookmarkStart w:id="48" w:name="_Toc437940566"/>
+      <w:bookmarkStart w:id="50" w:name="_Toc438040669"/>
       <w:r>
         <w:t>Fonctionnalités optionnelles</w:t>
       </w:r>
-      <w:bookmarkEnd w:id="48"/>
+      <w:bookmarkEnd w:id="50"/>
     </w:p>
     <w:p>
       <w:pPr>
@@ -13151,7 +13990,7 @@
 </file>
 
 <file path=customXml/itemProps1.xml><?xml version="1.0" encoding="utf-8"?>
-<ds:datastoreItem xmlns:ds="http://schemas.openxmlformats.org/officeDocument/2006/customXml" ds:itemID="{E0C3DD7F-9F0B-42F1-BD5A-1A24A65ACFB9}">
+<ds:datastoreItem xmlns:ds="http://schemas.openxmlformats.org/officeDocument/2006/customXml" ds:itemID="{F8CF3A5F-BE1E-4201-BA98-611CFA1C861A}">
   <ds:schemaRefs>
     <ds:schemaRef ds:uri="http://schemas.openxmlformats.org/officeDocument/2006/bibliography"/>
   </ds:schemaRefs>

</xml_diff>